<commit_message>
optikai kabel fele kesz + kepek beillesztese
</commit_message>
<xml_diff>
--- a/David dokumentumai/David dokumentumai.docx
+++ b/David dokumentumai/David dokumentumai.docx
@@ -8,56 +8,32 @@
         <w:spacing w:before="0" w:beforeAutospacing="0" w:after="0" w:afterAutospacing="0"/>
         <w:jc w:val="center"/>
         <w:textAlignment w:val="baseline"/>
-        <w:rPr>
-          <w:rFonts w:ascii="Segoe UI" w:hAnsi="Segoe UI" w:cs="Segoe UI"/>
-          <w:sz w:val="18"/>
-          <w:szCs w:val="18"/>
-        </w:rPr>
       </w:pPr>
       <w:r>
         <w:rPr>
           <w:rStyle w:val="normaltextrun"/>
           <w:b/>
           <w:bCs/>
-          <w:sz w:val="44"/>
-          <w:szCs w:val="44"/>
           <w:u w:val="single"/>
         </w:rPr>
-        <w:t>Csavart érp</w:t>
-      </w:r>
-      <w:bookmarkStart w:id="0" w:name="_GoBack"/>
-      <w:bookmarkEnd w:id="0"/>
+        <w:t>Csavart érpár (UTP</w:t>
+      </w:r>
+      <w:proofErr w:type="gramStart"/>
       <w:r>
         <w:rPr>
           <w:rStyle w:val="normaltextrun"/>
           <w:b/>
           <w:bCs/>
-          <w:sz w:val="44"/>
-          <w:szCs w:val="44"/>
           <w:u w:val="single"/>
         </w:rPr>
-        <w:t>ár (UTP</w:t>
-      </w:r>
-      <w:proofErr w:type="gramStart"/>
+        <w:t>,STP</w:t>
+      </w:r>
+      <w:proofErr w:type="gramEnd"/>
       <w:r>
         <w:rPr>
           <w:rStyle w:val="normaltextrun"/>
           <w:b/>
           <w:bCs/>
-          <w:sz w:val="44"/>
-          <w:szCs w:val="44"/>
-          <w:u w:val="single"/>
-        </w:rPr>
-        <w:t>,STP</w:t>
-      </w:r>
-      <w:proofErr w:type="gramEnd"/>
-      <w:r>
-        <w:rPr>
-          <w:rStyle w:val="normaltextrun"/>
-          <w:b/>
-          <w:bCs/>
-          <w:sz w:val="44"/>
-          <w:szCs w:val="44"/>
           <w:u w:val="single"/>
         </w:rPr>
         <w:t>)</w:t>
@@ -69,19 +45,12 @@
         <w:spacing w:before="0" w:beforeAutospacing="0" w:after="0" w:afterAutospacing="0"/>
         <w:jc w:val="both"/>
         <w:textAlignment w:val="baseline"/>
-        <w:rPr>
-          <w:rFonts w:ascii="Segoe UI" w:hAnsi="Segoe UI" w:cs="Segoe UI"/>
-          <w:sz w:val="18"/>
-          <w:szCs w:val="18"/>
-        </w:rPr>
       </w:pPr>
       <w:r>
         <w:rPr>
           <w:rStyle w:val="normaltextrun"/>
           <w:b/>
           <w:bCs/>
-          <w:sz w:val="44"/>
-          <w:szCs w:val="44"/>
           <w:u w:val="single"/>
         </w:rPr>
         <w:t> </w:t>
@@ -89,8 +58,6 @@
       <w:r>
         <w:rPr>
           <w:rStyle w:val="eop"/>
-          <w:sz w:val="44"/>
-          <w:szCs w:val="44"/>
         </w:rPr>
         <w:t> </w:t>
       </w:r>
@@ -101,11 +68,6 @@
         <w:spacing w:before="0" w:beforeAutospacing="0" w:after="0" w:afterAutospacing="0"/>
         <w:jc w:val="both"/>
         <w:textAlignment w:val="baseline"/>
-        <w:rPr>
-          <w:rFonts w:ascii="Segoe UI" w:hAnsi="Segoe UI" w:cs="Segoe UI"/>
-          <w:sz w:val="18"/>
-          <w:szCs w:val="18"/>
-        </w:rPr>
       </w:pPr>
       <w:r>
         <w:rPr>
@@ -154,11 +116,6 @@
         <w:spacing w:before="0" w:beforeAutospacing="0" w:after="0" w:afterAutospacing="0"/>
         <w:jc w:val="both"/>
         <w:textAlignment w:val="baseline"/>
-        <w:rPr>
-          <w:rFonts w:ascii="Segoe UI" w:hAnsi="Segoe UI" w:cs="Segoe UI"/>
-          <w:sz w:val="18"/>
-          <w:szCs w:val="18"/>
-        </w:rPr>
       </w:pPr>
       <w:r>
         <w:rPr>
@@ -235,17 +192,10 @@
         <w:spacing w:before="0" w:beforeAutospacing="0" w:after="0" w:afterAutospacing="0"/>
         <w:jc w:val="both"/>
         <w:textAlignment w:val="baseline"/>
-        <w:rPr>
-          <w:rFonts w:ascii="Segoe UI" w:hAnsi="Segoe UI" w:cs="Segoe UI"/>
-          <w:sz w:val="18"/>
-          <w:szCs w:val="18"/>
-        </w:rPr>
       </w:pPr>
       <w:r>
         <w:rPr>
           <w:rStyle w:val="eop"/>
-          <w:sz w:val="40"/>
-          <w:szCs w:val="40"/>
         </w:rPr>
         <w:t> </w:t>
       </w:r>
@@ -256,27 +206,18 @@
         <w:spacing w:before="0" w:beforeAutospacing="0" w:after="0" w:afterAutospacing="0"/>
         <w:jc w:val="both"/>
         <w:textAlignment w:val="baseline"/>
-        <w:rPr>
-          <w:rFonts w:ascii="Segoe UI" w:hAnsi="Segoe UI" w:cs="Segoe UI"/>
-          <w:sz w:val="18"/>
-          <w:szCs w:val="18"/>
-        </w:rPr>
       </w:pPr>
       <w:r>
         <w:rPr>
           <w:rStyle w:val="normaltextrun"/>
           <w:b/>
           <w:bCs/>
-          <w:sz w:val="40"/>
-          <w:szCs w:val="40"/>
         </w:rPr>
         <w:t>Típusai</w:t>
       </w:r>
       <w:r>
         <w:rPr>
           <w:rStyle w:val="eop"/>
-          <w:sz w:val="40"/>
-          <w:szCs w:val="40"/>
         </w:rPr>
         <w:t> </w:t>
       </w:r>
@@ -287,11 +228,6 @@
         <w:spacing w:before="0" w:beforeAutospacing="0" w:after="0" w:afterAutospacing="0"/>
         <w:jc w:val="both"/>
         <w:textAlignment w:val="baseline"/>
-        <w:rPr>
-          <w:rFonts w:ascii="Segoe UI" w:hAnsi="Segoe UI" w:cs="Segoe UI"/>
-          <w:sz w:val="18"/>
-          <w:szCs w:val="18"/>
-        </w:rPr>
       </w:pPr>
       <w:r>
         <w:rPr>
@@ -312,11 +248,6 @@
         <w:spacing w:before="0" w:beforeAutospacing="0" w:after="0" w:afterAutospacing="0"/>
         <w:jc w:val="both"/>
         <w:textAlignment w:val="baseline"/>
-        <w:rPr>
-          <w:rFonts w:ascii="Segoe UI" w:hAnsi="Segoe UI" w:cs="Segoe UI"/>
-          <w:sz w:val="18"/>
-          <w:szCs w:val="18"/>
-        </w:rPr>
       </w:pPr>
       <w:r>
         <w:rPr>
@@ -337,11 +268,6 @@
         <w:spacing w:before="0" w:beforeAutospacing="0" w:after="0" w:afterAutospacing="0"/>
         <w:jc w:val="both"/>
         <w:textAlignment w:val="baseline"/>
-        <w:rPr>
-          <w:rFonts w:ascii="Segoe UI" w:hAnsi="Segoe UI" w:cs="Segoe UI"/>
-          <w:sz w:val="18"/>
-          <w:szCs w:val="18"/>
-        </w:rPr>
       </w:pPr>
       <w:r>
         <w:rPr>
@@ -362,11 +288,6 @@
         <w:spacing w:before="0" w:beforeAutospacing="0" w:after="0" w:afterAutospacing="0"/>
         <w:jc w:val="both"/>
         <w:textAlignment w:val="baseline"/>
-        <w:rPr>
-          <w:rFonts w:ascii="Segoe UI" w:hAnsi="Segoe UI" w:cs="Segoe UI"/>
-          <w:sz w:val="18"/>
-          <w:szCs w:val="18"/>
-        </w:rPr>
       </w:pPr>
       <w:r>
         <w:rPr>
@@ -401,11 +322,6 @@
         <w:spacing w:before="0" w:beforeAutospacing="0" w:after="0" w:afterAutospacing="0"/>
         <w:jc w:val="both"/>
         <w:textAlignment w:val="baseline"/>
-        <w:rPr>
-          <w:rFonts w:ascii="Segoe UI" w:hAnsi="Segoe UI" w:cs="Segoe UI"/>
-          <w:sz w:val="18"/>
-          <w:szCs w:val="18"/>
-        </w:rPr>
       </w:pPr>
       <w:r>
         <w:rPr>
@@ -496,11 +412,6 @@
         <w:spacing w:before="0" w:beforeAutospacing="0" w:after="0" w:afterAutospacing="0"/>
         <w:jc w:val="both"/>
         <w:textAlignment w:val="baseline"/>
-        <w:rPr>
-          <w:rFonts w:ascii="Segoe UI" w:hAnsi="Segoe UI" w:cs="Segoe UI"/>
-          <w:sz w:val="18"/>
-          <w:szCs w:val="18"/>
-        </w:rPr>
       </w:pPr>
       <w:r>
         <w:rPr>
@@ -549,11 +460,6 @@
         <w:spacing w:before="0" w:beforeAutospacing="0" w:after="0" w:afterAutospacing="0"/>
         <w:jc w:val="both"/>
         <w:textAlignment w:val="baseline"/>
-        <w:rPr>
-          <w:rFonts w:ascii="Segoe UI" w:hAnsi="Segoe UI" w:cs="Segoe UI"/>
-          <w:sz w:val="18"/>
-          <w:szCs w:val="18"/>
-        </w:rPr>
       </w:pPr>
       <w:r>
         <w:rPr>
@@ -602,11 +508,6 @@
         <w:spacing w:before="0" w:beforeAutospacing="0" w:after="0" w:afterAutospacing="0"/>
         <w:jc w:val="both"/>
         <w:textAlignment w:val="baseline"/>
-        <w:rPr>
-          <w:rFonts w:ascii="Segoe UI" w:hAnsi="Segoe UI" w:cs="Segoe UI"/>
-          <w:sz w:val="18"/>
-          <w:szCs w:val="18"/>
-        </w:rPr>
       </w:pPr>
       <w:r>
         <w:rPr>
@@ -641,11 +542,6 @@
         <w:spacing w:before="0" w:beforeAutospacing="0" w:after="0" w:afterAutospacing="0"/>
         <w:jc w:val="both"/>
         <w:textAlignment w:val="baseline"/>
-        <w:rPr>
-          <w:rFonts w:ascii="Segoe UI" w:hAnsi="Segoe UI" w:cs="Segoe UI"/>
-          <w:sz w:val="18"/>
-          <w:szCs w:val="18"/>
-        </w:rPr>
       </w:pPr>
       <w:r>
         <w:rPr>
@@ -666,11 +562,6 @@
         <w:spacing w:before="0" w:beforeAutospacing="0" w:after="0" w:afterAutospacing="0"/>
         <w:jc w:val="both"/>
         <w:textAlignment w:val="baseline"/>
-        <w:rPr>
-          <w:rFonts w:ascii="Segoe UI" w:hAnsi="Segoe UI" w:cs="Segoe UI"/>
-          <w:sz w:val="18"/>
-          <w:szCs w:val="18"/>
-        </w:rPr>
       </w:pPr>
       <w:proofErr w:type="spellStart"/>
       <w:r>
@@ -713,11 +604,6 @@
         <w:spacing w:before="0" w:beforeAutospacing="0" w:after="0" w:afterAutospacing="0"/>
         <w:jc w:val="both"/>
         <w:textAlignment w:val="baseline"/>
-        <w:rPr>
-          <w:rFonts w:ascii="Segoe UI" w:hAnsi="Segoe UI" w:cs="Segoe UI"/>
-          <w:sz w:val="18"/>
-          <w:szCs w:val="18"/>
-        </w:rPr>
       </w:pPr>
       <w:proofErr w:type="spellStart"/>
       <w:r>
@@ -774,11 +660,6 @@
         <w:spacing w:before="0" w:beforeAutospacing="0" w:after="0" w:afterAutospacing="0"/>
         <w:jc w:val="both"/>
         <w:textAlignment w:val="baseline"/>
-        <w:rPr>
-          <w:rFonts w:ascii="Segoe UI" w:hAnsi="Segoe UI" w:cs="Segoe UI"/>
-          <w:sz w:val="18"/>
-          <w:szCs w:val="18"/>
-        </w:rPr>
       </w:pPr>
       <w:proofErr w:type="spellStart"/>
       <w:r>
@@ -821,11 +702,6 @@
         <w:spacing w:before="0" w:beforeAutospacing="0" w:after="0" w:afterAutospacing="0"/>
         <w:jc w:val="both"/>
         <w:textAlignment w:val="baseline"/>
-        <w:rPr>
-          <w:rFonts w:ascii="Segoe UI" w:hAnsi="Segoe UI" w:cs="Segoe UI"/>
-          <w:sz w:val="18"/>
-          <w:szCs w:val="18"/>
-        </w:rPr>
       </w:pPr>
       <w:proofErr w:type="spellStart"/>
       <w:r>
@@ -896,11 +772,6 @@
         <w:spacing w:before="0" w:beforeAutospacing="0" w:after="0" w:afterAutospacing="0"/>
         <w:jc w:val="both"/>
         <w:textAlignment w:val="baseline"/>
-        <w:rPr>
-          <w:rFonts w:ascii="Segoe UI" w:hAnsi="Segoe UI" w:cs="Segoe UI"/>
-          <w:sz w:val="18"/>
-          <w:szCs w:val="18"/>
-        </w:rPr>
       </w:pPr>
       <w:proofErr w:type="spellStart"/>
       <w:r>
@@ -957,11 +828,6 @@
         <w:spacing w:before="0" w:beforeAutospacing="0" w:after="0" w:afterAutospacing="0"/>
         <w:jc w:val="both"/>
         <w:textAlignment w:val="baseline"/>
-        <w:rPr>
-          <w:rFonts w:ascii="Segoe UI" w:hAnsi="Segoe UI" w:cs="Segoe UI"/>
-          <w:sz w:val="18"/>
-          <w:szCs w:val="18"/>
-        </w:rPr>
       </w:pPr>
       <w:proofErr w:type="spellStart"/>
       <w:r>
@@ -1004,11 +870,6 @@
         <w:spacing w:before="0" w:beforeAutospacing="0" w:after="0" w:afterAutospacing="0"/>
         <w:jc w:val="both"/>
         <w:textAlignment w:val="baseline"/>
-        <w:rPr>
-          <w:rFonts w:ascii="Segoe UI" w:hAnsi="Segoe UI" w:cs="Segoe UI"/>
-          <w:sz w:val="18"/>
-          <w:szCs w:val="18"/>
-        </w:rPr>
       </w:pPr>
       <w:proofErr w:type="spellStart"/>
       <w:r>
@@ -1051,11 +912,6 @@
         <w:spacing w:before="0" w:beforeAutospacing="0" w:after="0" w:afterAutospacing="0"/>
         <w:jc w:val="both"/>
         <w:textAlignment w:val="baseline"/>
-        <w:rPr>
-          <w:rFonts w:ascii="Segoe UI" w:hAnsi="Segoe UI" w:cs="Segoe UI"/>
-          <w:sz w:val="18"/>
-          <w:szCs w:val="18"/>
-        </w:rPr>
       </w:pPr>
       <w:r>
         <w:rPr>
@@ -1090,11 +946,6 @@
         <w:spacing w:before="0" w:beforeAutospacing="0" w:after="0" w:afterAutospacing="0"/>
         <w:jc w:val="both"/>
         <w:textAlignment w:val="baseline"/>
-        <w:rPr>
-          <w:rFonts w:ascii="Segoe UI" w:hAnsi="Segoe UI" w:cs="Segoe UI"/>
-          <w:sz w:val="18"/>
-          <w:szCs w:val="18"/>
-        </w:rPr>
       </w:pPr>
       <w:r>
         <w:rPr>
@@ -1115,11 +966,6 @@
         <w:spacing w:before="0" w:beforeAutospacing="0" w:after="0" w:afterAutospacing="0"/>
         <w:jc w:val="both"/>
         <w:textAlignment w:val="baseline"/>
-        <w:rPr>
-          <w:rFonts w:ascii="Segoe UI" w:hAnsi="Segoe UI" w:cs="Segoe UI"/>
-          <w:sz w:val="18"/>
-          <w:szCs w:val="18"/>
-        </w:rPr>
       </w:pPr>
       <w:r>
         <w:rPr>
@@ -1148,11 +994,6 @@
         <w:spacing w:before="0" w:beforeAutospacing="0" w:after="0" w:afterAutospacing="0"/>
         <w:jc w:val="both"/>
         <w:textAlignment w:val="baseline"/>
-        <w:rPr>
-          <w:rFonts w:ascii="Segoe UI" w:hAnsi="Segoe UI" w:cs="Segoe UI"/>
-          <w:sz w:val="18"/>
-          <w:szCs w:val="18"/>
-        </w:rPr>
       </w:pPr>
       <w:proofErr w:type="spellStart"/>
       <w:r>
@@ -1189,11 +1030,6 @@
         <w:spacing w:before="0" w:beforeAutospacing="0" w:after="0" w:afterAutospacing="0"/>
         <w:jc w:val="both"/>
         <w:textAlignment w:val="baseline"/>
-        <w:rPr>
-          <w:rFonts w:ascii="Segoe UI" w:hAnsi="Segoe UI" w:cs="Segoe UI"/>
-          <w:sz w:val="18"/>
-          <w:szCs w:val="18"/>
-        </w:rPr>
       </w:pPr>
       <w:proofErr w:type="spellStart"/>
       <w:r>
@@ -1222,11 +1058,6 @@
         <w:spacing w:before="0" w:beforeAutospacing="0" w:after="0" w:afterAutospacing="0"/>
         <w:jc w:val="both"/>
         <w:textAlignment w:val="baseline"/>
-        <w:rPr>
-          <w:rFonts w:ascii="Segoe UI" w:hAnsi="Segoe UI" w:cs="Segoe UI"/>
-          <w:sz w:val="18"/>
-          <w:szCs w:val="18"/>
-        </w:rPr>
       </w:pPr>
       <w:r>
         <w:rPr>
@@ -1261,11 +1092,6 @@
         <w:spacing w:before="0" w:beforeAutospacing="0" w:after="0" w:afterAutospacing="0"/>
         <w:jc w:val="both"/>
         <w:textAlignment w:val="baseline"/>
-        <w:rPr>
-          <w:rFonts w:ascii="Segoe UI" w:hAnsi="Segoe UI" w:cs="Segoe UI"/>
-          <w:sz w:val="18"/>
-          <w:szCs w:val="18"/>
-        </w:rPr>
       </w:pPr>
       <w:proofErr w:type="spellStart"/>
       <w:r>
@@ -1308,11 +1134,6 @@
         <w:spacing w:before="0" w:beforeAutospacing="0" w:after="0" w:afterAutospacing="0"/>
         <w:jc w:val="both"/>
         <w:textAlignment w:val="baseline"/>
-        <w:rPr>
-          <w:rFonts w:ascii="Segoe UI" w:hAnsi="Segoe UI" w:cs="Segoe UI"/>
-          <w:sz w:val="18"/>
-          <w:szCs w:val="18"/>
-        </w:rPr>
       </w:pPr>
       <w:proofErr w:type="spellStart"/>
       <w:r>
@@ -1355,11 +1176,6 @@
         <w:spacing w:before="0" w:beforeAutospacing="0" w:after="0" w:afterAutospacing="0"/>
         <w:jc w:val="both"/>
         <w:textAlignment w:val="baseline"/>
-        <w:rPr>
-          <w:rFonts w:ascii="Segoe UI" w:hAnsi="Segoe UI" w:cs="Segoe UI"/>
-          <w:sz w:val="18"/>
-          <w:szCs w:val="18"/>
-        </w:rPr>
       </w:pPr>
       <w:proofErr w:type="spellStart"/>
       <w:r>
@@ -1402,11 +1218,6 @@
         <w:spacing w:before="0" w:beforeAutospacing="0" w:after="0" w:afterAutospacing="0"/>
         <w:jc w:val="both"/>
         <w:textAlignment w:val="baseline"/>
-        <w:rPr>
-          <w:rFonts w:ascii="Segoe UI" w:hAnsi="Segoe UI" w:cs="Segoe UI"/>
-          <w:sz w:val="18"/>
-          <w:szCs w:val="18"/>
-        </w:rPr>
       </w:pPr>
       <w:proofErr w:type="spellStart"/>
       <w:r>
@@ -1449,11 +1260,6 @@
         <w:spacing w:before="0" w:beforeAutospacing="0" w:after="0" w:afterAutospacing="0"/>
         <w:jc w:val="both"/>
         <w:textAlignment w:val="baseline"/>
-        <w:rPr>
-          <w:rFonts w:ascii="Segoe UI" w:hAnsi="Segoe UI" w:cs="Segoe UI"/>
-          <w:sz w:val="18"/>
-          <w:szCs w:val="18"/>
-        </w:rPr>
       </w:pPr>
       <w:r>
         <w:rPr>
@@ -1488,11 +1294,6 @@
         <w:spacing w:before="0" w:beforeAutospacing="0" w:after="0" w:afterAutospacing="0"/>
         <w:jc w:val="both"/>
         <w:textAlignment w:val="baseline"/>
-        <w:rPr>
-          <w:rFonts w:ascii="Segoe UI" w:hAnsi="Segoe UI" w:cs="Segoe UI"/>
-          <w:sz w:val="18"/>
-          <w:szCs w:val="18"/>
-        </w:rPr>
       </w:pPr>
       <w:r>
         <w:rPr>
@@ -1513,11 +1314,6 @@
         <w:spacing w:before="0" w:beforeAutospacing="0" w:after="0" w:afterAutospacing="0"/>
         <w:jc w:val="both"/>
         <w:textAlignment w:val="baseline"/>
-        <w:rPr>
-          <w:rFonts w:ascii="Segoe UI" w:hAnsi="Segoe UI" w:cs="Segoe UI"/>
-          <w:sz w:val="18"/>
-          <w:szCs w:val="18"/>
-        </w:rPr>
       </w:pPr>
       <w:r>
         <w:rPr>
@@ -1532,17 +1328,11 @@
         <w:spacing w:before="0" w:beforeAutospacing="0" w:after="0" w:afterAutospacing="0"/>
         <w:jc w:val="both"/>
         <w:textAlignment w:val="baseline"/>
-        <w:rPr>
-          <w:rFonts w:ascii="Segoe UI" w:hAnsi="Segoe UI" w:cs="Segoe UI"/>
-          <w:sz w:val="18"/>
-          <w:szCs w:val="18"/>
-        </w:rPr>
-      </w:pPr>
-      <w:r>
-        <w:rPr>
-          <w:rStyle w:val="normaltextrun"/>
-        </w:rPr>
-        <w:lastRenderedPageBreak/>
+      </w:pPr>
+      <w:r>
+        <w:rPr>
+          <w:rStyle w:val="normaltextrun"/>
+        </w:rPr>
         <w:t>Manapság az új hálózati eszközök már automatikusan megállapítják, hogy milyen kábelt csatlakoztattak hozzá, és úgy működnek.</w:t>
       </w:r>
       <w:r>
@@ -1558,16 +1348,12 @@
         <w:spacing w:before="0" w:beforeAutospacing="0" w:after="0" w:afterAutospacing="0"/>
         <w:jc w:val="both"/>
         <w:textAlignment w:val="baseline"/>
-        <w:rPr>
-          <w:rFonts w:ascii="Segoe UI" w:hAnsi="Segoe UI" w:cs="Segoe UI"/>
-          <w:sz w:val="18"/>
-          <w:szCs w:val="18"/>
-        </w:rPr>
-      </w:pPr>
-      <w:r>
-        <w:rPr>
-          <w:rStyle w:val="normaltextrun"/>
-        </w:rPr>
+      </w:pPr>
+      <w:r>
+        <w:rPr>
+          <w:rStyle w:val="normaltextrun"/>
+        </w:rPr>
+        <w:lastRenderedPageBreak/>
         <w:t>Konzol (</w:t>
       </w:r>
       <w:proofErr w:type="spellStart"/>
@@ -1653,11 +1439,6 @@
         <w:spacing w:before="0" w:beforeAutospacing="0" w:after="0" w:afterAutospacing="0"/>
         <w:jc w:val="both"/>
         <w:textAlignment w:val="baseline"/>
-        <w:rPr>
-          <w:rFonts w:ascii="Segoe UI" w:hAnsi="Segoe UI" w:cs="Segoe UI"/>
-          <w:sz w:val="18"/>
-          <w:szCs w:val="18"/>
-        </w:rPr>
       </w:pPr>
       <w:proofErr w:type="spellStart"/>
       <w:r>
@@ -2162,11 +1943,6 @@
         <w:spacing w:before="0" w:beforeAutospacing="0" w:after="0" w:afterAutospacing="0"/>
         <w:jc w:val="both"/>
         <w:textAlignment w:val="baseline"/>
-        <w:rPr>
-          <w:rFonts w:ascii="Segoe UI" w:hAnsi="Segoe UI" w:cs="Segoe UI"/>
-          <w:sz w:val="18"/>
-          <w:szCs w:val="18"/>
-        </w:rPr>
       </w:pPr>
       <w:r>
         <w:rPr>
@@ -2663,11 +2439,6 @@
         <w:spacing w:before="0" w:beforeAutospacing="0" w:after="0" w:afterAutospacing="0"/>
         <w:jc w:val="both"/>
         <w:textAlignment w:val="baseline"/>
-        <w:rPr>
-          <w:rFonts w:ascii="Segoe UI" w:hAnsi="Segoe UI" w:cs="Segoe UI"/>
-          <w:sz w:val="18"/>
-          <w:szCs w:val="18"/>
-        </w:rPr>
       </w:pPr>
       <w:r>
         <w:rPr>
@@ -3248,11 +3019,6 @@
         <w:spacing w:before="0" w:beforeAutospacing="0" w:after="0" w:afterAutospacing="0"/>
         <w:jc w:val="both"/>
         <w:textAlignment w:val="baseline"/>
-        <w:rPr>
-          <w:rFonts w:ascii="Segoe UI" w:hAnsi="Segoe UI" w:cs="Segoe UI"/>
-          <w:sz w:val="18"/>
-          <w:szCs w:val="18"/>
-        </w:rPr>
       </w:pPr>
       <w:r>
         <w:rPr>
@@ -4085,11 +3851,6 @@
         <w:spacing w:before="0" w:beforeAutospacing="0" w:after="0" w:afterAutospacing="0"/>
         <w:jc w:val="both"/>
         <w:textAlignment w:val="baseline"/>
-        <w:rPr>
-          <w:rFonts w:ascii="Segoe UI" w:hAnsi="Segoe UI" w:cs="Segoe UI"/>
-          <w:sz w:val="18"/>
-          <w:szCs w:val="18"/>
-        </w:rPr>
       </w:pPr>
       <w:r>
         <w:rPr>
@@ -4712,11 +4473,6 @@
         <w:spacing w:before="0" w:beforeAutospacing="0" w:after="0" w:afterAutospacing="0"/>
         <w:jc w:val="both"/>
         <w:textAlignment w:val="baseline"/>
-        <w:rPr>
-          <w:rFonts w:ascii="Segoe UI" w:hAnsi="Segoe UI" w:cs="Segoe UI"/>
-          <w:sz w:val="18"/>
-          <w:szCs w:val="18"/>
-        </w:rPr>
       </w:pPr>
       <w:r>
         <w:rPr>
@@ -5403,11 +5159,6 @@
         <w:spacing w:before="0" w:beforeAutospacing="0" w:after="0" w:afterAutospacing="0"/>
         <w:jc w:val="both"/>
         <w:textAlignment w:val="baseline"/>
-        <w:rPr>
-          <w:rFonts w:ascii="Segoe UI" w:hAnsi="Segoe UI" w:cs="Segoe UI"/>
-          <w:sz w:val="18"/>
-          <w:szCs w:val="18"/>
-        </w:rPr>
       </w:pPr>
       <w:proofErr w:type="spellStart"/>
       <w:r>
@@ -5800,11 +5551,6 @@
         <w:spacing w:before="0" w:beforeAutospacing="0" w:after="0" w:afterAutospacing="0"/>
         <w:jc w:val="both"/>
         <w:textAlignment w:val="baseline"/>
-        <w:rPr>
-          <w:rFonts w:ascii="Segoe UI" w:hAnsi="Segoe UI" w:cs="Segoe UI"/>
-          <w:sz w:val="18"/>
-          <w:szCs w:val="18"/>
-        </w:rPr>
       </w:pPr>
       <w:r>
         <w:rPr>
@@ -6007,11 +5753,6 @@
         <w:spacing w:before="0" w:beforeAutospacing="0" w:after="0" w:afterAutospacing="0"/>
         <w:jc w:val="both"/>
         <w:textAlignment w:val="baseline"/>
-        <w:rPr>
-          <w:rFonts w:ascii="Segoe UI" w:hAnsi="Segoe UI" w:cs="Segoe UI"/>
-          <w:sz w:val="18"/>
-          <w:szCs w:val="18"/>
-        </w:rPr>
       </w:pPr>
       <w:proofErr w:type="spellStart"/>
       <w:r>
@@ -6334,11 +6075,6 @@
         <w:spacing w:before="0" w:beforeAutospacing="0" w:after="0" w:afterAutospacing="0"/>
         <w:jc w:val="both"/>
         <w:textAlignment w:val="baseline"/>
-        <w:rPr>
-          <w:rFonts w:ascii="Segoe UI" w:hAnsi="Segoe UI" w:cs="Segoe UI"/>
-          <w:sz w:val="18"/>
-          <w:szCs w:val="18"/>
-        </w:rPr>
       </w:pPr>
       <w:r>
         <w:rPr>
@@ -6835,11 +6571,6 @@
         <w:spacing w:before="0" w:beforeAutospacing="0" w:after="0" w:afterAutospacing="0"/>
         <w:jc w:val="both"/>
         <w:textAlignment w:val="baseline"/>
-        <w:rPr>
-          <w:rFonts w:ascii="Segoe UI" w:hAnsi="Segoe UI" w:cs="Segoe UI"/>
-          <w:sz w:val="18"/>
-          <w:szCs w:val="18"/>
-        </w:rPr>
       </w:pPr>
       <w:proofErr w:type="spellStart"/>
       <w:r>
@@ -7504,7 +7235,6 @@
         <w:rPr>
           <w:rStyle w:val="normaltextrun"/>
         </w:rPr>
-        <w:lastRenderedPageBreak/>
         <w:t>usually</w:t>
       </w:r>
       <w:proofErr w:type="spellEnd"/>
@@ -7667,16 +7397,12 @@
         <w:spacing w:before="0" w:beforeAutospacing="0" w:after="0" w:afterAutospacing="0"/>
         <w:jc w:val="both"/>
         <w:textAlignment w:val="baseline"/>
-        <w:rPr>
-          <w:rFonts w:ascii="Segoe UI" w:hAnsi="Segoe UI" w:cs="Segoe UI"/>
-          <w:sz w:val="18"/>
-          <w:szCs w:val="18"/>
-        </w:rPr>
       </w:pPr>
       <w:r>
         <w:rPr>
           <w:rStyle w:val="eop"/>
         </w:rPr>
+        <w:lastRenderedPageBreak/>
         <w:t> </w:t>
       </w:r>
     </w:p>
@@ -7686,18 +7412,10 @@
         <w:spacing w:before="0" w:beforeAutospacing="0" w:after="0" w:afterAutospacing="0"/>
         <w:jc w:val="both"/>
         <w:textAlignment w:val="baseline"/>
-        <w:rPr>
-          <w:rFonts w:ascii="Segoe UI" w:hAnsi="Segoe UI" w:cs="Segoe UI"/>
-          <w:sz w:val="18"/>
-          <w:szCs w:val="18"/>
-        </w:rPr>
-      </w:pPr>
-      <w:r>
-        <w:rPr>
-          <w:rStyle w:val="normaltextrun"/>
-          <w:rFonts w:ascii="Calibri" w:hAnsi="Calibri" w:cs="Calibri"/>
-          <w:sz w:val="22"/>
-          <w:szCs w:val="22"/>
+      </w:pPr>
+      <w:r>
+        <w:rPr>
+          <w:rStyle w:val="normaltextrun"/>
         </w:rPr>
         <w:t xml:space="preserve">A 8-as kategóriájú kábel, a következő generációs csavart érpárú kábelezés szabványa, lehetővé teszi az adatok akár négyszer gyorsabb szállítását, mint a már használt 6A kategóriás kábelezés. Ez egy Ethernet-kábel, amely nagymértékben különbözik a korábbi kábelektől abban, hogy akár 2 </w:t>
       </w:r>
@@ -7705,9 +7423,6 @@
       <w:r>
         <w:rPr>
           <w:rStyle w:val="normaltextrun"/>
-          <w:rFonts w:ascii="Calibri" w:hAnsi="Calibri" w:cs="Calibri"/>
-          <w:sz w:val="22"/>
-          <w:szCs w:val="22"/>
         </w:rPr>
         <w:t>GHz</w:t>
       </w:r>
@@ -7715,9 +7430,6 @@
       <w:r>
         <w:rPr>
           <w:rStyle w:val="normaltextrun"/>
-          <w:rFonts w:ascii="Calibri" w:hAnsi="Calibri" w:cs="Calibri"/>
-          <w:sz w:val="22"/>
-          <w:szCs w:val="22"/>
         </w:rPr>
         <w:t xml:space="preserve">-es frekvenciát is támogat, és egy 30 méteres 2 </w:t>
       </w:r>
@@ -7725,9 +7437,6 @@
       <w:r>
         <w:rPr>
           <w:rStyle w:val="normaltextrun"/>
-          <w:rFonts w:ascii="Calibri" w:hAnsi="Calibri" w:cs="Calibri"/>
-          <w:sz w:val="22"/>
-          <w:szCs w:val="22"/>
         </w:rPr>
         <w:t>csatlakozós</w:t>
       </w:r>
@@ -7735,18 +7444,12 @@
       <w:r>
         <w:rPr>
           <w:rStyle w:val="normaltextrun"/>
-          <w:rFonts w:ascii="Calibri" w:hAnsi="Calibri" w:cs="Calibri"/>
-          <w:sz w:val="22"/>
-          <w:szCs w:val="22"/>
         </w:rPr>
         <w:t xml:space="preserve"> csatornára korlátozódik. Ahogy az várható is, a CAT 8 jobb frekvenciakarakterisztikát biztosít, így támogatja a nagyobb adatsebességet. Míg a Cat8 kábelhez árnyékolt kábelezés is szükséges.</w:t>
       </w:r>
       <w:r>
         <w:rPr>
           <w:rStyle w:val="eop"/>
-          <w:rFonts w:ascii="Calibri" w:hAnsi="Calibri" w:cs="Calibri"/>
-          <w:sz w:val="22"/>
-          <w:szCs w:val="22"/>
         </w:rPr>
         <w:t> </w:t>
       </w:r>
@@ -7757,11 +7460,6 @@
         <w:spacing w:before="0" w:beforeAutospacing="0" w:after="0" w:afterAutospacing="0"/>
         <w:jc w:val="both"/>
         <w:textAlignment w:val="baseline"/>
-        <w:rPr>
-          <w:rFonts w:ascii="Segoe UI" w:hAnsi="Segoe UI" w:cs="Segoe UI"/>
-          <w:sz w:val="18"/>
-          <w:szCs w:val="18"/>
-        </w:rPr>
       </w:pPr>
       <w:r>
         <w:rPr>
@@ -7796,11 +7494,6 @@
         <w:spacing w:before="0" w:beforeAutospacing="0" w:after="0" w:afterAutospacing="0"/>
         <w:jc w:val="both"/>
         <w:textAlignment w:val="baseline"/>
-        <w:rPr>
-          <w:rFonts w:ascii="Segoe UI" w:hAnsi="Segoe UI" w:cs="Segoe UI"/>
-          <w:sz w:val="18"/>
-          <w:szCs w:val="18"/>
-        </w:rPr>
       </w:pPr>
       <w:r>
         <w:rPr>
@@ -7821,11 +7514,6 @@
         <w:spacing w:before="0" w:beforeAutospacing="0" w:after="0" w:afterAutospacing="0"/>
         <w:jc w:val="both"/>
         <w:textAlignment w:val="baseline"/>
-        <w:rPr>
-          <w:rFonts w:ascii="Segoe UI" w:hAnsi="Segoe UI" w:cs="Segoe UI"/>
-          <w:sz w:val="18"/>
-          <w:szCs w:val="18"/>
-        </w:rPr>
       </w:pPr>
       <w:r>
         <w:rPr>
@@ -7860,11 +7548,6 @@
         <w:spacing w:before="0" w:beforeAutospacing="0" w:after="0" w:afterAutospacing="0"/>
         <w:jc w:val="both"/>
         <w:textAlignment w:val="baseline"/>
-        <w:rPr>
-          <w:rFonts w:ascii="Segoe UI" w:hAnsi="Segoe UI" w:cs="Segoe UI"/>
-          <w:sz w:val="18"/>
-          <w:szCs w:val="18"/>
-        </w:rPr>
       </w:pPr>
       <w:r>
         <w:rPr>
@@ -7885,11 +7568,6 @@
         <w:spacing w:before="0" w:beforeAutospacing="0" w:after="0" w:afterAutospacing="0"/>
         <w:jc w:val="both"/>
         <w:textAlignment w:val="baseline"/>
-        <w:rPr>
-          <w:rFonts w:ascii="Segoe UI" w:hAnsi="Segoe UI" w:cs="Segoe UI"/>
-          <w:sz w:val="18"/>
-          <w:szCs w:val="18"/>
-        </w:rPr>
       </w:pPr>
       <w:r>
         <w:rPr>
@@ -7910,11 +7588,6 @@
         <w:spacing w:before="0" w:beforeAutospacing="0" w:after="0" w:afterAutospacing="0"/>
         <w:jc w:val="both"/>
         <w:textAlignment w:val="baseline"/>
-        <w:rPr>
-          <w:rFonts w:ascii="Segoe UI" w:hAnsi="Segoe UI" w:cs="Segoe UI"/>
-          <w:sz w:val="18"/>
-          <w:szCs w:val="18"/>
-        </w:rPr>
       </w:pPr>
       <w:r>
         <w:rPr>
@@ -7963,11 +7636,6 @@
         <w:spacing w:before="0" w:beforeAutospacing="0" w:after="0" w:afterAutospacing="0"/>
         <w:jc w:val="both"/>
         <w:textAlignment w:val="baseline"/>
-        <w:rPr>
-          <w:rFonts w:ascii="Segoe UI" w:hAnsi="Segoe UI" w:cs="Segoe UI"/>
-          <w:sz w:val="18"/>
-          <w:szCs w:val="18"/>
-        </w:rPr>
       </w:pPr>
       <w:r>
         <w:rPr>
@@ -8002,11 +7670,6 @@
         <w:spacing w:before="0" w:beforeAutospacing="0" w:after="0" w:afterAutospacing="0"/>
         <w:jc w:val="both"/>
         <w:textAlignment w:val="baseline"/>
-        <w:rPr>
-          <w:rFonts w:ascii="Segoe UI" w:hAnsi="Segoe UI" w:cs="Segoe UI"/>
-          <w:sz w:val="18"/>
-          <w:szCs w:val="18"/>
-        </w:rPr>
       </w:pPr>
       <w:r>
         <w:rPr>
@@ -8055,11 +7718,6 @@
         <w:spacing w:before="0" w:beforeAutospacing="0" w:after="0" w:afterAutospacing="0"/>
         <w:jc w:val="both"/>
         <w:textAlignment w:val="baseline"/>
-        <w:rPr>
-          <w:rFonts w:ascii="Segoe UI" w:hAnsi="Segoe UI" w:cs="Segoe UI"/>
-          <w:sz w:val="18"/>
-          <w:szCs w:val="18"/>
-        </w:rPr>
       </w:pPr>
       <w:r>
         <w:rPr>
@@ -8094,11 +7752,6 @@
         <w:spacing w:before="0" w:beforeAutospacing="0" w:after="0" w:afterAutospacing="0"/>
         <w:jc w:val="both"/>
         <w:textAlignment w:val="baseline"/>
-        <w:rPr>
-          <w:rFonts w:ascii="Segoe UI" w:hAnsi="Segoe UI" w:cs="Segoe UI"/>
-          <w:sz w:val="18"/>
-          <w:szCs w:val="18"/>
-        </w:rPr>
       </w:pPr>
       <w:r>
         <w:rPr>
@@ -8133,11 +7786,6 @@
         <w:spacing w:before="0" w:beforeAutospacing="0" w:after="0" w:afterAutospacing="0"/>
         <w:jc w:val="both"/>
         <w:textAlignment w:val="baseline"/>
-        <w:rPr>
-          <w:rFonts w:ascii="Segoe UI" w:hAnsi="Segoe UI" w:cs="Segoe UI"/>
-          <w:sz w:val="18"/>
-          <w:szCs w:val="18"/>
-        </w:rPr>
       </w:pPr>
       <w:r>
         <w:rPr>
@@ -8158,11 +7806,6 @@
         <w:spacing w:before="0" w:beforeAutospacing="0" w:after="0" w:afterAutospacing="0"/>
         <w:jc w:val="both"/>
         <w:textAlignment w:val="baseline"/>
-        <w:rPr>
-          <w:rFonts w:ascii="Segoe UI" w:hAnsi="Segoe UI" w:cs="Segoe UI"/>
-          <w:sz w:val="18"/>
-          <w:szCs w:val="18"/>
-        </w:rPr>
       </w:pPr>
       <w:r>
         <w:rPr>
@@ -8183,11 +7826,6 @@
         <w:spacing w:before="0" w:beforeAutospacing="0" w:after="0" w:afterAutospacing="0"/>
         <w:jc w:val="both"/>
         <w:textAlignment w:val="baseline"/>
-        <w:rPr>
-          <w:rFonts w:ascii="Segoe UI" w:hAnsi="Segoe UI" w:cs="Segoe UI"/>
-          <w:sz w:val="18"/>
-          <w:szCs w:val="18"/>
-        </w:rPr>
       </w:pPr>
       <w:r>
         <w:rPr>
@@ -8208,11 +7846,6 @@
         <w:spacing w:before="0" w:beforeAutospacing="0" w:after="0" w:afterAutospacing="0"/>
         <w:jc w:val="both"/>
         <w:textAlignment w:val="baseline"/>
-        <w:rPr>
-          <w:rFonts w:ascii="Segoe UI" w:hAnsi="Segoe UI" w:cs="Segoe UI"/>
-          <w:sz w:val="18"/>
-          <w:szCs w:val="18"/>
-        </w:rPr>
       </w:pPr>
       <w:r>
         <w:rPr>
@@ -8233,17 +7866,11 @@
         <w:spacing w:before="0" w:beforeAutospacing="0" w:after="0" w:afterAutospacing="0"/>
         <w:jc w:val="both"/>
         <w:textAlignment w:val="baseline"/>
-        <w:rPr>
-          <w:rFonts w:ascii="Segoe UI" w:hAnsi="Segoe UI" w:cs="Segoe UI"/>
-          <w:sz w:val="18"/>
-          <w:szCs w:val="18"/>
-        </w:rPr>
-      </w:pPr>
-      <w:r>
-        <w:rPr>
-          <w:rStyle w:val="normaltextrun"/>
-        </w:rPr>
-        <w:lastRenderedPageBreak/>
+      </w:pPr>
+      <w:r>
+        <w:rPr>
+          <w:rStyle w:val="normaltextrun"/>
+        </w:rPr>
         <w:t>7.S/FTP: Érpáronként fóliával árnyékolt FTP kábel</w:t>
       </w:r>
       <w:r>
@@ -8259,16 +7886,12 @@
         <w:spacing w:before="0" w:beforeAutospacing="0" w:after="0" w:afterAutospacing="0"/>
         <w:jc w:val="both"/>
         <w:textAlignment w:val="baseline"/>
-        <w:rPr>
-          <w:rFonts w:ascii="Segoe UI" w:hAnsi="Segoe UI" w:cs="Segoe UI"/>
-          <w:sz w:val="18"/>
-          <w:szCs w:val="18"/>
-        </w:rPr>
-      </w:pPr>
-      <w:r>
-        <w:rPr>
-          <w:rStyle w:val="normaltextrun"/>
-        </w:rPr>
+      </w:pPr>
+      <w:r>
+        <w:rPr>
+          <w:rStyle w:val="normaltextrun"/>
+        </w:rPr>
+        <w:lastRenderedPageBreak/>
         <w:t>Az F/FTP-</w:t>
       </w:r>
       <w:proofErr w:type="spellStart"/>
@@ -8312,11 +7935,6 @@
         <w:spacing w:before="0" w:beforeAutospacing="0" w:after="0" w:afterAutospacing="0"/>
         <w:jc w:val="both"/>
         <w:textAlignment w:val="baseline"/>
-        <w:rPr>
-          <w:rFonts w:ascii="Segoe UI" w:hAnsi="Segoe UI" w:cs="Segoe UI"/>
-          <w:sz w:val="18"/>
-          <w:szCs w:val="18"/>
-        </w:rPr>
       </w:pPr>
       <w:r>
         <w:rPr>
@@ -8337,11 +7955,6 @@
         <w:spacing w:before="0" w:beforeAutospacing="0" w:after="0" w:afterAutospacing="0"/>
         <w:jc w:val="both"/>
         <w:textAlignment w:val="baseline"/>
-        <w:rPr>
-          <w:rFonts w:ascii="Segoe UI" w:hAnsi="Segoe UI" w:cs="Segoe UI"/>
-          <w:sz w:val="18"/>
-          <w:szCs w:val="18"/>
-        </w:rPr>
       </w:pPr>
       <w:r>
         <w:rPr>
@@ -8362,11 +7975,6 @@
         <w:spacing w:before="0" w:beforeAutospacing="0" w:after="0" w:afterAutospacing="0"/>
         <w:jc w:val="both"/>
         <w:textAlignment w:val="baseline"/>
-        <w:rPr>
-          <w:rFonts w:ascii="Segoe UI" w:hAnsi="Segoe UI" w:cs="Segoe UI"/>
-          <w:sz w:val="18"/>
-          <w:szCs w:val="18"/>
-        </w:rPr>
       </w:pPr>
       <w:r>
         <w:rPr>
@@ -8387,11 +7995,6 @@
         <w:spacing w:before="0" w:beforeAutospacing="0" w:after="0" w:afterAutospacing="0"/>
         <w:jc w:val="both"/>
         <w:textAlignment w:val="baseline"/>
-        <w:rPr>
-          <w:rFonts w:ascii="Segoe UI" w:hAnsi="Segoe UI" w:cs="Segoe UI"/>
-          <w:sz w:val="18"/>
-          <w:szCs w:val="18"/>
-        </w:rPr>
       </w:pPr>
       <w:r>
         <w:rPr>
@@ -8420,11 +8023,6 @@
         <w:spacing w:before="0" w:beforeAutospacing="0" w:after="0" w:afterAutospacing="0"/>
         <w:jc w:val="both"/>
         <w:textAlignment w:val="baseline"/>
-        <w:rPr>
-          <w:rFonts w:ascii="Segoe UI" w:hAnsi="Segoe UI" w:cs="Segoe UI"/>
-          <w:sz w:val="18"/>
-          <w:szCs w:val="18"/>
-        </w:rPr>
       </w:pPr>
       <w:r>
         <w:rPr>
@@ -8445,11 +8043,6 @@
         <w:spacing w:before="0" w:beforeAutospacing="0" w:after="0" w:afterAutospacing="0"/>
         <w:jc w:val="both"/>
         <w:textAlignment w:val="baseline"/>
-        <w:rPr>
-          <w:rFonts w:ascii="Segoe UI" w:hAnsi="Segoe UI" w:cs="Segoe UI"/>
-          <w:sz w:val="18"/>
-          <w:szCs w:val="18"/>
-        </w:rPr>
       </w:pPr>
       <w:r>
         <w:rPr>
@@ -8493,18 +8086,10 @@
         <w:spacing w:before="0" w:beforeAutospacing="0" w:after="0" w:afterAutospacing="0"/>
         <w:jc w:val="both"/>
         <w:textAlignment w:val="baseline"/>
-        <w:rPr>
-          <w:rFonts w:ascii="Segoe UI" w:hAnsi="Segoe UI" w:cs="Segoe UI"/>
-          <w:sz w:val="18"/>
-          <w:szCs w:val="18"/>
-        </w:rPr>
-      </w:pPr>
-      <w:r>
-        <w:rPr>
-          <w:rFonts w:ascii="Segoe UI" w:hAnsi="Segoe UI" w:cs="Segoe UI"/>
+      </w:pPr>
+      <w:r>
+        <w:rPr>
           <w:noProof/>
-          <w:sz w:val="18"/>
-          <w:szCs w:val="18"/>
         </w:rPr>
         <w:lastRenderedPageBreak/>
         <w:drawing>
@@ -8574,10 +8159,7 @@
       </w:r>
       <w:r>
         <w:rPr>
-          <w:rFonts w:ascii="Segoe UI" w:hAnsi="Segoe UI" w:cs="Segoe UI"/>
           <w:noProof/>
-          <w:sz w:val="18"/>
-          <w:szCs w:val="18"/>
         </w:rPr>
         <w:drawing>
           <wp:inline distT="0" distB="0" distL="0" distR="0" wp14:anchorId="77F58FFA" wp14:editId="0EE14569">
@@ -8635,18 +8217,10 @@
         <w:spacing w:before="0" w:beforeAutospacing="0" w:after="0" w:afterAutospacing="0"/>
         <w:jc w:val="both"/>
         <w:textAlignment w:val="baseline"/>
-        <w:rPr>
-          <w:rFonts w:ascii="Segoe UI" w:hAnsi="Segoe UI" w:cs="Segoe UI"/>
-          <w:sz w:val="18"/>
-          <w:szCs w:val="18"/>
-        </w:rPr>
-      </w:pPr>
-      <w:r>
-        <w:rPr>
-          <w:rFonts w:ascii="Segoe UI" w:hAnsi="Segoe UI" w:cs="Segoe UI"/>
+      </w:pPr>
+      <w:r>
+        <w:rPr>
           <w:noProof/>
-          <w:sz w:val="18"/>
-          <w:szCs w:val="18"/>
         </w:rPr>
         <w:lastRenderedPageBreak/>
         <w:drawing>
@@ -8727,11 +8301,6 @@
         <w:spacing w:before="0" w:beforeAutospacing="0" w:after="0" w:afterAutospacing="0"/>
         <w:jc w:val="both"/>
         <w:textAlignment w:val="baseline"/>
-        <w:rPr>
-          <w:rFonts w:ascii="Segoe UI" w:hAnsi="Segoe UI" w:cs="Segoe UI"/>
-          <w:sz w:val="18"/>
-          <w:szCs w:val="18"/>
-        </w:rPr>
       </w:pPr>
       <w:r>
         <w:rPr>
@@ -8761,8 +8330,8 @@
         <w:rPr>
           <w:rFonts w:ascii="Times New Roman" w:eastAsia="Times New Roman" w:hAnsi="Times New Roman" w:cs="Times New Roman"/>
           <w:b/>
-          <w:sz w:val="44"/>
-          <w:szCs w:val="44"/>
+          <w:sz w:val="24"/>
+          <w:szCs w:val="24"/>
           <w:u w:val="single"/>
           <w:lang w:eastAsia="hu-HU"/>
         </w:rPr>
@@ -8771,8 +8340,8 @@
         <w:rPr>
           <w:rFonts w:ascii="Times New Roman" w:eastAsia="Times New Roman" w:hAnsi="Times New Roman" w:cs="Times New Roman"/>
           <w:b/>
-          <w:sz w:val="44"/>
-          <w:szCs w:val="44"/>
+          <w:sz w:val="24"/>
+          <w:szCs w:val="24"/>
           <w:u w:val="single"/>
           <w:lang w:eastAsia="hu-HU"/>
         </w:rPr>
@@ -8786,8 +8355,8 @@
         <w:textAlignment w:val="baseline"/>
         <w:rPr>
           <w:rFonts w:ascii="Times New Roman" w:eastAsia="Times New Roman" w:hAnsi="Times New Roman" w:cs="Times New Roman"/>
-          <w:sz w:val="18"/>
-          <w:szCs w:val="18"/>
+          <w:sz w:val="24"/>
+          <w:szCs w:val="24"/>
           <w:lang w:eastAsia="hu-HU"/>
         </w:rPr>
       </w:pPr>
@@ -8808,8 +8377,8 @@
         <w:textAlignment w:val="baseline"/>
         <w:rPr>
           <w:rFonts w:ascii="Times New Roman" w:eastAsia="Times New Roman" w:hAnsi="Times New Roman" w:cs="Times New Roman"/>
-          <w:sz w:val="18"/>
-          <w:szCs w:val="18"/>
+          <w:sz w:val="24"/>
+          <w:szCs w:val="24"/>
           <w:lang w:eastAsia="hu-HU"/>
         </w:rPr>
       </w:pPr>
@@ -8830,8 +8399,8 @@
         <w:textAlignment w:val="baseline"/>
         <w:rPr>
           <w:rFonts w:ascii="Times New Roman" w:eastAsia="Times New Roman" w:hAnsi="Times New Roman" w:cs="Times New Roman"/>
-          <w:sz w:val="18"/>
-          <w:szCs w:val="18"/>
+          <w:sz w:val="24"/>
+          <w:szCs w:val="24"/>
           <w:lang w:eastAsia="hu-HU"/>
         </w:rPr>
       </w:pPr>
@@ -8852,8 +8421,8 @@
         <w:textAlignment w:val="baseline"/>
         <w:rPr>
           <w:rFonts w:ascii="Times New Roman" w:eastAsia="Times New Roman" w:hAnsi="Times New Roman" w:cs="Times New Roman"/>
-          <w:sz w:val="18"/>
-          <w:szCs w:val="18"/>
+          <w:sz w:val="24"/>
+          <w:szCs w:val="24"/>
           <w:lang w:eastAsia="hu-HU"/>
         </w:rPr>
       </w:pPr>
@@ -8955,8 +8524,8 @@
         <w:textAlignment w:val="baseline"/>
         <w:rPr>
           <w:rFonts w:ascii="Times New Roman" w:eastAsia="Times New Roman" w:hAnsi="Times New Roman" w:cs="Times New Roman"/>
-          <w:sz w:val="18"/>
-          <w:szCs w:val="18"/>
+          <w:sz w:val="24"/>
+          <w:szCs w:val="24"/>
           <w:lang w:eastAsia="hu-HU"/>
         </w:rPr>
       </w:pPr>
@@ -8977,8 +8546,8 @@
         <w:textAlignment w:val="baseline"/>
         <w:rPr>
           <w:rFonts w:ascii="Times New Roman" w:eastAsia="Times New Roman" w:hAnsi="Times New Roman" w:cs="Times New Roman"/>
-          <w:sz w:val="18"/>
-          <w:szCs w:val="18"/>
+          <w:sz w:val="24"/>
+          <w:szCs w:val="24"/>
           <w:lang w:eastAsia="hu-HU"/>
         </w:rPr>
       </w:pPr>
@@ -8999,29 +8568,19 @@
         <w:textAlignment w:val="baseline"/>
         <w:rPr>
           <w:rFonts w:ascii="Times New Roman" w:eastAsia="Times New Roman" w:hAnsi="Times New Roman" w:cs="Times New Roman"/>
-          <w:sz w:val="18"/>
-          <w:szCs w:val="18"/>
-          <w:lang w:eastAsia="hu-HU"/>
-        </w:rPr>
-      </w:pPr>
-      <w:r>
-        <w:rPr>
-          <w:rFonts w:ascii="Times New Roman" w:eastAsia="Times New Roman" w:hAnsi="Times New Roman" w:cs="Times New Roman"/>
-          <w:sz w:val="24"/>
-          <w:szCs w:val="24"/>
-          <w:lang w:eastAsia="hu-HU"/>
-        </w:rPr>
-        <w:t xml:space="preserve">A fényérzékelő egy fotótranzisztor vagy fotodióda, amelyek vezetési képessége a rájuk eső fény hatására megváltozik. Az átviteli közeg egyik oldalára fényforrást kapcsolva a közeg másik oldalán elhelyezett fényérzékelő a fényforrás jeleinek megfelelően változtatja az vezetőképességét. Az elektronikában használt optikai kapu működése jól illusztrálja a működési elvet: A fotodiódára az RD ellenálláson keresztül kapcsolt pozitív feszültség a diódát nyitja, az átfolyó áram hatására fényt bocsát ki. Az átviteli közegen (ami esetünkben egy </w:t>
-      </w:r>
-      <w:r>
-        <w:rPr>
-          <w:rFonts w:ascii="Times New Roman" w:eastAsia="Times New Roman" w:hAnsi="Times New Roman" w:cs="Times New Roman"/>
-          <w:sz w:val="24"/>
-          <w:szCs w:val="24"/>
-          <w:lang w:eastAsia="hu-HU"/>
-        </w:rPr>
-        <w:lastRenderedPageBreak/>
-        <w:t>átlátszó műanyag) a fény átjutva az FT tranzisztort kinyitja és a felső pontjának feszültsége közel nulla lesz. </w:t>
+          <w:sz w:val="24"/>
+          <w:szCs w:val="24"/>
+          <w:lang w:eastAsia="hu-HU"/>
+        </w:rPr>
+      </w:pPr>
+      <w:r>
+        <w:rPr>
+          <w:rFonts w:ascii="Times New Roman" w:eastAsia="Times New Roman" w:hAnsi="Times New Roman" w:cs="Times New Roman"/>
+          <w:sz w:val="24"/>
+          <w:szCs w:val="24"/>
+          <w:lang w:eastAsia="hu-HU"/>
+        </w:rPr>
+        <w:t>A fényérzékelő egy fotótranzisztor vagy fotodióda, amelyek vezetési képessége a rájuk eső fény hatására megváltozik. Az átviteli közeg egyik oldalára fényforrást kapcsolva a közeg másik oldalán elhelyezett fényérzékelő a fényforrás jeleinek megfelelően változtatja az vezetőképességét. Az elektronikában használt optikai kapu működése jól illusztrálja a működési elvet: A fotodiódára az RD ellenálláson keresztül kapcsolt pozitív feszültség a diódát nyitja, az átfolyó áram hatására fényt bocsát ki. Az átviteli közegen (ami esetünkben egy átlátszó műanyag) a fény átjutva az FT tranzisztort kinyitja és a felső pontjának feszültsége közel nulla lesz. </w:t>
       </w:r>
     </w:p>
     <w:p>
@@ -9031,18 +8590,19 @@
         <w:textAlignment w:val="baseline"/>
         <w:rPr>
           <w:rFonts w:ascii="Times New Roman" w:eastAsia="Times New Roman" w:hAnsi="Times New Roman" w:cs="Times New Roman"/>
-          <w:sz w:val="18"/>
-          <w:szCs w:val="18"/>
-          <w:lang w:eastAsia="hu-HU"/>
-        </w:rPr>
-      </w:pPr>
-      <w:r>
-        <w:rPr>
-          <w:rFonts w:ascii="Times New Roman" w:eastAsia="Times New Roman" w:hAnsi="Times New Roman" w:cs="Times New Roman"/>
-          <w:sz w:val="24"/>
-          <w:szCs w:val="24"/>
-          <w:lang w:eastAsia="hu-HU"/>
-        </w:rPr>
+          <w:sz w:val="24"/>
+          <w:szCs w:val="24"/>
+          <w:lang w:eastAsia="hu-HU"/>
+        </w:rPr>
+      </w:pPr>
+      <w:r>
+        <w:rPr>
+          <w:rFonts w:ascii="Times New Roman" w:eastAsia="Times New Roman" w:hAnsi="Times New Roman" w:cs="Times New Roman"/>
+          <w:sz w:val="24"/>
+          <w:szCs w:val="24"/>
+          <w:lang w:eastAsia="hu-HU"/>
+        </w:rPr>
+        <w:lastRenderedPageBreak/>
         <w:t>  </w:t>
       </w:r>
     </w:p>
@@ -9053,8 +8613,8 @@
         <w:textAlignment w:val="baseline"/>
         <w:rPr>
           <w:rFonts w:ascii="Times New Roman" w:eastAsia="Times New Roman" w:hAnsi="Times New Roman" w:cs="Times New Roman"/>
-          <w:sz w:val="18"/>
-          <w:szCs w:val="18"/>
+          <w:sz w:val="24"/>
+          <w:szCs w:val="24"/>
           <w:lang w:eastAsia="hu-HU"/>
         </w:rPr>
       </w:pPr>
@@ -9077,8 +8637,8 @@
         <w:rPr>
           <w:rFonts w:ascii="Times New Roman" w:eastAsia="Times New Roman" w:hAnsi="Times New Roman" w:cs="Times New Roman"/>
           <w:b/>
-          <w:sz w:val="44"/>
-          <w:szCs w:val="44"/>
+          <w:sz w:val="24"/>
+          <w:szCs w:val="24"/>
           <w:u w:val="single"/>
           <w:lang w:eastAsia="hu-HU"/>
         </w:rPr>
@@ -9087,8 +8647,8 @@
         <w:rPr>
           <w:rFonts w:ascii="Times New Roman" w:eastAsia="Times New Roman" w:hAnsi="Times New Roman" w:cs="Times New Roman"/>
           <w:b/>
-          <w:sz w:val="44"/>
-          <w:szCs w:val="44"/>
+          <w:sz w:val="24"/>
+          <w:szCs w:val="24"/>
           <w:u w:val="single"/>
           <w:lang w:eastAsia="hu-HU"/>
         </w:rPr>
@@ -9102,8 +8662,8 @@
         <w:textAlignment w:val="baseline"/>
         <w:rPr>
           <w:rFonts w:ascii="Times New Roman" w:eastAsia="Times New Roman" w:hAnsi="Times New Roman" w:cs="Times New Roman"/>
-          <w:sz w:val="18"/>
-          <w:szCs w:val="18"/>
+          <w:sz w:val="24"/>
+          <w:szCs w:val="24"/>
           <w:lang w:eastAsia="hu-HU"/>
         </w:rPr>
       </w:pPr>
@@ -9144,8 +8704,8 @@
         <w:textAlignment w:val="baseline"/>
         <w:rPr>
           <w:rFonts w:ascii="Times New Roman" w:eastAsia="Times New Roman" w:hAnsi="Times New Roman" w:cs="Times New Roman"/>
-          <w:sz w:val="18"/>
-          <w:szCs w:val="18"/>
+          <w:sz w:val="24"/>
+          <w:szCs w:val="24"/>
           <w:lang w:eastAsia="hu-HU"/>
         </w:rPr>
       </w:pPr>
@@ -9247,8 +8807,8 @@
         <w:textAlignment w:val="baseline"/>
         <w:rPr>
           <w:rFonts w:ascii="Times New Roman" w:eastAsia="Times New Roman" w:hAnsi="Times New Roman" w:cs="Times New Roman"/>
-          <w:sz w:val="18"/>
-          <w:szCs w:val="18"/>
+          <w:sz w:val="24"/>
+          <w:szCs w:val="24"/>
           <w:lang w:eastAsia="hu-HU"/>
         </w:rPr>
       </w:pPr>
@@ -9289,8 +8849,8 @@
         <w:textAlignment w:val="baseline"/>
         <w:rPr>
           <w:rFonts w:ascii="Times New Roman" w:eastAsia="Times New Roman" w:hAnsi="Times New Roman" w:cs="Times New Roman"/>
-          <w:sz w:val="18"/>
-          <w:szCs w:val="18"/>
+          <w:sz w:val="24"/>
+          <w:szCs w:val="24"/>
           <w:lang w:eastAsia="hu-HU"/>
         </w:rPr>
       </w:pPr>
@@ -9331,8 +8891,8 @@
         <w:textAlignment w:val="baseline"/>
         <w:rPr>
           <w:rFonts w:ascii="Times New Roman" w:eastAsia="Times New Roman" w:hAnsi="Times New Roman" w:cs="Times New Roman"/>
-          <w:sz w:val="18"/>
-          <w:szCs w:val="18"/>
+          <w:sz w:val="24"/>
+          <w:szCs w:val="24"/>
           <w:lang w:eastAsia="hu-HU"/>
         </w:rPr>
       </w:pPr>
@@ -9353,8 +8913,8 @@
         <w:textAlignment w:val="baseline"/>
         <w:rPr>
           <w:rFonts w:ascii="Times New Roman" w:eastAsia="Times New Roman" w:hAnsi="Times New Roman" w:cs="Times New Roman"/>
-          <w:sz w:val="18"/>
-          <w:szCs w:val="18"/>
+          <w:sz w:val="24"/>
+          <w:szCs w:val="24"/>
           <w:lang w:eastAsia="hu-HU"/>
         </w:rPr>
       </w:pPr>
@@ -9395,8 +8955,8 @@
         <w:textAlignment w:val="baseline"/>
         <w:rPr>
           <w:rFonts w:ascii="Times New Roman" w:eastAsia="Times New Roman" w:hAnsi="Times New Roman" w:cs="Times New Roman"/>
-          <w:sz w:val="18"/>
-          <w:szCs w:val="18"/>
+          <w:sz w:val="24"/>
+          <w:szCs w:val="24"/>
           <w:lang w:eastAsia="hu-HU"/>
         </w:rPr>
       </w:pPr>
@@ -9437,8 +8997,8 @@
         <w:textAlignment w:val="baseline"/>
         <w:rPr>
           <w:rFonts w:ascii="Times New Roman" w:eastAsia="Times New Roman" w:hAnsi="Times New Roman" w:cs="Times New Roman"/>
-          <w:sz w:val="18"/>
-          <w:szCs w:val="18"/>
+          <w:sz w:val="24"/>
+          <w:szCs w:val="24"/>
           <w:lang w:eastAsia="hu-HU"/>
         </w:rPr>
       </w:pPr>
@@ -9459,8 +9019,8 @@
         <w:textAlignment w:val="baseline"/>
         <w:rPr>
           <w:rFonts w:ascii="Times New Roman" w:eastAsia="Times New Roman" w:hAnsi="Times New Roman" w:cs="Times New Roman"/>
-          <w:sz w:val="18"/>
-          <w:szCs w:val="18"/>
+          <w:sz w:val="24"/>
+          <w:szCs w:val="24"/>
           <w:lang w:eastAsia="hu-HU"/>
         </w:rPr>
       </w:pPr>
@@ -9521,8 +9081,8 @@
         <w:textAlignment w:val="baseline"/>
         <w:rPr>
           <w:rFonts w:ascii="Times New Roman" w:eastAsia="Times New Roman" w:hAnsi="Times New Roman" w:cs="Times New Roman"/>
-          <w:sz w:val="18"/>
-          <w:szCs w:val="18"/>
+          <w:sz w:val="24"/>
+          <w:szCs w:val="24"/>
           <w:lang w:eastAsia="hu-HU"/>
         </w:rPr>
       </w:pPr>
@@ -9545,8 +9105,8 @@
         <w:rPr>
           <w:rFonts w:ascii="Times New Roman" w:eastAsia="Times New Roman" w:hAnsi="Times New Roman" w:cs="Times New Roman"/>
           <w:b/>
-          <w:sz w:val="44"/>
-          <w:szCs w:val="44"/>
+          <w:sz w:val="24"/>
+          <w:szCs w:val="24"/>
           <w:u w:val="single"/>
           <w:lang w:eastAsia="hu-HU"/>
         </w:rPr>
@@ -9555,8 +9115,8 @@
         <w:rPr>
           <w:rFonts w:ascii="Times New Roman" w:eastAsia="Times New Roman" w:hAnsi="Times New Roman" w:cs="Times New Roman"/>
           <w:b/>
-          <w:sz w:val="44"/>
-          <w:szCs w:val="44"/>
+          <w:sz w:val="24"/>
+          <w:szCs w:val="24"/>
           <w:u w:val="single"/>
           <w:lang w:eastAsia="hu-HU"/>
         </w:rPr>
@@ -9570,8 +9130,8 @@
         <w:textAlignment w:val="baseline"/>
         <w:rPr>
           <w:rFonts w:ascii="Times New Roman" w:eastAsia="Times New Roman" w:hAnsi="Times New Roman" w:cs="Times New Roman"/>
-          <w:sz w:val="18"/>
-          <w:szCs w:val="18"/>
+          <w:sz w:val="24"/>
+          <w:szCs w:val="24"/>
           <w:lang w:eastAsia="hu-HU"/>
         </w:rPr>
       </w:pPr>
@@ -9592,8 +9152,8 @@
         <w:textAlignment w:val="baseline"/>
         <w:rPr>
           <w:rFonts w:ascii="Times New Roman" w:eastAsia="Times New Roman" w:hAnsi="Times New Roman" w:cs="Times New Roman"/>
-          <w:sz w:val="18"/>
-          <w:szCs w:val="18"/>
+          <w:sz w:val="24"/>
+          <w:szCs w:val="24"/>
           <w:lang w:eastAsia="hu-HU"/>
         </w:rPr>
       </w:pPr>
@@ -9614,8 +9174,8 @@
         <w:textAlignment w:val="baseline"/>
         <w:rPr>
           <w:rFonts w:ascii="Times New Roman" w:eastAsia="Times New Roman" w:hAnsi="Times New Roman" w:cs="Times New Roman"/>
-          <w:sz w:val="18"/>
-          <w:szCs w:val="18"/>
+          <w:sz w:val="24"/>
+          <w:szCs w:val="24"/>
           <w:lang w:eastAsia="hu-HU"/>
         </w:rPr>
       </w:pPr>
@@ -9636,8 +9196,8 @@
         <w:textAlignment w:val="baseline"/>
         <w:rPr>
           <w:rFonts w:ascii="Times New Roman" w:eastAsia="Times New Roman" w:hAnsi="Times New Roman" w:cs="Times New Roman"/>
-          <w:sz w:val="18"/>
-          <w:szCs w:val="18"/>
+          <w:sz w:val="24"/>
+          <w:szCs w:val="24"/>
           <w:lang w:eastAsia="hu-HU"/>
         </w:rPr>
       </w:pPr>
@@ -9658,8 +9218,8 @@
         <w:textAlignment w:val="baseline"/>
         <w:rPr>
           <w:rFonts w:ascii="Times New Roman" w:eastAsia="Times New Roman" w:hAnsi="Times New Roman" w:cs="Times New Roman"/>
-          <w:sz w:val="18"/>
-          <w:szCs w:val="18"/>
+          <w:sz w:val="24"/>
+          <w:szCs w:val="24"/>
           <w:lang w:eastAsia="hu-HU"/>
         </w:rPr>
       </w:pPr>
@@ -9681,8 +9241,8 @@
         <w:rPr>
           <w:rFonts w:ascii="Times New Roman" w:eastAsia="Times New Roman" w:hAnsi="Times New Roman" w:cs="Times New Roman"/>
           <w:b/>
-          <w:sz w:val="44"/>
-          <w:szCs w:val="44"/>
+          <w:sz w:val="24"/>
+          <w:szCs w:val="24"/>
           <w:u w:val="single"/>
           <w:lang w:eastAsia="hu-HU"/>
         </w:rPr>
@@ -9696,8 +9256,8 @@
         <w:rPr>
           <w:rFonts w:ascii="Times New Roman" w:eastAsia="Times New Roman" w:hAnsi="Times New Roman" w:cs="Times New Roman"/>
           <w:b/>
-          <w:sz w:val="44"/>
-          <w:szCs w:val="44"/>
+          <w:sz w:val="24"/>
+          <w:szCs w:val="24"/>
           <w:lang w:eastAsia="hu-HU"/>
         </w:rPr>
       </w:pPr>
@@ -9706,14 +9266,175 @@
         <w:rPr>
           <w:rFonts w:ascii="Times New Roman" w:eastAsia="Times New Roman" w:hAnsi="Times New Roman" w:cs="Times New Roman"/>
           <w:b/>
-          <w:sz w:val="44"/>
-          <w:szCs w:val="44"/>
+          <w:sz w:val="24"/>
+          <w:szCs w:val="24"/>
+          <w:lang w:eastAsia="hu-HU"/>
+        </w:rPr>
+        <w:t>Bluetooth</w:t>
+      </w:r>
+      <w:proofErr w:type="spellEnd"/>
+    </w:p>
+    <w:p>
+      <w:pPr>
+        <w:spacing w:after="0" w:line="240" w:lineRule="auto"/>
+        <w:textAlignment w:val="baseline"/>
+        <w:rPr>
+          <w:rFonts w:ascii="Times New Roman" w:eastAsia="Times New Roman" w:hAnsi="Times New Roman" w:cs="Times New Roman"/>
+          <w:sz w:val="24"/>
+          <w:szCs w:val="24"/>
+          <w:lang w:eastAsia="hu-HU"/>
+        </w:rPr>
+      </w:pPr>
+      <w:r>
+        <w:rPr>
+          <w:rFonts w:ascii="Times New Roman" w:eastAsia="Times New Roman" w:hAnsi="Times New Roman" w:cs="Times New Roman"/>
+          <w:sz w:val="24"/>
+          <w:szCs w:val="24"/>
+          <w:lang w:eastAsia="hu-HU"/>
+        </w:rPr>
+        <w:t xml:space="preserve">A </w:t>
+      </w:r>
+      <w:proofErr w:type="spellStart"/>
+      <w:r>
+        <w:rPr>
+          <w:rFonts w:ascii="Times New Roman" w:eastAsia="Times New Roman" w:hAnsi="Times New Roman" w:cs="Times New Roman"/>
+          <w:sz w:val="24"/>
+          <w:szCs w:val="24"/>
+          <w:lang w:eastAsia="hu-HU"/>
+        </w:rPr>
+        <w:t>Bluetooth</w:t>
+      </w:r>
+      <w:proofErr w:type="spellEnd"/>
+      <w:r>
+        <w:rPr>
+          <w:rFonts w:ascii="Times New Roman" w:eastAsia="Times New Roman" w:hAnsi="Times New Roman" w:cs="Times New Roman"/>
+          <w:sz w:val="24"/>
+          <w:szCs w:val="24"/>
+          <w:lang w:eastAsia="hu-HU"/>
+        </w:rPr>
+        <w:t xml:space="preserve"> olyan vezeték nélküli kommunikációs szabvány, amely két vagy több elektronikus eszközt, például </w:t>
+      </w:r>
+      <w:proofErr w:type="spellStart"/>
+      <w:r>
+        <w:rPr>
+          <w:rFonts w:ascii="Times New Roman" w:eastAsia="Times New Roman" w:hAnsi="Times New Roman" w:cs="Times New Roman"/>
+          <w:sz w:val="24"/>
+          <w:szCs w:val="24"/>
+          <w:lang w:eastAsia="hu-HU"/>
+        </w:rPr>
+        <w:t>tabletet</w:t>
+      </w:r>
+      <w:proofErr w:type="spellEnd"/>
+      <w:r>
+        <w:rPr>
+          <w:rFonts w:ascii="Times New Roman" w:eastAsia="Times New Roman" w:hAnsi="Times New Roman" w:cs="Times New Roman"/>
+          <w:sz w:val="24"/>
+          <w:szCs w:val="24"/>
+          <w:lang w:eastAsia="hu-HU"/>
+        </w:rPr>
+        <w:t xml:space="preserve">, mobiltelefont, fülhallgatót, </w:t>
+      </w:r>
+      <w:proofErr w:type="spellStart"/>
+      <w:r>
+        <w:rPr>
+          <w:rFonts w:ascii="Times New Roman" w:eastAsia="Times New Roman" w:hAnsi="Times New Roman" w:cs="Times New Roman"/>
+          <w:sz w:val="24"/>
+          <w:szCs w:val="24"/>
+          <w:lang w:eastAsia="hu-HU"/>
+        </w:rPr>
+        <w:t>sportteszter</w:t>
+      </w:r>
+      <w:proofErr w:type="spellEnd"/>
+      <w:r>
+        <w:rPr>
+          <w:rFonts w:ascii="Times New Roman" w:eastAsia="Times New Roman" w:hAnsi="Times New Roman" w:cs="Times New Roman"/>
+          <w:sz w:val="24"/>
+          <w:szCs w:val="24"/>
+          <w:lang w:eastAsia="hu-HU"/>
+        </w:rPr>
+        <w:t xml:space="preserve"> összeköt. A </w:t>
+      </w:r>
+      <w:proofErr w:type="spellStart"/>
+      <w:r>
+        <w:rPr>
+          <w:rFonts w:ascii="Times New Roman" w:eastAsia="Times New Roman" w:hAnsi="Times New Roman" w:cs="Times New Roman"/>
+          <w:sz w:val="24"/>
+          <w:szCs w:val="24"/>
           <w:lang w:eastAsia="hu-HU"/>
         </w:rPr>
         <w:lastRenderedPageBreak/>
         <w:t>Bluetooth</w:t>
       </w:r>
       <w:proofErr w:type="spellEnd"/>
+      <w:r>
+        <w:rPr>
+          <w:rFonts w:ascii="Times New Roman" w:eastAsia="Times New Roman" w:hAnsi="Times New Roman" w:cs="Times New Roman"/>
+          <w:sz w:val="24"/>
+          <w:szCs w:val="24"/>
+          <w:lang w:eastAsia="hu-HU"/>
+        </w:rPr>
+        <w:t xml:space="preserve"> jel a PC-re akár </w:t>
+      </w:r>
+      <w:proofErr w:type="spellStart"/>
+      <w:r>
+        <w:rPr>
+          <w:rFonts w:ascii="Times New Roman" w:eastAsia="Times New Roman" w:hAnsi="Times New Roman" w:cs="Times New Roman"/>
+          <w:sz w:val="24"/>
+          <w:szCs w:val="24"/>
+          <w:lang w:eastAsia="hu-HU"/>
+        </w:rPr>
+        <w:t>Bluetooth</w:t>
+      </w:r>
+      <w:proofErr w:type="spellEnd"/>
+      <w:r>
+        <w:rPr>
+          <w:rFonts w:ascii="Times New Roman" w:eastAsia="Times New Roman" w:hAnsi="Times New Roman" w:cs="Times New Roman"/>
+          <w:sz w:val="24"/>
+          <w:szCs w:val="24"/>
+          <w:lang w:eastAsia="hu-HU"/>
+        </w:rPr>
+        <w:t xml:space="preserve"> USB adapteren keresztül is érkezhet. Hang, videó és egyéb fájlok átvitelére is használható, a jelet pedig a biztonsági lokátorok is használják. A </w:t>
+      </w:r>
+      <w:proofErr w:type="spellStart"/>
+      <w:r>
+        <w:rPr>
+          <w:rFonts w:ascii="Times New Roman" w:eastAsia="Times New Roman" w:hAnsi="Times New Roman" w:cs="Times New Roman"/>
+          <w:sz w:val="24"/>
+          <w:szCs w:val="24"/>
+          <w:lang w:eastAsia="hu-HU"/>
+        </w:rPr>
+        <w:t>Bluetooth</w:t>
+      </w:r>
+      <w:proofErr w:type="spellEnd"/>
+      <w:r>
+        <w:rPr>
+          <w:rFonts w:ascii="Times New Roman" w:eastAsia="Times New Roman" w:hAnsi="Times New Roman" w:cs="Times New Roman"/>
+          <w:sz w:val="24"/>
+          <w:szCs w:val="24"/>
+          <w:lang w:eastAsia="hu-HU"/>
+        </w:rPr>
+        <w:t xml:space="preserve">-t 1994-ben fejlesztette ki az Ericsson azért, hogy alternatívát találják </w:t>
+      </w:r>
+      <w:proofErr w:type="gramStart"/>
+      <w:r>
+        <w:rPr>
+          <w:rFonts w:ascii="Times New Roman" w:eastAsia="Times New Roman" w:hAnsi="Times New Roman" w:cs="Times New Roman"/>
+          <w:sz w:val="24"/>
+          <w:szCs w:val="24"/>
+          <w:lang w:eastAsia="hu-HU"/>
+        </w:rPr>
+        <w:t>a</w:t>
+      </w:r>
+      <w:proofErr w:type="gramEnd"/>
+      <w:r>
+        <w:rPr>
+          <w:rFonts w:ascii="Times New Roman" w:eastAsia="Times New Roman" w:hAnsi="Times New Roman" w:cs="Times New Roman"/>
+          <w:sz w:val="24"/>
+          <w:szCs w:val="24"/>
+          <w:lang w:eastAsia="hu-HU"/>
+        </w:rPr>
+        <w:t xml:space="preserve"> </w:t>
+      </w:r>
     </w:p>
     <w:p>
       <w:pPr>
@@ -9726,135 +9447,6 @@
           <w:lang w:eastAsia="hu-HU"/>
         </w:rPr>
       </w:pPr>
-      <w:r>
-        <w:rPr>
-          <w:rFonts w:ascii="Times New Roman" w:eastAsia="Times New Roman" w:hAnsi="Times New Roman" w:cs="Times New Roman"/>
-          <w:sz w:val="24"/>
-          <w:szCs w:val="24"/>
-          <w:lang w:eastAsia="hu-HU"/>
-        </w:rPr>
-        <w:t xml:space="preserve">A </w:t>
-      </w:r>
-      <w:proofErr w:type="spellStart"/>
-      <w:r>
-        <w:rPr>
-          <w:rFonts w:ascii="Times New Roman" w:eastAsia="Times New Roman" w:hAnsi="Times New Roman" w:cs="Times New Roman"/>
-          <w:sz w:val="24"/>
-          <w:szCs w:val="24"/>
-          <w:lang w:eastAsia="hu-HU"/>
-        </w:rPr>
-        <w:t>Bluetooth</w:t>
-      </w:r>
-      <w:proofErr w:type="spellEnd"/>
-      <w:r>
-        <w:rPr>
-          <w:rFonts w:ascii="Times New Roman" w:eastAsia="Times New Roman" w:hAnsi="Times New Roman" w:cs="Times New Roman"/>
-          <w:sz w:val="24"/>
-          <w:szCs w:val="24"/>
-          <w:lang w:eastAsia="hu-HU"/>
-        </w:rPr>
-        <w:t xml:space="preserve"> olyan vezeték nélküli kommunikációs szabvány, amely két vagy több elektronikus eszközt, például </w:t>
-      </w:r>
-      <w:proofErr w:type="spellStart"/>
-      <w:r>
-        <w:rPr>
-          <w:rFonts w:ascii="Times New Roman" w:eastAsia="Times New Roman" w:hAnsi="Times New Roman" w:cs="Times New Roman"/>
-          <w:sz w:val="24"/>
-          <w:szCs w:val="24"/>
-          <w:lang w:eastAsia="hu-HU"/>
-        </w:rPr>
-        <w:t>tabletet</w:t>
-      </w:r>
-      <w:proofErr w:type="spellEnd"/>
-      <w:r>
-        <w:rPr>
-          <w:rFonts w:ascii="Times New Roman" w:eastAsia="Times New Roman" w:hAnsi="Times New Roman" w:cs="Times New Roman"/>
-          <w:sz w:val="24"/>
-          <w:szCs w:val="24"/>
-          <w:lang w:eastAsia="hu-HU"/>
-        </w:rPr>
-        <w:t xml:space="preserve">, mobiltelefont, fülhallgatót, </w:t>
-      </w:r>
-      <w:proofErr w:type="spellStart"/>
-      <w:r>
-        <w:rPr>
-          <w:rFonts w:ascii="Times New Roman" w:eastAsia="Times New Roman" w:hAnsi="Times New Roman" w:cs="Times New Roman"/>
-          <w:sz w:val="24"/>
-          <w:szCs w:val="24"/>
-          <w:lang w:eastAsia="hu-HU"/>
-        </w:rPr>
-        <w:t>sportteszter</w:t>
-      </w:r>
-      <w:proofErr w:type="spellEnd"/>
-      <w:r>
-        <w:rPr>
-          <w:rFonts w:ascii="Times New Roman" w:eastAsia="Times New Roman" w:hAnsi="Times New Roman" w:cs="Times New Roman"/>
-          <w:sz w:val="24"/>
-          <w:szCs w:val="24"/>
-          <w:lang w:eastAsia="hu-HU"/>
-        </w:rPr>
-        <w:t xml:space="preserve"> összeköt. A </w:t>
-      </w:r>
-      <w:proofErr w:type="spellStart"/>
-      <w:r>
-        <w:rPr>
-          <w:rFonts w:ascii="Times New Roman" w:eastAsia="Times New Roman" w:hAnsi="Times New Roman" w:cs="Times New Roman"/>
-          <w:sz w:val="24"/>
-          <w:szCs w:val="24"/>
-          <w:lang w:eastAsia="hu-HU"/>
-        </w:rPr>
-        <w:t>Bluetooth</w:t>
-      </w:r>
-      <w:proofErr w:type="spellEnd"/>
-      <w:r>
-        <w:rPr>
-          <w:rFonts w:ascii="Times New Roman" w:eastAsia="Times New Roman" w:hAnsi="Times New Roman" w:cs="Times New Roman"/>
-          <w:sz w:val="24"/>
-          <w:szCs w:val="24"/>
-          <w:lang w:eastAsia="hu-HU"/>
-        </w:rPr>
-        <w:t xml:space="preserve"> jel a PC-re akár </w:t>
-      </w:r>
-      <w:proofErr w:type="spellStart"/>
-      <w:r>
-        <w:rPr>
-          <w:rFonts w:ascii="Times New Roman" w:eastAsia="Times New Roman" w:hAnsi="Times New Roman" w:cs="Times New Roman"/>
-          <w:sz w:val="24"/>
-          <w:szCs w:val="24"/>
-          <w:lang w:eastAsia="hu-HU"/>
-        </w:rPr>
-        <w:t>Bluetooth</w:t>
-      </w:r>
-      <w:proofErr w:type="spellEnd"/>
-      <w:r>
-        <w:rPr>
-          <w:rFonts w:ascii="Times New Roman" w:eastAsia="Times New Roman" w:hAnsi="Times New Roman" w:cs="Times New Roman"/>
-          <w:sz w:val="24"/>
-          <w:szCs w:val="24"/>
-          <w:lang w:eastAsia="hu-HU"/>
-        </w:rPr>
-        <w:t xml:space="preserve"> USB adapteren keresztül is érkezhet. Hang, videó és egyéb fájlok átvitelére is használható, a jelet pedig a biztonsági lokátorok is használják. A </w:t>
-      </w:r>
-      <w:proofErr w:type="spellStart"/>
-      <w:r>
-        <w:rPr>
-          <w:rFonts w:ascii="Times New Roman" w:eastAsia="Times New Roman" w:hAnsi="Times New Roman" w:cs="Times New Roman"/>
-          <w:sz w:val="24"/>
-          <w:szCs w:val="24"/>
-          <w:lang w:eastAsia="hu-HU"/>
-        </w:rPr>
-        <w:t>Bluetooth</w:t>
-      </w:r>
-      <w:proofErr w:type="spellEnd"/>
-      <w:r>
-        <w:rPr>
-          <w:rFonts w:ascii="Times New Roman" w:eastAsia="Times New Roman" w:hAnsi="Times New Roman" w:cs="Times New Roman"/>
-          <w:sz w:val="24"/>
-          <w:szCs w:val="24"/>
-          <w:lang w:eastAsia="hu-HU"/>
-        </w:rPr>
-        <w:t xml:space="preserve">-t 1994-ben fejlesztette ki az Ericsson azért, hogy alternatívát találják </w:t>
-      </w:r>
       <w:proofErr w:type="gramStart"/>
       <w:r>
         <w:rPr>
@@ -9863,7 +9455,7 @@
           <w:szCs w:val="24"/>
           <w:lang w:eastAsia="hu-HU"/>
         </w:rPr>
-        <w:t>a</w:t>
+        <w:t>mobiltelefonok</w:t>
       </w:r>
       <w:proofErr w:type="gramEnd"/>
       <w:r>
@@ -9873,7 +9465,7 @@
           <w:szCs w:val="24"/>
           <w:lang w:eastAsia="hu-HU"/>
         </w:rPr>
-        <w:t xml:space="preserve"> </w:t>
+        <w:t xml:space="preserve"> által használt kábeles kapcsolatra.</w:t>
       </w:r>
     </w:p>
     <w:p>
@@ -9887,26 +9479,6 @@
           <w:lang w:eastAsia="hu-HU"/>
         </w:rPr>
       </w:pPr>
-      <w:proofErr w:type="gramStart"/>
-      <w:r>
-        <w:rPr>
-          <w:rFonts w:ascii="Times New Roman" w:eastAsia="Times New Roman" w:hAnsi="Times New Roman" w:cs="Times New Roman"/>
-          <w:sz w:val="24"/>
-          <w:szCs w:val="24"/>
-          <w:lang w:eastAsia="hu-HU"/>
-        </w:rPr>
-        <w:t>mobiltelefonok</w:t>
-      </w:r>
-      <w:proofErr w:type="gramEnd"/>
-      <w:r>
-        <w:rPr>
-          <w:rFonts w:ascii="Times New Roman" w:eastAsia="Times New Roman" w:hAnsi="Times New Roman" w:cs="Times New Roman"/>
-          <w:sz w:val="24"/>
-          <w:szCs w:val="24"/>
-          <w:lang w:eastAsia="hu-HU"/>
-        </w:rPr>
-        <w:t xml:space="preserve"> által használt kábeles kapcsolatra.</w:t>
-      </w:r>
     </w:p>
     <w:p>
       <w:pPr>
@@ -9919,6 +9491,95 @@
           <w:lang w:eastAsia="hu-HU"/>
         </w:rPr>
       </w:pPr>
+      <w:r>
+        <w:rPr>
+          <w:rFonts w:ascii="Times New Roman" w:eastAsia="Times New Roman" w:hAnsi="Times New Roman" w:cs="Times New Roman"/>
+          <w:sz w:val="24"/>
+          <w:szCs w:val="24"/>
+          <w:lang w:eastAsia="hu-HU"/>
+        </w:rPr>
+        <w:t xml:space="preserve">A </w:t>
+      </w:r>
+      <w:proofErr w:type="spellStart"/>
+      <w:r>
+        <w:rPr>
+          <w:rFonts w:ascii="Times New Roman" w:eastAsia="Times New Roman" w:hAnsi="Times New Roman" w:cs="Times New Roman"/>
+          <w:sz w:val="24"/>
+          <w:szCs w:val="24"/>
+          <w:lang w:eastAsia="hu-HU"/>
+        </w:rPr>
+        <w:t>Bluetooth</w:t>
+      </w:r>
+      <w:proofErr w:type="spellEnd"/>
+      <w:r>
+        <w:rPr>
+          <w:rFonts w:ascii="Times New Roman" w:eastAsia="Times New Roman" w:hAnsi="Times New Roman" w:cs="Times New Roman"/>
+          <w:sz w:val="24"/>
+          <w:szCs w:val="24"/>
+          <w:lang w:eastAsia="hu-HU"/>
+        </w:rPr>
+        <w:t xml:space="preserve"> elnevezés Dániából származik, ahol Harald </w:t>
+      </w:r>
+      <w:proofErr w:type="spellStart"/>
+      <w:r>
+        <w:rPr>
+          <w:rFonts w:ascii="Times New Roman" w:eastAsia="Times New Roman" w:hAnsi="Times New Roman" w:cs="Times New Roman"/>
+          <w:sz w:val="24"/>
+          <w:szCs w:val="24"/>
+          <w:lang w:eastAsia="hu-HU"/>
+        </w:rPr>
+        <w:t>Blåtand</w:t>
+      </w:r>
+      <w:proofErr w:type="spellEnd"/>
+      <w:r>
+        <w:rPr>
+          <w:rFonts w:ascii="Times New Roman" w:eastAsia="Times New Roman" w:hAnsi="Times New Roman" w:cs="Times New Roman"/>
+          <w:sz w:val="24"/>
+          <w:szCs w:val="24"/>
+          <w:lang w:eastAsia="hu-HU"/>
+        </w:rPr>
+        <w:t xml:space="preserve"> király diplomáciai képességeinek köszönhetően sikeresen egyesített számos törzset a 10. században. A név a kommunikáció és a kapcsoltok megkönnyítése érdekében tett erőfeszítéseknek állít emléket. </w:t>
+      </w:r>
+      <w:proofErr w:type="spellStart"/>
+      <w:r>
+        <w:rPr>
+          <w:rFonts w:ascii="Times New Roman" w:eastAsia="Times New Roman" w:hAnsi="Times New Roman" w:cs="Times New Roman"/>
+          <w:sz w:val="24"/>
+          <w:szCs w:val="24"/>
+          <w:lang w:eastAsia="hu-HU"/>
+        </w:rPr>
+        <w:t>Bluetooth</w:t>
+      </w:r>
+      <w:proofErr w:type="spellEnd"/>
+      <w:r>
+        <w:rPr>
+          <w:rFonts w:ascii="Times New Roman" w:eastAsia="Times New Roman" w:hAnsi="Times New Roman" w:cs="Times New Roman"/>
+          <w:sz w:val="24"/>
+          <w:szCs w:val="24"/>
+          <w:lang w:eastAsia="hu-HU"/>
+        </w:rPr>
+        <w:t xml:space="preserve"> szimbólum a Harald és a </w:t>
+      </w:r>
+      <w:proofErr w:type="spellStart"/>
+      <w:r>
+        <w:rPr>
+          <w:rFonts w:ascii="Times New Roman" w:eastAsia="Times New Roman" w:hAnsi="Times New Roman" w:cs="Times New Roman"/>
+          <w:sz w:val="24"/>
+          <w:szCs w:val="24"/>
+          <w:lang w:eastAsia="hu-HU"/>
+        </w:rPr>
+        <w:t>Blåtand</w:t>
+      </w:r>
+      <w:proofErr w:type="spellEnd"/>
+      <w:r>
+        <w:rPr>
+          <w:rFonts w:ascii="Times New Roman" w:eastAsia="Times New Roman" w:hAnsi="Times New Roman" w:cs="Times New Roman"/>
+          <w:sz w:val="24"/>
+          <w:szCs w:val="24"/>
+          <w:lang w:eastAsia="hu-HU"/>
+        </w:rPr>
+        <w:t xml:space="preserve"> kezdőbetűinek kombinációja.</w:t>
+      </w:r>
     </w:p>
     <w:p>
       <w:pPr>
@@ -9931,95 +9592,6 @@
           <w:lang w:eastAsia="hu-HU"/>
         </w:rPr>
       </w:pPr>
-      <w:r>
-        <w:rPr>
-          <w:rFonts w:ascii="Times New Roman" w:eastAsia="Times New Roman" w:hAnsi="Times New Roman" w:cs="Times New Roman"/>
-          <w:sz w:val="24"/>
-          <w:szCs w:val="24"/>
-          <w:lang w:eastAsia="hu-HU"/>
-        </w:rPr>
-        <w:t xml:space="preserve">A </w:t>
-      </w:r>
-      <w:proofErr w:type="spellStart"/>
-      <w:r>
-        <w:rPr>
-          <w:rFonts w:ascii="Times New Roman" w:eastAsia="Times New Roman" w:hAnsi="Times New Roman" w:cs="Times New Roman"/>
-          <w:sz w:val="24"/>
-          <w:szCs w:val="24"/>
-          <w:lang w:eastAsia="hu-HU"/>
-        </w:rPr>
-        <w:t>Bluetooth</w:t>
-      </w:r>
-      <w:proofErr w:type="spellEnd"/>
-      <w:r>
-        <w:rPr>
-          <w:rFonts w:ascii="Times New Roman" w:eastAsia="Times New Roman" w:hAnsi="Times New Roman" w:cs="Times New Roman"/>
-          <w:sz w:val="24"/>
-          <w:szCs w:val="24"/>
-          <w:lang w:eastAsia="hu-HU"/>
-        </w:rPr>
-        <w:t xml:space="preserve"> elnevezés Dániából származik, ahol Harald </w:t>
-      </w:r>
-      <w:proofErr w:type="spellStart"/>
-      <w:r>
-        <w:rPr>
-          <w:rFonts w:ascii="Times New Roman" w:eastAsia="Times New Roman" w:hAnsi="Times New Roman" w:cs="Times New Roman"/>
-          <w:sz w:val="24"/>
-          <w:szCs w:val="24"/>
-          <w:lang w:eastAsia="hu-HU"/>
-        </w:rPr>
-        <w:t>Blåtand</w:t>
-      </w:r>
-      <w:proofErr w:type="spellEnd"/>
-      <w:r>
-        <w:rPr>
-          <w:rFonts w:ascii="Times New Roman" w:eastAsia="Times New Roman" w:hAnsi="Times New Roman" w:cs="Times New Roman"/>
-          <w:sz w:val="24"/>
-          <w:szCs w:val="24"/>
-          <w:lang w:eastAsia="hu-HU"/>
-        </w:rPr>
-        <w:t xml:space="preserve"> király diplomáciai képességeinek köszönhetően sikeresen egyesített számos törzset a 10. században. A név a kommunikáció és a kapcsoltok megkönnyítése érdekében tett erőfeszítéseknek állít emléket. </w:t>
-      </w:r>
-      <w:proofErr w:type="spellStart"/>
-      <w:r>
-        <w:rPr>
-          <w:rFonts w:ascii="Times New Roman" w:eastAsia="Times New Roman" w:hAnsi="Times New Roman" w:cs="Times New Roman"/>
-          <w:sz w:val="24"/>
-          <w:szCs w:val="24"/>
-          <w:lang w:eastAsia="hu-HU"/>
-        </w:rPr>
-        <w:t>Bluetooth</w:t>
-      </w:r>
-      <w:proofErr w:type="spellEnd"/>
-      <w:r>
-        <w:rPr>
-          <w:rFonts w:ascii="Times New Roman" w:eastAsia="Times New Roman" w:hAnsi="Times New Roman" w:cs="Times New Roman"/>
-          <w:sz w:val="24"/>
-          <w:szCs w:val="24"/>
-          <w:lang w:eastAsia="hu-HU"/>
-        </w:rPr>
-        <w:t xml:space="preserve"> szimbólum a Harald és a </w:t>
-      </w:r>
-      <w:proofErr w:type="spellStart"/>
-      <w:r>
-        <w:rPr>
-          <w:rFonts w:ascii="Times New Roman" w:eastAsia="Times New Roman" w:hAnsi="Times New Roman" w:cs="Times New Roman"/>
-          <w:sz w:val="24"/>
-          <w:szCs w:val="24"/>
-          <w:lang w:eastAsia="hu-HU"/>
-        </w:rPr>
-        <w:t>Blåtand</w:t>
-      </w:r>
-      <w:proofErr w:type="spellEnd"/>
-      <w:r>
-        <w:rPr>
-          <w:rFonts w:ascii="Times New Roman" w:eastAsia="Times New Roman" w:hAnsi="Times New Roman" w:cs="Times New Roman"/>
-          <w:sz w:val="24"/>
-          <w:szCs w:val="24"/>
-          <w:lang w:eastAsia="hu-HU"/>
-        </w:rPr>
-        <w:t xml:space="preserve"> kezdőbetűinek kombinációja.</w:t>
-      </w:r>
     </w:p>
     <w:p>
       <w:pPr>
@@ -10032,6 +9604,135 @@
           <w:lang w:eastAsia="hu-HU"/>
         </w:rPr>
       </w:pPr>
+      <w:r>
+        <w:rPr>
+          <w:rFonts w:ascii="Times New Roman" w:eastAsia="Times New Roman" w:hAnsi="Times New Roman" w:cs="Times New Roman"/>
+          <w:sz w:val="24"/>
+          <w:szCs w:val="24"/>
+          <w:lang w:eastAsia="hu-HU"/>
+        </w:rPr>
+        <w:t xml:space="preserve">Az új verziók kifejlesztésén a </w:t>
+      </w:r>
+      <w:proofErr w:type="spellStart"/>
+      <w:r>
+        <w:rPr>
+          <w:rFonts w:ascii="Times New Roman" w:eastAsia="Times New Roman" w:hAnsi="Times New Roman" w:cs="Times New Roman"/>
+          <w:sz w:val="24"/>
+          <w:szCs w:val="24"/>
+          <w:lang w:eastAsia="hu-HU"/>
+        </w:rPr>
+        <w:t>Bluetooth</w:t>
+      </w:r>
+      <w:proofErr w:type="spellEnd"/>
+      <w:r>
+        <w:rPr>
+          <w:rFonts w:ascii="Times New Roman" w:eastAsia="Times New Roman" w:hAnsi="Times New Roman" w:cs="Times New Roman"/>
+          <w:sz w:val="24"/>
+          <w:szCs w:val="24"/>
+          <w:lang w:eastAsia="hu-HU"/>
+        </w:rPr>
+        <w:t xml:space="preserve"> </w:t>
+      </w:r>
+      <w:proofErr w:type="spellStart"/>
+      <w:r>
+        <w:rPr>
+          <w:rFonts w:ascii="Times New Roman" w:eastAsia="Times New Roman" w:hAnsi="Times New Roman" w:cs="Times New Roman"/>
+          <w:sz w:val="24"/>
+          <w:szCs w:val="24"/>
+          <w:lang w:eastAsia="hu-HU"/>
+        </w:rPr>
+        <w:t>Special</w:t>
+      </w:r>
+      <w:proofErr w:type="spellEnd"/>
+      <w:r>
+        <w:rPr>
+          <w:rFonts w:ascii="Times New Roman" w:eastAsia="Times New Roman" w:hAnsi="Times New Roman" w:cs="Times New Roman"/>
+          <w:sz w:val="24"/>
+          <w:szCs w:val="24"/>
+          <w:lang w:eastAsia="hu-HU"/>
+        </w:rPr>
+        <w:t xml:space="preserve"> Interest Group dolgozik, amely privát cég, bár sokszor helytelenül nonprofit egyesületként hivatkoznak rá. A cég tulajdona a védjegy, a </w:t>
+      </w:r>
+      <w:proofErr w:type="spellStart"/>
+      <w:r>
+        <w:rPr>
+          <w:rFonts w:ascii="Times New Roman" w:eastAsia="Times New Roman" w:hAnsi="Times New Roman" w:cs="Times New Roman"/>
+          <w:sz w:val="24"/>
+          <w:szCs w:val="24"/>
+          <w:lang w:eastAsia="hu-HU"/>
+        </w:rPr>
+        <w:t>licensz</w:t>
+      </w:r>
+      <w:proofErr w:type="spellEnd"/>
+      <w:r>
+        <w:rPr>
+          <w:rFonts w:ascii="Times New Roman" w:eastAsia="Times New Roman" w:hAnsi="Times New Roman" w:cs="Times New Roman"/>
+          <w:sz w:val="24"/>
+          <w:szCs w:val="24"/>
+          <w:lang w:eastAsia="hu-HU"/>
+        </w:rPr>
+        <w:t xml:space="preserve">, és a cég dolgozik a </w:t>
+      </w:r>
+      <w:proofErr w:type="spellStart"/>
+      <w:r>
+        <w:rPr>
+          <w:rFonts w:ascii="Times New Roman" w:eastAsia="Times New Roman" w:hAnsi="Times New Roman" w:cs="Times New Roman"/>
+          <w:sz w:val="24"/>
+          <w:szCs w:val="24"/>
+          <w:lang w:eastAsia="hu-HU"/>
+        </w:rPr>
+        <w:t>Bluetooth</w:t>
+      </w:r>
+      <w:proofErr w:type="spellEnd"/>
+      <w:r>
+        <w:rPr>
+          <w:rFonts w:ascii="Times New Roman" w:eastAsia="Times New Roman" w:hAnsi="Times New Roman" w:cs="Times New Roman"/>
+          <w:sz w:val="24"/>
+          <w:szCs w:val="24"/>
+          <w:lang w:eastAsia="hu-HU"/>
+        </w:rPr>
+        <w:t xml:space="preserve"> új verzióin, de nem az eladás vagy a gyártás az elsődleges tevékenységük. Az Ericsson, az IBM, az Intel, a Toshiba és a Nokia alapította 1998-ban. Ma a központ Washingtonban, </w:t>
+      </w:r>
+      <w:proofErr w:type="spellStart"/>
+      <w:r>
+        <w:rPr>
+          <w:rFonts w:ascii="Times New Roman" w:eastAsia="Times New Roman" w:hAnsi="Times New Roman" w:cs="Times New Roman"/>
+          <w:sz w:val="24"/>
+          <w:szCs w:val="24"/>
+          <w:lang w:eastAsia="hu-HU"/>
+        </w:rPr>
+        <w:t>Kirklandben</w:t>
+      </w:r>
+      <w:proofErr w:type="spellEnd"/>
+      <w:r>
+        <w:rPr>
+          <w:rFonts w:ascii="Times New Roman" w:eastAsia="Times New Roman" w:hAnsi="Times New Roman" w:cs="Times New Roman"/>
+          <w:sz w:val="24"/>
+          <w:szCs w:val="24"/>
+          <w:lang w:eastAsia="hu-HU"/>
+        </w:rPr>
+        <w:t xml:space="preserve"> található, amely város több, mint 10000 cégnek ad otthont. Nézd meg a könnyen olvasható táblázatunkat, amelyben minden egyes </w:t>
+      </w:r>
+      <w:proofErr w:type="spellStart"/>
+      <w:r>
+        <w:rPr>
+          <w:rFonts w:ascii="Times New Roman" w:eastAsia="Times New Roman" w:hAnsi="Times New Roman" w:cs="Times New Roman"/>
+          <w:sz w:val="24"/>
+          <w:szCs w:val="24"/>
+          <w:lang w:eastAsia="hu-HU"/>
+        </w:rPr>
+        <w:t>Bluetooth</w:t>
+      </w:r>
+      <w:proofErr w:type="spellEnd"/>
+      <w:r>
+        <w:rPr>
+          <w:rFonts w:ascii="Times New Roman" w:eastAsia="Times New Roman" w:hAnsi="Times New Roman" w:cs="Times New Roman"/>
+          <w:sz w:val="24"/>
+          <w:szCs w:val="24"/>
+          <w:lang w:eastAsia="hu-HU"/>
+        </w:rPr>
+        <w:t xml:space="preserve"> verzió megtalálható:</w:t>
+      </w:r>
     </w:p>
     <w:p>
       <w:pPr>
@@ -10044,135 +9745,6 @@
           <w:lang w:eastAsia="hu-HU"/>
         </w:rPr>
       </w:pPr>
-      <w:r>
-        <w:rPr>
-          <w:rFonts w:ascii="Times New Roman" w:eastAsia="Times New Roman" w:hAnsi="Times New Roman" w:cs="Times New Roman"/>
-          <w:sz w:val="24"/>
-          <w:szCs w:val="24"/>
-          <w:lang w:eastAsia="hu-HU"/>
-        </w:rPr>
-        <w:t xml:space="preserve">Az új verziók kifejlesztésén a </w:t>
-      </w:r>
-      <w:proofErr w:type="spellStart"/>
-      <w:r>
-        <w:rPr>
-          <w:rFonts w:ascii="Times New Roman" w:eastAsia="Times New Roman" w:hAnsi="Times New Roman" w:cs="Times New Roman"/>
-          <w:sz w:val="24"/>
-          <w:szCs w:val="24"/>
-          <w:lang w:eastAsia="hu-HU"/>
-        </w:rPr>
-        <w:t>Bluetooth</w:t>
-      </w:r>
-      <w:proofErr w:type="spellEnd"/>
-      <w:r>
-        <w:rPr>
-          <w:rFonts w:ascii="Times New Roman" w:eastAsia="Times New Roman" w:hAnsi="Times New Roman" w:cs="Times New Roman"/>
-          <w:sz w:val="24"/>
-          <w:szCs w:val="24"/>
-          <w:lang w:eastAsia="hu-HU"/>
-        </w:rPr>
-        <w:t xml:space="preserve"> </w:t>
-      </w:r>
-      <w:proofErr w:type="spellStart"/>
-      <w:r>
-        <w:rPr>
-          <w:rFonts w:ascii="Times New Roman" w:eastAsia="Times New Roman" w:hAnsi="Times New Roman" w:cs="Times New Roman"/>
-          <w:sz w:val="24"/>
-          <w:szCs w:val="24"/>
-          <w:lang w:eastAsia="hu-HU"/>
-        </w:rPr>
-        <w:t>Special</w:t>
-      </w:r>
-      <w:proofErr w:type="spellEnd"/>
-      <w:r>
-        <w:rPr>
-          <w:rFonts w:ascii="Times New Roman" w:eastAsia="Times New Roman" w:hAnsi="Times New Roman" w:cs="Times New Roman"/>
-          <w:sz w:val="24"/>
-          <w:szCs w:val="24"/>
-          <w:lang w:eastAsia="hu-HU"/>
-        </w:rPr>
-        <w:t xml:space="preserve"> Interest Group dolgozik, amely privát cég, bár sokszor helytelenül nonprofit egyesületként hivatkoznak rá. A cég tulajdona a védjegy, a </w:t>
-      </w:r>
-      <w:proofErr w:type="spellStart"/>
-      <w:r>
-        <w:rPr>
-          <w:rFonts w:ascii="Times New Roman" w:eastAsia="Times New Roman" w:hAnsi="Times New Roman" w:cs="Times New Roman"/>
-          <w:sz w:val="24"/>
-          <w:szCs w:val="24"/>
-          <w:lang w:eastAsia="hu-HU"/>
-        </w:rPr>
-        <w:t>licensz</w:t>
-      </w:r>
-      <w:proofErr w:type="spellEnd"/>
-      <w:r>
-        <w:rPr>
-          <w:rFonts w:ascii="Times New Roman" w:eastAsia="Times New Roman" w:hAnsi="Times New Roman" w:cs="Times New Roman"/>
-          <w:sz w:val="24"/>
-          <w:szCs w:val="24"/>
-          <w:lang w:eastAsia="hu-HU"/>
-        </w:rPr>
-        <w:t xml:space="preserve">, és a cég dolgozik a </w:t>
-      </w:r>
-      <w:proofErr w:type="spellStart"/>
-      <w:r>
-        <w:rPr>
-          <w:rFonts w:ascii="Times New Roman" w:eastAsia="Times New Roman" w:hAnsi="Times New Roman" w:cs="Times New Roman"/>
-          <w:sz w:val="24"/>
-          <w:szCs w:val="24"/>
-          <w:lang w:eastAsia="hu-HU"/>
-        </w:rPr>
-        <w:t>Bluetooth</w:t>
-      </w:r>
-      <w:proofErr w:type="spellEnd"/>
-      <w:r>
-        <w:rPr>
-          <w:rFonts w:ascii="Times New Roman" w:eastAsia="Times New Roman" w:hAnsi="Times New Roman" w:cs="Times New Roman"/>
-          <w:sz w:val="24"/>
-          <w:szCs w:val="24"/>
-          <w:lang w:eastAsia="hu-HU"/>
-        </w:rPr>
-        <w:t xml:space="preserve"> új verzióin, de nem az eladás vagy a gyártás az elsődleges tevékenységük. Az Ericsson, az IBM, az Intel, a Toshiba és a Nokia alapította 1998-ban. Ma a központ Washingtonban, </w:t>
-      </w:r>
-      <w:proofErr w:type="spellStart"/>
-      <w:r>
-        <w:rPr>
-          <w:rFonts w:ascii="Times New Roman" w:eastAsia="Times New Roman" w:hAnsi="Times New Roman" w:cs="Times New Roman"/>
-          <w:sz w:val="24"/>
-          <w:szCs w:val="24"/>
-          <w:lang w:eastAsia="hu-HU"/>
-        </w:rPr>
-        <w:t>Kirklandben</w:t>
-      </w:r>
-      <w:proofErr w:type="spellEnd"/>
-      <w:r>
-        <w:rPr>
-          <w:rFonts w:ascii="Times New Roman" w:eastAsia="Times New Roman" w:hAnsi="Times New Roman" w:cs="Times New Roman"/>
-          <w:sz w:val="24"/>
-          <w:szCs w:val="24"/>
-          <w:lang w:eastAsia="hu-HU"/>
-        </w:rPr>
-        <w:t xml:space="preserve"> található, amely város több, mint 10000 cégnek ad otthont. Nézd meg a könnyen olvasható táblázatunkat, amelyben minden egyes </w:t>
-      </w:r>
-      <w:proofErr w:type="spellStart"/>
-      <w:r>
-        <w:rPr>
-          <w:rFonts w:ascii="Times New Roman" w:eastAsia="Times New Roman" w:hAnsi="Times New Roman" w:cs="Times New Roman"/>
-          <w:sz w:val="24"/>
-          <w:szCs w:val="24"/>
-          <w:lang w:eastAsia="hu-HU"/>
-        </w:rPr>
-        <w:t>Bluetooth</w:t>
-      </w:r>
-      <w:proofErr w:type="spellEnd"/>
-      <w:r>
-        <w:rPr>
-          <w:rFonts w:ascii="Times New Roman" w:eastAsia="Times New Roman" w:hAnsi="Times New Roman" w:cs="Times New Roman"/>
-          <w:sz w:val="24"/>
-          <w:szCs w:val="24"/>
-          <w:lang w:eastAsia="hu-HU"/>
-        </w:rPr>
-        <w:t xml:space="preserve"> verzió megtalálható:</w:t>
-      </w:r>
     </w:p>
     <w:p>
       <w:pPr>
@@ -10180,21 +9752,9 @@
         <w:textAlignment w:val="baseline"/>
         <w:rPr>
           <w:rFonts w:ascii="Times New Roman" w:eastAsia="Times New Roman" w:hAnsi="Times New Roman" w:cs="Times New Roman"/>
-          <w:sz w:val="24"/>
-          <w:szCs w:val="24"/>
-          <w:lang w:eastAsia="hu-HU"/>
-        </w:rPr>
-      </w:pPr>
-    </w:p>
-    <w:p>
-      <w:pPr>
-        <w:spacing w:after="0" w:line="240" w:lineRule="auto"/>
-        <w:textAlignment w:val="baseline"/>
-        <w:rPr>
-          <w:rFonts w:ascii="Times New Roman" w:eastAsia="Times New Roman" w:hAnsi="Times New Roman" w:cs="Times New Roman"/>
           <w:color w:val="243F60"/>
-          <w:sz w:val="44"/>
-          <w:szCs w:val="44"/>
+          <w:sz w:val="24"/>
+          <w:szCs w:val="24"/>
           <w:lang w:eastAsia="hu-HU"/>
         </w:rPr>
       </w:pPr>
@@ -10203,8 +9763,8 @@
         <w:rPr>
           <w:rFonts w:ascii="Times New Roman" w:eastAsia="Times New Roman" w:hAnsi="Times New Roman" w:cs="Times New Roman"/>
           <w:color w:val="000000"/>
-          <w:sz w:val="44"/>
-          <w:szCs w:val="44"/>
+          <w:sz w:val="24"/>
+          <w:szCs w:val="24"/>
           <w:lang w:eastAsia="hu-HU"/>
         </w:rPr>
         <w:t>Bluetooth</w:t>
@@ -10214,8 +9774,8 @@
         <w:rPr>
           <w:rFonts w:ascii="Times New Roman" w:eastAsia="Times New Roman" w:hAnsi="Times New Roman" w:cs="Times New Roman"/>
           <w:color w:val="000000"/>
-          <w:sz w:val="44"/>
-          <w:szCs w:val="44"/>
+          <w:sz w:val="24"/>
+          <w:szCs w:val="24"/>
           <w:lang w:eastAsia="hu-HU"/>
         </w:rPr>
         <w:t xml:space="preserve"> 4.1 </w:t>
@@ -10228,8 +9788,8 @@
         <w:textAlignment w:val="baseline"/>
         <w:rPr>
           <w:rFonts w:ascii="Times New Roman" w:eastAsia="Times New Roman" w:hAnsi="Times New Roman" w:cs="Times New Roman"/>
-          <w:sz w:val="18"/>
-          <w:szCs w:val="18"/>
+          <w:sz w:val="24"/>
+          <w:szCs w:val="24"/>
           <w:lang w:eastAsia="hu-HU"/>
         </w:rPr>
       </w:pPr>
@@ -10424,8 +9984,8 @@
         <w:rPr>
           <w:rFonts w:ascii="Times New Roman" w:eastAsia="Times New Roman" w:hAnsi="Times New Roman" w:cs="Times New Roman"/>
           <w:color w:val="243F60"/>
-          <w:sz w:val="44"/>
-          <w:szCs w:val="44"/>
+          <w:sz w:val="24"/>
+          <w:szCs w:val="24"/>
           <w:lang w:eastAsia="hu-HU"/>
         </w:rPr>
       </w:pPr>
@@ -10434,8 +9994,8 @@
         <w:rPr>
           <w:rFonts w:ascii="Times New Roman" w:eastAsia="Times New Roman" w:hAnsi="Times New Roman" w:cs="Times New Roman"/>
           <w:color w:val="000000"/>
-          <w:sz w:val="44"/>
-          <w:szCs w:val="44"/>
+          <w:sz w:val="24"/>
+          <w:szCs w:val="24"/>
           <w:lang w:eastAsia="hu-HU"/>
         </w:rPr>
         <w:t>Bluetooth</w:t>
@@ -10445,8 +10005,8 @@
         <w:rPr>
           <w:rFonts w:ascii="Times New Roman" w:eastAsia="Times New Roman" w:hAnsi="Times New Roman" w:cs="Times New Roman"/>
           <w:color w:val="000000"/>
-          <w:sz w:val="44"/>
-          <w:szCs w:val="44"/>
+          <w:sz w:val="24"/>
+          <w:szCs w:val="24"/>
           <w:lang w:eastAsia="hu-HU"/>
         </w:rPr>
         <w:t xml:space="preserve"> 4.2 </w:t>
@@ -10459,8 +10019,8 @@
         <w:textAlignment w:val="baseline"/>
         <w:rPr>
           <w:rFonts w:ascii="Times New Roman" w:eastAsia="Times New Roman" w:hAnsi="Times New Roman" w:cs="Times New Roman"/>
-          <w:sz w:val="18"/>
-          <w:szCs w:val="18"/>
+          <w:sz w:val="24"/>
+          <w:szCs w:val="24"/>
           <w:lang w:eastAsia="hu-HU"/>
         </w:rPr>
       </w:pPr>
@@ -10605,8 +10165,8 @@
         <w:rPr>
           <w:rFonts w:ascii="Times New Roman" w:eastAsia="Times New Roman" w:hAnsi="Times New Roman" w:cs="Times New Roman"/>
           <w:color w:val="243F60"/>
-          <w:sz w:val="44"/>
-          <w:szCs w:val="44"/>
+          <w:sz w:val="24"/>
+          <w:szCs w:val="24"/>
           <w:lang w:eastAsia="hu-HU"/>
         </w:rPr>
       </w:pPr>
@@ -10615,8 +10175,8 @@
         <w:rPr>
           <w:rFonts w:ascii="Times New Roman" w:eastAsia="Times New Roman" w:hAnsi="Times New Roman" w:cs="Times New Roman"/>
           <w:color w:val="000000"/>
-          <w:sz w:val="44"/>
-          <w:szCs w:val="44"/>
+          <w:sz w:val="24"/>
+          <w:szCs w:val="24"/>
           <w:lang w:eastAsia="hu-HU"/>
         </w:rPr>
         <w:t>Bluetooth</w:t>
@@ -10626,8 +10186,8 @@
         <w:rPr>
           <w:rFonts w:ascii="Times New Roman" w:eastAsia="Times New Roman" w:hAnsi="Times New Roman" w:cs="Times New Roman"/>
           <w:color w:val="000000"/>
-          <w:sz w:val="44"/>
-          <w:szCs w:val="44"/>
+          <w:sz w:val="24"/>
+          <w:szCs w:val="24"/>
           <w:lang w:eastAsia="hu-HU"/>
         </w:rPr>
         <w:t xml:space="preserve"> 5 </w:t>
@@ -10640,8 +10200,8 @@
         <w:textAlignment w:val="baseline"/>
         <w:rPr>
           <w:rFonts w:ascii="Times New Roman" w:eastAsia="Times New Roman" w:hAnsi="Times New Roman" w:cs="Times New Roman"/>
-          <w:sz w:val="18"/>
-          <w:szCs w:val="18"/>
+          <w:sz w:val="24"/>
+          <w:szCs w:val="24"/>
           <w:lang w:eastAsia="hu-HU"/>
         </w:rPr>
       </w:pPr>
@@ -10707,8 +10267,8 @@
         <w:textAlignment w:val="baseline"/>
         <w:rPr>
           <w:rFonts w:ascii="Times New Roman" w:eastAsia="Times New Roman" w:hAnsi="Times New Roman" w:cs="Times New Roman"/>
-          <w:sz w:val="18"/>
-          <w:szCs w:val="18"/>
+          <w:sz w:val="24"/>
+          <w:szCs w:val="24"/>
           <w:lang w:eastAsia="hu-HU"/>
         </w:rPr>
       </w:pPr>
@@ -10898,7 +10458,6 @@
           <w:szCs w:val="24"/>
           <w:lang w:eastAsia="hu-HU"/>
         </w:rPr>
-        <w:lastRenderedPageBreak/>
         <w:t>internetelérés nélküli, helyfüggő szolgáltatások támogatása (problémamentes navigálás a reptereken, raktárkészletek nyomon követése, sürgősségi hívások kezelése, a gyengén látókat segítő „okos város” infrastruktúrák kialakítása stb.) </w:t>
       </w:r>
     </w:p>
@@ -10983,16 +10542,7 @@
           <w:szCs w:val="24"/>
           <w:lang w:eastAsia="hu-HU"/>
         </w:rPr>
-        <w:t>C</w:t>
-      </w:r>
-      <w:r>
-        <w:rPr>
-          <w:rFonts w:ascii="Times New Roman" w:eastAsia="Times New Roman" w:hAnsi="Times New Roman" w:cs="Times New Roman"/>
-          <w:sz w:val="24"/>
-          <w:szCs w:val="24"/>
-          <w:lang w:eastAsia="hu-HU"/>
-        </w:rPr>
-        <w:t>entiméteres pontosságú keresést tesz lehetővé</w:t>
+        <w:t>Centiméteres pontosságú keresést tesz lehetővé</w:t>
       </w:r>
     </w:p>
     <w:p>
@@ -11035,7 +10585,17 @@
           <w:szCs w:val="24"/>
           <w:lang w:eastAsia="hu-HU"/>
         </w:rPr>
-        <w:t xml:space="preserve"> 5 aktuális verzióját használja. A klasszikus 5-ös verzió utódja két évvel elődje után jelent meg, 5.1 néven, és számos kisebb fejlesztést hozott. És bár (egy kivétellel) ezek inkább kozmetikai változtatások, mind a szoftvert, mind a hardvert érintik - ami azt jelenti, hogy még nem minden gyártó használja az újabb verziót.</w:t>
+        <w:t xml:space="preserve"> 5 aktuális verzióját használja. A klasszikus 5-ös verzió utódja két évvel elődje után jelent meg, 5.1 néven, és számos kisebb fejlesztést hozott. És bár (egy kivétellel) ezek inkább kozmetikai változtatások, mind a </w:t>
+      </w:r>
+      <w:r>
+        <w:rPr>
+          <w:rFonts w:ascii="Times New Roman" w:eastAsia="Times New Roman" w:hAnsi="Times New Roman" w:cs="Times New Roman"/>
+          <w:sz w:val="24"/>
+          <w:szCs w:val="24"/>
+          <w:lang w:eastAsia="hu-HU"/>
+        </w:rPr>
+        <w:lastRenderedPageBreak/>
+        <w:t>szoftvert, mind a hardvert érintik - ami azt jelenti, hogy még nem minden gyártó használja az újabb verziót.</w:t>
       </w:r>
     </w:p>
     <w:p>
@@ -11317,16 +10877,7 @@
           <w:szCs w:val="24"/>
           <w:lang w:eastAsia="hu-HU"/>
         </w:rPr>
-        <w:t>N</w:t>
-      </w:r>
-      <w:r>
-        <w:rPr>
-          <w:rFonts w:ascii="Times New Roman" w:eastAsia="Times New Roman" w:hAnsi="Times New Roman" w:cs="Times New Roman"/>
-          <w:sz w:val="24"/>
-          <w:szCs w:val="24"/>
-          <w:lang w:eastAsia="hu-HU"/>
-        </w:rPr>
-        <w:t>agyobb biztonság és energiahatékonyság</w:t>
+        <w:t>Nagyobb biztonság és energiahatékonyság</w:t>
       </w:r>
     </w:p>
     <w:p>
@@ -12146,7 +11697,6 @@
           <w:szCs w:val="24"/>
           <w:lang w:eastAsia="hu-HU"/>
         </w:rPr>
-        <w:lastRenderedPageBreak/>
         <w:t xml:space="preserve">A </w:t>
       </w:r>
       <w:proofErr w:type="spellStart"/>
@@ -12344,6 +11894,7 @@
           <w:szCs w:val="24"/>
           <w:lang w:eastAsia="hu-HU"/>
         </w:rPr>
+        <w:lastRenderedPageBreak/>
         <w:t xml:space="preserve">A </w:t>
       </w:r>
       <w:proofErr w:type="spellStart"/>
@@ -13580,8 +13131,8 @@
         <w:textAlignment w:val="baseline"/>
         <w:rPr>
           <w:rFonts w:ascii="Times New Roman" w:eastAsia="Times New Roman" w:hAnsi="Times New Roman" w:cs="Times New Roman"/>
-          <w:sz w:val="44"/>
-          <w:szCs w:val="44"/>
+          <w:sz w:val="24"/>
+          <w:szCs w:val="24"/>
           <w:lang w:eastAsia="hu-HU"/>
         </w:rPr>
       </w:pPr>
@@ -13661,6 +13212,2044 @@
           <w:szCs w:val="24"/>
         </w:rPr>
       </w:pPr>
+    </w:p>
+    <w:p>
+      <w:pPr>
+        <w:rPr>
+          <w:rFonts w:ascii="Times New Roman" w:hAnsi="Times New Roman" w:cs="Times New Roman"/>
+          <w:sz w:val="24"/>
+          <w:szCs w:val="24"/>
+        </w:rPr>
+      </w:pPr>
+    </w:p>
+    <w:p>
+      <w:pPr>
+        <w:jc w:val="center"/>
+        <w:rPr>
+          <w:rFonts w:ascii="Times New Roman" w:hAnsi="Times New Roman" w:cs="Times New Roman"/>
+          <w:sz w:val="24"/>
+          <w:szCs w:val="24"/>
+        </w:rPr>
+      </w:pPr>
+      <w:r>
+        <w:rPr>
+          <w:rFonts w:ascii="Times New Roman" w:hAnsi="Times New Roman" w:cs="Times New Roman"/>
+          <w:sz w:val="24"/>
+          <w:szCs w:val="24"/>
+        </w:rPr>
+        <w:t>OPTIKAI KÁBEL</w:t>
+      </w:r>
+    </w:p>
+    <w:p>
+      <w:pPr>
+        <w:rPr>
+          <w:rFonts w:ascii="Times New Roman" w:hAnsi="Times New Roman" w:cs="Times New Roman"/>
+          <w:sz w:val="24"/>
+          <w:szCs w:val="24"/>
+        </w:rPr>
+      </w:pPr>
+    </w:p>
+    <w:p>
+      <w:pPr>
+        <w:rPr>
+          <w:rFonts w:ascii="Times New Roman" w:hAnsi="Times New Roman" w:cs="Times New Roman"/>
+          <w:sz w:val="24"/>
+          <w:szCs w:val="24"/>
+        </w:rPr>
+      </w:pPr>
+      <w:r>
+        <w:rPr>
+          <w:rFonts w:ascii="Times New Roman" w:hAnsi="Times New Roman" w:cs="Times New Roman"/>
+          <w:sz w:val="24"/>
+          <w:szCs w:val="24"/>
+        </w:rPr>
+        <w:t>Az optikai kábel a vezeték belsejében elhelyezett fényvezető szálat hasznosítja. Az elektromos áram helyett modulált fényhullám segítségével történő adatátvitel fizikai tulajdonságaiból következően a transzmissziót semmilyen külső tényezők nem zavarják. Manapság ezt a megoldást használják leggyakrabban digitális hangjelek, képi jelek és egyéb adatok továbbításához. Mit érdemes még erről tudni? Részletek az alábbi írásban.</w:t>
+      </w:r>
+    </w:p>
+    <w:p>
+      <w:pPr>
+        <w:rPr>
+          <w:rFonts w:ascii="Times New Roman" w:hAnsi="Times New Roman" w:cs="Times New Roman"/>
+          <w:sz w:val="24"/>
+          <w:szCs w:val="24"/>
+        </w:rPr>
+      </w:pPr>
+    </w:p>
+    <w:p>
+      <w:pPr>
+        <w:rPr>
+          <w:rFonts w:ascii="Times New Roman" w:hAnsi="Times New Roman" w:cs="Times New Roman"/>
+          <w:sz w:val="24"/>
+          <w:szCs w:val="24"/>
+        </w:rPr>
+      </w:pPr>
+      <w:r>
+        <w:rPr>
+          <w:rFonts w:ascii="Times New Roman" w:hAnsi="Times New Roman" w:cs="Times New Roman"/>
+          <w:sz w:val="24"/>
+          <w:szCs w:val="24"/>
+        </w:rPr>
+        <w:t>Katalógusba lép</w:t>
+      </w:r>
+    </w:p>
+    <w:p>
+      <w:pPr>
+        <w:rPr>
+          <w:rFonts w:ascii="Times New Roman" w:hAnsi="Times New Roman" w:cs="Times New Roman"/>
+          <w:sz w:val="24"/>
+          <w:szCs w:val="24"/>
+        </w:rPr>
+      </w:pPr>
+    </w:p>
+    <w:p>
+      <w:pPr>
+        <w:rPr>
+          <w:rFonts w:ascii="Times New Roman" w:hAnsi="Times New Roman" w:cs="Times New Roman"/>
+          <w:sz w:val="24"/>
+          <w:szCs w:val="24"/>
+        </w:rPr>
+      </w:pPr>
+      <w:r>
+        <w:rPr>
+          <w:rFonts w:ascii="Times New Roman" w:hAnsi="Times New Roman" w:cs="Times New Roman"/>
+          <w:sz w:val="24"/>
+          <w:szCs w:val="24"/>
+        </w:rPr>
+        <w:t>EBBŐL A CIKKBŐL MEGTUDHATOD, HOGY:</w:t>
+      </w:r>
+    </w:p>
+    <w:p>
+      <w:pPr>
+        <w:rPr>
+          <w:rFonts w:ascii="Times New Roman" w:hAnsi="Times New Roman" w:cs="Times New Roman"/>
+          <w:sz w:val="24"/>
+          <w:szCs w:val="24"/>
+        </w:rPr>
+      </w:pPr>
+      <w:r>
+        <w:rPr>
+          <w:rFonts w:ascii="Times New Roman" w:hAnsi="Times New Roman" w:cs="Times New Roman"/>
+          <w:sz w:val="24"/>
+          <w:szCs w:val="24"/>
+        </w:rPr>
+        <w:t>Mi az az optikai kábel,</w:t>
+      </w:r>
+    </w:p>
+    <w:p>
+      <w:pPr>
+        <w:rPr>
+          <w:rFonts w:ascii="Times New Roman" w:hAnsi="Times New Roman" w:cs="Times New Roman"/>
+          <w:sz w:val="24"/>
+          <w:szCs w:val="24"/>
+        </w:rPr>
+      </w:pPr>
+      <w:r>
+        <w:rPr>
+          <w:rFonts w:ascii="Times New Roman" w:hAnsi="Times New Roman" w:cs="Times New Roman"/>
+          <w:sz w:val="24"/>
+          <w:szCs w:val="24"/>
+        </w:rPr>
+        <w:t>Milyen fajtái vannak az optikai kábeleknek,</w:t>
+      </w:r>
+    </w:p>
+    <w:p>
+      <w:pPr>
+        <w:rPr>
+          <w:rFonts w:ascii="Times New Roman" w:hAnsi="Times New Roman" w:cs="Times New Roman"/>
+          <w:sz w:val="24"/>
+          <w:szCs w:val="24"/>
+        </w:rPr>
+      </w:pPr>
+      <w:r>
+        <w:rPr>
+          <w:rFonts w:ascii="Times New Roman" w:hAnsi="Times New Roman" w:cs="Times New Roman"/>
+          <w:sz w:val="24"/>
+          <w:szCs w:val="24"/>
+        </w:rPr>
+        <w:t>Milyen alkalmazási területei vannak az optikai kábeleknek,</w:t>
+      </w:r>
+    </w:p>
+    <w:p>
+      <w:pPr>
+        <w:rPr>
+          <w:rFonts w:ascii="Times New Roman" w:hAnsi="Times New Roman" w:cs="Times New Roman"/>
+          <w:sz w:val="24"/>
+          <w:szCs w:val="24"/>
+        </w:rPr>
+      </w:pPr>
+      <w:r>
+        <w:rPr>
+          <w:rFonts w:ascii="Times New Roman" w:hAnsi="Times New Roman" w:cs="Times New Roman"/>
+          <w:sz w:val="24"/>
+          <w:szCs w:val="24"/>
+        </w:rPr>
+        <w:t xml:space="preserve">Milyen optikai kábelt </w:t>
+      </w:r>
+      <w:proofErr w:type="spellStart"/>
+      <w:r>
+        <w:rPr>
+          <w:rFonts w:ascii="Times New Roman" w:hAnsi="Times New Roman" w:cs="Times New Roman"/>
+          <w:sz w:val="24"/>
+          <w:szCs w:val="24"/>
+        </w:rPr>
+        <w:t>válassz</w:t>
+      </w:r>
+      <w:proofErr w:type="spellEnd"/>
+      <w:r>
+        <w:rPr>
+          <w:rFonts w:ascii="Times New Roman" w:hAnsi="Times New Roman" w:cs="Times New Roman"/>
+          <w:sz w:val="24"/>
+          <w:szCs w:val="24"/>
+        </w:rPr>
+        <w:t>,</w:t>
+      </w:r>
+    </w:p>
+    <w:p>
+      <w:pPr>
+        <w:rPr>
+          <w:rFonts w:ascii="Times New Roman" w:hAnsi="Times New Roman" w:cs="Times New Roman"/>
+          <w:sz w:val="24"/>
+          <w:szCs w:val="24"/>
+        </w:rPr>
+      </w:pPr>
+      <w:r>
+        <w:rPr>
+          <w:rFonts w:ascii="Times New Roman" w:hAnsi="Times New Roman" w:cs="Times New Roman"/>
+          <w:sz w:val="24"/>
+          <w:szCs w:val="24"/>
+        </w:rPr>
+        <w:t>Hogyan kell az optikai kábelt bekötni,</w:t>
+      </w:r>
+    </w:p>
+    <w:p>
+      <w:pPr>
+        <w:rPr>
+          <w:rFonts w:ascii="Times New Roman" w:hAnsi="Times New Roman" w:cs="Times New Roman"/>
+          <w:sz w:val="24"/>
+          <w:szCs w:val="24"/>
+        </w:rPr>
+      </w:pPr>
+      <w:r>
+        <w:rPr>
+          <w:rFonts w:ascii="Times New Roman" w:hAnsi="Times New Roman" w:cs="Times New Roman"/>
+          <w:sz w:val="24"/>
+          <w:szCs w:val="24"/>
+        </w:rPr>
+        <w:t xml:space="preserve">HDMI kábelt, optikait, vagy esetleg RCA-t </w:t>
+      </w:r>
+      <w:proofErr w:type="spellStart"/>
+      <w:r>
+        <w:rPr>
+          <w:rFonts w:ascii="Times New Roman" w:hAnsi="Times New Roman" w:cs="Times New Roman"/>
+          <w:sz w:val="24"/>
+          <w:szCs w:val="24"/>
+        </w:rPr>
+        <w:t>válasszunk</w:t>
+      </w:r>
+      <w:proofErr w:type="spellEnd"/>
+      <w:r>
+        <w:rPr>
+          <w:rFonts w:ascii="Times New Roman" w:hAnsi="Times New Roman" w:cs="Times New Roman"/>
+          <w:sz w:val="24"/>
+          <w:szCs w:val="24"/>
+        </w:rPr>
+        <w:t>,</w:t>
+      </w:r>
+    </w:p>
+    <w:p>
+      <w:pPr>
+        <w:rPr>
+          <w:rFonts w:ascii="Times New Roman" w:hAnsi="Times New Roman" w:cs="Times New Roman"/>
+          <w:sz w:val="24"/>
+          <w:szCs w:val="24"/>
+        </w:rPr>
+      </w:pPr>
+      <w:r>
+        <w:rPr>
+          <w:rFonts w:ascii="Times New Roman" w:hAnsi="Times New Roman" w:cs="Times New Roman"/>
+          <w:sz w:val="24"/>
+          <w:szCs w:val="24"/>
+        </w:rPr>
+        <w:t>Mennyibe kerül az optikai kábel.</w:t>
+      </w:r>
+    </w:p>
+    <w:p>
+      <w:pPr>
+        <w:rPr>
+          <w:rFonts w:ascii="Times New Roman" w:hAnsi="Times New Roman" w:cs="Times New Roman"/>
+          <w:sz w:val="24"/>
+          <w:szCs w:val="24"/>
+        </w:rPr>
+      </w:pPr>
+      <w:r>
+        <w:rPr>
+          <w:rFonts w:ascii="Times New Roman" w:hAnsi="Times New Roman" w:cs="Times New Roman"/>
+          <w:sz w:val="24"/>
+          <w:szCs w:val="24"/>
+        </w:rPr>
+        <w:t>MI AZ AZ OPTIKAI KÁBEL?</w:t>
+      </w:r>
+    </w:p>
+    <w:p>
+      <w:pPr>
+        <w:rPr>
+          <w:rFonts w:ascii="Times New Roman" w:hAnsi="Times New Roman" w:cs="Times New Roman"/>
+          <w:sz w:val="24"/>
+          <w:szCs w:val="24"/>
+        </w:rPr>
+      </w:pPr>
+      <w:r>
+        <w:rPr>
+          <w:rFonts w:ascii="Times New Roman" w:hAnsi="Times New Roman" w:cs="Times New Roman"/>
+          <w:sz w:val="24"/>
+          <w:szCs w:val="24"/>
+        </w:rPr>
+        <w:t xml:space="preserve">Az optikai kábel egy olyan vezeték, amelyben a továbbítandó adatok hordozó közege a fényhullám. Ezt a fajta kábelt ezért fényvezetőnek is hívják. A fő ér összeállításához </w:t>
+      </w:r>
+      <w:r>
+        <w:rPr>
+          <w:rFonts w:ascii="Times New Roman" w:hAnsi="Times New Roman" w:cs="Times New Roman"/>
+          <w:sz w:val="24"/>
+          <w:szCs w:val="24"/>
+        </w:rPr>
+        <w:lastRenderedPageBreak/>
+        <w:t xml:space="preserve">leggyakrabban nagyon jó optikai tulajdonságú üveget vagy műanyagot használnak – ellentétben a manapság elterjedten alkalmazott egyéb kábelektől, amelyek esetében az adat hordozója egy elektromos impulzus, a kábel magja pedig leggyakrabban valamilyen elektromosan vezető anyagból készül. A fényvezetőt elsősorban olyan </w:t>
+      </w:r>
+      <w:proofErr w:type="spellStart"/>
+      <w:r>
+        <w:rPr>
+          <w:rFonts w:ascii="Times New Roman" w:hAnsi="Times New Roman" w:cs="Times New Roman"/>
+          <w:sz w:val="24"/>
+          <w:szCs w:val="24"/>
+        </w:rPr>
+        <w:t>dielektromos</w:t>
+      </w:r>
+      <w:proofErr w:type="spellEnd"/>
+      <w:r>
+        <w:rPr>
+          <w:rFonts w:ascii="Times New Roman" w:hAnsi="Times New Roman" w:cs="Times New Roman"/>
+          <w:sz w:val="24"/>
+          <w:szCs w:val="24"/>
+        </w:rPr>
+        <w:t xml:space="preserve"> szálakból készítik, amelyen nagy sebességgel továbbíthatók az összetett fényhullám-formákat (fénycsóvákat) alkotó információk. Az ily módon továbbított adatok változatlan formában jutnak el a célhoz, ezért ez a fajta információtovábbítás elméletileg teljes mértékben veszteség-mentes.</w:t>
+      </w:r>
+    </w:p>
+    <w:p>
+      <w:pPr>
+        <w:rPr>
+          <w:rFonts w:ascii="Times New Roman" w:hAnsi="Times New Roman" w:cs="Times New Roman"/>
+          <w:sz w:val="24"/>
+          <w:szCs w:val="24"/>
+        </w:rPr>
+      </w:pPr>
+    </w:p>
+    <w:p>
+      <w:pPr>
+        <w:rPr>
+          <w:rFonts w:ascii="Times New Roman" w:hAnsi="Times New Roman" w:cs="Times New Roman"/>
+          <w:sz w:val="24"/>
+          <w:szCs w:val="24"/>
+        </w:rPr>
+      </w:pPr>
+      <w:r>
+        <w:rPr>
+          <w:rFonts w:ascii="Times New Roman" w:hAnsi="Times New Roman" w:cs="Times New Roman"/>
+          <w:sz w:val="24"/>
+          <w:szCs w:val="24"/>
+        </w:rPr>
+        <w:t>Az optikai kábelek alkalmazásával garantálható a továbbított jel teljes védelme a környezeti hatásokkal és szomszédos (elektromágneses zavarokat generáló) elektromos berendezések alakváltoztató vagy zavaró befolyásaival szemben, és biztosítva van a nagyon alacsony szintű jel-csillapítás. A jel minőségére nincs hatással a távolság sem – egy helyesen megválasztott optikai kábel változatlanul megőrzi a jel tulajdonságokat a kábel eleje és vége közötti hosszúság sokszorosa esetén is. Az optikai kábel további előnye, hogy semmilyen elektromágneses kölcsönhatások sem generálódnak a közeli berendezések hatására, és nem keletkeznek potenciálkülönbségek sem a vezetékben.</w:t>
+      </w:r>
+    </w:p>
+    <w:p>
+      <w:pPr>
+        <w:rPr>
+          <w:rFonts w:ascii="Times New Roman" w:hAnsi="Times New Roman" w:cs="Times New Roman"/>
+          <w:sz w:val="24"/>
+          <w:szCs w:val="24"/>
+        </w:rPr>
+      </w:pPr>
+    </w:p>
+    <w:p>
+      <w:pPr>
+        <w:rPr>
+          <w:rFonts w:ascii="Times New Roman" w:hAnsi="Times New Roman" w:cs="Times New Roman"/>
+          <w:sz w:val="24"/>
+          <w:szCs w:val="24"/>
+        </w:rPr>
+      </w:pPr>
+      <w:r>
+        <w:rPr>
+          <w:rFonts w:ascii="Times New Roman" w:hAnsi="Times New Roman" w:cs="Times New Roman"/>
+          <w:sz w:val="24"/>
+          <w:szCs w:val="24"/>
+        </w:rPr>
+        <w:t>OPTIKAI KÁBEL – TÍPUSOK</w:t>
+      </w:r>
+    </w:p>
+    <w:p>
+      <w:pPr>
+        <w:rPr>
+          <w:rFonts w:ascii="Times New Roman" w:hAnsi="Times New Roman" w:cs="Times New Roman"/>
+          <w:sz w:val="24"/>
+          <w:szCs w:val="24"/>
+        </w:rPr>
+      </w:pPr>
+      <w:r>
+        <w:rPr>
+          <w:rFonts w:ascii="Times New Roman" w:hAnsi="Times New Roman" w:cs="Times New Roman"/>
+          <w:sz w:val="24"/>
+          <w:szCs w:val="24"/>
+        </w:rPr>
+        <w:t xml:space="preserve">Az optikai kábeleket csoportosíthatjuk a gyártási alapanyagok (üveg, műanyag, félvezető), belső geometriájuk (sík, szalagos, szálas), </w:t>
+      </w:r>
+      <w:proofErr w:type="spellStart"/>
+      <w:r>
+        <w:rPr>
+          <w:rFonts w:ascii="Times New Roman" w:hAnsi="Times New Roman" w:cs="Times New Roman"/>
+          <w:sz w:val="24"/>
+          <w:szCs w:val="24"/>
+        </w:rPr>
+        <w:t>módus</w:t>
+      </w:r>
+      <w:proofErr w:type="spellEnd"/>
+      <w:r>
+        <w:rPr>
+          <w:rFonts w:ascii="Times New Roman" w:hAnsi="Times New Roman" w:cs="Times New Roman"/>
+          <w:sz w:val="24"/>
+          <w:szCs w:val="24"/>
+        </w:rPr>
+        <w:t xml:space="preserve"> struktúrájuk (egy- vagy többmodusú), fénytörési együtthatójuk (lépcsős indexű, </w:t>
+      </w:r>
+      <w:proofErr w:type="spellStart"/>
+      <w:r>
+        <w:rPr>
+          <w:rFonts w:ascii="Times New Roman" w:hAnsi="Times New Roman" w:cs="Times New Roman"/>
+          <w:sz w:val="24"/>
+          <w:szCs w:val="24"/>
+        </w:rPr>
+        <w:t>grádiens</w:t>
+      </w:r>
+      <w:proofErr w:type="spellEnd"/>
+      <w:r>
+        <w:rPr>
+          <w:rFonts w:ascii="Times New Roman" w:hAnsi="Times New Roman" w:cs="Times New Roman"/>
+          <w:sz w:val="24"/>
+          <w:szCs w:val="24"/>
+        </w:rPr>
+        <w:t xml:space="preserve"> indexű), de akár a csatlakozóik szabványa alapján is.</w:t>
+      </w:r>
+    </w:p>
+    <w:p>
+      <w:pPr>
+        <w:rPr>
+          <w:rFonts w:ascii="Times New Roman" w:hAnsi="Times New Roman" w:cs="Times New Roman"/>
+          <w:sz w:val="24"/>
+          <w:szCs w:val="24"/>
+        </w:rPr>
+      </w:pPr>
+    </w:p>
+    <w:p>
+      <w:pPr>
+        <w:rPr>
+          <w:rFonts w:ascii="Times New Roman" w:hAnsi="Times New Roman" w:cs="Times New Roman"/>
+          <w:sz w:val="24"/>
+          <w:szCs w:val="24"/>
+        </w:rPr>
+      </w:pPr>
+      <w:r>
+        <w:rPr>
+          <w:rFonts w:ascii="Times New Roman" w:hAnsi="Times New Roman" w:cs="Times New Roman"/>
+          <w:sz w:val="24"/>
+          <w:szCs w:val="24"/>
+        </w:rPr>
+        <w:t>A kábelek belső geometriája</w:t>
+      </w:r>
+    </w:p>
+    <w:p>
+      <w:pPr>
+        <w:rPr>
+          <w:rFonts w:ascii="Times New Roman" w:hAnsi="Times New Roman" w:cs="Times New Roman"/>
+          <w:sz w:val="24"/>
+          <w:szCs w:val="24"/>
+        </w:rPr>
+      </w:pPr>
+    </w:p>
+    <w:p>
+      <w:pPr>
+        <w:rPr>
+          <w:rFonts w:ascii="Times New Roman" w:hAnsi="Times New Roman" w:cs="Times New Roman"/>
+          <w:sz w:val="24"/>
+          <w:szCs w:val="24"/>
+        </w:rPr>
+      </w:pPr>
+      <w:r>
+        <w:rPr>
+          <w:rFonts w:ascii="Times New Roman" w:hAnsi="Times New Roman" w:cs="Times New Roman"/>
+          <w:sz w:val="24"/>
+          <w:szCs w:val="24"/>
+        </w:rPr>
+        <w:t>A sík geometriájú optikai kábel három rétegből áll. A középső rétegnek van a legnagyobb törésmutatója és a benne lévő fény a teljes belső fényvisszaverődésnek köszönhetően van fogva tartva. A szalagos optikai kábel két irányban teszi lehetővé a fénycsóva terjedését. A szálas fényvezető kábelnek pedig sok független szálból álló magja van.</w:t>
+      </w:r>
+    </w:p>
+    <w:p>
+      <w:pPr>
+        <w:rPr>
+          <w:rFonts w:ascii="Times New Roman" w:hAnsi="Times New Roman" w:cs="Times New Roman"/>
+          <w:sz w:val="24"/>
+          <w:szCs w:val="24"/>
+        </w:rPr>
+      </w:pPr>
+    </w:p>
+    <w:p>
+      <w:pPr>
+        <w:rPr>
+          <w:rFonts w:ascii="Times New Roman" w:hAnsi="Times New Roman" w:cs="Times New Roman"/>
+          <w:sz w:val="24"/>
+          <w:szCs w:val="24"/>
+        </w:rPr>
+      </w:pPr>
+      <w:r>
+        <w:rPr>
+          <w:rFonts w:ascii="Times New Roman" w:hAnsi="Times New Roman" w:cs="Times New Roman"/>
+          <w:sz w:val="24"/>
+          <w:szCs w:val="24"/>
+        </w:rPr>
+        <w:t>A fényvezető anyaga</w:t>
+      </w:r>
+    </w:p>
+    <w:p>
+      <w:pPr>
+        <w:rPr>
+          <w:rFonts w:ascii="Times New Roman" w:hAnsi="Times New Roman" w:cs="Times New Roman"/>
+          <w:sz w:val="24"/>
+          <w:szCs w:val="24"/>
+        </w:rPr>
+      </w:pPr>
+    </w:p>
+    <w:p>
+      <w:pPr>
+        <w:rPr>
+          <w:rFonts w:ascii="Times New Roman" w:hAnsi="Times New Roman" w:cs="Times New Roman"/>
+          <w:sz w:val="24"/>
+          <w:szCs w:val="24"/>
+        </w:rPr>
+      </w:pPr>
+      <w:r>
+        <w:rPr>
+          <w:rFonts w:ascii="Times New Roman" w:hAnsi="Times New Roman" w:cs="Times New Roman"/>
+          <w:sz w:val="24"/>
+          <w:szCs w:val="24"/>
+        </w:rPr>
+        <w:t>Leghatékonyabbak az üveg anyagú fényvezetők. Ezekkel nagy távolságra és nagy sebességgel lehet adatokat továbbítani. A műanyagmagos és félvezetős optikai kábeleket lokális információ továbbításra használják közeli berendezések között.</w:t>
+      </w:r>
+    </w:p>
+    <w:p>
+      <w:pPr>
+        <w:rPr>
+          <w:rFonts w:ascii="Times New Roman" w:hAnsi="Times New Roman" w:cs="Times New Roman"/>
+          <w:sz w:val="24"/>
+          <w:szCs w:val="24"/>
+        </w:rPr>
+      </w:pPr>
+    </w:p>
+    <w:p>
+      <w:pPr>
+        <w:rPr>
+          <w:rFonts w:ascii="Times New Roman" w:hAnsi="Times New Roman" w:cs="Times New Roman"/>
+          <w:sz w:val="24"/>
+          <w:szCs w:val="24"/>
+        </w:rPr>
+      </w:pPr>
+      <w:proofErr w:type="spellStart"/>
+      <w:r>
+        <w:rPr>
+          <w:rFonts w:ascii="Times New Roman" w:hAnsi="Times New Roman" w:cs="Times New Roman"/>
+          <w:sz w:val="24"/>
+          <w:szCs w:val="24"/>
+        </w:rPr>
+        <w:t>Módus</w:t>
+      </w:r>
+      <w:proofErr w:type="spellEnd"/>
+      <w:r>
+        <w:rPr>
+          <w:rFonts w:ascii="Times New Roman" w:hAnsi="Times New Roman" w:cs="Times New Roman"/>
+          <w:sz w:val="24"/>
+          <w:szCs w:val="24"/>
+        </w:rPr>
+        <w:t xml:space="preserve"> struktúra</w:t>
+      </w:r>
+    </w:p>
+    <w:p>
+      <w:pPr>
+        <w:rPr>
+          <w:rFonts w:ascii="Times New Roman" w:hAnsi="Times New Roman" w:cs="Times New Roman"/>
+          <w:sz w:val="24"/>
+          <w:szCs w:val="24"/>
+        </w:rPr>
+      </w:pPr>
+    </w:p>
+    <w:p>
+      <w:pPr>
+        <w:rPr>
+          <w:rFonts w:ascii="Times New Roman" w:hAnsi="Times New Roman" w:cs="Times New Roman"/>
+          <w:sz w:val="24"/>
+          <w:szCs w:val="24"/>
+        </w:rPr>
+      </w:pPr>
+      <w:r>
+        <w:rPr>
+          <w:rFonts w:ascii="Times New Roman" w:hAnsi="Times New Roman" w:cs="Times New Roman"/>
+          <w:sz w:val="24"/>
+          <w:szCs w:val="24"/>
+        </w:rPr>
+        <w:t xml:space="preserve">Az egy – és multimodusú optikai vezetékek mindenekelőtt a mag vastagságában különböznek egymástól. Az </w:t>
+      </w:r>
+      <w:proofErr w:type="spellStart"/>
+      <w:r>
+        <w:rPr>
+          <w:rFonts w:ascii="Times New Roman" w:hAnsi="Times New Roman" w:cs="Times New Roman"/>
+          <w:sz w:val="24"/>
+          <w:szCs w:val="24"/>
+        </w:rPr>
+        <w:t>egymódusú</w:t>
+      </w:r>
+      <w:proofErr w:type="spellEnd"/>
+      <w:r>
+        <w:rPr>
+          <w:rFonts w:ascii="Times New Roman" w:hAnsi="Times New Roman" w:cs="Times New Roman"/>
+          <w:sz w:val="24"/>
+          <w:szCs w:val="24"/>
+        </w:rPr>
+        <w:t xml:space="preserve"> vezetékek esetében a standard vastagság általában 8-10 </w:t>
+      </w:r>
+      <w:proofErr w:type="spellStart"/>
+      <w:r>
+        <w:rPr>
+          <w:rFonts w:ascii="Times New Roman" w:hAnsi="Times New Roman" w:cs="Times New Roman"/>
+          <w:sz w:val="24"/>
+          <w:szCs w:val="24"/>
+        </w:rPr>
+        <w:t>μm</w:t>
+      </w:r>
+      <w:proofErr w:type="spellEnd"/>
+      <w:r>
+        <w:rPr>
+          <w:rFonts w:ascii="Times New Roman" w:hAnsi="Times New Roman" w:cs="Times New Roman"/>
+          <w:sz w:val="24"/>
+          <w:szCs w:val="24"/>
+        </w:rPr>
+        <w:t xml:space="preserve">, és a fényhullám a kábel tengelyével párhuzamosan (vagy közel párhuzamosan) terjed. A </w:t>
+      </w:r>
+      <w:proofErr w:type="spellStart"/>
+      <w:r>
+        <w:rPr>
+          <w:rFonts w:ascii="Times New Roman" w:hAnsi="Times New Roman" w:cs="Times New Roman"/>
+          <w:sz w:val="24"/>
+          <w:szCs w:val="24"/>
+        </w:rPr>
+        <w:t>multimódusú</w:t>
+      </w:r>
+      <w:proofErr w:type="spellEnd"/>
+      <w:r>
+        <w:rPr>
+          <w:rFonts w:ascii="Times New Roman" w:hAnsi="Times New Roman" w:cs="Times New Roman"/>
+          <w:sz w:val="24"/>
+          <w:szCs w:val="24"/>
+        </w:rPr>
+        <w:t xml:space="preserve"> vezetékek magátmérője rendszerint 50 vagy 62,5 mm, és a fényhullám egyidejűleg különböző útvonalakon </w:t>
+      </w:r>
+      <w:proofErr w:type="spellStart"/>
+      <w:r>
+        <w:rPr>
+          <w:rFonts w:ascii="Times New Roman" w:hAnsi="Times New Roman" w:cs="Times New Roman"/>
+          <w:sz w:val="24"/>
+          <w:szCs w:val="24"/>
+        </w:rPr>
+        <w:t>továbbítódik</w:t>
+      </w:r>
+      <w:proofErr w:type="spellEnd"/>
+      <w:r>
+        <w:rPr>
+          <w:rFonts w:ascii="Times New Roman" w:hAnsi="Times New Roman" w:cs="Times New Roman"/>
+          <w:sz w:val="24"/>
+          <w:szCs w:val="24"/>
+        </w:rPr>
+        <w:t xml:space="preserve"> bennük.</w:t>
+      </w:r>
+    </w:p>
+    <w:p>
+      <w:pPr>
+        <w:rPr>
+          <w:rFonts w:ascii="Times New Roman" w:hAnsi="Times New Roman" w:cs="Times New Roman"/>
+          <w:sz w:val="24"/>
+          <w:szCs w:val="24"/>
+        </w:rPr>
+      </w:pPr>
+    </w:p>
+    <w:p>
+      <w:pPr>
+        <w:rPr>
+          <w:rFonts w:ascii="Times New Roman" w:hAnsi="Times New Roman" w:cs="Times New Roman"/>
+          <w:sz w:val="24"/>
+          <w:szCs w:val="24"/>
+        </w:rPr>
+      </w:pPr>
+      <w:r>
+        <w:rPr>
+          <w:rFonts w:ascii="Times New Roman" w:hAnsi="Times New Roman" w:cs="Times New Roman"/>
+          <w:sz w:val="24"/>
+          <w:szCs w:val="24"/>
+        </w:rPr>
+        <w:t>Fénytörési együttható megoszlása</w:t>
+      </w:r>
+    </w:p>
+    <w:p>
+      <w:pPr>
+        <w:rPr>
+          <w:rFonts w:ascii="Times New Roman" w:hAnsi="Times New Roman" w:cs="Times New Roman"/>
+          <w:sz w:val="24"/>
+          <w:szCs w:val="24"/>
+        </w:rPr>
+      </w:pPr>
+    </w:p>
+    <w:p>
+      <w:pPr>
+        <w:rPr>
+          <w:rFonts w:ascii="Times New Roman" w:hAnsi="Times New Roman" w:cs="Times New Roman"/>
+          <w:sz w:val="24"/>
+          <w:szCs w:val="24"/>
+        </w:rPr>
+      </w:pPr>
+      <w:r>
+        <w:rPr>
+          <w:rFonts w:ascii="Times New Roman" w:hAnsi="Times New Roman" w:cs="Times New Roman"/>
+          <w:sz w:val="24"/>
+          <w:szCs w:val="24"/>
+        </w:rPr>
+        <w:t xml:space="preserve">A lépcsős indexű optikai kábeleket a fénytörési együttható lépcsőzetes változása </w:t>
+      </w:r>
+      <w:proofErr w:type="spellStart"/>
+      <w:r>
+        <w:rPr>
+          <w:rFonts w:ascii="Times New Roman" w:hAnsi="Times New Roman" w:cs="Times New Roman"/>
+          <w:sz w:val="24"/>
+          <w:szCs w:val="24"/>
+        </w:rPr>
+        <w:t>jellemzi</w:t>
+      </w:r>
+      <w:proofErr w:type="spellEnd"/>
+      <w:r>
+        <w:rPr>
+          <w:rFonts w:ascii="Times New Roman" w:hAnsi="Times New Roman" w:cs="Times New Roman"/>
+          <w:sz w:val="24"/>
+          <w:szCs w:val="24"/>
+        </w:rPr>
+        <w:t xml:space="preserve"> a kábelmag és a héjszigetelés között. A gradiens indexű fényvezetőkben viszont ez a változás folyamatos módon következik be (fokozatos átmenet a mag tengely legmagasabb értékéről a héjszigetelés határán lévő legalacsonyabb értékig).</w:t>
+      </w:r>
+    </w:p>
+    <w:p>
+      <w:pPr>
+        <w:rPr>
+          <w:rFonts w:ascii="Times New Roman" w:hAnsi="Times New Roman" w:cs="Times New Roman"/>
+          <w:sz w:val="24"/>
+          <w:szCs w:val="24"/>
+        </w:rPr>
+      </w:pPr>
+    </w:p>
+    <w:p>
+      <w:pPr>
+        <w:rPr>
+          <w:rFonts w:ascii="Times New Roman" w:hAnsi="Times New Roman" w:cs="Times New Roman"/>
+          <w:sz w:val="24"/>
+          <w:szCs w:val="24"/>
+        </w:rPr>
+      </w:pPr>
+      <w:r>
+        <w:rPr>
+          <w:rFonts w:ascii="Times New Roman" w:hAnsi="Times New Roman" w:cs="Times New Roman"/>
+          <w:sz w:val="24"/>
+          <w:szCs w:val="24"/>
+        </w:rPr>
+        <w:t>Csatlakozók</w:t>
+      </w:r>
+    </w:p>
+    <w:p>
+      <w:pPr>
+        <w:rPr>
+          <w:rFonts w:ascii="Times New Roman" w:hAnsi="Times New Roman" w:cs="Times New Roman"/>
+          <w:sz w:val="24"/>
+          <w:szCs w:val="24"/>
+        </w:rPr>
+      </w:pPr>
+    </w:p>
+    <w:p>
+      <w:pPr>
+        <w:rPr>
+          <w:rFonts w:ascii="Times New Roman" w:hAnsi="Times New Roman" w:cs="Times New Roman"/>
+          <w:sz w:val="24"/>
+          <w:szCs w:val="24"/>
+        </w:rPr>
+      </w:pPr>
+      <w:r>
+        <w:rPr>
+          <w:rFonts w:ascii="Times New Roman" w:hAnsi="Times New Roman" w:cs="Times New Roman"/>
+          <w:sz w:val="24"/>
+          <w:szCs w:val="24"/>
+        </w:rPr>
+        <w:t>A manapság legnépszerűbb optikai kábel fajták a TOSLINK vagy Mini TOSLINK csatalakozó-dugóban végződő kábelek.</w:t>
+      </w:r>
+    </w:p>
+    <w:p>
+      <w:pPr>
+        <w:rPr>
+          <w:rFonts w:ascii="Times New Roman" w:hAnsi="Times New Roman" w:cs="Times New Roman"/>
+          <w:sz w:val="24"/>
+          <w:szCs w:val="24"/>
+        </w:rPr>
+      </w:pPr>
+    </w:p>
+    <w:p>
+      <w:pPr>
+        <w:rPr>
+          <w:rFonts w:ascii="Times New Roman" w:hAnsi="Times New Roman" w:cs="Times New Roman"/>
+          <w:sz w:val="24"/>
+          <w:szCs w:val="24"/>
+        </w:rPr>
+      </w:pPr>
+      <w:r>
+        <w:rPr>
+          <w:rFonts w:ascii="Times New Roman" w:hAnsi="Times New Roman" w:cs="Times New Roman"/>
+          <w:sz w:val="24"/>
+          <w:szCs w:val="24"/>
+        </w:rPr>
+        <w:t>TOSLINK</w:t>
+      </w:r>
+    </w:p>
+    <w:p>
+      <w:pPr>
+        <w:rPr>
+          <w:rFonts w:ascii="Times New Roman" w:hAnsi="Times New Roman" w:cs="Times New Roman"/>
+          <w:sz w:val="24"/>
+          <w:szCs w:val="24"/>
+        </w:rPr>
+      </w:pPr>
+    </w:p>
+    <w:p>
+      <w:pPr>
+        <w:rPr>
+          <w:rFonts w:ascii="Times New Roman" w:hAnsi="Times New Roman" w:cs="Times New Roman"/>
+          <w:sz w:val="24"/>
+          <w:szCs w:val="24"/>
+        </w:rPr>
+      </w:pPr>
+    </w:p>
+    <w:p>
+      <w:pPr>
+        <w:rPr>
+          <w:rFonts w:ascii="Times New Roman" w:hAnsi="Times New Roman" w:cs="Times New Roman"/>
+          <w:sz w:val="24"/>
+          <w:szCs w:val="24"/>
+        </w:rPr>
+      </w:pPr>
+    </w:p>
+    <w:p>
+      <w:pPr>
+        <w:rPr>
+          <w:rFonts w:ascii="Times New Roman" w:hAnsi="Times New Roman" w:cs="Times New Roman"/>
+          <w:sz w:val="24"/>
+          <w:szCs w:val="24"/>
+        </w:rPr>
+      </w:pPr>
+      <w:r>
+        <w:rPr>
+          <w:rFonts w:ascii="Times New Roman" w:hAnsi="Times New Roman" w:cs="Times New Roman"/>
+          <w:sz w:val="24"/>
+          <w:szCs w:val="24"/>
+        </w:rPr>
+        <w:t xml:space="preserve">A TOSLINK egy olyan interfész szabvány, mely lehetővé teszi a digitális </w:t>
+      </w:r>
+      <w:proofErr w:type="spellStart"/>
+      <w:r>
+        <w:rPr>
+          <w:rFonts w:ascii="Times New Roman" w:hAnsi="Times New Roman" w:cs="Times New Roman"/>
+          <w:sz w:val="24"/>
+          <w:szCs w:val="24"/>
+        </w:rPr>
+        <w:t>audio</w:t>
+      </w:r>
+      <w:proofErr w:type="spellEnd"/>
+      <w:r>
+        <w:rPr>
+          <w:rFonts w:ascii="Times New Roman" w:hAnsi="Times New Roman" w:cs="Times New Roman"/>
+          <w:sz w:val="24"/>
+          <w:szCs w:val="24"/>
+        </w:rPr>
+        <w:t xml:space="preserve"> jel továbbítását fényhullám formájában egy </w:t>
+      </w:r>
+      <w:proofErr w:type="spellStart"/>
+      <w:r>
+        <w:rPr>
+          <w:rFonts w:ascii="Times New Roman" w:hAnsi="Times New Roman" w:cs="Times New Roman"/>
+          <w:sz w:val="24"/>
+          <w:szCs w:val="24"/>
+        </w:rPr>
+        <w:t>kb</w:t>
+      </w:r>
+      <w:proofErr w:type="spellEnd"/>
+      <w:r>
+        <w:rPr>
+          <w:rFonts w:ascii="Times New Roman" w:hAnsi="Times New Roman" w:cs="Times New Roman"/>
+          <w:sz w:val="24"/>
+          <w:szCs w:val="24"/>
+        </w:rPr>
+        <w:t xml:space="preserve"> 1 mm átmérőjű fényvezető segítségével. Elterjedten használják házimozi rendszerekben, számítógépekben, hangkártyákon, video-játékkonzolokban és nagyon sok egyéb berendezésben is. A TOSLINK rendszert részletesen kidolgozta és 1983-ban szabadalmaztatta a japán Toshiba cég. Innen származik a jellemző elnevezés is: a TOS a Toshibából, a LINK pedig az angol „összekapcsolás” szóból.</w:t>
+      </w:r>
+    </w:p>
+    <w:p>
+      <w:pPr>
+        <w:rPr>
+          <w:rFonts w:ascii="Times New Roman" w:hAnsi="Times New Roman" w:cs="Times New Roman"/>
+          <w:sz w:val="24"/>
+          <w:szCs w:val="24"/>
+        </w:rPr>
+      </w:pPr>
+    </w:p>
+    <w:p>
+      <w:pPr>
+        <w:rPr>
+          <w:rFonts w:ascii="Times New Roman" w:hAnsi="Times New Roman" w:cs="Times New Roman"/>
+          <w:sz w:val="24"/>
+          <w:szCs w:val="24"/>
+        </w:rPr>
+      </w:pPr>
+      <w:r>
+        <w:rPr>
+          <w:rFonts w:ascii="Times New Roman" w:hAnsi="Times New Roman" w:cs="Times New Roman"/>
+          <w:sz w:val="24"/>
+          <w:szCs w:val="24"/>
+        </w:rPr>
+        <w:t xml:space="preserve">Ez a technológia a vörös fény impulzusainak segítségével biztosítja az adatátvitelt, mely fénynek a hullámhossza kb. 660 nm. A kezdetekkor a </w:t>
+      </w:r>
+      <w:proofErr w:type="spellStart"/>
+      <w:r>
+        <w:rPr>
+          <w:rFonts w:ascii="Times New Roman" w:hAnsi="Times New Roman" w:cs="Times New Roman"/>
+          <w:sz w:val="24"/>
+          <w:szCs w:val="24"/>
+        </w:rPr>
+        <w:t>Fast</w:t>
+      </w:r>
+      <w:proofErr w:type="spellEnd"/>
+      <w:r>
+        <w:rPr>
+          <w:rFonts w:ascii="Times New Roman" w:hAnsi="Times New Roman" w:cs="Times New Roman"/>
+          <w:sz w:val="24"/>
+          <w:szCs w:val="24"/>
+        </w:rPr>
+        <w:t xml:space="preserve"> Ethernet és </w:t>
+      </w:r>
+      <w:proofErr w:type="spellStart"/>
+      <w:r>
+        <w:rPr>
+          <w:rFonts w:ascii="Times New Roman" w:hAnsi="Times New Roman" w:cs="Times New Roman"/>
+          <w:sz w:val="24"/>
+          <w:szCs w:val="24"/>
+        </w:rPr>
+        <w:t>FireWire</w:t>
+      </w:r>
+      <w:proofErr w:type="spellEnd"/>
+      <w:r>
+        <w:rPr>
+          <w:rFonts w:ascii="Times New Roman" w:hAnsi="Times New Roman" w:cs="Times New Roman"/>
+          <w:sz w:val="24"/>
+          <w:szCs w:val="24"/>
+        </w:rPr>
+        <w:t xml:space="preserve"> alkalmazások esetében az adatátviteli képesség kb. 3,1Mb/s volt. Ma már elérhető az akár 125 </w:t>
+      </w:r>
+      <w:proofErr w:type="spellStart"/>
+      <w:r>
+        <w:rPr>
+          <w:rFonts w:ascii="Times New Roman" w:hAnsi="Times New Roman" w:cs="Times New Roman"/>
+          <w:sz w:val="24"/>
+          <w:szCs w:val="24"/>
+        </w:rPr>
+        <w:t>Mb</w:t>
+      </w:r>
+      <w:proofErr w:type="spellEnd"/>
+      <w:r>
+        <w:rPr>
+          <w:rFonts w:ascii="Times New Roman" w:hAnsi="Times New Roman" w:cs="Times New Roman"/>
+          <w:sz w:val="24"/>
+          <w:szCs w:val="24"/>
+        </w:rPr>
+        <w:t xml:space="preserve">/s sebesség is. A jelenlegi </w:t>
+      </w:r>
+      <w:proofErr w:type="spellStart"/>
+      <w:r>
+        <w:rPr>
+          <w:rFonts w:ascii="Times New Roman" w:hAnsi="Times New Roman" w:cs="Times New Roman"/>
+          <w:sz w:val="24"/>
+          <w:szCs w:val="24"/>
+        </w:rPr>
+        <w:t>audiokábelek</w:t>
+      </w:r>
+      <w:proofErr w:type="spellEnd"/>
+      <w:r>
+        <w:rPr>
+          <w:rFonts w:ascii="Times New Roman" w:hAnsi="Times New Roman" w:cs="Times New Roman"/>
+          <w:sz w:val="24"/>
+          <w:szCs w:val="24"/>
+        </w:rPr>
+        <w:t xml:space="preserve"> maximális áteresztőképessége 25Mb/s értékben van meghatározva - ami tökéletes adatátviteli sebességet biztosít a hangjelek továbbítására.</w:t>
+      </w:r>
+    </w:p>
+    <w:p>
+      <w:pPr>
+        <w:rPr>
+          <w:rFonts w:ascii="Times New Roman" w:hAnsi="Times New Roman" w:cs="Times New Roman"/>
+          <w:sz w:val="24"/>
+          <w:szCs w:val="24"/>
+        </w:rPr>
+      </w:pPr>
+    </w:p>
+    <w:p>
+      <w:pPr>
+        <w:rPr>
+          <w:rFonts w:ascii="Times New Roman" w:hAnsi="Times New Roman" w:cs="Times New Roman"/>
+          <w:sz w:val="24"/>
+          <w:szCs w:val="24"/>
+        </w:rPr>
+      </w:pPr>
+    </w:p>
+    <w:p>
+      <w:pPr>
+        <w:rPr>
+          <w:rFonts w:ascii="Times New Roman" w:hAnsi="Times New Roman" w:cs="Times New Roman"/>
+          <w:sz w:val="24"/>
+          <w:szCs w:val="24"/>
+        </w:rPr>
+      </w:pPr>
+    </w:p>
+    <w:p>
+      <w:pPr>
+        <w:rPr>
+          <w:rFonts w:ascii="Times New Roman" w:hAnsi="Times New Roman" w:cs="Times New Roman"/>
+          <w:sz w:val="24"/>
+          <w:szCs w:val="24"/>
+        </w:rPr>
+      </w:pPr>
+      <w:r>
+        <w:rPr>
+          <w:rFonts w:ascii="Times New Roman" w:hAnsi="Times New Roman" w:cs="Times New Roman"/>
+          <w:sz w:val="24"/>
+          <w:szCs w:val="24"/>
+        </w:rPr>
+        <w:t>Mini TOSLINK</w:t>
+      </w:r>
+    </w:p>
+    <w:p>
+      <w:pPr>
+        <w:rPr>
+          <w:rFonts w:ascii="Times New Roman" w:hAnsi="Times New Roman" w:cs="Times New Roman"/>
+          <w:sz w:val="24"/>
+          <w:szCs w:val="24"/>
+        </w:rPr>
+      </w:pPr>
+    </w:p>
+    <w:p>
+      <w:pPr>
+        <w:rPr>
+          <w:rFonts w:ascii="Times New Roman" w:hAnsi="Times New Roman" w:cs="Times New Roman"/>
+          <w:sz w:val="24"/>
+          <w:szCs w:val="24"/>
+        </w:rPr>
+      </w:pPr>
+      <w:r>
+        <w:rPr>
+          <w:rFonts w:ascii="Times New Roman" w:hAnsi="Times New Roman" w:cs="Times New Roman"/>
+          <w:sz w:val="24"/>
+          <w:szCs w:val="24"/>
+        </w:rPr>
+        <w:t xml:space="preserve">Szintén népszerű az optikai kábelek egy másik szabvány szerinti típusa a - Mini TOSLINK, pl. a CLIFF FM65010. Ennek a kábelnek a csatlakozódugója a népszerű 3,5 mm-es </w:t>
+      </w:r>
+      <w:proofErr w:type="spellStart"/>
+      <w:r>
+        <w:rPr>
+          <w:rFonts w:ascii="Times New Roman" w:hAnsi="Times New Roman" w:cs="Times New Roman"/>
+          <w:sz w:val="24"/>
+          <w:szCs w:val="24"/>
+        </w:rPr>
+        <w:t>minijack</w:t>
+      </w:r>
+      <w:proofErr w:type="spellEnd"/>
+      <w:r>
+        <w:rPr>
+          <w:rFonts w:ascii="Times New Roman" w:hAnsi="Times New Roman" w:cs="Times New Roman"/>
+          <w:sz w:val="24"/>
+          <w:szCs w:val="24"/>
+        </w:rPr>
+        <w:t xml:space="preserve"> csatlakozó bázisán lett kialakítva. Eleinte ezt a megoldást kizárólag mobil berendezésekben alkalmazták (tekintettel a csatlakozás kisebb méretére, ami elősegítette a hordozható eszközökben való elhelyezhetőséget). Az elektronikai készülékek gyártói manapság egyre gyakrabban alkalmaznak Mini TOSLINK kábeleket az RTV berendezéseikben. A Mini TOSLINK kábel csatlakozó a fényvezető végdugójában van elhelyezve.</w:t>
+      </w:r>
+    </w:p>
+    <w:p>
+      <w:pPr>
+        <w:rPr>
+          <w:rFonts w:ascii="Times New Roman" w:hAnsi="Times New Roman" w:cs="Times New Roman"/>
+          <w:sz w:val="24"/>
+          <w:szCs w:val="24"/>
+        </w:rPr>
+      </w:pPr>
+    </w:p>
+    <w:p>
+      <w:pPr>
+        <w:rPr>
+          <w:rFonts w:ascii="Times New Roman" w:hAnsi="Times New Roman" w:cs="Times New Roman"/>
+          <w:sz w:val="24"/>
+          <w:szCs w:val="24"/>
+        </w:rPr>
+      </w:pPr>
+      <w:r>
+        <w:rPr>
+          <w:rFonts w:ascii="Times New Roman" w:hAnsi="Times New Roman" w:cs="Times New Roman"/>
+          <w:sz w:val="24"/>
+          <w:szCs w:val="24"/>
+        </w:rPr>
+        <w:t>OPTIKA KÁBEL – ALKALMAZÁSI TERÜLETEK</w:t>
+      </w:r>
+    </w:p>
+    <w:p>
+      <w:pPr>
+        <w:rPr>
+          <w:rFonts w:ascii="Times New Roman" w:hAnsi="Times New Roman" w:cs="Times New Roman"/>
+          <w:sz w:val="24"/>
+          <w:szCs w:val="24"/>
+        </w:rPr>
+      </w:pPr>
+    </w:p>
+    <w:p>
+      <w:pPr>
+        <w:rPr>
+          <w:rFonts w:ascii="Times New Roman" w:hAnsi="Times New Roman" w:cs="Times New Roman"/>
+          <w:sz w:val="24"/>
+          <w:szCs w:val="24"/>
+        </w:rPr>
+      </w:pPr>
+    </w:p>
+    <w:p>
+      <w:pPr>
+        <w:rPr>
+          <w:rFonts w:ascii="Times New Roman" w:hAnsi="Times New Roman" w:cs="Times New Roman"/>
+          <w:sz w:val="24"/>
+          <w:szCs w:val="24"/>
+        </w:rPr>
+      </w:pPr>
+      <w:r>
+        <w:rPr>
+          <w:rFonts w:ascii="Times New Roman" w:hAnsi="Times New Roman" w:cs="Times New Roman"/>
+          <w:sz w:val="24"/>
+          <w:szCs w:val="24"/>
+        </w:rPr>
+        <w:t xml:space="preserve">Tekintettel különleges tulajdonságaikra, az optikai kábelek számos iparágban és ágazatban felhasználásra kerülnek, így többek között pl. – </w:t>
+      </w:r>
+      <w:proofErr w:type="spellStart"/>
+      <w:r>
+        <w:rPr>
+          <w:rFonts w:ascii="Times New Roman" w:hAnsi="Times New Roman" w:cs="Times New Roman"/>
+          <w:sz w:val="24"/>
+          <w:szCs w:val="24"/>
+        </w:rPr>
+        <w:t>audio</w:t>
+      </w:r>
+      <w:proofErr w:type="spellEnd"/>
+      <w:r>
+        <w:rPr>
+          <w:rFonts w:ascii="Times New Roman" w:hAnsi="Times New Roman" w:cs="Times New Roman"/>
+          <w:sz w:val="24"/>
+          <w:szCs w:val="24"/>
+        </w:rPr>
+        <w:t xml:space="preserve"> rendszerek, telekommunikációs eszközök, orvosi műszerek vagy ipari automatikai egységek gyártásánál. Tökéletesen beválnak olyan extrém körülmények között is, melyek gyakran diszkvalifikálják a tradicionális kábelek használatát. Biztosítják nagy magasságokban, szélsőséges hőmérsékleteken vagy erős mágneses zavarokkal terhelt terekben elhelyezett berendezések megfelelő működését. Az optikai kábelek kiválóan alkalmasak hang és képi információk veszteség nélküli továbbítására – ezért hagyományos HDMI kábel helyett, nagyszerűen beválnak házimozi rendszerek optikai </w:t>
+      </w:r>
+      <w:proofErr w:type="spellStart"/>
+      <w:r>
+        <w:rPr>
+          <w:rFonts w:ascii="Times New Roman" w:hAnsi="Times New Roman" w:cs="Times New Roman"/>
+          <w:sz w:val="24"/>
+          <w:szCs w:val="24"/>
+        </w:rPr>
+        <w:t>kábelekéntis</w:t>
+      </w:r>
+      <w:proofErr w:type="spellEnd"/>
+      <w:r>
+        <w:rPr>
+          <w:rFonts w:ascii="Times New Roman" w:hAnsi="Times New Roman" w:cs="Times New Roman"/>
+          <w:sz w:val="24"/>
+          <w:szCs w:val="24"/>
+        </w:rPr>
+        <w:t>.</w:t>
+      </w:r>
+    </w:p>
+    <w:p>
+      <w:pPr>
+        <w:rPr>
+          <w:rFonts w:ascii="Times New Roman" w:hAnsi="Times New Roman" w:cs="Times New Roman"/>
+          <w:sz w:val="24"/>
+          <w:szCs w:val="24"/>
+        </w:rPr>
+      </w:pPr>
+    </w:p>
+    <w:p>
+      <w:pPr>
+        <w:rPr>
+          <w:rFonts w:ascii="Times New Roman" w:hAnsi="Times New Roman" w:cs="Times New Roman"/>
+          <w:sz w:val="24"/>
+          <w:szCs w:val="24"/>
+        </w:rPr>
+      </w:pPr>
+      <w:r>
+        <w:rPr>
+          <w:rFonts w:ascii="Times New Roman" w:hAnsi="Times New Roman" w:cs="Times New Roman"/>
+          <w:sz w:val="24"/>
+          <w:szCs w:val="24"/>
+        </w:rPr>
+        <w:t>MILYEN OPTIKA KÁBELT VÁLASSZUNK?</w:t>
+      </w:r>
+    </w:p>
+    <w:p>
+      <w:pPr>
+        <w:rPr>
+          <w:rFonts w:ascii="Times New Roman" w:hAnsi="Times New Roman" w:cs="Times New Roman"/>
+          <w:sz w:val="24"/>
+          <w:szCs w:val="24"/>
+        </w:rPr>
+      </w:pPr>
+      <w:r>
+        <w:rPr>
+          <w:rFonts w:ascii="Times New Roman" w:hAnsi="Times New Roman" w:cs="Times New Roman"/>
+          <w:sz w:val="24"/>
+          <w:szCs w:val="24"/>
+        </w:rPr>
+        <w:t xml:space="preserve">A piacon nagyon sokféle optikai kábellel találkozhatunk. Természetes feltételként adódik, hogy a kábel csatlakozója illeszkedjen a birtokolt </w:t>
+      </w:r>
+      <w:proofErr w:type="spellStart"/>
+      <w:r>
+        <w:rPr>
+          <w:rFonts w:ascii="Times New Roman" w:hAnsi="Times New Roman" w:cs="Times New Roman"/>
+          <w:sz w:val="24"/>
+          <w:szCs w:val="24"/>
+        </w:rPr>
+        <w:t>berendezésünkhöz</w:t>
+      </w:r>
+      <w:proofErr w:type="spellEnd"/>
+      <w:r>
+        <w:rPr>
+          <w:rFonts w:ascii="Times New Roman" w:hAnsi="Times New Roman" w:cs="Times New Roman"/>
+          <w:sz w:val="24"/>
+          <w:szCs w:val="24"/>
+        </w:rPr>
+        <w:t>. Léteznek azonban egyéb fontos kritériumok is, amelyek segítenek meghatározni, hogy milyen optikai kábelt kell választani adott esetben.</w:t>
+      </w:r>
+    </w:p>
+    <w:p>
+      <w:pPr>
+        <w:rPr>
+          <w:rFonts w:ascii="Times New Roman" w:hAnsi="Times New Roman" w:cs="Times New Roman"/>
+          <w:sz w:val="24"/>
+          <w:szCs w:val="24"/>
+        </w:rPr>
+      </w:pPr>
+    </w:p>
+    <w:p>
+      <w:pPr>
+        <w:rPr>
+          <w:rFonts w:ascii="Times New Roman" w:hAnsi="Times New Roman" w:cs="Times New Roman"/>
+          <w:sz w:val="24"/>
+          <w:szCs w:val="24"/>
+        </w:rPr>
+      </w:pPr>
+      <w:r>
+        <w:rPr>
+          <w:rFonts w:ascii="Times New Roman" w:hAnsi="Times New Roman" w:cs="Times New Roman"/>
+          <w:sz w:val="24"/>
+          <w:szCs w:val="24"/>
+        </w:rPr>
+        <w:t>A kábel hossza</w:t>
+      </w:r>
+    </w:p>
+    <w:p>
+      <w:pPr>
+        <w:rPr>
+          <w:rFonts w:ascii="Times New Roman" w:hAnsi="Times New Roman" w:cs="Times New Roman"/>
+          <w:sz w:val="24"/>
+          <w:szCs w:val="24"/>
+        </w:rPr>
+      </w:pPr>
+    </w:p>
+    <w:p>
+      <w:pPr>
+        <w:rPr>
+          <w:rFonts w:ascii="Times New Roman" w:hAnsi="Times New Roman" w:cs="Times New Roman"/>
+          <w:sz w:val="24"/>
+          <w:szCs w:val="24"/>
+        </w:rPr>
+      </w:pPr>
+      <w:r>
+        <w:rPr>
+          <w:rFonts w:ascii="Times New Roman" w:hAnsi="Times New Roman" w:cs="Times New Roman"/>
+          <w:sz w:val="24"/>
+          <w:szCs w:val="24"/>
+        </w:rPr>
+        <w:t xml:space="preserve">Legfontosabb hogy a kábel hosszát hozzáillesszük a jövőbeli alkalmazáshoz. Azon kábelek esetében, melyeknél az információ hordozója elektromos jel, a vezeték hosszának növelésével romlik az adatátvitel minősége. Az optikai kábel a kábel hosszától függetlenül mindig ugyanolyan jelminőséget biztosít. Mégis érdemes figyelembe venni, hogy a Toshiba (mint a TOSLINK szabvány megalkotója) azt határozta meg a specifikációjában, hogy a kábel hossza </w:t>
+      </w:r>
+      <w:r>
+        <w:rPr>
+          <w:rFonts w:ascii="Times New Roman" w:hAnsi="Times New Roman" w:cs="Times New Roman"/>
+          <w:sz w:val="24"/>
+          <w:szCs w:val="24"/>
+        </w:rPr>
+        <w:lastRenderedPageBreak/>
+        <w:t>ne haladja meg a 10m-t. Ha ez a feltétel teljesül, akkor az adatviteli kapcsolat minősége kizárólag a fényjeleket adó és fogadó berendezések minőségi osztályától és hatásfokától függ.</w:t>
+      </w:r>
+    </w:p>
+    <w:p>
+      <w:pPr>
+        <w:rPr>
+          <w:rFonts w:ascii="Times New Roman" w:hAnsi="Times New Roman" w:cs="Times New Roman"/>
+          <w:sz w:val="24"/>
+          <w:szCs w:val="24"/>
+        </w:rPr>
+      </w:pPr>
+    </w:p>
+    <w:p>
+      <w:pPr>
+        <w:rPr>
+          <w:rFonts w:ascii="Times New Roman" w:hAnsi="Times New Roman" w:cs="Times New Roman"/>
+          <w:sz w:val="24"/>
+          <w:szCs w:val="24"/>
+        </w:rPr>
+      </w:pPr>
+      <w:r>
+        <w:rPr>
+          <w:rFonts w:ascii="Times New Roman" w:hAnsi="Times New Roman" w:cs="Times New Roman"/>
+          <w:sz w:val="24"/>
+          <w:szCs w:val="24"/>
+        </w:rPr>
+        <w:t>Átviteli sáv</w:t>
+      </w:r>
+    </w:p>
+    <w:p>
+      <w:pPr>
+        <w:rPr>
+          <w:rFonts w:ascii="Times New Roman" w:hAnsi="Times New Roman" w:cs="Times New Roman"/>
+          <w:sz w:val="24"/>
+          <w:szCs w:val="24"/>
+        </w:rPr>
+      </w:pPr>
+    </w:p>
+    <w:p>
+      <w:pPr>
+        <w:rPr>
+          <w:rFonts w:ascii="Times New Roman" w:hAnsi="Times New Roman" w:cs="Times New Roman"/>
+          <w:sz w:val="24"/>
+          <w:szCs w:val="24"/>
+        </w:rPr>
+      </w:pPr>
+      <w:r>
+        <w:rPr>
+          <w:rFonts w:ascii="Times New Roman" w:hAnsi="Times New Roman" w:cs="Times New Roman"/>
+          <w:sz w:val="24"/>
+          <w:szCs w:val="24"/>
+        </w:rPr>
+        <w:t>Az optimális értékek a 9MHz-től 11MHz-ig terjedő tartományban helyezkednek el. A gyártók attól teszik függővé termékeik árait, hogy abban milyen anyagból van a fényvezető rész. Az előnyösebb tulajdonságú anyagok lehetővé teszik a magasabb frekvenciákon történő adatátvitelt, de ha műanyagot használtak a fényvezető maghoz, akkor az a maximális átviteli frekvencia csökkenését okozza. Az ilyen vezetékek olcsóbbak lesznek és elméletileg alacsonyabb minőségűek, de mégis gazdaságosabbnak és teljes mértékben megfelelő megoldásoknak bizonyulhatnak néhány felhasználási területen (pl. abban az esetben, amikor a célberendezés minőségi korlátai miatt nincs értelme magasabb átviteli frekvenciát használni).</w:t>
+      </w:r>
+    </w:p>
+    <w:p>
+      <w:pPr>
+        <w:rPr>
+          <w:rFonts w:ascii="Times New Roman" w:hAnsi="Times New Roman" w:cs="Times New Roman"/>
+          <w:sz w:val="24"/>
+          <w:szCs w:val="24"/>
+        </w:rPr>
+      </w:pPr>
+    </w:p>
+    <w:p>
+      <w:pPr>
+        <w:rPr>
+          <w:rFonts w:ascii="Times New Roman" w:hAnsi="Times New Roman" w:cs="Times New Roman"/>
+          <w:sz w:val="24"/>
+          <w:szCs w:val="24"/>
+        </w:rPr>
+      </w:pPr>
+      <w:r>
+        <w:rPr>
+          <w:rFonts w:ascii="Times New Roman" w:hAnsi="Times New Roman" w:cs="Times New Roman"/>
+          <w:sz w:val="24"/>
+          <w:szCs w:val="24"/>
+        </w:rPr>
+        <w:t>HOGYAN KELL BEKÖTNI AZ OPTIKAI KÁBELT?</w:t>
+      </w:r>
+    </w:p>
+    <w:p>
+      <w:pPr>
+        <w:rPr>
+          <w:rFonts w:ascii="Times New Roman" w:hAnsi="Times New Roman" w:cs="Times New Roman"/>
+          <w:sz w:val="24"/>
+          <w:szCs w:val="24"/>
+        </w:rPr>
+      </w:pPr>
+      <w:r>
+        <w:rPr>
+          <w:rFonts w:ascii="Times New Roman" w:hAnsi="Times New Roman" w:cs="Times New Roman"/>
+          <w:sz w:val="24"/>
+          <w:szCs w:val="24"/>
+        </w:rPr>
+        <w:t xml:space="preserve">Ahhoz, hogy az optikai kábel helyesen működjön, gondoskodni kell a megfelelő bekötéséről. A fényvezetős technológia nagyon ellenálló a külső környezeti hatásokkal szemben, viszont nagyon érzékeny arra, hogy a felhasználók milyen módon bánnak a kábellel. A kábel belsejében húzódó mag gyakran üvegből vagy olyan műanyagból készül, ami nem úgy viseli az alakváltozásokat, mint egy szokásos koaxiális kábel. </w:t>
+      </w:r>
+      <w:proofErr w:type="spellStart"/>
+      <w:r>
+        <w:rPr>
+          <w:rFonts w:ascii="Times New Roman" w:hAnsi="Times New Roman" w:cs="Times New Roman"/>
+          <w:sz w:val="24"/>
+          <w:szCs w:val="24"/>
+        </w:rPr>
+        <w:t>Audio</w:t>
+      </w:r>
+      <w:proofErr w:type="spellEnd"/>
+      <w:r>
+        <w:rPr>
+          <w:rFonts w:ascii="Times New Roman" w:hAnsi="Times New Roman" w:cs="Times New Roman"/>
+          <w:sz w:val="24"/>
+          <w:szCs w:val="24"/>
+        </w:rPr>
+        <w:t xml:space="preserve"> berendezések TOSLINK kábelekkel történő telepítésekor semmilyen körülmények között nem engedhető meg a kábel alakváltoztatása. Egy ilyen próbálkozás a mag megszakadásával járhat, amitől a kábel teljes mértékben használhatatlanná válik. Egy sérült optikai kábel javítása akár többszöröse is lehet egy új kábel árának. Ebből következően az ilyen fajta eszközökkel mindig nagyon finoman és érzéssel kell bánni.</w:t>
+      </w:r>
+    </w:p>
+    <w:p>
+      <w:pPr>
+        <w:rPr>
+          <w:rFonts w:ascii="Times New Roman" w:hAnsi="Times New Roman" w:cs="Times New Roman"/>
+          <w:sz w:val="24"/>
+          <w:szCs w:val="24"/>
+        </w:rPr>
+      </w:pPr>
+    </w:p>
+    <w:p>
+      <w:pPr>
+        <w:rPr>
+          <w:rFonts w:ascii="Times New Roman" w:hAnsi="Times New Roman" w:cs="Times New Roman"/>
+          <w:sz w:val="24"/>
+          <w:szCs w:val="24"/>
+        </w:rPr>
+      </w:pPr>
+      <w:r>
+        <w:rPr>
+          <w:rFonts w:ascii="Times New Roman" w:hAnsi="Times New Roman" w:cs="Times New Roman"/>
+          <w:sz w:val="24"/>
+          <w:szCs w:val="24"/>
+        </w:rPr>
+        <w:t>Maguknak a kábelvégekre szerelt csatlakozódugóknak a csatlakoztatása a berendezésekhez egyáltalán nem komplikált dolog. Minden egyes csatalakozó dugóra fel van szerelve egy portól és egyéb szennyeződésektől védelmet nyújtó kupak, amit a bekötés előtt el kell távolítani. A jelt adó berendezésben a kábel dugóját az OPTICAL OUT, az adatokat fogadó vevőberendezésben pedig az OPTICAL IN aljzatba kell csatlakoztatni. Érdemes emlékeznünk arra, hogy még a legjobb minőségű adatátvitel sem garantálja, hogy javulni fog a hang minősége, ha az adóberendezés (pl. DVD lejátszó) és a vevőberendezés (házimozi rendszer hangszórói) nem lesznek elegendő mértékben jó minőségűek.</w:t>
+      </w:r>
+    </w:p>
+    <w:p>
+      <w:pPr>
+        <w:rPr>
+          <w:rFonts w:ascii="Times New Roman" w:hAnsi="Times New Roman" w:cs="Times New Roman"/>
+          <w:sz w:val="24"/>
+          <w:szCs w:val="24"/>
+        </w:rPr>
+      </w:pPr>
+    </w:p>
+    <w:p>
+      <w:pPr>
+        <w:rPr>
+          <w:rFonts w:ascii="Times New Roman" w:hAnsi="Times New Roman" w:cs="Times New Roman"/>
+          <w:sz w:val="24"/>
+          <w:szCs w:val="24"/>
+        </w:rPr>
+      </w:pPr>
+      <w:r>
+        <w:rPr>
+          <w:rFonts w:ascii="Times New Roman" w:hAnsi="Times New Roman" w:cs="Times New Roman"/>
+          <w:sz w:val="24"/>
+          <w:szCs w:val="24"/>
+        </w:rPr>
+        <w:t>HDMI KÁBEL, OPTIKAI KÁBEL, VAGY TALÁN RCA?\</w:t>
+      </w:r>
+    </w:p>
+    <w:p>
+      <w:pPr>
+        <w:rPr>
+          <w:rFonts w:ascii="Times New Roman" w:hAnsi="Times New Roman" w:cs="Times New Roman"/>
+          <w:sz w:val="24"/>
+          <w:szCs w:val="24"/>
+        </w:rPr>
+      </w:pPr>
+    </w:p>
+    <w:p>
+      <w:pPr>
+        <w:rPr>
+          <w:rFonts w:ascii="Times New Roman" w:hAnsi="Times New Roman" w:cs="Times New Roman"/>
+          <w:sz w:val="24"/>
+          <w:szCs w:val="24"/>
+        </w:rPr>
+      </w:pPr>
+    </w:p>
+    <w:p>
+      <w:pPr>
+        <w:rPr>
+          <w:rFonts w:ascii="Times New Roman" w:hAnsi="Times New Roman" w:cs="Times New Roman"/>
+          <w:sz w:val="24"/>
+          <w:szCs w:val="24"/>
+        </w:rPr>
+      </w:pPr>
+      <w:r>
+        <w:rPr>
+          <w:rFonts w:ascii="Times New Roman" w:hAnsi="Times New Roman" w:cs="Times New Roman"/>
+          <w:sz w:val="24"/>
+          <w:szCs w:val="24"/>
+        </w:rPr>
+        <w:lastRenderedPageBreak/>
+        <w:t xml:space="preserve">A digitális jel egy bináris sorozat, melybe bele van kódolva a karakterek sorozata. Digitális </w:t>
+      </w:r>
+      <w:proofErr w:type="spellStart"/>
+      <w:r>
+        <w:rPr>
+          <w:rFonts w:ascii="Times New Roman" w:hAnsi="Times New Roman" w:cs="Times New Roman"/>
+          <w:sz w:val="24"/>
+          <w:szCs w:val="24"/>
+        </w:rPr>
+        <w:t>audio</w:t>
+      </w:r>
+      <w:proofErr w:type="spellEnd"/>
+      <w:r>
+        <w:rPr>
+          <w:rFonts w:ascii="Times New Roman" w:hAnsi="Times New Roman" w:cs="Times New Roman"/>
+          <w:sz w:val="24"/>
+          <w:szCs w:val="24"/>
+        </w:rPr>
+        <w:t xml:space="preserve"> jelek továbbításához TOSLINK és Mini TOSLINK dugóval szerelt optikai kábeleket vagy RCA dugós koaxiális kábeleket (ún. </w:t>
+      </w:r>
+      <w:proofErr w:type="spellStart"/>
+      <w:r>
+        <w:rPr>
+          <w:rFonts w:ascii="Times New Roman" w:hAnsi="Times New Roman" w:cs="Times New Roman"/>
+          <w:sz w:val="24"/>
+          <w:szCs w:val="24"/>
+        </w:rPr>
+        <w:t>cinch-eket</w:t>
+      </w:r>
+      <w:proofErr w:type="spellEnd"/>
+      <w:r>
+        <w:rPr>
+          <w:rFonts w:ascii="Times New Roman" w:hAnsi="Times New Roman" w:cs="Times New Roman"/>
+          <w:sz w:val="24"/>
+          <w:szCs w:val="24"/>
+        </w:rPr>
+        <w:t xml:space="preserve">) használnak. A digitális </w:t>
+      </w:r>
+      <w:proofErr w:type="spellStart"/>
+      <w:r>
+        <w:rPr>
+          <w:rFonts w:ascii="Times New Roman" w:hAnsi="Times New Roman" w:cs="Times New Roman"/>
+          <w:sz w:val="24"/>
+          <w:szCs w:val="24"/>
+        </w:rPr>
+        <w:t>audio</w:t>
+      </w:r>
+      <w:proofErr w:type="spellEnd"/>
+      <w:r>
+        <w:rPr>
+          <w:rFonts w:ascii="Times New Roman" w:hAnsi="Times New Roman" w:cs="Times New Roman"/>
+          <w:sz w:val="24"/>
+          <w:szCs w:val="24"/>
+        </w:rPr>
+        <w:t xml:space="preserve"> jel továbbítható koaxiális és optikai formában. Az optikai kábelben a jel </w:t>
+      </w:r>
+      <w:proofErr w:type="gramStart"/>
+      <w:r>
+        <w:rPr>
+          <w:rFonts w:ascii="Times New Roman" w:hAnsi="Times New Roman" w:cs="Times New Roman"/>
+          <w:sz w:val="24"/>
+          <w:szCs w:val="24"/>
+        </w:rPr>
+        <w:t>fényhullám formát</w:t>
+      </w:r>
+      <w:proofErr w:type="gramEnd"/>
+      <w:r>
+        <w:rPr>
+          <w:rFonts w:ascii="Times New Roman" w:hAnsi="Times New Roman" w:cs="Times New Roman"/>
+          <w:sz w:val="24"/>
+          <w:szCs w:val="24"/>
+        </w:rPr>
+        <w:t xml:space="preserve"> vesz fel. Az </w:t>
+      </w:r>
+      <w:proofErr w:type="spellStart"/>
+      <w:r>
+        <w:rPr>
+          <w:rFonts w:ascii="Times New Roman" w:hAnsi="Times New Roman" w:cs="Times New Roman"/>
+          <w:sz w:val="24"/>
+          <w:szCs w:val="24"/>
+        </w:rPr>
+        <w:t>audio</w:t>
+      </w:r>
+      <w:proofErr w:type="spellEnd"/>
+      <w:r>
+        <w:rPr>
+          <w:rFonts w:ascii="Times New Roman" w:hAnsi="Times New Roman" w:cs="Times New Roman"/>
+          <w:sz w:val="24"/>
+          <w:szCs w:val="24"/>
+        </w:rPr>
+        <w:t xml:space="preserve">-video lejátszókban (pl. DVD) a </w:t>
+      </w:r>
+      <w:proofErr w:type="spellStart"/>
+      <w:r>
+        <w:rPr>
+          <w:rFonts w:ascii="Times New Roman" w:hAnsi="Times New Roman" w:cs="Times New Roman"/>
+          <w:sz w:val="24"/>
+          <w:szCs w:val="24"/>
+        </w:rPr>
+        <w:t>hangjelet</w:t>
+      </w:r>
+      <w:proofErr w:type="spellEnd"/>
+      <w:r>
+        <w:rPr>
+          <w:rFonts w:ascii="Times New Roman" w:hAnsi="Times New Roman" w:cs="Times New Roman"/>
+          <w:sz w:val="24"/>
+          <w:szCs w:val="24"/>
+        </w:rPr>
+        <w:t xml:space="preserve"> </w:t>
+      </w:r>
+      <w:proofErr w:type="gramStart"/>
+      <w:r>
+        <w:rPr>
+          <w:rFonts w:ascii="Times New Roman" w:hAnsi="Times New Roman" w:cs="Times New Roman"/>
+          <w:sz w:val="24"/>
+          <w:szCs w:val="24"/>
+        </w:rPr>
+        <w:t>fényhullám formára</w:t>
+      </w:r>
+      <w:proofErr w:type="gramEnd"/>
+      <w:r>
+        <w:rPr>
+          <w:rFonts w:ascii="Times New Roman" w:hAnsi="Times New Roman" w:cs="Times New Roman"/>
+          <w:sz w:val="24"/>
+          <w:szCs w:val="24"/>
+        </w:rPr>
+        <w:t xml:space="preserve"> kell konvertálni ahhoz, hogy az optikai csatlakozón megjelenhessen az a jel, ami optikai kábellel </w:t>
+      </w:r>
+      <w:proofErr w:type="spellStart"/>
+      <w:r>
+        <w:rPr>
+          <w:rFonts w:ascii="Times New Roman" w:hAnsi="Times New Roman" w:cs="Times New Roman"/>
+          <w:sz w:val="24"/>
+          <w:szCs w:val="24"/>
+        </w:rPr>
+        <w:t>továbbítódik</w:t>
+      </w:r>
+      <w:proofErr w:type="spellEnd"/>
+      <w:r>
+        <w:rPr>
+          <w:rFonts w:ascii="Times New Roman" w:hAnsi="Times New Roman" w:cs="Times New Roman"/>
+          <w:sz w:val="24"/>
+          <w:szCs w:val="24"/>
+        </w:rPr>
+        <w:t xml:space="preserve"> a házimozira.</w:t>
+      </w:r>
+    </w:p>
+    <w:p>
+      <w:pPr>
+        <w:rPr>
+          <w:rFonts w:ascii="Times New Roman" w:hAnsi="Times New Roman" w:cs="Times New Roman"/>
+          <w:sz w:val="24"/>
+          <w:szCs w:val="24"/>
+        </w:rPr>
+      </w:pPr>
+    </w:p>
+    <w:p>
+      <w:pPr>
+        <w:rPr>
+          <w:rFonts w:ascii="Times New Roman" w:hAnsi="Times New Roman" w:cs="Times New Roman"/>
+          <w:sz w:val="24"/>
+          <w:szCs w:val="24"/>
+        </w:rPr>
+      </w:pPr>
+      <w:r>
+        <w:rPr>
+          <w:rFonts w:ascii="Times New Roman" w:hAnsi="Times New Roman" w:cs="Times New Roman"/>
+          <w:sz w:val="24"/>
+          <w:szCs w:val="24"/>
+        </w:rPr>
+        <w:t xml:space="preserve">Miután a vezetéket bekötöttük a házimozi optikai bementére, akkor erre a helyre eljut a fényhullám, amit a berendezésnek át kell konvertálnia digitális formára – majd elektromos impulzussá kell azt alakítani. Az alkalmazott konverter minősége lesz meghatározó a megjelenő jel minőségét illetően (analóg módon, mint az elektromos jelek továbbítására használt anyagok minősége esetében). Ha optikai kábelt használunk a házimozihoz (HDMI vagy RCA) helyett, akkor </w:t>
+      </w:r>
+      <w:proofErr w:type="gramStart"/>
+      <w:r>
+        <w:rPr>
+          <w:rFonts w:ascii="Times New Roman" w:hAnsi="Times New Roman" w:cs="Times New Roman"/>
+          <w:sz w:val="24"/>
+          <w:szCs w:val="24"/>
+        </w:rPr>
+        <w:t>az</w:t>
+      </w:r>
+      <w:proofErr w:type="gramEnd"/>
+      <w:r>
+        <w:rPr>
+          <w:rFonts w:ascii="Times New Roman" w:hAnsi="Times New Roman" w:cs="Times New Roman"/>
+          <w:sz w:val="24"/>
+          <w:szCs w:val="24"/>
+        </w:rPr>
+        <w:t xml:space="preserve"> gyakorlatilag veszteségmentes adatátvitelt fog számunkra biztosítani a berendezéseink között.</w:t>
+      </w:r>
+    </w:p>
+    <w:p>
+      <w:pPr>
+        <w:rPr>
+          <w:rFonts w:ascii="Times New Roman" w:hAnsi="Times New Roman" w:cs="Times New Roman"/>
+          <w:sz w:val="24"/>
+          <w:szCs w:val="24"/>
+        </w:rPr>
+      </w:pPr>
+    </w:p>
+    <w:p>
+      <w:pPr>
+        <w:rPr>
+          <w:rFonts w:ascii="Times New Roman" w:hAnsi="Times New Roman" w:cs="Times New Roman"/>
+          <w:sz w:val="24"/>
+          <w:szCs w:val="24"/>
+        </w:rPr>
+      </w:pPr>
+      <w:r>
+        <w:rPr>
+          <w:rFonts w:ascii="Times New Roman" w:hAnsi="Times New Roman" w:cs="Times New Roman"/>
+          <w:sz w:val="24"/>
+          <w:szCs w:val="24"/>
+        </w:rPr>
+        <w:t>MENNYIBE KERÜL AZ OPTIKAI KÁBEL?</w:t>
+      </w:r>
+    </w:p>
+    <w:p>
+      <w:pPr>
+        <w:rPr>
+          <w:rFonts w:ascii="Times New Roman" w:hAnsi="Times New Roman" w:cs="Times New Roman"/>
+          <w:sz w:val="24"/>
+          <w:szCs w:val="24"/>
+        </w:rPr>
+      </w:pPr>
+      <w:r>
+        <w:rPr>
+          <w:rFonts w:ascii="Times New Roman" w:hAnsi="Times New Roman" w:cs="Times New Roman"/>
+          <w:sz w:val="24"/>
+          <w:szCs w:val="24"/>
+        </w:rPr>
+        <w:t xml:space="preserve">Az ár függ a kivitelezés anyagától, a kábel hosszától a vezeték belső szerkezetétől és az alkalmazott csatlakozók fajtájától és minőségétől is. Egy jó optika kábel folyóméterenként néhány tíztől akár néhányszáz </w:t>
+      </w:r>
+      <w:proofErr w:type="spellStart"/>
+      <w:r>
+        <w:rPr>
+          <w:rFonts w:ascii="Times New Roman" w:hAnsi="Times New Roman" w:cs="Times New Roman"/>
+          <w:sz w:val="24"/>
+          <w:szCs w:val="24"/>
+        </w:rPr>
+        <w:t>złotyba</w:t>
+      </w:r>
+      <w:proofErr w:type="spellEnd"/>
+      <w:r>
+        <w:rPr>
+          <w:rFonts w:ascii="Times New Roman" w:hAnsi="Times New Roman" w:cs="Times New Roman"/>
+          <w:sz w:val="24"/>
+          <w:szCs w:val="24"/>
+        </w:rPr>
+        <w:t xml:space="preserve"> is kerülhet. Vásárlás előtt érdemes megismerkedni a berendezések részletes specifikációival, és készülékek paramétereikhez kiválasztani a megfelelő optikai kábelt.</w:t>
+      </w:r>
+    </w:p>
+    <w:p>
+      <w:pPr>
+        <w:rPr>
+          <w:rFonts w:ascii="Times New Roman" w:hAnsi="Times New Roman" w:cs="Times New Roman"/>
+          <w:sz w:val="24"/>
+          <w:szCs w:val="24"/>
+        </w:rPr>
+      </w:pPr>
+      <w:r>
+        <w:rPr>
+          <w:noProof/>
+          <w:lang w:eastAsia="hu-HU"/>
+        </w:rPr>
+        <w:drawing>
+          <wp:inline distT="0" distB="0" distL="0" distR="0" wp14:anchorId="14FC54E8" wp14:editId="4A31C8D0">
+            <wp:extent cx="5760720" cy="3375422"/>
+            <wp:effectExtent l="0" t="0" r="0" b="0"/>
+            <wp:docPr id="13" name="Kép 13" descr="Optikai kábel – minden, amit tudnod kell"/>
+            <wp:cNvGraphicFramePr>
+              <a:graphicFrameLocks xmlns:a="http://schemas.openxmlformats.org/drawingml/2006/main" noChangeAspect="1"/>
+            </wp:cNvGraphicFramePr>
+            <a:graphic xmlns:a="http://schemas.openxmlformats.org/drawingml/2006/main">
+              <a:graphicData uri="http://schemas.openxmlformats.org/drawingml/2006/picture">
+                <pic:pic xmlns:pic="http://schemas.openxmlformats.org/drawingml/2006/picture">
+                  <pic:nvPicPr>
+                    <pic:cNvPr id="0" name="Picture 56" descr="Optikai kábel – minden, amit tudnod kell"/>
+                    <pic:cNvPicPr>
+                      <a:picLocks noChangeAspect="1" noChangeArrowheads="1"/>
+                    </pic:cNvPicPr>
+                  </pic:nvPicPr>
+                  <pic:blipFill>
+                    <a:blip r:embed="rId12">
+                      <a:extLst>
+                        <a:ext uri="{28A0092B-C50C-407E-A947-70E740481C1C}">
+                          <a14:useLocalDpi xmlns:a14="http://schemas.microsoft.com/office/drawing/2010/main" val="0"/>
+                        </a:ext>
+                      </a:extLst>
+                    </a:blip>
+                    <a:srcRect/>
+                    <a:stretch>
+                      <a:fillRect/>
+                    </a:stretch>
+                  </pic:blipFill>
+                  <pic:spPr bwMode="auto">
+                    <a:xfrm>
+                      <a:off x="0" y="0"/>
+                      <a:ext cx="5760720" cy="3375422"/>
+                    </a:xfrm>
+                    <a:prstGeom prst="rect">
+                      <a:avLst/>
+                    </a:prstGeom>
+                    <a:noFill/>
+                    <a:ln>
+                      <a:noFill/>
+                    </a:ln>
+                  </pic:spPr>
+                </pic:pic>
+              </a:graphicData>
+            </a:graphic>
+          </wp:inline>
+        </w:drawing>
+      </w:r>
+    </w:p>
+    <w:p>
+      <w:pPr>
+        <w:rPr>
+          <w:rFonts w:ascii="Times New Roman" w:hAnsi="Times New Roman" w:cs="Times New Roman"/>
+          <w:sz w:val="24"/>
+          <w:szCs w:val="24"/>
+        </w:rPr>
+      </w:pPr>
+      <w:r>
+        <w:rPr>
+          <w:noProof/>
+          <w:lang w:eastAsia="hu-HU"/>
+        </w:rPr>
+        <w:lastRenderedPageBreak/>
+        <w:drawing>
+          <wp:inline distT="0" distB="0" distL="0" distR="0" wp14:anchorId="0DA25562" wp14:editId="24C19156">
+            <wp:extent cx="2028825" cy="1524000"/>
+            <wp:effectExtent l="0" t="0" r="9525" b="0"/>
+            <wp:docPr id="14" name="Kép 14" descr="https://ce8dc832c.cloudimg.io/bound/220x160/n@928219cf00072776f0523279df5153873fbaf20b/_cs_/2019/07/5d35bda01f73c/Goobay_50563.jpg"/>
+            <wp:cNvGraphicFramePr>
+              <a:graphicFrameLocks xmlns:a="http://schemas.openxmlformats.org/drawingml/2006/main" noChangeAspect="1"/>
+            </wp:cNvGraphicFramePr>
+            <a:graphic xmlns:a="http://schemas.openxmlformats.org/drawingml/2006/main">
+              <a:graphicData uri="http://schemas.openxmlformats.org/drawingml/2006/picture">
+                <pic:pic xmlns:pic="http://schemas.openxmlformats.org/drawingml/2006/picture">
+                  <pic:nvPicPr>
+                    <pic:cNvPr id="0" name="Picture 58" descr="https://ce8dc832c.cloudimg.io/bound/220x160/n@928219cf00072776f0523279df5153873fbaf20b/_cs_/2019/07/5d35bda01f73c/Goobay_50563.jpg"/>
+                    <pic:cNvPicPr>
+                      <a:picLocks noChangeAspect="1" noChangeArrowheads="1"/>
+                    </pic:cNvPicPr>
+                  </pic:nvPicPr>
+                  <pic:blipFill>
+                    <a:blip r:embed="rId13">
+                      <a:extLst>
+                        <a:ext uri="{28A0092B-C50C-407E-A947-70E740481C1C}">
+                          <a14:useLocalDpi xmlns:a14="http://schemas.microsoft.com/office/drawing/2010/main" val="0"/>
+                        </a:ext>
+                      </a:extLst>
+                    </a:blip>
+                    <a:srcRect/>
+                    <a:stretch>
+                      <a:fillRect/>
+                    </a:stretch>
+                  </pic:blipFill>
+                  <pic:spPr bwMode="auto">
+                    <a:xfrm>
+                      <a:off x="0" y="0"/>
+                      <a:ext cx="2028825" cy="1524000"/>
+                    </a:xfrm>
+                    <a:prstGeom prst="rect">
+                      <a:avLst/>
+                    </a:prstGeom>
+                    <a:noFill/>
+                    <a:ln>
+                      <a:noFill/>
+                    </a:ln>
+                  </pic:spPr>
+                </pic:pic>
+              </a:graphicData>
+            </a:graphic>
+          </wp:inline>
+        </w:drawing>
+      </w:r>
+      <w:r>
+        <w:rPr>
+          <w:noProof/>
+          <w:lang w:eastAsia="hu-HU"/>
+        </w:rPr>
+        <w:drawing>
+          <wp:inline distT="0" distB="0" distL="0" distR="0" wp14:anchorId="11F485A4" wp14:editId="1B590D24">
+            <wp:extent cx="1428750" cy="1076325"/>
+            <wp:effectExtent l="0" t="0" r="0" b="9525"/>
+            <wp:docPr id="15" name="Kép 15" descr="https://ce8dc832c.cloudimg.io/cdn/n/n@d4f014bf2a85708885e43ccf0bf7dfbfba18c25c/_cs_/2019/08/5d49712bf4226/CLIFF_FM65010_.jpg"/>
+            <wp:cNvGraphicFramePr>
+              <a:graphicFrameLocks xmlns:a="http://schemas.openxmlformats.org/drawingml/2006/main" noChangeAspect="1"/>
+            </wp:cNvGraphicFramePr>
+            <a:graphic xmlns:a="http://schemas.openxmlformats.org/drawingml/2006/main">
+              <a:graphicData uri="http://schemas.openxmlformats.org/drawingml/2006/picture">
+                <pic:pic xmlns:pic="http://schemas.openxmlformats.org/drawingml/2006/picture">
+                  <pic:nvPicPr>
+                    <pic:cNvPr id="0" name="Picture 60" descr="https://ce8dc832c.cloudimg.io/cdn/n/n@d4f014bf2a85708885e43ccf0bf7dfbfba18c25c/_cs_/2019/08/5d49712bf4226/CLIFF_FM65010_.jpg"/>
+                    <pic:cNvPicPr>
+                      <a:picLocks noChangeAspect="1" noChangeArrowheads="1"/>
+                    </pic:cNvPicPr>
+                  </pic:nvPicPr>
+                  <pic:blipFill>
+                    <a:blip r:embed="rId14">
+                      <a:extLst>
+                        <a:ext uri="{28A0092B-C50C-407E-A947-70E740481C1C}">
+                          <a14:useLocalDpi xmlns:a14="http://schemas.microsoft.com/office/drawing/2010/main" val="0"/>
+                        </a:ext>
+                      </a:extLst>
+                    </a:blip>
+                    <a:srcRect/>
+                    <a:stretch>
+                      <a:fillRect/>
+                    </a:stretch>
+                  </pic:blipFill>
+                  <pic:spPr bwMode="auto">
+                    <a:xfrm>
+                      <a:off x="0" y="0"/>
+                      <a:ext cx="1428750" cy="1076325"/>
+                    </a:xfrm>
+                    <a:prstGeom prst="rect">
+                      <a:avLst/>
+                    </a:prstGeom>
+                    <a:noFill/>
+                    <a:ln>
+                      <a:noFill/>
+                    </a:ln>
+                  </pic:spPr>
+                </pic:pic>
+              </a:graphicData>
+            </a:graphic>
+          </wp:inline>
+        </w:drawing>
+      </w:r>
+      <w:r>
+        <w:rPr>
+          <w:noProof/>
+          <w:lang w:eastAsia="hu-HU"/>
+        </w:rPr>
+        <w:drawing>
+          <wp:inline distT="0" distB="0" distL="0" distR="0" wp14:anchorId="0792C6CA" wp14:editId="39744397">
+            <wp:extent cx="2028825" cy="1524000"/>
+            <wp:effectExtent l="0" t="0" r="9525" b="0"/>
+            <wp:docPr id="16" name="Kép 16" descr="https://ce8dc832c.cloudimg.io/bound/220x160/n@e30d60a724975ca5f5e53bd96abba6b38e8eb094/_cs_/2019/07/5d35bda621842/broadcom_avago.jpg"/>
+            <wp:cNvGraphicFramePr>
+              <a:graphicFrameLocks xmlns:a="http://schemas.openxmlformats.org/drawingml/2006/main" noChangeAspect="1"/>
+            </wp:cNvGraphicFramePr>
+            <a:graphic xmlns:a="http://schemas.openxmlformats.org/drawingml/2006/main">
+              <a:graphicData uri="http://schemas.openxmlformats.org/drawingml/2006/picture">
+                <pic:pic xmlns:pic="http://schemas.openxmlformats.org/drawingml/2006/picture">
+                  <pic:nvPicPr>
+                    <pic:cNvPr id="0" name="Picture 62" descr="https://ce8dc832c.cloudimg.io/bound/220x160/n@e30d60a724975ca5f5e53bd96abba6b38e8eb094/_cs_/2019/07/5d35bda621842/broadcom_avago.jpg"/>
+                    <pic:cNvPicPr>
+                      <a:picLocks noChangeAspect="1" noChangeArrowheads="1"/>
+                    </pic:cNvPicPr>
+                  </pic:nvPicPr>
+                  <pic:blipFill>
+                    <a:blip r:embed="rId15">
+                      <a:extLst>
+                        <a:ext uri="{28A0092B-C50C-407E-A947-70E740481C1C}">
+                          <a14:useLocalDpi xmlns:a14="http://schemas.microsoft.com/office/drawing/2010/main" val="0"/>
+                        </a:ext>
+                      </a:extLst>
+                    </a:blip>
+                    <a:srcRect/>
+                    <a:stretch>
+                      <a:fillRect/>
+                    </a:stretch>
+                  </pic:blipFill>
+                  <pic:spPr bwMode="auto">
+                    <a:xfrm>
+                      <a:off x="0" y="0"/>
+                      <a:ext cx="2028825" cy="1524000"/>
+                    </a:xfrm>
+                    <a:prstGeom prst="rect">
+                      <a:avLst/>
+                    </a:prstGeom>
+                    <a:noFill/>
+                    <a:ln>
+                      <a:noFill/>
+                    </a:ln>
+                  </pic:spPr>
+                </pic:pic>
+              </a:graphicData>
+            </a:graphic>
+          </wp:inline>
+        </w:drawing>
+      </w:r>
+      <w:r>
+        <w:rPr>
+          <w:noProof/>
+          <w:lang w:eastAsia="hu-HU"/>
+        </w:rPr>
+        <w:drawing>
+          <wp:inline distT="0" distB="0" distL="0" distR="0" wp14:anchorId="2F46BF30" wp14:editId="557BD28F">
+            <wp:extent cx="5760720" cy="3411426"/>
+            <wp:effectExtent l="0" t="0" r="0" b="0"/>
+            <wp:docPr id="17" name="Kép 17" descr="https://ce8dc832c.cloudimg.io/cdn/n/n@7764a9e53e571d9f74e6faf5820f62e217073aa0/_cs_/2019/07/5d35ae4b2af1d/Kabel_optyczny_4.jpg"/>
+            <wp:cNvGraphicFramePr>
+              <a:graphicFrameLocks xmlns:a="http://schemas.openxmlformats.org/drawingml/2006/main" noChangeAspect="1"/>
+            </wp:cNvGraphicFramePr>
+            <a:graphic xmlns:a="http://schemas.openxmlformats.org/drawingml/2006/main">
+              <a:graphicData uri="http://schemas.openxmlformats.org/drawingml/2006/picture">
+                <pic:pic xmlns:pic="http://schemas.openxmlformats.org/drawingml/2006/picture">
+                  <pic:nvPicPr>
+                    <pic:cNvPr id="0" name="Picture 64" descr="https://ce8dc832c.cloudimg.io/cdn/n/n@7764a9e53e571d9f74e6faf5820f62e217073aa0/_cs_/2019/07/5d35ae4b2af1d/Kabel_optyczny_4.jpg"/>
+                    <pic:cNvPicPr>
+                      <a:picLocks noChangeAspect="1" noChangeArrowheads="1"/>
+                    </pic:cNvPicPr>
+                  </pic:nvPicPr>
+                  <pic:blipFill>
+                    <a:blip r:embed="rId16">
+                      <a:extLst>
+                        <a:ext uri="{28A0092B-C50C-407E-A947-70E740481C1C}">
+                          <a14:useLocalDpi xmlns:a14="http://schemas.microsoft.com/office/drawing/2010/main" val="0"/>
+                        </a:ext>
+                      </a:extLst>
+                    </a:blip>
+                    <a:srcRect/>
+                    <a:stretch>
+                      <a:fillRect/>
+                    </a:stretch>
+                  </pic:blipFill>
+                  <pic:spPr bwMode="auto">
+                    <a:xfrm>
+                      <a:off x="0" y="0"/>
+                      <a:ext cx="5760720" cy="3411426"/>
+                    </a:xfrm>
+                    <a:prstGeom prst="rect">
+                      <a:avLst/>
+                    </a:prstGeom>
+                    <a:noFill/>
+                    <a:ln>
+                      <a:noFill/>
+                    </a:ln>
+                  </pic:spPr>
+                </pic:pic>
+              </a:graphicData>
+            </a:graphic>
+          </wp:inline>
+        </w:drawing>
+      </w:r>
+      <w:bookmarkStart w:id="0" w:name="_GoBack"/>
+      <w:bookmarkEnd w:id="0"/>
     </w:p>
     <w:sectPr>
       <w:pgSz w:w="11906" w:h="16838"/>

</xml_diff>

<commit_message>
képek beillesztve (optikai dok. befejezve)
</commit_message>
<xml_diff>
--- a/David dokumentumai/David dokumentumai.docx
+++ b/David dokumentumai/David dokumentumai.docx
@@ -15248,6 +15248,135 @@
           </wp:inline>
         </w:drawing>
       </w:r>
+    </w:p>
+    <w:p>
+      <w:pPr>
+        <w:rPr>
+          <w:rFonts w:ascii="Times New Roman" w:hAnsi="Times New Roman" w:cs="Times New Roman"/>
+          <w:sz w:val="24"/>
+          <w:szCs w:val="24"/>
+        </w:rPr>
+      </w:pPr>
+      <w:r>
+        <w:rPr>
+          <w:rFonts w:ascii="Times New Roman" w:hAnsi="Times New Roman" w:cs="Times New Roman"/>
+          <w:noProof/>
+          <w:sz w:val="24"/>
+          <w:szCs w:val="24"/>
+          <w:lang w:eastAsia="hu-HU"/>
+        </w:rPr>
+        <w:lastRenderedPageBreak/>
+        <w:drawing>
+          <wp:inline distT="0" distB="0" distL="0" distR="0" wp14:anchorId="798239F6" wp14:editId="0FE026E4">
+            <wp:extent cx="5760720" cy="3235960"/>
+            <wp:effectExtent l="0" t="0" r="0" b="2540"/>
+            <wp:docPr id="1" name="Kép 1"/>
+            <wp:cNvGraphicFramePr>
+              <a:graphicFrameLocks xmlns:a="http://schemas.openxmlformats.org/drawingml/2006/main" noChangeAspect="1"/>
+            </wp:cNvGraphicFramePr>
+            <a:graphic xmlns:a="http://schemas.openxmlformats.org/drawingml/2006/main">
+              <a:graphicData uri="http://schemas.openxmlformats.org/drawingml/2006/picture">
+                <pic:pic xmlns:pic="http://schemas.openxmlformats.org/drawingml/2006/picture">
+                  <pic:nvPicPr>
+                    <pic:cNvPr id="1" name="6.jpg"/>
+                    <pic:cNvPicPr/>
+                  </pic:nvPicPr>
+                  <pic:blipFill>
+                    <a:blip r:embed="rId17">
+                      <a:extLst>
+                        <a:ext uri="{28A0092B-C50C-407E-A947-70E740481C1C}">
+                          <a14:useLocalDpi xmlns:a14="http://schemas.microsoft.com/office/drawing/2010/main" val="0"/>
+                        </a:ext>
+                      </a:extLst>
+                    </a:blip>
+                    <a:stretch>
+                      <a:fillRect/>
+                    </a:stretch>
+                  </pic:blipFill>
+                  <pic:spPr>
+                    <a:xfrm>
+                      <a:off x="0" y="0"/>
+                      <a:ext cx="5760720" cy="3235960"/>
+                    </a:xfrm>
+                    <a:prstGeom prst="rect">
+                      <a:avLst/>
+                    </a:prstGeom>
+                  </pic:spPr>
+                </pic:pic>
+              </a:graphicData>
+            </a:graphic>
+          </wp:inline>
+        </w:drawing>
+      </w:r>
+      <w:r>
+        <w:rPr>
+          <w:rFonts w:ascii="Times New Roman" w:hAnsi="Times New Roman" w:cs="Times New Roman"/>
+          <w:noProof/>
+          <w:sz w:val="24"/>
+          <w:szCs w:val="24"/>
+          <w:lang w:eastAsia="hu-HU"/>
+        </w:rPr>
+        <w:drawing>
+          <wp:inline distT="0" distB="0" distL="0" distR="0" wp14:anchorId="0CA2E365" wp14:editId="0F5280D6">
+            <wp:extent cx="5715000" cy="3924300"/>
+            <wp:effectExtent l="0" t="0" r="0" b="0"/>
+            <wp:docPr id="9" name="Kép 9"/>
+            <wp:cNvGraphicFramePr>
+              <a:graphicFrameLocks xmlns:a="http://schemas.openxmlformats.org/drawingml/2006/main" noChangeAspect="1"/>
+            </wp:cNvGraphicFramePr>
+            <a:graphic xmlns:a="http://schemas.openxmlformats.org/drawingml/2006/main">
+              <a:graphicData uri="http://schemas.openxmlformats.org/drawingml/2006/picture">
+                <pic:pic xmlns:pic="http://schemas.openxmlformats.org/drawingml/2006/picture">
+                  <pic:nvPicPr>
+                    <pic:cNvPr id="9" name="types-of-fiber-connectors.jpg"/>
+                    <pic:cNvPicPr/>
+                  </pic:nvPicPr>
+                  <pic:blipFill>
+                    <a:blip r:embed="rId18">
+                      <a:extLst>
+                        <a:ext uri="{28A0092B-C50C-407E-A947-70E740481C1C}">
+                          <a14:useLocalDpi xmlns:a14="http://schemas.microsoft.com/office/drawing/2010/main" val="0"/>
+                        </a:ext>
+                      </a:extLst>
+                    </a:blip>
+                    <a:stretch>
+                      <a:fillRect/>
+                    </a:stretch>
+                  </pic:blipFill>
+                  <pic:spPr>
+                    <a:xfrm>
+                      <a:off x="0" y="0"/>
+                      <a:ext cx="5715000" cy="3924300"/>
+                    </a:xfrm>
+                    <a:prstGeom prst="rect">
+                      <a:avLst/>
+                    </a:prstGeom>
+                  </pic:spPr>
+                </pic:pic>
+              </a:graphicData>
+            </a:graphic>
+          </wp:inline>
+        </w:drawing>
+      </w:r>
+    </w:p>
+    <w:p>
+      <w:pPr>
+        <w:rPr>
+          <w:rFonts w:ascii="Times New Roman" w:hAnsi="Times New Roman" w:cs="Times New Roman"/>
+          <w:sz w:val="24"/>
+          <w:szCs w:val="24"/>
+        </w:rPr>
+      </w:pPr>
+    </w:p>
+    <w:p>
+      <w:pPr>
+        <w:jc w:val="center"/>
+        <w:rPr>
+          <w:rFonts w:ascii="Times New Roman" w:hAnsi="Times New Roman" w:cs="Times New Roman"/>
+          <w:sz w:val="24"/>
+          <w:szCs w:val="24"/>
+        </w:rPr>
+      </w:pPr>
       <w:bookmarkStart w:id="0" w:name="_GoBack"/>
       <w:bookmarkEnd w:id="0"/>
     </w:p>

</xml_diff>

<commit_message>
hdmi, vga és dvi dok. befejezve + képek
</commit_message>
<xml_diff>
--- a/David dokumentumai/David dokumentumai.docx
+++ b/David dokumentumai/David dokumentumai.docx
@@ -15370,15 +15370,2787 @@
     </w:p>
     <w:p>
       <w:pPr>
-        <w:jc w:val="center"/>
-        <w:rPr>
-          <w:rFonts w:ascii="Times New Roman" w:hAnsi="Times New Roman" w:cs="Times New Roman"/>
-          <w:sz w:val="24"/>
-          <w:szCs w:val="24"/>
+        <w:ind w:left="3540" w:firstLine="708"/>
+        <w:rPr>
+          <w:rFonts w:ascii="Times New Roman" w:hAnsi="Times New Roman" w:cs="Times New Roman"/>
+          <w:b/>
+          <w:sz w:val="40"/>
+          <w:szCs w:val="40"/>
+        </w:rPr>
+      </w:pPr>
+    </w:p>
+    <w:p>
+      <w:pPr>
+        <w:ind w:left="3540" w:firstLine="708"/>
+        <w:rPr>
+          <w:rFonts w:ascii="Times New Roman" w:hAnsi="Times New Roman" w:cs="Times New Roman"/>
+          <w:b/>
+          <w:sz w:val="40"/>
+          <w:szCs w:val="40"/>
+        </w:rPr>
+      </w:pPr>
+    </w:p>
+    <w:p>
+      <w:pPr>
+        <w:ind w:left="3540" w:firstLine="708"/>
+        <w:rPr>
+          <w:rFonts w:ascii="Times New Roman" w:hAnsi="Times New Roman" w:cs="Times New Roman"/>
+          <w:b/>
+          <w:sz w:val="40"/>
+          <w:szCs w:val="40"/>
+        </w:rPr>
+      </w:pPr>
+    </w:p>
+    <w:p>
+      <w:pPr>
+        <w:ind w:left="3540" w:firstLine="708"/>
+        <w:rPr>
+          <w:rFonts w:ascii="Times New Roman" w:hAnsi="Times New Roman" w:cs="Times New Roman"/>
+          <w:b/>
+          <w:sz w:val="40"/>
+          <w:szCs w:val="40"/>
         </w:rPr>
       </w:pPr>
       <w:bookmarkStart w:id="0" w:name="_GoBack"/>
       <w:bookmarkEnd w:id="0"/>
+      <w:r>
+        <w:rPr>
+          <w:rFonts w:ascii="Times New Roman" w:hAnsi="Times New Roman" w:cs="Times New Roman"/>
+          <w:b/>
+          <w:sz w:val="40"/>
+          <w:szCs w:val="40"/>
+        </w:rPr>
+        <w:lastRenderedPageBreak/>
+        <w:t>HDMI</w:t>
+      </w:r>
+    </w:p>
+    <w:p>
+      <w:pPr>
+        <w:rPr>
+          <w:rFonts w:ascii="Times New Roman" w:hAnsi="Times New Roman" w:cs="Times New Roman"/>
+          <w:sz w:val="24"/>
+          <w:szCs w:val="24"/>
+        </w:rPr>
+      </w:pPr>
+      <w:r>
+        <w:rPr>
+          <w:rFonts w:ascii="Times New Roman" w:hAnsi="Times New Roman" w:cs="Times New Roman"/>
+          <w:sz w:val="24"/>
+          <w:szCs w:val="24"/>
+        </w:rPr>
+        <w:t>A HDMI szabványt arra tervezték, hogy hatékonyan továbbítsa a digitális HD képet és a digitális többcsatornás hangot egyetlen kábelen keresztül. A HDMI-kábelt 2000-ben hozták létre és gyorsan az egyik legszélesebb körben használt multimédiás interfésszé vált a háztartási és ipari szektorban.</w:t>
+      </w:r>
+    </w:p>
+    <w:p>
+      <w:pPr>
+        <w:rPr>
+          <w:rFonts w:ascii="Times New Roman" w:hAnsi="Times New Roman" w:cs="Times New Roman"/>
+          <w:sz w:val="24"/>
+          <w:szCs w:val="24"/>
+        </w:rPr>
+      </w:pPr>
+    </w:p>
+    <w:p>
+      <w:pPr>
+        <w:rPr>
+          <w:rFonts w:ascii="Times New Roman" w:hAnsi="Times New Roman" w:cs="Times New Roman"/>
+          <w:sz w:val="24"/>
+          <w:szCs w:val="24"/>
+        </w:rPr>
+      </w:pPr>
+      <w:r>
+        <w:rPr>
+          <w:rFonts w:ascii="Times New Roman" w:hAnsi="Times New Roman" w:cs="Times New Roman"/>
+          <w:sz w:val="24"/>
+          <w:szCs w:val="24"/>
+        </w:rPr>
+        <w:t>Mire jó a HDMI kábel?</w:t>
+      </w:r>
+    </w:p>
+    <w:p>
+      <w:pPr>
+        <w:rPr>
+          <w:rFonts w:ascii="Times New Roman" w:hAnsi="Times New Roman" w:cs="Times New Roman"/>
+          <w:sz w:val="24"/>
+          <w:szCs w:val="24"/>
+        </w:rPr>
+      </w:pPr>
+      <w:r>
+        <w:rPr>
+          <w:rFonts w:ascii="Times New Roman" w:hAnsi="Times New Roman" w:cs="Times New Roman"/>
+          <w:sz w:val="24"/>
+          <w:szCs w:val="24"/>
+        </w:rPr>
+        <w:t xml:space="preserve">A HDMI interfész lehetővé teszi a </w:t>
+      </w:r>
+      <w:proofErr w:type="spellStart"/>
+      <w:r>
+        <w:rPr>
+          <w:rFonts w:ascii="Times New Roman" w:hAnsi="Times New Roman" w:cs="Times New Roman"/>
+          <w:sz w:val="24"/>
+          <w:szCs w:val="24"/>
+        </w:rPr>
+        <w:t>tömörítetlen</w:t>
+      </w:r>
+      <w:proofErr w:type="spellEnd"/>
+      <w:r>
+        <w:rPr>
+          <w:rFonts w:ascii="Times New Roman" w:hAnsi="Times New Roman" w:cs="Times New Roman"/>
+          <w:sz w:val="24"/>
+          <w:szCs w:val="24"/>
+        </w:rPr>
+        <w:t xml:space="preserve"> digitális jelek és vezérlő adatok továbbítását, valamint a készülékek HDMI szabványával kompatibilis eszközök csatlakoztatását.</w:t>
+      </w:r>
+    </w:p>
+    <w:p>
+      <w:pPr>
+        <w:rPr>
+          <w:rFonts w:ascii="Times New Roman" w:hAnsi="Times New Roman" w:cs="Times New Roman"/>
+          <w:sz w:val="24"/>
+          <w:szCs w:val="24"/>
+        </w:rPr>
+      </w:pPr>
+    </w:p>
+    <w:p>
+      <w:pPr>
+        <w:rPr>
+          <w:rFonts w:ascii="Times New Roman" w:hAnsi="Times New Roman" w:cs="Times New Roman"/>
+          <w:sz w:val="24"/>
+          <w:szCs w:val="24"/>
+        </w:rPr>
+      </w:pPr>
+      <w:r>
+        <w:rPr>
+          <w:rFonts w:ascii="Times New Roman" w:hAnsi="Times New Roman" w:cs="Times New Roman"/>
+          <w:sz w:val="24"/>
+          <w:szCs w:val="24"/>
+        </w:rPr>
+        <w:t xml:space="preserve">Jelenleg a HDMI-kábeleket olyan eszközök csatlakoztatására használják, mint a táblagépek és okostelefonok, személyi számítógépek, tévék, kamerák, grafikus kártyák, </w:t>
+      </w:r>
+      <w:proofErr w:type="spellStart"/>
+      <w:r>
+        <w:rPr>
+          <w:rFonts w:ascii="Times New Roman" w:hAnsi="Times New Roman" w:cs="Times New Roman"/>
+          <w:sz w:val="24"/>
+          <w:szCs w:val="24"/>
+        </w:rPr>
+        <w:t>Blu-ray</w:t>
+      </w:r>
+      <w:proofErr w:type="spellEnd"/>
+      <w:r>
+        <w:rPr>
+          <w:rFonts w:ascii="Times New Roman" w:hAnsi="Times New Roman" w:cs="Times New Roman"/>
+          <w:sz w:val="24"/>
+          <w:szCs w:val="24"/>
+        </w:rPr>
+        <w:t xml:space="preserve"> lejátszók, játékkonzolok, műholdvevők és egyéb berendezések, amelyek kiváló minőségű hang- és videojelek átvitelén alapulnak.</w:t>
+      </w:r>
+    </w:p>
+    <w:p>
+      <w:pPr>
+        <w:rPr>
+          <w:rFonts w:ascii="Times New Roman" w:hAnsi="Times New Roman" w:cs="Times New Roman"/>
+          <w:sz w:val="24"/>
+          <w:szCs w:val="24"/>
+        </w:rPr>
+      </w:pPr>
+    </w:p>
+    <w:p>
+      <w:pPr>
+        <w:rPr>
+          <w:rFonts w:ascii="Times New Roman" w:hAnsi="Times New Roman" w:cs="Times New Roman"/>
+          <w:sz w:val="24"/>
+          <w:szCs w:val="24"/>
+        </w:rPr>
+      </w:pPr>
+    </w:p>
+    <w:p>
+      <w:pPr>
+        <w:rPr>
+          <w:rFonts w:ascii="Times New Roman" w:hAnsi="Times New Roman" w:cs="Times New Roman"/>
+          <w:sz w:val="24"/>
+          <w:szCs w:val="24"/>
+        </w:rPr>
+      </w:pPr>
+      <w:r>
+        <w:rPr>
+          <w:rFonts w:ascii="Times New Roman" w:hAnsi="Times New Roman" w:cs="Times New Roman"/>
+          <w:sz w:val="24"/>
+          <w:szCs w:val="24"/>
+        </w:rPr>
+        <w:t>Mi az a HDMI szabvány?</w:t>
+      </w:r>
+    </w:p>
+    <w:p>
+      <w:pPr>
+        <w:rPr>
+          <w:rFonts w:ascii="Times New Roman" w:hAnsi="Times New Roman" w:cs="Times New Roman"/>
+          <w:sz w:val="24"/>
+          <w:szCs w:val="24"/>
+        </w:rPr>
+      </w:pPr>
+      <w:r>
+        <w:rPr>
+          <w:rFonts w:ascii="Times New Roman" w:hAnsi="Times New Roman" w:cs="Times New Roman"/>
+          <w:sz w:val="24"/>
+          <w:szCs w:val="24"/>
+        </w:rPr>
+        <w:t>Az évek során számos HDMI verziót fejlesztettek ki. Jelenleg több mint hat HDMI-szabvány létezik, 1.0-tól 2.1-ig, amelyek első és második generációra oszlanak.</w:t>
+      </w:r>
+    </w:p>
+    <w:p>
+      <w:pPr>
+        <w:rPr>
+          <w:rFonts w:ascii="Times New Roman" w:hAnsi="Times New Roman" w:cs="Times New Roman"/>
+          <w:sz w:val="24"/>
+          <w:szCs w:val="24"/>
+        </w:rPr>
+      </w:pPr>
+    </w:p>
+    <w:p>
+      <w:pPr>
+        <w:rPr>
+          <w:rFonts w:ascii="Times New Roman" w:hAnsi="Times New Roman" w:cs="Times New Roman"/>
+          <w:sz w:val="24"/>
+          <w:szCs w:val="24"/>
+        </w:rPr>
+      </w:pPr>
+      <w:r>
+        <w:rPr>
+          <w:rFonts w:ascii="Times New Roman" w:hAnsi="Times New Roman" w:cs="Times New Roman"/>
+          <w:sz w:val="24"/>
+          <w:szCs w:val="24"/>
+        </w:rPr>
+        <w:t>Az ilyen típusú kábelek kifejlesztése természetes válasz a digitális tartalmat rögzítő, lejátszó és megjelenítő eszközök változó képességeire, paramétereire és funkcióira.</w:t>
+      </w:r>
+    </w:p>
+    <w:p>
+      <w:pPr>
+        <w:rPr>
+          <w:rFonts w:ascii="Times New Roman" w:hAnsi="Times New Roman" w:cs="Times New Roman"/>
+          <w:sz w:val="24"/>
+          <w:szCs w:val="24"/>
+        </w:rPr>
+      </w:pPr>
+    </w:p>
+    <w:p>
+      <w:pPr>
+        <w:rPr>
+          <w:rFonts w:ascii="Times New Roman" w:hAnsi="Times New Roman" w:cs="Times New Roman"/>
+          <w:sz w:val="24"/>
+          <w:szCs w:val="24"/>
+        </w:rPr>
+      </w:pPr>
+      <w:r>
+        <w:rPr>
+          <w:rFonts w:ascii="Times New Roman" w:hAnsi="Times New Roman" w:cs="Times New Roman"/>
+          <w:sz w:val="24"/>
+          <w:szCs w:val="24"/>
+        </w:rPr>
+        <w:t>HDMI 1.0</w:t>
+      </w:r>
+    </w:p>
+    <w:p>
+      <w:pPr>
+        <w:rPr>
+          <w:rFonts w:ascii="Times New Roman" w:hAnsi="Times New Roman" w:cs="Times New Roman"/>
+          <w:sz w:val="24"/>
+          <w:szCs w:val="24"/>
+        </w:rPr>
+      </w:pPr>
+      <w:r>
+        <w:rPr>
+          <w:rFonts w:ascii="Times New Roman" w:hAnsi="Times New Roman" w:cs="Times New Roman"/>
+          <w:sz w:val="24"/>
+          <w:szCs w:val="24"/>
+        </w:rPr>
+        <w:t>Az első HDMI szabvány, amely piacra került, az 1.0 verzió volt. A jelenlegi szabványokhoz képest nagyon korlátozott átviteli paramétereket kínál, beleértve:</w:t>
+      </w:r>
+    </w:p>
+    <w:p>
+      <w:pPr>
+        <w:rPr>
+          <w:rFonts w:ascii="Times New Roman" w:hAnsi="Times New Roman" w:cs="Times New Roman"/>
+          <w:sz w:val="24"/>
+          <w:szCs w:val="24"/>
+        </w:rPr>
+      </w:pPr>
+    </w:p>
+    <w:p>
+      <w:pPr>
+        <w:rPr>
+          <w:rFonts w:ascii="Times New Roman" w:hAnsi="Times New Roman" w:cs="Times New Roman"/>
+          <w:sz w:val="24"/>
+          <w:szCs w:val="24"/>
+        </w:rPr>
+      </w:pPr>
+      <w:proofErr w:type="gramStart"/>
+      <w:r>
+        <w:rPr>
+          <w:rFonts w:ascii="Times New Roman" w:hAnsi="Times New Roman" w:cs="Times New Roman"/>
+          <w:sz w:val="24"/>
+          <w:szCs w:val="24"/>
+        </w:rPr>
+        <w:t>maximális</w:t>
+      </w:r>
+      <w:proofErr w:type="gramEnd"/>
+      <w:r>
+        <w:rPr>
+          <w:rFonts w:ascii="Times New Roman" w:hAnsi="Times New Roman" w:cs="Times New Roman"/>
+          <w:sz w:val="24"/>
+          <w:szCs w:val="24"/>
+        </w:rPr>
+        <w:t xml:space="preserve"> HDMI felbontás: 1920x1200p60,</w:t>
+      </w:r>
+    </w:p>
+    <w:p>
+      <w:pPr>
+        <w:rPr>
+          <w:rFonts w:ascii="Times New Roman" w:hAnsi="Times New Roman" w:cs="Times New Roman"/>
+          <w:sz w:val="24"/>
+          <w:szCs w:val="24"/>
+        </w:rPr>
+      </w:pPr>
+      <w:proofErr w:type="gramStart"/>
+      <w:r>
+        <w:rPr>
+          <w:rFonts w:ascii="Times New Roman" w:hAnsi="Times New Roman" w:cs="Times New Roman"/>
+          <w:sz w:val="24"/>
+          <w:szCs w:val="24"/>
+        </w:rPr>
+        <w:t>színmélység</w:t>
+      </w:r>
+      <w:proofErr w:type="gramEnd"/>
+      <w:r>
+        <w:rPr>
+          <w:rFonts w:ascii="Times New Roman" w:hAnsi="Times New Roman" w:cs="Times New Roman"/>
+          <w:sz w:val="24"/>
+          <w:szCs w:val="24"/>
+        </w:rPr>
+        <w:t>: 24 bites,</w:t>
+      </w:r>
+    </w:p>
+    <w:p>
+      <w:pPr>
+        <w:rPr>
+          <w:rFonts w:ascii="Times New Roman" w:hAnsi="Times New Roman" w:cs="Times New Roman"/>
+          <w:sz w:val="24"/>
+          <w:szCs w:val="24"/>
+        </w:rPr>
+      </w:pPr>
+      <w:proofErr w:type="gramStart"/>
+      <w:r>
+        <w:rPr>
+          <w:rFonts w:ascii="Times New Roman" w:hAnsi="Times New Roman" w:cs="Times New Roman"/>
+          <w:sz w:val="24"/>
+          <w:szCs w:val="24"/>
+        </w:rPr>
+        <w:t>maximális</w:t>
+      </w:r>
+      <w:proofErr w:type="gramEnd"/>
+      <w:r>
+        <w:rPr>
+          <w:rFonts w:ascii="Times New Roman" w:hAnsi="Times New Roman" w:cs="Times New Roman"/>
+          <w:sz w:val="24"/>
+          <w:szCs w:val="24"/>
+        </w:rPr>
+        <w:t xml:space="preserve"> frissítési frekvencia: 165 MHz,</w:t>
+      </w:r>
+    </w:p>
+    <w:p>
+      <w:pPr>
+        <w:rPr>
+          <w:rFonts w:ascii="Times New Roman" w:hAnsi="Times New Roman" w:cs="Times New Roman"/>
+          <w:sz w:val="24"/>
+          <w:szCs w:val="24"/>
+        </w:rPr>
+      </w:pPr>
+      <w:proofErr w:type="gramStart"/>
+      <w:r>
+        <w:rPr>
+          <w:rFonts w:ascii="Times New Roman" w:hAnsi="Times New Roman" w:cs="Times New Roman"/>
+          <w:sz w:val="24"/>
+          <w:szCs w:val="24"/>
+        </w:rPr>
+        <w:t>maximális</w:t>
+      </w:r>
+      <w:proofErr w:type="gramEnd"/>
+      <w:r>
+        <w:rPr>
+          <w:rFonts w:ascii="Times New Roman" w:hAnsi="Times New Roman" w:cs="Times New Roman"/>
+          <w:sz w:val="24"/>
+          <w:szCs w:val="24"/>
+        </w:rPr>
+        <w:t xml:space="preserve"> differenciáljel TMDS: 4,95 </w:t>
+      </w:r>
+      <w:proofErr w:type="spellStart"/>
+      <w:r>
+        <w:rPr>
+          <w:rFonts w:ascii="Times New Roman" w:hAnsi="Times New Roman" w:cs="Times New Roman"/>
+          <w:sz w:val="24"/>
+          <w:szCs w:val="24"/>
+        </w:rPr>
+        <w:t>Gbit</w:t>
+      </w:r>
+      <w:proofErr w:type="spellEnd"/>
+      <w:r>
+        <w:rPr>
+          <w:rFonts w:ascii="Times New Roman" w:hAnsi="Times New Roman" w:cs="Times New Roman"/>
+          <w:sz w:val="24"/>
+          <w:szCs w:val="24"/>
+        </w:rPr>
+        <w:t>/s.</w:t>
+      </w:r>
+    </w:p>
+    <w:p>
+      <w:pPr>
+        <w:rPr>
+          <w:rFonts w:ascii="Times New Roman" w:hAnsi="Times New Roman" w:cs="Times New Roman"/>
+          <w:sz w:val="24"/>
+          <w:szCs w:val="24"/>
+        </w:rPr>
+      </w:pPr>
+      <w:r>
+        <w:rPr>
+          <w:rFonts w:ascii="Times New Roman" w:hAnsi="Times New Roman" w:cs="Times New Roman"/>
+          <w:sz w:val="24"/>
+          <w:szCs w:val="24"/>
+        </w:rPr>
+        <w:t>A HDMI 1.0 nem támogat számos jelenleg használt szabványt és funkciót, beleértve a DVD-</w:t>
+      </w:r>
+      <w:proofErr w:type="spellStart"/>
+      <w:r>
+        <w:rPr>
+          <w:rFonts w:ascii="Times New Roman" w:hAnsi="Times New Roman" w:cs="Times New Roman"/>
+          <w:sz w:val="24"/>
+          <w:szCs w:val="24"/>
+        </w:rPr>
+        <w:t>Audio</w:t>
+      </w:r>
+      <w:proofErr w:type="spellEnd"/>
+      <w:r>
+        <w:rPr>
+          <w:rFonts w:ascii="Times New Roman" w:hAnsi="Times New Roman" w:cs="Times New Roman"/>
+          <w:sz w:val="24"/>
+          <w:szCs w:val="24"/>
+        </w:rPr>
+        <w:t xml:space="preserve">, az Ethernet, a 3D technológiát és a 4K felbontást, valamint a Dolby </w:t>
+      </w:r>
+      <w:proofErr w:type="spellStart"/>
+      <w:r>
+        <w:rPr>
+          <w:rFonts w:ascii="Times New Roman" w:hAnsi="Times New Roman" w:cs="Times New Roman"/>
+          <w:sz w:val="24"/>
+          <w:szCs w:val="24"/>
+        </w:rPr>
+        <w:t>TrueHD</w:t>
+      </w:r>
+      <w:proofErr w:type="spellEnd"/>
+      <w:r>
+        <w:rPr>
+          <w:rFonts w:ascii="Times New Roman" w:hAnsi="Times New Roman" w:cs="Times New Roman"/>
+          <w:sz w:val="24"/>
+          <w:szCs w:val="24"/>
+        </w:rPr>
+        <w:t xml:space="preserve"> kompatibilitást.</w:t>
+      </w:r>
+    </w:p>
+    <w:p>
+      <w:pPr>
+        <w:rPr>
+          <w:rFonts w:ascii="Times New Roman" w:hAnsi="Times New Roman" w:cs="Times New Roman"/>
+          <w:sz w:val="24"/>
+          <w:szCs w:val="24"/>
+        </w:rPr>
+      </w:pPr>
+    </w:p>
+    <w:p>
+      <w:pPr>
+        <w:rPr>
+          <w:rFonts w:ascii="Times New Roman" w:hAnsi="Times New Roman" w:cs="Times New Roman"/>
+          <w:sz w:val="24"/>
+          <w:szCs w:val="24"/>
+        </w:rPr>
+      </w:pPr>
+      <w:r>
+        <w:rPr>
+          <w:rFonts w:ascii="Times New Roman" w:hAnsi="Times New Roman" w:cs="Times New Roman"/>
+          <w:sz w:val="24"/>
+          <w:szCs w:val="24"/>
+        </w:rPr>
+        <w:t>HDMI 1.1</w:t>
+      </w:r>
+    </w:p>
+    <w:p>
+      <w:pPr>
+        <w:rPr>
+          <w:rFonts w:ascii="Times New Roman" w:hAnsi="Times New Roman" w:cs="Times New Roman"/>
+          <w:sz w:val="24"/>
+          <w:szCs w:val="24"/>
+        </w:rPr>
+      </w:pPr>
+      <w:r>
+        <w:rPr>
+          <w:rFonts w:ascii="Times New Roman" w:hAnsi="Times New Roman" w:cs="Times New Roman"/>
+          <w:sz w:val="24"/>
+          <w:szCs w:val="24"/>
+        </w:rPr>
+        <w:t>A következő HDMI szabvány az 1.1-es verzió volt. Az 1.1-es és az 1.0-s verzió közötti különbség csupán a DVD-re történő zenefelvétel szolgáltatásának – a DVD-</w:t>
+      </w:r>
+      <w:proofErr w:type="spellStart"/>
+      <w:r>
+        <w:rPr>
+          <w:rFonts w:ascii="Times New Roman" w:hAnsi="Times New Roman" w:cs="Times New Roman"/>
+          <w:sz w:val="24"/>
+          <w:szCs w:val="24"/>
+        </w:rPr>
+        <w:t>Audio</w:t>
+      </w:r>
+      <w:proofErr w:type="spellEnd"/>
+      <w:r>
+        <w:rPr>
+          <w:rFonts w:ascii="Times New Roman" w:hAnsi="Times New Roman" w:cs="Times New Roman"/>
+          <w:sz w:val="24"/>
+          <w:szCs w:val="24"/>
+        </w:rPr>
+        <w:t xml:space="preserve"> – bevezetése volt. A HDMI 1.1 többi paramétere nem változott.</w:t>
+      </w:r>
+    </w:p>
+    <w:p>
+      <w:pPr>
+        <w:rPr>
+          <w:rFonts w:ascii="Times New Roman" w:hAnsi="Times New Roman" w:cs="Times New Roman"/>
+          <w:sz w:val="24"/>
+          <w:szCs w:val="24"/>
+        </w:rPr>
+      </w:pPr>
+    </w:p>
+    <w:p>
+      <w:pPr>
+        <w:rPr>
+          <w:rFonts w:ascii="Times New Roman" w:hAnsi="Times New Roman" w:cs="Times New Roman"/>
+          <w:sz w:val="24"/>
+          <w:szCs w:val="24"/>
+        </w:rPr>
+      </w:pPr>
+    </w:p>
+    <w:p>
+      <w:pPr>
+        <w:rPr>
+          <w:rFonts w:ascii="Times New Roman" w:hAnsi="Times New Roman" w:cs="Times New Roman"/>
+          <w:sz w:val="24"/>
+          <w:szCs w:val="24"/>
+        </w:rPr>
+      </w:pPr>
+      <w:r>
+        <w:rPr>
+          <w:rFonts w:ascii="Times New Roman" w:hAnsi="Times New Roman" w:cs="Times New Roman"/>
+          <w:sz w:val="24"/>
+          <w:szCs w:val="24"/>
+        </w:rPr>
+        <w:t>HDMI 1.2 és 1.2a</w:t>
+      </w:r>
+    </w:p>
+    <w:p>
+      <w:pPr>
+        <w:rPr>
+          <w:rFonts w:ascii="Times New Roman" w:hAnsi="Times New Roman" w:cs="Times New Roman"/>
+          <w:sz w:val="24"/>
+          <w:szCs w:val="24"/>
+        </w:rPr>
+      </w:pPr>
+      <w:r>
+        <w:rPr>
+          <w:rFonts w:ascii="Times New Roman" w:hAnsi="Times New Roman" w:cs="Times New Roman"/>
+          <w:sz w:val="24"/>
+          <w:szCs w:val="24"/>
+        </w:rPr>
+        <w:t xml:space="preserve">Az ilyen típusú HDMI-kábelek HDMI-felbontás, jelsávszélesség vagy színmélység tekintetében sem kínálnak jobb megoldást. A Sony és a Philips által fejlesztett </w:t>
+      </w:r>
+      <w:proofErr w:type="spellStart"/>
+      <w:r>
+        <w:rPr>
+          <w:rFonts w:ascii="Times New Roman" w:hAnsi="Times New Roman" w:cs="Times New Roman"/>
+          <w:sz w:val="24"/>
+          <w:szCs w:val="24"/>
+        </w:rPr>
+        <w:t>Super</w:t>
+      </w:r>
+      <w:proofErr w:type="spellEnd"/>
+      <w:r>
+        <w:rPr>
+          <w:rFonts w:ascii="Times New Roman" w:hAnsi="Times New Roman" w:cs="Times New Roman"/>
+          <w:sz w:val="24"/>
+          <w:szCs w:val="24"/>
+        </w:rPr>
+        <w:t xml:space="preserve"> </w:t>
+      </w:r>
+      <w:proofErr w:type="spellStart"/>
+      <w:r>
+        <w:rPr>
+          <w:rFonts w:ascii="Times New Roman" w:hAnsi="Times New Roman" w:cs="Times New Roman"/>
+          <w:sz w:val="24"/>
+          <w:szCs w:val="24"/>
+        </w:rPr>
+        <w:t>Audio</w:t>
+      </w:r>
+      <w:proofErr w:type="spellEnd"/>
+      <w:r>
+        <w:rPr>
+          <w:rFonts w:ascii="Times New Roman" w:hAnsi="Times New Roman" w:cs="Times New Roman"/>
+          <w:sz w:val="24"/>
+          <w:szCs w:val="24"/>
+        </w:rPr>
+        <w:t xml:space="preserve"> CD szolgáltatás azonban hozzáadásra került.</w:t>
+      </w:r>
+    </w:p>
+    <w:p>
+      <w:pPr>
+        <w:rPr>
+          <w:rFonts w:ascii="Times New Roman" w:hAnsi="Times New Roman" w:cs="Times New Roman"/>
+          <w:sz w:val="24"/>
+          <w:szCs w:val="24"/>
+        </w:rPr>
+      </w:pPr>
+    </w:p>
+    <w:p>
+      <w:pPr>
+        <w:rPr>
+          <w:rFonts w:ascii="Times New Roman" w:hAnsi="Times New Roman" w:cs="Times New Roman"/>
+          <w:sz w:val="24"/>
+          <w:szCs w:val="24"/>
+        </w:rPr>
+      </w:pPr>
+      <w:r>
+        <w:rPr>
+          <w:rFonts w:ascii="Times New Roman" w:hAnsi="Times New Roman" w:cs="Times New Roman"/>
+          <w:sz w:val="24"/>
+          <w:szCs w:val="24"/>
+        </w:rPr>
+        <w:t>HDMI 1.3 és 1.3a</w:t>
+      </w:r>
+    </w:p>
+    <w:p>
+      <w:pPr>
+        <w:rPr>
+          <w:rFonts w:ascii="Times New Roman" w:hAnsi="Times New Roman" w:cs="Times New Roman"/>
+          <w:sz w:val="24"/>
+          <w:szCs w:val="24"/>
+        </w:rPr>
+      </w:pPr>
+      <w:r>
+        <w:rPr>
+          <w:rFonts w:ascii="Times New Roman" w:hAnsi="Times New Roman" w:cs="Times New Roman"/>
+          <w:sz w:val="24"/>
+          <w:szCs w:val="24"/>
+        </w:rPr>
+        <w:t xml:space="preserve">A HDMI szabvány megjelenése az 1.3-as verzióban jelentősen javította a digitális jelátvitel minőségét. A paraméterek jelentős fejlesztése mellett a Deep </w:t>
+      </w:r>
+      <w:proofErr w:type="spellStart"/>
+      <w:r>
+        <w:rPr>
+          <w:rFonts w:ascii="Times New Roman" w:hAnsi="Times New Roman" w:cs="Times New Roman"/>
+          <w:sz w:val="24"/>
+          <w:szCs w:val="24"/>
+        </w:rPr>
+        <w:t>Color</w:t>
+      </w:r>
+      <w:proofErr w:type="spellEnd"/>
+      <w:r>
+        <w:rPr>
+          <w:rFonts w:ascii="Times New Roman" w:hAnsi="Times New Roman" w:cs="Times New Roman"/>
+          <w:sz w:val="24"/>
+          <w:szCs w:val="24"/>
+        </w:rPr>
+        <w:t xml:space="preserve">, az </w:t>
+      </w:r>
+      <w:proofErr w:type="spellStart"/>
+      <w:r>
+        <w:rPr>
+          <w:rFonts w:ascii="Times New Roman" w:hAnsi="Times New Roman" w:cs="Times New Roman"/>
+          <w:sz w:val="24"/>
+          <w:szCs w:val="24"/>
+        </w:rPr>
+        <w:t>xvYCC</w:t>
+      </w:r>
+      <w:proofErr w:type="spellEnd"/>
+      <w:r>
+        <w:rPr>
+          <w:rFonts w:ascii="Times New Roman" w:hAnsi="Times New Roman" w:cs="Times New Roman"/>
+          <w:sz w:val="24"/>
+          <w:szCs w:val="24"/>
+        </w:rPr>
+        <w:t xml:space="preserve">, a Dolby </w:t>
+      </w:r>
+      <w:proofErr w:type="spellStart"/>
+      <w:r>
+        <w:rPr>
+          <w:rFonts w:ascii="Times New Roman" w:hAnsi="Times New Roman" w:cs="Times New Roman"/>
+          <w:sz w:val="24"/>
+          <w:szCs w:val="24"/>
+        </w:rPr>
+        <w:t>TrueHD</w:t>
+      </w:r>
+      <w:proofErr w:type="spellEnd"/>
+      <w:r>
+        <w:rPr>
+          <w:rFonts w:ascii="Times New Roman" w:hAnsi="Times New Roman" w:cs="Times New Roman"/>
+          <w:sz w:val="24"/>
+          <w:szCs w:val="24"/>
+        </w:rPr>
+        <w:t xml:space="preserve">, a DTS-HD Master </w:t>
+      </w:r>
+      <w:proofErr w:type="spellStart"/>
+      <w:r>
+        <w:rPr>
+          <w:rFonts w:ascii="Times New Roman" w:hAnsi="Times New Roman" w:cs="Times New Roman"/>
+          <w:sz w:val="24"/>
+          <w:szCs w:val="24"/>
+        </w:rPr>
+        <w:t>Audio</w:t>
+      </w:r>
+      <w:proofErr w:type="spellEnd"/>
+      <w:r>
+        <w:rPr>
+          <w:rFonts w:ascii="Times New Roman" w:hAnsi="Times New Roman" w:cs="Times New Roman"/>
+          <w:sz w:val="24"/>
+          <w:szCs w:val="24"/>
+        </w:rPr>
+        <w:t>, valamint az AV-</w:t>
+      </w:r>
+      <w:proofErr w:type="spellStart"/>
+      <w:r>
+        <w:rPr>
+          <w:rFonts w:ascii="Times New Roman" w:hAnsi="Times New Roman" w:cs="Times New Roman"/>
+          <w:sz w:val="24"/>
+          <w:szCs w:val="24"/>
+        </w:rPr>
+        <w:t>Sync</w:t>
+      </w:r>
+      <w:proofErr w:type="spellEnd"/>
+      <w:r>
+        <w:rPr>
+          <w:rFonts w:ascii="Times New Roman" w:hAnsi="Times New Roman" w:cs="Times New Roman"/>
+          <w:sz w:val="24"/>
+          <w:szCs w:val="24"/>
+        </w:rPr>
+        <w:t xml:space="preserve"> hang- és képszinkronizálás került be.</w:t>
+      </w:r>
+    </w:p>
+    <w:p>
+      <w:pPr>
+        <w:rPr>
+          <w:rFonts w:ascii="Times New Roman" w:hAnsi="Times New Roman" w:cs="Times New Roman"/>
+          <w:sz w:val="24"/>
+          <w:szCs w:val="24"/>
+        </w:rPr>
+      </w:pPr>
+    </w:p>
+    <w:p>
+      <w:pPr>
+        <w:rPr>
+          <w:rFonts w:ascii="Times New Roman" w:hAnsi="Times New Roman" w:cs="Times New Roman"/>
+          <w:sz w:val="24"/>
+          <w:szCs w:val="24"/>
+        </w:rPr>
+      </w:pPr>
+      <w:r>
+        <w:rPr>
+          <w:rFonts w:ascii="Times New Roman" w:hAnsi="Times New Roman" w:cs="Times New Roman"/>
+          <w:sz w:val="24"/>
+          <w:szCs w:val="24"/>
+        </w:rPr>
+        <w:t>Az 1.3-as verzió HDMI a következő paramétereket kínálja:</w:t>
+      </w:r>
+    </w:p>
+    <w:p>
+      <w:pPr>
+        <w:rPr>
+          <w:rFonts w:ascii="Times New Roman" w:hAnsi="Times New Roman" w:cs="Times New Roman"/>
+          <w:sz w:val="24"/>
+          <w:szCs w:val="24"/>
+        </w:rPr>
+      </w:pPr>
+    </w:p>
+    <w:p>
+      <w:pPr>
+        <w:rPr>
+          <w:rFonts w:ascii="Times New Roman" w:hAnsi="Times New Roman" w:cs="Times New Roman"/>
+          <w:sz w:val="24"/>
+          <w:szCs w:val="24"/>
+        </w:rPr>
+      </w:pPr>
+      <w:proofErr w:type="gramStart"/>
+      <w:r>
+        <w:rPr>
+          <w:rFonts w:ascii="Times New Roman" w:hAnsi="Times New Roman" w:cs="Times New Roman"/>
+          <w:sz w:val="24"/>
+          <w:szCs w:val="24"/>
+        </w:rPr>
+        <w:t>maximális</w:t>
+      </w:r>
+      <w:proofErr w:type="gramEnd"/>
+      <w:r>
+        <w:rPr>
+          <w:rFonts w:ascii="Times New Roman" w:hAnsi="Times New Roman" w:cs="Times New Roman"/>
+          <w:sz w:val="24"/>
+          <w:szCs w:val="24"/>
+        </w:rPr>
+        <w:t xml:space="preserve"> HDMI felbontás: 2560×1440, 75 Hz,</w:t>
+      </w:r>
+    </w:p>
+    <w:p>
+      <w:pPr>
+        <w:rPr>
+          <w:rFonts w:ascii="Times New Roman" w:hAnsi="Times New Roman" w:cs="Times New Roman"/>
+          <w:sz w:val="24"/>
+          <w:szCs w:val="24"/>
+        </w:rPr>
+      </w:pPr>
+      <w:proofErr w:type="gramStart"/>
+      <w:r>
+        <w:rPr>
+          <w:rFonts w:ascii="Times New Roman" w:hAnsi="Times New Roman" w:cs="Times New Roman"/>
+          <w:sz w:val="24"/>
+          <w:szCs w:val="24"/>
+        </w:rPr>
+        <w:t>színmélység</w:t>
+      </w:r>
+      <w:proofErr w:type="gramEnd"/>
+      <w:r>
+        <w:rPr>
+          <w:rFonts w:ascii="Times New Roman" w:hAnsi="Times New Roman" w:cs="Times New Roman"/>
+          <w:sz w:val="24"/>
+          <w:szCs w:val="24"/>
+        </w:rPr>
+        <w:t>: 48 bit,</w:t>
+      </w:r>
+    </w:p>
+    <w:p>
+      <w:pPr>
+        <w:rPr>
+          <w:rFonts w:ascii="Times New Roman" w:hAnsi="Times New Roman" w:cs="Times New Roman"/>
+          <w:sz w:val="24"/>
+          <w:szCs w:val="24"/>
+        </w:rPr>
+      </w:pPr>
+      <w:proofErr w:type="gramStart"/>
+      <w:r>
+        <w:rPr>
+          <w:rFonts w:ascii="Times New Roman" w:hAnsi="Times New Roman" w:cs="Times New Roman"/>
+          <w:sz w:val="24"/>
+          <w:szCs w:val="24"/>
+        </w:rPr>
+        <w:t>maximális</w:t>
+      </w:r>
+      <w:proofErr w:type="gramEnd"/>
+      <w:r>
+        <w:rPr>
+          <w:rFonts w:ascii="Times New Roman" w:hAnsi="Times New Roman" w:cs="Times New Roman"/>
+          <w:sz w:val="24"/>
+          <w:szCs w:val="24"/>
+        </w:rPr>
+        <w:t xml:space="preserve"> frissítési frekvencia: 340 MHz,</w:t>
+      </w:r>
+    </w:p>
+    <w:p>
+      <w:pPr>
+        <w:rPr>
+          <w:rFonts w:ascii="Times New Roman" w:hAnsi="Times New Roman" w:cs="Times New Roman"/>
+          <w:sz w:val="24"/>
+          <w:szCs w:val="24"/>
+        </w:rPr>
+      </w:pPr>
+      <w:proofErr w:type="gramStart"/>
+      <w:r>
+        <w:rPr>
+          <w:rFonts w:ascii="Times New Roman" w:hAnsi="Times New Roman" w:cs="Times New Roman"/>
+          <w:sz w:val="24"/>
+          <w:szCs w:val="24"/>
+        </w:rPr>
+        <w:t>maximális</w:t>
+      </w:r>
+      <w:proofErr w:type="gramEnd"/>
+      <w:r>
+        <w:rPr>
+          <w:rFonts w:ascii="Times New Roman" w:hAnsi="Times New Roman" w:cs="Times New Roman"/>
+          <w:sz w:val="24"/>
+          <w:szCs w:val="24"/>
+        </w:rPr>
+        <w:t xml:space="preserve"> differenciáljel TMDS: 10,2 </w:t>
+      </w:r>
+      <w:proofErr w:type="spellStart"/>
+      <w:r>
+        <w:rPr>
+          <w:rFonts w:ascii="Times New Roman" w:hAnsi="Times New Roman" w:cs="Times New Roman"/>
+          <w:sz w:val="24"/>
+          <w:szCs w:val="24"/>
+        </w:rPr>
+        <w:t>Gbit</w:t>
+      </w:r>
+      <w:proofErr w:type="spellEnd"/>
+      <w:r>
+        <w:rPr>
+          <w:rFonts w:ascii="Times New Roman" w:hAnsi="Times New Roman" w:cs="Times New Roman"/>
+          <w:sz w:val="24"/>
+          <w:szCs w:val="24"/>
+        </w:rPr>
+        <w:t>/s. A HDMI 1.3ac továbbfejlesztett verziói jobb kompatibilitást kínálnak az új multimédiás eszközökkel.</w:t>
+      </w:r>
+    </w:p>
+    <w:p>
+      <w:pPr>
+        <w:rPr>
+          <w:rFonts w:ascii="Times New Roman" w:hAnsi="Times New Roman" w:cs="Times New Roman"/>
+          <w:sz w:val="24"/>
+          <w:szCs w:val="24"/>
+        </w:rPr>
+      </w:pPr>
+      <w:r>
+        <w:rPr>
+          <w:rFonts w:ascii="Times New Roman" w:hAnsi="Times New Roman" w:cs="Times New Roman"/>
+          <w:sz w:val="24"/>
+          <w:szCs w:val="24"/>
+        </w:rPr>
+        <w:t>HDMI 1.4 és 1.4ab</w:t>
+      </w:r>
+    </w:p>
+    <w:p>
+      <w:pPr>
+        <w:rPr>
+          <w:rFonts w:ascii="Times New Roman" w:hAnsi="Times New Roman" w:cs="Times New Roman"/>
+          <w:sz w:val="24"/>
+          <w:szCs w:val="24"/>
+        </w:rPr>
+      </w:pPr>
+      <w:r>
+        <w:rPr>
+          <w:rFonts w:ascii="Times New Roman" w:hAnsi="Times New Roman" w:cs="Times New Roman"/>
+          <w:sz w:val="24"/>
+          <w:szCs w:val="24"/>
+        </w:rPr>
+        <w:t>A HDMI 1.4 szabvány az ab frissítésekkel együtt az első generációs HDMI legújabb szabványa volt. Ezek a HDMI-verziók újabb technológiai előrelépést tettek lehetővé az adatátvitel, valamint a 4K felbontású szolgáltatás terén.</w:t>
+      </w:r>
+    </w:p>
+    <w:p>
+      <w:pPr>
+        <w:rPr>
+          <w:rFonts w:ascii="Times New Roman" w:hAnsi="Times New Roman" w:cs="Times New Roman"/>
+          <w:sz w:val="24"/>
+          <w:szCs w:val="24"/>
+        </w:rPr>
+      </w:pPr>
+    </w:p>
+    <w:p>
+      <w:pPr>
+        <w:rPr>
+          <w:rFonts w:ascii="Times New Roman" w:hAnsi="Times New Roman" w:cs="Times New Roman"/>
+          <w:sz w:val="24"/>
+          <w:szCs w:val="24"/>
+        </w:rPr>
+      </w:pPr>
+      <w:r>
+        <w:rPr>
+          <w:rFonts w:ascii="Times New Roman" w:hAnsi="Times New Roman" w:cs="Times New Roman"/>
+          <w:sz w:val="24"/>
+          <w:szCs w:val="24"/>
+        </w:rPr>
+        <w:t>A HDMI 1.4 és 1.4ab szabványok a következő paraméterekkel rendelkeznek:</w:t>
+      </w:r>
+    </w:p>
+    <w:p>
+      <w:pPr>
+        <w:rPr>
+          <w:rFonts w:ascii="Times New Roman" w:hAnsi="Times New Roman" w:cs="Times New Roman"/>
+          <w:sz w:val="24"/>
+          <w:szCs w:val="24"/>
+        </w:rPr>
+      </w:pPr>
+    </w:p>
+    <w:p>
+      <w:pPr>
+        <w:rPr>
+          <w:rFonts w:ascii="Times New Roman" w:hAnsi="Times New Roman" w:cs="Times New Roman"/>
+          <w:sz w:val="24"/>
+          <w:szCs w:val="24"/>
+        </w:rPr>
+      </w:pPr>
+      <w:proofErr w:type="gramStart"/>
+      <w:r>
+        <w:rPr>
+          <w:rFonts w:ascii="Times New Roman" w:hAnsi="Times New Roman" w:cs="Times New Roman"/>
+          <w:sz w:val="24"/>
+          <w:szCs w:val="24"/>
+        </w:rPr>
+        <w:t>maximális</w:t>
+      </w:r>
+      <w:proofErr w:type="gramEnd"/>
+      <w:r>
+        <w:rPr>
+          <w:rFonts w:ascii="Times New Roman" w:hAnsi="Times New Roman" w:cs="Times New Roman"/>
+          <w:sz w:val="24"/>
+          <w:szCs w:val="24"/>
+        </w:rPr>
+        <w:t xml:space="preserve"> HDMI felbontás: 2560×1440, 75 Hz,</w:t>
+      </w:r>
+    </w:p>
+    <w:p>
+      <w:pPr>
+        <w:rPr>
+          <w:rFonts w:ascii="Times New Roman" w:hAnsi="Times New Roman" w:cs="Times New Roman"/>
+          <w:sz w:val="24"/>
+          <w:szCs w:val="24"/>
+        </w:rPr>
+      </w:pPr>
+      <w:proofErr w:type="gramStart"/>
+      <w:r>
+        <w:rPr>
+          <w:rFonts w:ascii="Times New Roman" w:hAnsi="Times New Roman" w:cs="Times New Roman"/>
+          <w:sz w:val="24"/>
+          <w:szCs w:val="24"/>
+        </w:rPr>
+        <w:t>színmélység</w:t>
+      </w:r>
+      <w:proofErr w:type="gramEnd"/>
+      <w:r>
+        <w:rPr>
+          <w:rFonts w:ascii="Times New Roman" w:hAnsi="Times New Roman" w:cs="Times New Roman"/>
+          <w:sz w:val="24"/>
+          <w:szCs w:val="24"/>
+        </w:rPr>
+        <w:t>: 48 bit,</w:t>
+      </w:r>
+    </w:p>
+    <w:p>
+      <w:pPr>
+        <w:rPr>
+          <w:rFonts w:ascii="Times New Roman" w:hAnsi="Times New Roman" w:cs="Times New Roman"/>
+          <w:sz w:val="24"/>
+          <w:szCs w:val="24"/>
+        </w:rPr>
+      </w:pPr>
+      <w:proofErr w:type="gramStart"/>
+      <w:r>
+        <w:rPr>
+          <w:rFonts w:ascii="Times New Roman" w:hAnsi="Times New Roman" w:cs="Times New Roman"/>
+          <w:sz w:val="24"/>
+          <w:szCs w:val="24"/>
+        </w:rPr>
+        <w:lastRenderedPageBreak/>
+        <w:t>maximális</w:t>
+      </w:r>
+      <w:proofErr w:type="gramEnd"/>
+      <w:r>
+        <w:rPr>
+          <w:rFonts w:ascii="Times New Roman" w:hAnsi="Times New Roman" w:cs="Times New Roman"/>
+          <w:sz w:val="24"/>
+          <w:szCs w:val="24"/>
+        </w:rPr>
+        <w:t xml:space="preserve"> frissítési frekvencia: 340 MHz,</w:t>
+      </w:r>
+    </w:p>
+    <w:p>
+      <w:pPr>
+        <w:rPr>
+          <w:rFonts w:ascii="Times New Roman" w:hAnsi="Times New Roman" w:cs="Times New Roman"/>
+          <w:sz w:val="24"/>
+          <w:szCs w:val="24"/>
+        </w:rPr>
+      </w:pPr>
+      <w:proofErr w:type="gramStart"/>
+      <w:r>
+        <w:rPr>
+          <w:rFonts w:ascii="Times New Roman" w:hAnsi="Times New Roman" w:cs="Times New Roman"/>
+          <w:sz w:val="24"/>
+          <w:szCs w:val="24"/>
+        </w:rPr>
+        <w:t>maximális</w:t>
+      </w:r>
+      <w:proofErr w:type="gramEnd"/>
+      <w:r>
+        <w:rPr>
+          <w:rFonts w:ascii="Times New Roman" w:hAnsi="Times New Roman" w:cs="Times New Roman"/>
+          <w:sz w:val="24"/>
+          <w:szCs w:val="24"/>
+        </w:rPr>
+        <w:t xml:space="preserve"> differenciáljel TMDS: 10,2 </w:t>
+      </w:r>
+      <w:proofErr w:type="spellStart"/>
+      <w:r>
+        <w:rPr>
+          <w:rFonts w:ascii="Times New Roman" w:hAnsi="Times New Roman" w:cs="Times New Roman"/>
+          <w:sz w:val="24"/>
+          <w:szCs w:val="24"/>
+        </w:rPr>
+        <w:t>Gbit</w:t>
+      </w:r>
+      <w:proofErr w:type="spellEnd"/>
+      <w:r>
+        <w:rPr>
+          <w:rFonts w:ascii="Times New Roman" w:hAnsi="Times New Roman" w:cs="Times New Roman"/>
+          <w:sz w:val="24"/>
+          <w:szCs w:val="24"/>
+        </w:rPr>
+        <w:t>/s.</w:t>
+      </w:r>
+    </w:p>
+    <w:p>
+      <w:pPr>
+        <w:rPr>
+          <w:rFonts w:ascii="Times New Roman" w:hAnsi="Times New Roman" w:cs="Times New Roman"/>
+          <w:sz w:val="24"/>
+          <w:szCs w:val="24"/>
+        </w:rPr>
+      </w:pPr>
+      <w:r>
+        <w:rPr>
+          <w:rFonts w:ascii="Times New Roman" w:hAnsi="Times New Roman" w:cs="Times New Roman"/>
+          <w:sz w:val="24"/>
+          <w:szCs w:val="24"/>
+        </w:rPr>
+        <w:t xml:space="preserve">Ezenkívül az 1.4-es verzió Ethernet-csatorna-szolgáltatást, </w:t>
+      </w:r>
+      <w:proofErr w:type="spellStart"/>
+      <w:r>
+        <w:rPr>
+          <w:rFonts w:ascii="Times New Roman" w:hAnsi="Times New Roman" w:cs="Times New Roman"/>
+          <w:sz w:val="24"/>
+          <w:szCs w:val="24"/>
+        </w:rPr>
+        <w:t>audio</w:t>
+      </w:r>
+      <w:proofErr w:type="spellEnd"/>
+      <w:r>
+        <w:rPr>
+          <w:rFonts w:ascii="Times New Roman" w:hAnsi="Times New Roman" w:cs="Times New Roman"/>
+          <w:sz w:val="24"/>
+          <w:szCs w:val="24"/>
+        </w:rPr>
+        <w:t>-visszatérési csatornát és 3D-szolgáltatást is tartalmaz HDMI-n keresztül.</w:t>
+      </w:r>
+    </w:p>
+    <w:p>
+      <w:pPr>
+        <w:rPr>
+          <w:rFonts w:ascii="Times New Roman" w:hAnsi="Times New Roman" w:cs="Times New Roman"/>
+          <w:sz w:val="24"/>
+          <w:szCs w:val="24"/>
+        </w:rPr>
+      </w:pPr>
+    </w:p>
+    <w:p>
+      <w:pPr>
+        <w:rPr>
+          <w:rFonts w:ascii="Times New Roman" w:hAnsi="Times New Roman" w:cs="Times New Roman"/>
+          <w:sz w:val="24"/>
+          <w:szCs w:val="24"/>
+        </w:rPr>
+      </w:pPr>
+    </w:p>
+    <w:p>
+      <w:pPr>
+        <w:rPr>
+          <w:rFonts w:ascii="Times New Roman" w:hAnsi="Times New Roman" w:cs="Times New Roman"/>
+          <w:sz w:val="24"/>
+          <w:szCs w:val="24"/>
+        </w:rPr>
+      </w:pPr>
+      <w:r>
+        <w:rPr>
+          <w:rFonts w:ascii="Times New Roman" w:hAnsi="Times New Roman" w:cs="Times New Roman"/>
+          <w:sz w:val="24"/>
+          <w:szCs w:val="24"/>
+        </w:rPr>
+        <w:t>HDMI 2.0</w:t>
+      </w:r>
+    </w:p>
+    <w:p>
+      <w:pPr>
+        <w:rPr>
+          <w:rFonts w:ascii="Times New Roman" w:hAnsi="Times New Roman" w:cs="Times New Roman"/>
+          <w:sz w:val="24"/>
+          <w:szCs w:val="24"/>
+        </w:rPr>
+      </w:pPr>
+      <w:r>
+        <w:rPr>
+          <w:rFonts w:ascii="Times New Roman" w:hAnsi="Times New Roman" w:cs="Times New Roman"/>
+          <w:sz w:val="24"/>
+          <w:szCs w:val="24"/>
+        </w:rPr>
+        <w:t>A második generációs HDMI kábeleket a lehető legjobb átviteli paraméterek jellemzik, amelyek a legmodernebb eszközökhöz és a legigényesebb felhasználókhoz készültek.</w:t>
+      </w:r>
+    </w:p>
+    <w:p>
+      <w:pPr>
+        <w:rPr>
+          <w:rFonts w:ascii="Times New Roman" w:hAnsi="Times New Roman" w:cs="Times New Roman"/>
+          <w:sz w:val="24"/>
+          <w:szCs w:val="24"/>
+        </w:rPr>
+      </w:pPr>
+    </w:p>
+    <w:p>
+      <w:pPr>
+        <w:rPr>
+          <w:rFonts w:ascii="Times New Roman" w:hAnsi="Times New Roman" w:cs="Times New Roman"/>
+          <w:sz w:val="24"/>
+          <w:szCs w:val="24"/>
+        </w:rPr>
+      </w:pPr>
+      <w:r>
+        <w:rPr>
+          <w:rFonts w:ascii="Times New Roman" w:hAnsi="Times New Roman" w:cs="Times New Roman"/>
+          <w:sz w:val="24"/>
+          <w:szCs w:val="24"/>
+        </w:rPr>
+        <w:t>A HDMI 2.0 szabvány a következő paramétereket biztosítja:</w:t>
+      </w:r>
+    </w:p>
+    <w:p>
+      <w:pPr>
+        <w:rPr>
+          <w:rFonts w:ascii="Times New Roman" w:hAnsi="Times New Roman" w:cs="Times New Roman"/>
+          <w:sz w:val="24"/>
+          <w:szCs w:val="24"/>
+        </w:rPr>
+      </w:pPr>
+    </w:p>
+    <w:p>
+      <w:pPr>
+        <w:rPr>
+          <w:rFonts w:ascii="Times New Roman" w:hAnsi="Times New Roman" w:cs="Times New Roman"/>
+          <w:sz w:val="24"/>
+          <w:szCs w:val="24"/>
+        </w:rPr>
+      </w:pPr>
+      <w:proofErr w:type="gramStart"/>
+      <w:r>
+        <w:rPr>
+          <w:rFonts w:ascii="Times New Roman" w:hAnsi="Times New Roman" w:cs="Times New Roman"/>
+          <w:sz w:val="24"/>
+          <w:szCs w:val="24"/>
+        </w:rPr>
+        <w:t>maximális</w:t>
+      </w:r>
+      <w:proofErr w:type="gramEnd"/>
+      <w:r>
+        <w:rPr>
+          <w:rFonts w:ascii="Times New Roman" w:hAnsi="Times New Roman" w:cs="Times New Roman"/>
+          <w:sz w:val="24"/>
+          <w:szCs w:val="24"/>
+        </w:rPr>
+        <w:t xml:space="preserve"> HDMI felbontás: 4096×2160, 60 Hz</w:t>
+      </w:r>
+    </w:p>
+    <w:p>
+      <w:pPr>
+        <w:rPr>
+          <w:rFonts w:ascii="Times New Roman" w:hAnsi="Times New Roman" w:cs="Times New Roman"/>
+          <w:sz w:val="24"/>
+          <w:szCs w:val="24"/>
+        </w:rPr>
+      </w:pPr>
+      <w:proofErr w:type="gramStart"/>
+      <w:r>
+        <w:rPr>
+          <w:rFonts w:ascii="Times New Roman" w:hAnsi="Times New Roman" w:cs="Times New Roman"/>
+          <w:sz w:val="24"/>
+          <w:szCs w:val="24"/>
+        </w:rPr>
+        <w:t>színmélység</w:t>
+      </w:r>
+      <w:proofErr w:type="gramEnd"/>
+      <w:r>
+        <w:rPr>
+          <w:rFonts w:ascii="Times New Roman" w:hAnsi="Times New Roman" w:cs="Times New Roman"/>
+          <w:sz w:val="24"/>
+          <w:szCs w:val="24"/>
+        </w:rPr>
+        <w:t>: 48 bit,</w:t>
+      </w:r>
+    </w:p>
+    <w:p>
+      <w:pPr>
+        <w:rPr>
+          <w:rFonts w:ascii="Times New Roman" w:hAnsi="Times New Roman" w:cs="Times New Roman"/>
+          <w:sz w:val="24"/>
+          <w:szCs w:val="24"/>
+        </w:rPr>
+      </w:pPr>
+      <w:proofErr w:type="gramStart"/>
+      <w:r>
+        <w:rPr>
+          <w:rFonts w:ascii="Times New Roman" w:hAnsi="Times New Roman" w:cs="Times New Roman"/>
+          <w:sz w:val="24"/>
+          <w:szCs w:val="24"/>
+        </w:rPr>
+        <w:t>maximális</w:t>
+      </w:r>
+      <w:proofErr w:type="gramEnd"/>
+      <w:r>
+        <w:rPr>
+          <w:rFonts w:ascii="Times New Roman" w:hAnsi="Times New Roman" w:cs="Times New Roman"/>
+          <w:sz w:val="24"/>
+          <w:szCs w:val="24"/>
+        </w:rPr>
+        <w:t xml:space="preserve"> frissítési frekvencia: 600 MHz,</w:t>
+      </w:r>
+    </w:p>
+    <w:p>
+      <w:pPr>
+        <w:rPr>
+          <w:rFonts w:ascii="Times New Roman" w:hAnsi="Times New Roman" w:cs="Times New Roman"/>
+          <w:sz w:val="24"/>
+          <w:szCs w:val="24"/>
+        </w:rPr>
+      </w:pPr>
+      <w:proofErr w:type="gramStart"/>
+      <w:r>
+        <w:rPr>
+          <w:rFonts w:ascii="Times New Roman" w:hAnsi="Times New Roman" w:cs="Times New Roman"/>
+          <w:sz w:val="24"/>
+          <w:szCs w:val="24"/>
+        </w:rPr>
+        <w:t>maximális</w:t>
+      </w:r>
+      <w:proofErr w:type="gramEnd"/>
+      <w:r>
+        <w:rPr>
+          <w:rFonts w:ascii="Times New Roman" w:hAnsi="Times New Roman" w:cs="Times New Roman"/>
+          <w:sz w:val="24"/>
+          <w:szCs w:val="24"/>
+        </w:rPr>
+        <w:t xml:space="preserve"> differenciáljel TMDS: 18 </w:t>
+      </w:r>
+      <w:proofErr w:type="spellStart"/>
+      <w:r>
+        <w:rPr>
+          <w:rFonts w:ascii="Times New Roman" w:hAnsi="Times New Roman" w:cs="Times New Roman"/>
+          <w:sz w:val="24"/>
+          <w:szCs w:val="24"/>
+        </w:rPr>
+        <w:t>Gbit</w:t>
+      </w:r>
+      <w:proofErr w:type="spellEnd"/>
+      <w:r>
+        <w:rPr>
+          <w:rFonts w:ascii="Times New Roman" w:hAnsi="Times New Roman" w:cs="Times New Roman"/>
+          <w:sz w:val="24"/>
+          <w:szCs w:val="24"/>
+        </w:rPr>
+        <w:t>/s.</w:t>
+      </w:r>
+    </w:p>
+    <w:p>
+      <w:pPr>
+        <w:rPr>
+          <w:rFonts w:ascii="Times New Roman" w:hAnsi="Times New Roman" w:cs="Times New Roman"/>
+          <w:sz w:val="24"/>
+          <w:szCs w:val="24"/>
+        </w:rPr>
+      </w:pPr>
+      <w:r>
+        <w:rPr>
+          <w:rFonts w:ascii="Times New Roman" w:hAnsi="Times New Roman" w:cs="Times New Roman"/>
+          <w:sz w:val="24"/>
+          <w:szCs w:val="24"/>
+        </w:rPr>
+        <w:t xml:space="preserve">HDMI 2.0 </w:t>
+      </w:r>
+      <w:proofErr w:type="gramStart"/>
+      <w:r>
+        <w:rPr>
+          <w:rFonts w:ascii="Times New Roman" w:hAnsi="Times New Roman" w:cs="Times New Roman"/>
+          <w:sz w:val="24"/>
+          <w:szCs w:val="24"/>
+        </w:rPr>
+        <w:t>a</w:t>
+      </w:r>
+      <w:proofErr w:type="gramEnd"/>
+      <w:r>
+        <w:rPr>
+          <w:rFonts w:ascii="Times New Roman" w:hAnsi="Times New Roman" w:cs="Times New Roman"/>
+          <w:sz w:val="24"/>
+          <w:szCs w:val="24"/>
+        </w:rPr>
+        <w:t xml:space="preserve"> és b</w:t>
+      </w:r>
+    </w:p>
+    <w:p>
+      <w:pPr>
+        <w:rPr>
+          <w:rFonts w:ascii="Times New Roman" w:hAnsi="Times New Roman" w:cs="Times New Roman"/>
+          <w:sz w:val="24"/>
+          <w:szCs w:val="24"/>
+        </w:rPr>
+      </w:pPr>
+      <w:r>
+        <w:rPr>
+          <w:rFonts w:ascii="Times New Roman" w:hAnsi="Times New Roman" w:cs="Times New Roman"/>
+          <w:sz w:val="24"/>
+          <w:szCs w:val="24"/>
+        </w:rPr>
+        <w:t xml:space="preserve">A HDMI 2.0 </w:t>
+      </w:r>
+      <w:proofErr w:type="gramStart"/>
+      <w:r>
+        <w:rPr>
+          <w:rFonts w:ascii="Times New Roman" w:hAnsi="Times New Roman" w:cs="Times New Roman"/>
+          <w:sz w:val="24"/>
+          <w:szCs w:val="24"/>
+        </w:rPr>
+        <w:t>a</w:t>
+      </w:r>
+      <w:proofErr w:type="gramEnd"/>
+      <w:r>
+        <w:rPr>
+          <w:rFonts w:ascii="Times New Roman" w:hAnsi="Times New Roman" w:cs="Times New Roman"/>
+          <w:sz w:val="24"/>
+          <w:szCs w:val="24"/>
+        </w:rPr>
+        <w:t xml:space="preserve"> és b jelenleg a legnépszerűbb HDMI szabványok. Ezek biztosítják a legjobb átviteli paramétereket, ráadásul a HDMI 2.0 b HLG (</w:t>
+      </w:r>
+      <w:proofErr w:type="spellStart"/>
+      <w:r>
+        <w:rPr>
+          <w:rFonts w:ascii="Times New Roman" w:hAnsi="Times New Roman" w:cs="Times New Roman"/>
+          <w:sz w:val="24"/>
+          <w:szCs w:val="24"/>
+        </w:rPr>
+        <w:t>Hybrid</w:t>
+      </w:r>
+      <w:proofErr w:type="spellEnd"/>
+      <w:r>
+        <w:rPr>
+          <w:rFonts w:ascii="Times New Roman" w:hAnsi="Times New Roman" w:cs="Times New Roman"/>
+          <w:sz w:val="24"/>
+          <w:szCs w:val="24"/>
+        </w:rPr>
+        <w:t xml:space="preserve"> Log Gamma) technológiával van felszerelve.</w:t>
+      </w:r>
+    </w:p>
+    <w:p>
+      <w:pPr>
+        <w:rPr>
+          <w:rFonts w:ascii="Times New Roman" w:hAnsi="Times New Roman" w:cs="Times New Roman"/>
+          <w:sz w:val="24"/>
+          <w:szCs w:val="24"/>
+        </w:rPr>
+      </w:pPr>
+    </w:p>
+    <w:p>
+      <w:pPr>
+        <w:rPr>
+          <w:rFonts w:ascii="Times New Roman" w:hAnsi="Times New Roman" w:cs="Times New Roman"/>
+          <w:sz w:val="24"/>
+          <w:szCs w:val="24"/>
+        </w:rPr>
+      </w:pPr>
+      <w:r>
+        <w:rPr>
+          <w:rFonts w:ascii="Times New Roman" w:hAnsi="Times New Roman" w:cs="Times New Roman"/>
+          <w:sz w:val="24"/>
+          <w:szCs w:val="24"/>
+        </w:rPr>
+        <w:t xml:space="preserve">A HDMI 2.0 </w:t>
+      </w:r>
+      <w:proofErr w:type="gramStart"/>
+      <w:r>
+        <w:rPr>
+          <w:rFonts w:ascii="Times New Roman" w:hAnsi="Times New Roman" w:cs="Times New Roman"/>
+          <w:sz w:val="24"/>
+          <w:szCs w:val="24"/>
+        </w:rPr>
+        <w:t>a</w:t>
+      </w:r>
+      <w:proofErr w:type="gramEnd"/>
+      <w:r>
+        <w:rPr>
+          <w:rFonts w:ascii="Times New Roman" w:hAnsi="Times New Roman" w:cs="Times New Roman"/>
+          <w:sz w:val="24"/>
+          <w:szCs w:val="24"/>
+        </w:rPr>
+        <w:t xml:space="preserve"> és b paramétereinek értéke a következő:</w:t>
+      </w:r>
+    </w:p>
+    <w:p>
+      <w:pPr>
+        <w:rPr>
+          <w:rFonts w:ascii="Times New Roman" w:hAnsi="Times New Roman" w:cs="Times New Roman"/>
+          <w:sz w:val="24"/>
+          <w:szCs w:val="24"/>
+        </w:rPr>
+      </w:pPr>
+    </w:p>
+    <w:p>
+      <w:pPr>
+        <w:rPr>
+          <w:rFonts w:ascii="Times New Roman" w:hAnsi="Times New Roman" w:cs="Times New Roman"/>
+          <w:sz w:val="24"/>
+          <w:szCs w:val="24"/>
+        </w:rPr>
+      </w:pPr>
+      <w:proofErr w:type="gramStart"/>
+      <w:r>
+        <w:rPr>
+          <w:rFonts w:ascii="Times New Roman" w:hAnsi="Times New Roman" w:cs="Times New Roman"/>
+          <w:sz w:val="24"/>
+          <w:szCs w:val="24"/>
+        </w:rPr>
+        <w:t>maximális</w:t>
+      </w:r>
+      <w:proofErr w:type="gramEnd"/>
+      <w:r>
+        <w:rPr>
+          <w:rFonts w:ascii="Times New Roman" w:hAnsi="Times New Roman" w:cs="Times New Roman"/>
+          <w:sz w:val="24"/>
+          <w:szCs w:val="24"/>
+        </w:rPr>
+        <w:t xml:space="preserve"> HDMI felbontás: 4096×2160, 60 Hz</w:t>
+      </w:r>
+    </w:p>
+    <w:p>
+      <w:pPr>
+        <w:rPr>
+          <w:rFonts w:ascii="Times New Roman" w:hAnsi="Times New Roman" w:cs="Times New Roman"/>
+          <w:sz w:val="24"/>
+          <w:szCs w:val="24"/>
+        </w:rPr>
+      </w:pPr>
+      <w:proofErr w:type="gramStart"/>
+      <w:r>
+        <w:rPr>
+          <w:rFonts w:ascii="Times New Roman" w:hAnsi="Times New Roman" w:cs="Times New Roman"/>
+          <w:sz w:val="24"/>
+          <w:szCs w:val="24"/>
+        </w:rPr>
+        <w:t>színmélység</w:t>
+      </w:r>
+      <w:proofErr w:type="gramEnd"/>
+      <w:r>
+        <w:rPr>
+          <w:rFonts w:ascii="Times New Roman" w:hAnsi="Times New Roman" w:cs="Times New Roman"/>
+          <w:sz w:val="24"/>
+          <w:szCs w:val="24"/>
+        </w:rPr>
+        <w:t>: 48 bit,</w:t>
+      </w:r>
+    </w:p>
+    <w:p>
+      <w:pPr>
+        <w:rPr>
+          <w:rFonts w:ascii="Times New Roman" w:hAnsi="Times New Roman" w:cs="Times New Roman"/>
+          <w:sz w:val="24"/>
+          <w:szCs w:val="24"/>
+        </w:rPr>
+      </w:pPr>
+      <w:proofErr w:type="gramStart"/>
+      <w:r>
+        <w:rPr>
+          <w:rFonts w:ascii="Times New Roman" w:hAnsi="Times New Roman" w:cs="Times New Roman"/>
+          <w:sz w:val="24"/>
+          <w:szCs w:val="24"/>
+        </w:rPr>
+        <w:t>maximális</w:t>
+      </w:r>
+      <w:proofErr w:type="gramEnd"/>
+      <w:r>
+        <w:rPr>
+          <w:rFonts w:ascii="Times New Roman" w:hAnsi="Times New Roman" w:cs="Times New Roman"/>
+          <w:sz w:val="24"/>
+          <w:szCs w:val="24"/>
+        </w:rPr>
+        <w:t xml:space="preserve"> frissítési frekvencia: 600 MHz,</w:t>
+      </w:r>
+    </w:p>
+    <w:p>
+      <w:pPr>
+        <w:rPr>
+          <w:rFonts w:ascii="Times New Roman" w:hAnsi="Times New Roman" w:cs="Times New Roman"/>
+          <w:sz w:val="24"/>
+          <w:szCs w:val="24"/>
+        </w:rPr>
+      </w:pPr>
+      <w:proofErr w:type="gramStart"/>
+      <w:r>
+        <w:rPr>
+          <w:rFonts w:ascii="Times New Roman" w:hAnsi="Times New Roman" w:cs="Times New Roman"/>
+          <w:sz w:val="24"/>
+          <w:szCs w:val="24"/>
+        </w:rPr>
+        <w:t>maximális</w:t>
+      </w:r>
+      <w:proofErr w:type="gramEnd"/>
+      <w:r>
+        <w:rPr>
+          <w:rFonts w:ascii="Times New Roman" w:hAnsi="Times New Roman" w:cs="Times New Roman"/>
+          <w:sz w:val="24"/>
+          <w:szCs w:val="24"/>
+        </w:rPr>
+        <w:t xml:space="preserve"> differenciáljel TMDS: 18 </w:t>
+      </w:r>
+      <w:proofErr w:type="spellStart"/>
+      <w:r>
+        <w:rPr>
+          <w:rFonts w:ascii="Times New Roman" w:hAnsi="Times New Roman" w:cs="Times New Roman"/>
+          <w:sz w:val="24"/>
+          <w:szCs w:val="24"/>
+        </w:rPr>
+        <w:t>Gbit</w:t>
+      </w:r>
+      <w:proofErr w:type="spellEnd"/>
+      <w:r>
+        <w:rPr>
+          <w:rFonts w:ascii="Times New Roman" w:hAnsi="Times New Roman" w:cs="Times New Roman"/>
+          <w:sz w:val="24"/>
+          <w:szCs w:val="24"/>
+        </w:rPr>
+        <w:t>/s.</w:t>
+      </w:r>
+    </w:p>
+    <w:p>
+      <w:pPr>
+        <w:rPr>
+          <w:rFonts w:ascii="Times New Roman" w:hAnsi="Times New Roman" w:cs="Times New Roman"/>
+          <w:sz w:val="24"/>
+          <w:szCs w:val="24"/>
+        </w:rPr>
+      </w:pPr>
+    </w:p>
+    <w:p>
+      <w:pPr>
+        <w:rPr>
+          <w:rFonts w:ascii="Times New Roman" w:hAnsi="Times New Roman" w:cs="Times New Roman"/>
+          <w:sz w:val="24"/>
+          <w:szCs w:val="24"/>
+        </w:rPr>
+      </w:pPr>
+      <w:r>
+        <w:rPr>
+          <w:rFonts w:ascii="Times New Roman" w:hAnsi="Times New Roman" w:cs="Times New Roman"/>
+          <w:sz w:val="24"/>
+          <w:szCs w:val="24"/>
+        </w:rPr>
+        <w:t>HDMI 2.1</w:t>
+      </w:r>
+    </w:p>
+    <w:p>
+      <w:pPr>
+        <w:rPr>
+          <w:rFonts w:ascii="Times New Roman" w:hAnsi="Times New Roman" w:cs="Times New Roman"/>
+          <w:sz w:val="24"/>
+          <w:szCs w:val="24"/>
+        </w:rPr>
+      </w:pPr>
+      <w:r>
+        <w:rPr>
+          <w:rFonts w:ascii="Times New Roman" w:hAnsi="Times New Roman" w:cs="Times New Roman"/>
+          <w:sz w:val="24"/>
+          <w:szCs w:val="24"/>
+        </w:rPr>
+        <w:t>A HDMI 2.1 jelenleg a legújabb HDMI szabvány. Ez biztosítja a legjobb átviteli paramétereket, és fel van szerelve továbbfejlesztett hang-visszacsatoló csatornával, képtömörítéssel (DSC), automatikus alacsony késleltetési móddal (ALLM) és dinamikus HDR-</w:t>
+      </w:r>
+      <w:proofErr w:type="spellStart"/>
+      <w:r>
+        <w:rPr>
+          <w:rFonts w:ascii="Times New Roman" w:hAnsi="Times New Roman" w:cs="Times New Roman"/>
+          <w:sz w:val="24"/>
+          <w:szCs w:val="24"/>
+        </w:rPr>
+        <w:t>rel</w:t>
+      </w:r>
+      <w:proofErr w:type="spellEnd"/>
+      <w:r>
+        <w:rPr>
+          <w:rFonts w:ascii="Times New Roman" w:hAnsi="Times New Roman" w:cs="Times New Roman"/>
+          <w:sz w:val="24"/>
+          <w:szCs w:val="24"/>
+        </w:rPr>
+        <w:t>. A HDMI 2.1 szabvány a következő paraméterekkel rendelkezik:</w:t>
+      </w:r>
+    </w:p>
+    <w:p>
+      <w:pPr>
+        <w:rPr>
+          <w:rFonts w:ascii="Times New Roman" w:hAnsi="Times New Roman" w:cs="Times New Roman"/>
+          <w:sz w:val="24"/>
+          <w:szCs w:val="24"/>
+        </w:rPr>
+      </w:pPr>
+    </w:p>
+    <w:p>
+      <w:pPr>
+        <w:rPr>
+          <w:rFonts w:ascii="Times New Roman" w:hAnsi="Times New Roman" w:cs="Times New Roman"/>
+          <w:sz w:val="24"/>
+          <w:szCs w:val="24"/>
+        </w:rPr>
+      </w:pPr>
+      <w:proofErr w:type="gramStart"/>
+      <w:r>
+        <w:rPr>
+          <w:rFonts w:ascii="Times New Roman" w:hAnsi="Times New Roman" w:cs="Times New Roman"/>
+          <w:sz w:val="24"/>
+          <w:szCs w:val="24"/>
+        </w:rPr>
+        <w:t>maximális</w:t>
+      </w:r>
+      <w:proofErr w:type="gramEnd"/>
+      <w:r>
+        <w:rPr>
+          <w:rFonts w:ascii="Times New Roman" w:hAnsi="Times New Roman" w:cs="Times New Roman"/>
+          <w:sz w:val="24"/>
+          <w:szCs w:val="24"/>
+        </w:rPr>
+        <w:t xml:space="preserve"> HDMI felbontás: 4096×2160, 120 Hz, 7680×4320, 60 Hz</w:t>
+      </w:r>
+    </w:p>
+    <w:p>
+      <w:pPr>
+        <w:rPr>
+          <w:rFonts w:ascii="Times New Roman" w:hAnsi="Times New Roman" w:cs="Times New Roman"/>
+          <w:sz w:val="24"/>
+          <w:szCs w:val="24"/>
+        </w:rPr>
+      </w:pPr>
+      <w:proofErr w:type="gramStart"/>
+      <w:r>
+        <w:rPr>
+          <w:rFonts w:ascii="Times New Roman" w:hAnsi="Times New Roman" w:cs="Times New Roman"/>
+          <w:sz w:val="24"/>
+          <w:szCs w:val="24"/>
+        </w:rPr>
+        <w:t>színmélység</w:t>
+      </w:r>
+      <w:proofErr w:type="gramEnd"/>
+      <w:r>
+        <w:rPr>
+          <w:rFonts w:ascii="Times New Roman" w:hAnsi="Times New Roman" w:cs="Times New Roman"/>
+          <w:sz w:val="24"/>
+          <w:szCs w:val="24"/>
+        </w:rPr>
+        <w:t>: 48 bit,</w:t>
+      </w:r>
+    </w:p>
+    <w:p>
+      <w:pPr>
+        <w:rPr>
+          <w:rFonts w:ascii="Times New Roman" w:hAnsi="Times New Roman" w:cs="Times New Roman"/>
+          <w:sz w:val="24"/>
+          <w:szCs w:val="24"/>
+        </w:rPr>
+      </w:pPr>
+      <w:proofErr w:type="gramStart"/>
+      <w:r>
+        <w:rPr>
+          <w:rFonts w:ascii="Times New Roman" w:hAnsi="Times New Roman" w:cs="Times New Roman"/>
+          <w:sz w:val="24"/>
+          <w:szCs w:val="24"/>
+        </w:rPr>
+        <w:t>maximális</w:t>
+      </w:r>
+      <w:proofErr w:type="gramEnd"/>
+      <w:r>
+        <w:rPr>
+          <w:rFonts w:ascii="Times New Roman" w:hAnsi="Times New Roman" w:cs="Times New Roman"/>
+          <w:sz w:val="24"/>
+          <w:szCs w:val="24"/>
+        </w:rPr>
+        <w:t xml:space="preserve"> frissítési frekvencia: 1200 MHz,</w:t>
+      </w:r>
+    </w:p>
+    <w:p>
+      <w:pPr>
+        <w:rPr>
+          <w:rFonts w:ascii="Times New Roman" w:hAnsi="Times New Roman" w:cs="Times New Roman"/>
+          <w:sz w:val="24"/>
+          <w:szCs w:val="24"/>
+        </w:rPr>
+      </w:pPr>
+      <w:proofErr w:type="gramStart"/>
+      <w:r>
+        <w:rPr>
+          <w:rFonts w:ascii="Times New Roman" w:hAnsi="Times New Roman" w:cs="Times New Roman"/>
+          <w:sz w:val="24"/>
+          <w:szCs w:val="24"/>
+        </w:rPr>
+        <w:t>maximális</w:t>
+      </w:r>
+      <w:proofErr w:type="gramEnd"/>
+      <w:r>
+        <w:rPr>
+          <w:rFonts w:ascii="Times New Roman" w:hAnsi="Times New Roman" w:cs="Times New Roman"/>
+          <w:sz w:val="24"/>
+          <w:szCs w:val="24"/>
+        </w:rPr>
+        <w:t xml:space="preserve"> differenciáljel TMDS: 48 </w:t>
+      </w:r>
+      <w:proofErr w:type="spellStart"/>
+      <w:r>
+        <w:rPr>
+          <w:rFonts w:ascii="Times New Roman" w:hAnsi="Times New Roman" w:cs="Times New Roman"/>
+          <w:sz w:val="24"/>
+          <w:szCs w:val="24"/>
+        </w:rPr>
+        <w:t>Gbit</w:t>
+      </w:r>
+      <w:proofErr w:type="spellEnd"/>
+      <w:r>
+        <w:rPr>
+          <w:rFonts w:ascii="Times New Roman" w:hAnsi="Times New Roman" w:cs="Times New Roman"/>
+          <w:sz w:val="24"/>
+          <w:szCs w:val="24"/>
+        </w:rPr>
+        <w:t>/s.</w:t>
+      </w:r>
+    </w:p>
+    <w:p>
+      <w:pPr>
+        <w:rPr>
+          <w:rFonts w:ascii="Times New Roman" w:hAnsi="Times New Roman" w:cs="Times New Roman"/>
+          <w:sz w:val="24"/>
+          <w:szCs w:val="24"/>
+        </w:rPr>
+      </w:pPr>
+      <w:r>
+        <w:rPr>
+          <w:rFonts w:ascii="Times New Roman" w:hAnsi="Times New Roman" w:cs="Times New Roman"/>
+          <w:sz w:val="24"/>
+          <w:szCs w:val="24"/>
+        </w:rPr>
+        <w:t>HDMI kábel változatok</w:t>
+      </w:r>
+    </w:p>
+    <w:p>
+      <w:pPr>
+        <w:rPr>
+          <w:rFonts w:ascii="Times New Roman" w:hAnsi="Times New Roman" w:cs="Times New Roman"/>
+          <w:sz w:val="24"/>
+          <w:szCs w:val="24"/>
+        </w:rPr>
+      </w:pPr>
+      <w:r>
+        <w:rPr>
+          <w:rFonts w:ascii="Times New Roman" w:hAnsi="Times New Roman" w:cs="Times New Roman"/>
+          <w:sz w:val="24"/>
+          <w:szCs w:val="24"/>
+        </w:rPr>
+        <w:t>Háromféle HDMI-kábel létezik – A, C és D típus. A fő különbség az ilyen típusú HDMI-kábelek között a kialakításukban és a csatlakozó méretében rejlik.</w:t>
+      </w:r>
+    </w:p>
+    <w:p>
+      <w:pPr>
+        <w:rPr>
+          <w:rFonts w:ascii="Times New Roman" w:hAnsi="Times New Roman" w:cs="Times New Roman"/>
+          <w:sz w:val="24"/>
+          <w:szCs w:val="24"/>
+        </w:rPr>
+      </w:pPr>
+    </w:p>
+    <w:p>
+      <w:pPr>
+        <w:rPr>
+          <w:rFonts w:ascii="Times New Roman" w:hAnsi="Times New Roman" w:cs="Times New Roman"/>
+          <w:sz w:val="24"/>
+          <w:szCs w:val="24"/>
+        </w:rPr>
+      </w:pPr>
+      <w:r>
+        <w:rPr>
+          <w:rFonts w:ascii="Times New Roman" w:hAnsi="Times New Roman" w:cs="Times New Roman"/>
+          <w:sz w:val="24"/>
+          <w:szCs w:val="24"/>
+        </w:rPr>
+        <w:t>A típusú HDMI</w:t>
+      </w:r>
+    </w:p>
+    <w:p>
+      <w:pPr>
+        <w:rPr>
+          <w:rFonts w:ascii="Times New Roman" w:hAnsi="Times New Roman" w:cs="Times New Roman"/>
+          <w:sz w:val="24"/>
+          <w:szCs w:val="24"/>
+        </w:rPr>
+      </w:pPr>
+      <w:r>
+        <w:rPr>
+          <w:rFonts w:ascii="Times New Roman" w:hAnsi="Times New Roman" w:cs="Times New Roman"/>
+          <w:sz w:val="24"/>
+          <w:szCs w:val="24"/>
+        </w:rPr>
+        <w:t xml:space="preserve">Az A típusú HDMI egy klasszikus és legelterjedtebb verzió. A háztartásokban digitális jelek átvitelére használják </w:t>
+      </w:r>
+      <w:proofErr w:type="spellStart"/>
+      <w:r>
+        <w:rPr>
+          <w:rFonts w:ascii="Times New Roman" w:hAnsi="Times New Roman" w:cs="Times New Roman"/>
+          <w:sz w:val="24"/>
+          <w:szCs w:val="24"/>
+        </w:rPr>
+        <w:t>audio</w:t>
+      </w:r>
+      <w:proofErr w:type="spellEnd"/>
+      <w:r>
+        <w:rPr>
+          <w:rFonts w:ascii="Times New Roman" w:hAnsi="Times New Roman" w:cs="Times New Roman"/>
+          <w:sz w:val="24"/>
+          <w:szCs w:val="24"/>
+        </w:rPr>
+        <w:t xml:space="preserve">- és videoeszközök, például játékkonzolok, tévék, </w:t>
+      </w:r>
+      <w:proofErr w:type="spellStart"/>
+      <w:r>
+        <w:rPr>
+          <w:rFonts w:ascii="Times New Roman" w:hAnsi="Times New Roman" w:cs="Times New Roman"/>
+          <w:sz w:val="24"/>
+          <w:szCs w:val="24"/>
+        </w:rPr>
+        <w:t>Blu-ray</w:t>
+      </w:r>
+      <w:proofErr w:type="spellEnd"/>
+      <w:r>
+        <w:rPr>
+          <w:rFonts w:ascii="Times New Roman" w:hAnsi="Times New Roman" w:cs="Times New Roman"/>
+          <w:sz w:val="24"/>
+          <w:szCs w:val="24"/>
+        </w:rPr>
+        <w:t xml:space="preserve"> lejátszók és házimozi rendszerek között.</w:t>
+      </w:r>
+    </w:p>
+    <w:p>
+      <w:pPr>
+        <w:rPr>
+          <w:rFonts w:ascii="Times New Roman" w:hAnsi="Times New Roman" w:cs="Times New Roman"/>
+          <w:sz w:val="24"/>
+          <w:szCs w:val="24"/>
+        </w:rPr>
+      </w:pPr>
+    </w:p>
+    <w:p>
+      <w:pPr>
+        <w:rPr>
+          <w:rFonts w:ascii="Times New Roman" w:hAnsi="Times New Roman" w:cs="Times New Roman"/>
+          <w:sz w:val="24"/>
+          <w:szCs w:val="24"/>
+        </w:rPr>
+      </w:pPr>
+      <w:r>
+        <w:rPr>
+          <w:rFonts w:ascii="Times New Roman" w:hAnsi="Times New Roman" w:cs="Times New Roman"/>
+          <w:sz w:val="24"/>
+          <w:szCs w:val="24"/>
+        </w:rPr>
+        <w:t>C típusú HDMI (mini HDMI)</w:t>
+      </w:r>
+    </w:p>
+    <w:p>
+      <w:pPr>
+        <w:rPr>
+          <w:rFonts w:ascii="Times New Roman" w:hAnsi="Times New Roman" w:cs="Times New Roman"/>
+          <w:sz w:val="24"/>
+          <w:szCs w:val="24"/>
+        </w:rPr>
+      </w:pPr>
+      <w:r>
+        <w:rPr>
+          <w:rFonts w:ascii="Times New Roman" w:hAnsi="Times New Roman" w:cs="Times New Roman"/>
+          <w:sz w:val="24"/>
+          <w:szCs w:val="24"/>
+        </w:rPr>
+        <w:t xml:space="preserve">A Mini HDMI-t általában hordozható eszközök, például kamerák vagy okostelefonok TV-hez, számítógépekhez és laptopokhoz vagy </w:t>
+      </w:r>
+      <w:proofErr w:type="spellStart"/>
+      <w:r>
+        <w:rPr>
+          <w:rFonts w:ascii="Times New Roman" w:hAnsi="Times New Roman" w:cs="Times New Roman"/>
+          <w:sz w:val="24"/>
+          <w:szCs w:val="24"/>
+        </w:rPr>
+        <w:t>médialejátszókhoz</w:t>
+      </w:r>
+      <w:proofErr w:type="spellEnd"/>
+      <w:r>
+        <w:rPr>
+          <w:rFonts w:ascii="Times New Roman" w:hAnsi="Times New Roman" w:cs="Times New Roman"/>
+          <w:sz w:val="24"/>
+          <w:szCs w:val="24"/>
+        </w:rPr>
+        <w:t xml:space="preserve"> való csatlakoztatására használják.</w:t>
+      </w:r>
+    </w:p>
+    <w:p>
+      <w:pPr>
+        <w:rPr>
+          <w:rFonts w:ascii="Times New Roman" w:hAnsi="Times New Roman" w:cs="Times New Roman"/>
+          <w:sz w:val="24"/>
+          <w:szCs w:val="24"/>
+        </w:rPr>
+      </w:pPr>
+    </w:p>
+    <w:p>
+      <w:pPr>
+        <w:rPr>
+          <w:rFonts w:ascii="Times New Roman" w:hAnsi="Times New Roman" w:cs="Times New Roman"/>
+          <w:sz w:val="24"/>
+          <w:szCs w:val="24"/>
+        </w:rPr>
+      </w:pPr>
+      <w:r>
+        <w:rPr>
+          <w:rFonts w:ascii="Times New Roman" w:hAnsi="Times New Roman" w:cs="Times New Roman"/>
+          <w:sz w:val="24"/>
+          <w:szCs w:val="24"/>
+        </w:rPr>
+        <w:t>D típusú HDMI (mikro HDMI)</w:t>
+      </w:r>
+    </w:p>
+    <w:p>
+      <w:pPr>
+        <w:rPr>
+          <w:rFonts w:ascii="Times New Roman" w:hAnsi="Times New Roman" w:cs="Times New Roman"/>
+          <w:sz w:val="24"/>
+          <w:szCs w:val="24"/>
+        </w:rPr>
+      </w:pPr>
+      <w:r>
+        <w:rPr>
+          <w:rFonts w:ascii="Times New Roman" w:hAnsi="Times New Roman" w:cs="Times New Roman"/>
+          <w:sz w:val="24"/>
+          <w:szCs w:val="24"/>
+        </w:rPr>
+        <w:t>Ez a legkisebb HDMI-csatlakozó, amelyet elsősorban mobileszközök – okostelefonok és táblagépek – közötti jelek továbbítására használnak.</w:t>
+      </w:r>
+    </w:p>
+    <w:p>
+      <w:pPr>
+        <w:jc w:val="center"/>
+        <w:rPr>
+          <w:rFonts w:ascii="Times New Roman" w:hAnsi="Times New Roman" w:cs="Times New Roman"/>
+          <w:sz w:val="24"/>
+          <w:szCs w:val="24"/>
+        </w:rPr>
+      </w:pPr>
+      <w:r>
+        <w:rPr>
+          <w:rFonts w:ascii="Times New Roman" w:hAnsi="Times New Roman" w:cs="Times New Roman"/>
+          <w:noProof/>
+          <w:sz w:val="24"/>
+          <w:szCs w:val="24"/>
+          <w:lang w:eastAsia="hu-HU"/>
+        </w:rPr>
+        <w:drawing>
+          <wp:inline distT="0" distB="0" distL="0" distR="0" wp14:anchorId="0BD304C0" wp14:editId="18DDC5EB">
+            <wp:extent cx="5753100" cy="2838450"/>
+            <wp:effectExtent l="0" t="0" r="0" b="0"/>
+            <wp:docPr id="12" name="Kép 12" descr="C:\Users\peterdavid\Downloads\ezgif-5-c81a51109e.jpg"/>
+            <wp:cNvGraphicFramePr>
+              <a:graphicFrameLocks xmlns:a="http://schemas.openxmlformats.org/drawingml/2006/main" noChangeAspect="1"/>
+            </wp:cNvGraphicFramePr>
+            <a:graphic xmlns:a="http://schemas.openxmlformats.org/drawingml/2006/main">
+              <a:graphicData uri="http://schemas.openxmlformats.org/drawingml/2006/picture">
+                <pic:pic xmlns:pic="http://schemas.openxmlformats.org/drawingml/2006/picture">
+                  <pic:nvPicPr>
+                    <pic:cNvPr id="0" name="Picture 2" descr="C:\Users\peterdavid\Downloads\ezgif-5-c81a51109e.jpg"/>
+                    <pic:cNvPicPr>
+                      <a:picLocks noChangeAspect="1" noChangeArrowheads="1"/>
+                    </pic:cNvPicPr>
+                  </pic:nvPicPr>
+                  <pic:blipFill>
+                    <a:blip r:embed="rId19">
+                      <a:extLst>
+                        <a:ext uri="{28A0092B-C50C-407E-A947-70E740481C1C}">
+                          <a14:useLocalDpi xmlns:a14="http://schemas.microsoft.com/office/drawing/2010/main" val="0"/>
+                        </a:ext>
+                      </a:extLst>
+                    </a:blip>
+                    <a:srcRect/>
+                    <a:stretch>
+                      <a:fillRect/>
+                    </a:stretch>
+                  </pic:blipFill>
+                  <pic:spPr bwMode="auto">
+                    <a:xfrm>
+                      <a:off x="0" y="0"/>
+                      <a:ext cx="5753100" cy="2838450"/>
+                    </a:xfrm>
+                    <a:prstGeom prst="rect">
+                      <a:avLst/>
+                    </a:prstGeom>
+                    <a:noFill/>
+                    <a:ln>
+                      <a:noFill/>
+                    </a:ln>
+                  </pic:spPr>
+                </pic:pic>
+              </a:graphicData>
+            </a:graphic>
+          </wp:inline>
+        </w:drawing>
+      </w:r>
+    </w:p>
+    <w:p>
+      <w:pPr>
+        <w:jc w:val="center"/>
+        <w:rPr>
+          <w:rFonts w:ascii="Times New Roman" w:hAnsi="Times New Roman" w:cs="Times New Roman"/>
+          <w:sz w:val="24"/>
+          <w:szCs w:val="24"/>
+        </w:rPr>
+      </w:pPr>
+    </w:p>
+    <w:p>
+      <w:pPr>
+        <w:rPr>
+          <w:rFonts w:ascii="Times New Roman" w:hAnsi="Times New Roman" w:cs="Times New Roman"/>
+          <w:sz w:val="24"/>
+          <w:szCs w:val="24"/>
+        </w:rPr>
+      </w:pPr>
+      <w:r>
+        <w:rPr>
+          <w:rFonts w:ascii="Times New Roman" w:hAnsi="Times New Roman" w:cs="Times New Roman"/>
+          <w:noProof/>
+          <w:sz w:val="24"/>
+          <w:szCs w:val="24"/>
+          <w:lang w:eastAsia="hu-HU"/>
+        </w:rPr>
+        <w:drawing>
+          <wp:anchor distT="0" distB="0" distL="114300" distR="114300" simplePos="0" relativeHeight="251660288" behindDoc="1" locked="0" layoutInCell="1" allowOverlap="1" wp14:anchorId="2949D893" wp14:editId="181660B1">
+            <wp:simplePos x="0" y="0"/>
+            <wp:positionH relativeFrom="column">
+              <wp:posOffset>843280</wp:posOffset>
+            </wp:positionH>
+            <wp:positionV relativeFrom="paragraph">
+              <wp:posOffset>0</wp:posOffset>
+            </wp:positionV>
+            <wp:extent cx="3717186" cy="4055110"/>
+            <wp:effectExtent l="0" t="0" r="0" b="2540"/>
+            <wp:wrapTight wrapText="bothSides">
+              <wp:wrapPolygon edited="0">
+                <wp:start x="0" y="0"/>
+                <wp:lineTo x="0" y="21512"/>
+                <wp:lineTo x="21478" y="21512"/>
+                <wp:lineTo x="21478" y="0"/>
+                <wp:lineTo x="0" y="0"/>
+              </wp:wrapPolygon>
+            </wp:wrapTight>
+            <wp:docPr id="10" name="Kép 10" descr="C:\Users\peterdavid\Downloads\hdmi-tipusok-cikk.jpg"/>
+            <wp:cNvGraphicFramePr>
+              <a:graphicFrameLocks xmlns:a="http://schemas.openxmlformats.org/drawingml/2006/main" noChangeAspect="1"/>
+            </wp:cNvGraphicFramePr>
+            <a:graphic xmlns:a="http://schemas.openxmlformats.org/drawingml/2006/main">
+              <a:graphicData uri="http://schemas.openxmlformats.org/drawingml/2006/picture">
+                <pic:pic xmlns:pic="http://schemas.openxmlformats.org/drawingml/2006/picture">
+                  <pic:nvPicPr>
+                    <pic:cNvPr id="0" name="Picture 1" descr="C:\Users\peterdavid\Downloads\hdmi-tipusok-cikk.jpg"/>
+                    <pic:cNvPicPr>
+                      <a:picLocks noChangeAspect="1" noChangeArrowheads="1"/>
+                    </pic:cNvPicPr>
+                  </pic:nvPicPr>
+                  <pic:blipFill>
+                    <a:blip r:embed="rId20">
+                      <a:extLst>
+                        <a:ext uri="{28A0092B-C50C-407E-A947-70E740481C1C}">
+                          <a14:useLocalDpi xmlns:a14="http://schemas.microsoft.com/office/drawing/2010/main" val="0"/>
+                        </a:ext>
+                      </a:extLst>
+                    </a:blip>
+                    <a:srcRect/>
+                    <a:stretch>
+                      <a:fillRect/>
+                    </a:stretch>
+                  </pic:blipFill>
+                  <pic:spPr bwMode="auto">
+                    <a:xfrm>
+                      <a:off x="0" y="0"/>
+                      <a:ext cx="3717186" cy="4055110"/>
+                    </a:xfrm>
+                    <a:prstGeom prst="rect">
+                      <a:avLst/>
+                    </a:prstGeom>
+                    <a:noFill/>
+                    <a:ln>
+                      <a:noFill/>
+                    </a:ln>
+                  </pic:spPr>
+                </pic:pic>
+              </a:graphicData>
+            </a:graphic>
+          </wp:anchor>
+        </w:drawing>
+      </w:r>
+    </w:p>
+    <w:p>
+      <w:pPr>
+        <w:jc w:val="center"/>
+        <w:rPr>
+          <w:rFonts w:ascii="Times New Roman" w:hAnsi="Times New Roman" w:cs="Times New Roman"/>
+          <w:sz w:val="24"/>
+          <w:szCs w:val="24"/>
+        </w:rPr>
+      </w:pPr>
+    </w:p>
+    <w:p>
+      <w:pPr>
+        <w:rPr>
+          <w:rFonts w:ascii="Times New Roman" w:hAnsi="Times New Roman" w:cs="Times New Roman"/>
+          <w:sz w:val="24"/>
+          <w:szCs w:val="24"/>
+        </w:rPr>
+      </w:pPr>
+      <w:r>
+        <w:rPr>
+          <w:rFonts w:ascii="Times New Roman" w:hAnsi="Times New Roman" w:cs="Times New Roman"/>
+          <w:sz w:val="24"/>
+          <w:szCs w:val="24"/>
+        </w:rPr>
+        <w:br w:type="page"/>
+      </w:r>
+    </w:p>
+    <w:p>
+      <w:pPr>
+        <w:jc w:val="center"/>
+        <w:rPr>
+          <w:rFonts w:ascii="Times New Roman" w:hAnsi="Times New Roman" w:cs="Times New Roman"/>
+          <w:b/>
+          <w:sz w:val="24"/>
+          <w:szCs w:val="24"/>
+        </w:rPr>
+      </w:pPr>
+      <w:r>
+        <w:rPr>
+          <w:rFonts w:ascii="Times New Roman" w:hAnsi="Times New Roman" w:cs="Times New Roman"/>
+          <w:b/>
+          <w:sz w:val="24"/>
+          <w:szCs w:val="24"/>
+        </w:rPr>
+        <w:lastRenderedPageBreak/>
+        <w:t>D-SUB/VGA</w:t>
+      </w:r>
+    </w:p>
+    <w:p>
+      <w:pPr>
+        <w:jc w:val="center"/>
+        <w:rPr>
+          <w:rFonts w:ascii="Times New Roman" w:hAnsi="Times New Roman" w:cs="Times New Roman"/>
+          <w:sz w:val="24"/>
+          <w:szCs w:val="24"/>
+        </w:rPr>
+      </w:pPr>
+      <w:r>
+        <w:rPr>
+          <w:rFonts w:ascii="Times New Roman" w:hAnsi="Times New Roman" w:cs="Times New Roman"/>
+          <w:sz w:val="24"/>
+          <w:szCs w:val="24"/>
+        </w:rPr>
+        <w:t xml:space="preserve">Ha már a bevezetőben az analóg csatlakozó volt az első, akkor most is kezdjük a sort ezzel az interfésszel. Biztosan mindenki látott már ilyet; a gyártók kék színnel szokták megjelölni. Több évtizede velünk van, amikor a számítógépekhez még csak CRT-s monitorokat kötöttünk, már akkor is létezett ez a szabvány. Habár az LCD-kijelzőkhöz a digitális csatlakozó jobban </w:t>
+      </w:r>
+      <w:proofErr w:type="gramStart"/>
+      <w:r>
+        <w:rPr>
+          <w:rFonts w:ascii="Times New Roman" w:hAnsi="Times New Roman" w:cs="Times New Roman"/>
+          <w:sz w:val="24"/>
+          <w:szCs w:val="24"/>
+        </w:rPr>
+        <w:t>klappol</w:t>
+      </w:r>
+      <w:proofErr w:type="gramEnd"/>
+      <w:r>
+        <w:rPr>
+          <w:rFonts w:ascii="Times New Roman" w:hAnsi="Times New Roman" w:cs="Times New Roman"/>
+          <w:sz w:val="24"/>
+          <w:szCs w:val="24"/>
+        </w:rPr>
+        <w:t>, a D-</w:t>
+      </w:r>
+      <w:proofErr w:type="spellStart"/>
+      <w:r>
+        <w:rPr>
+          <w:rFonts w:ascii="Times New Roman" w:hAnsi="Times New Roman" w:cs="Times New Roman"/>
+          <w:sz w:val="24"/>
+          <w:szCs w:val="24"/>
+        </w:rPr>
+        <w:t>Sub</w:t>
+      </w:r>
+      <w:proofErr w:type="spellEnd"/>
+      <w:r>
+        <w:rPr>
+          <w:rFonts w:ascii="Times New Roman" w:hAnsi="Times New Roman" w:cs="Times New Roman"/>
+          <w:sz w:val="24"/>
+          <w:szCs w:val="24"/>
+        </w:rPr>
+        <w:t xml:space="preserve"> sem tűnt el teljesen róluk, még ma is vannak szép számmal olyan monitorok (és persze notebookok), amelyen megtalálható.</w:t>
+      </w:r>
+    </w:p>
+    <w:p>
+      <w:pPr>
+        <w:jc w:val="center"/>
+        <w:rPr>
+          <w:rFonts w:ascii="Times New Roman" w:hAnsi="Times New Roman" w:cs="Times New Roman"/>
+          <w:sz w:val="24"/>
+          <w:szCs w:val="24"/>
+        </w:rPr>
+      </w:pPr>
+    </w:p>
+    <w:p>
+      <w:pPr>
+        <w:rPr>
+          <w:rFonts w:ascii="Times New Roman" w:hAnsi="Times New Roman" w:cs="Times New Roman"/>
+          <w:sz w:val="24"/>
+          <w:szCs w:val="24"/>
+        </w:rPr>
+      </w:pPr>
+    </w:p>
+    <w:p>
+      <w:pPr>
+        <w:jc w:val="center"/>
+        <w:rPr>
+          <w:rFonts w:ascii="Times New Roman" w:hAnsi="Times New Roman" w:cs="Times New Roman"/>
+          <w:sz w:val="24"/>
+          <w:szCs w:val="24"/>
+        </w:rPr>
+      </w:pPr>
+      <w:r>
+        <w:rPr>
+          <w:rFonts w:ascii="Times New Roman" w:hAnsi="Times New Roman" w:cs="Times New Roman"/>
+          <w:sz w:val="24"/>
+          <w:szCs w:val="24"/>
+        </w:rPr>
+        <w:t xml:space="preserve">A szabvány akár a </w:t>
+      </w:r>
+      <w:proofErr w:type="spellStart"/>
+      <w:r>
+        <w:rPr>
+          <w:rFonts w:ascii="Times New Roman" w:hAnsi="Times New Roman" w:cs="Times New Roman"/>
+          <w:sz w:val="24"/>
+          <w:szCs w:val="24"/>
+        </w:rPr>
+        <w:t>Full</w:t>
+      </w:r>
+      <w:proofErr w:type="spellEnd"/>
+      <w:r>
+        <w:rPr>
+          <w:rFonts w:ascii="Times New Roman" w:hAnsi="Times New Roman" w:cs="Times New Roman"/>
+          <w:sz w:val="24"/>
+          <w:szCs w:val="24"/>
+        </w:rPr>
+        <w:t xml:space="preserve"> HD felbontású képet is támogatja, viszont mivel a jel továbbítása analóg, rossz minőségű kábelnél a jel könnyen </w:t>
+      </w:r>
+      <w:proofErr w:type="spellStart"/>
+      <w:r>
+        <w:rPr>
+          <w:rFonts w:ascii="Times New Roman" w:hAnsi="Times New Roman" w:cs="Times New Roman"/>
+          <w:sz w:val="24"/>
+          <w:szCs w:val="24"/>
+        </w:rPr>
+        <w:t>zajosodhat</w:t>
+      </w:r>
+      <w:proofErr w:type="spellEnd"/>
+      <w:r>
+        <w:rPr>
+          <w:rFonts w:ascii="Times New Roman" w:hAnsi="Times New Roman" w:cs="Times New Roman"/>
+          <w:sz w:val="24"/>
+          <w:szCs w:val="24"/>
+        </w:rPr>
+        <w:t xml:space="preserve">; ez a képminőségen is </w:t>
+      </w:r>
+      <w:proofErr w:type="spellStart"/>
+      <w:r>
+        <w:rPr>
+          <w:rFonts w:ascii="Times New Roman" w:hAnsi="Times New Roman" w:cs="Times New Roman"/>
+          <w:sz w:val="24"/>
+          <w:szCs w:val="24"/>
+        </w:rPr>
+        <w:t>meglátszódhat</w:t>
+      </w:r>
+      <w:proofErr w:type="spellEnd"/>
+      <w:r>
+        <w:rPr>
+          <w:rFonts w:ascii="Times New Roman" w:hAnsi="Times New Roman" w:cs="Times New Roman"/>
+          <w:sz w:val="24"/>
+          <w:szCs w:val="24"/>
+        </w:rPr>
+        <w:t>, főleg akkor, ha nagy távolságot próbálunk áthidalni az eszközök között. Amennyiben van rá mód, érdemes inkább digitális csatlakozást használni a D-</w:t>
+      </w:r>
+      <w:proofErr w:type="spellStart"/>
+      <w:r>
+        <w:rPr>
+          <w:rFonts w:ascii="Times New Roman" w:hAnsi="Times New Roman" w:cs="Times New Roman"/>
+          <w:sz w:val="24"/>
+          <w:szCs w:val="24"/>
+        </w:rPr>
+        <w:t>Sub</w:t>
+      </w:r>
+      <w:proofErr w:type="spellEnd"/>
+      <w:r>
+        <w:rPr>
+          <w:rFonts w:ascii="Times New Roman" w:hAnsi="Times New Roman" w:cs="Times New Roman"/>
+          <w:sz w:val="24"/>
+          <w:szCs w:val="24"/>
+        </w:rPr>
+        <w:t xml:space="preserve"> interfész helyett.</w:t>
+      </w:r>
+    </w:p>
+    <w:p>
+      <w:pPr>
+        <w:jc w:val="center"/>
+        <w:rPr>
+          <w:rFonts w:ascii="Times New Roman" w:hAnsi="Times New Roman" w:cs="Times New Roman"/>
+          <w:sz w:val="24"/>
+          <w:szCs w:val="24"/>
+        </w:rPr>
+      </w:pPr>
+    </w:p>
+    <w:p>
+      <w:pPr>
+        <w:jc w:val="center"/>
+        <w:rPr>
+          <w:rFonts w:ascii="Times New Roman" w:hAnsi="Times New Roman" w:cs="Times New Roman"/>
+          <w:sz w:val="24"/>
+          <w:szCs w:val="24"/>
+        </w:rPr>
+      </w:pPr>
+      <w:r>
+        <w:rPr>
+          <w:rFonts w:ascii="Times New Roman" w:hAnsi="Times New Roman" w:cs="Times New Roman"/>
+          <w:noProof/>
+          <w:sz w:val="24"/>
+          <w:szCs w:val="24"/>
+          <w:lang w:eastAsia="hu-HU"/>
+        </w:rPr>
+        <w:drawing>
+          <wp:inline distT="0" distB="0" distL="0" distR="0" wp14:anchorId="0AB86381" wp14:editId="5CB69A56">
+            <wp:extent cx="5760720" cy="3840480"/>
+            <wp:effectExtent l="0" t="0" r="0" b="7620"/>
+            <wp:docPr id="22" name="Kép 22" descr="C:\Users\peterdavid\Downloads\hama-d-sub.jpg"/>
+            <wp:cNvGraphicFramePr>
+              <a:graphicFrameLocks xmlns:a="http://schemas.openxmlformats.org/drawingml/2006/main" noChangeAspect="1"/>
+            </wp:cNvGraphicFramePr>
+            <a:graphic xmlns:a="http://schemas.openxmlformats.org/drawingml/2006/main">
+              <a:graphicData uri="http://schemas.openxmlformats.org/drawingml/2006/picture">
+                <pic:pic xmlns:pic="http://schemas.openxmlformats.org/drawingml/2006/picture">
+                  <pic:nvPicPr>
+                    <pic:cNvPr id="0" name="Picture 107" descr="C:\Users\peterdavid\Downloads\hama-d-sub.jpg"/>
+                    <pic:cNvPicPr>
+                      <a:picLocks noChangeAspect="1" noChangeArrowheads="1"/>
+                    </pic:cNvPicPr>
+                  </pic:nvPicPr>
+                  <pic:blipFill>
+                    <a:blip r:embed="rId21">
+                      <a:extLst>
+                        <a:ext uri="{28A0092B-C50C-407E-A947-70E740481C1C}">
+                          <a14:useLocalDpi xmlns:a14="http://schemas.microsoft.com/office/drawing/2010/main" val="0"/>
+                        </a:ext>
+                      </a:extLst>
+                    </a:blip>
+                    <a:srcRect/>
+                    <a:stretch>
+                      <a:fillRect/>
+                    </a:stretch>
+                  </pic:blipFill>
+                  <pic:spPr bwMode="auto">
+                    <a:xfrm>
+                      <a:off x="0" y="0"/>
+                      <a:ext cx="5760720" cy="3840480"/>
+                    </a:xfrm>
+                    <a:prstGeom prst="rect">
+                      <a:avLst/>
+                    </a:prstGeom>
+                    <a:noFill/>
+                    <a:ln>
+                      <a:noFill/>
+                    </a:ln>
+                  </pic:spPr>
+                </pic:pic>
+              </a:graphicData>
+            </a:graphic>
+          </wp:inline>
+        </w:drawing>
+      </w:r>
+      <w:r>
+        <w:rPr>
+          <w:rFonts w:ascii="Times New Roman" w:hAnsi="Times New Roman" w:cs="Times New Roman"/>
+          <w:sz w:val="24"/>
+          <w:szCs w:val="24"/>
+        </w:rPr>
+        <w:t xml:space="preserve"> </w:t>
+      </w:r>
+    </w:p>
+    <w:p>
+      <w:pPr>
+        <w:jc w:val="center"/>
+        <w:rPr>
+          <w:rFonts w:ascii="Times New Roman" w:hAnsi="Times New Roman" w:cs="Times New Roman"/>
+          <w:b/>
+          <w:sz w:val="24"/>
+          <w:szCs w:val="24"/>
+        </w:rPr>
+      </w:pPr>
+    </w:p>
+    <w:p>
+      <w:pPr>
+        <w:jc w:val="center"/>
+        <w:rPr>
+          <w:rFonts w:ascii="Times New Roman" w:hAnsi="Times New Roman" w:cs="Times New Roman"/>
+          <w:b/>
+          <w:sz w:val="24"/>
+          <w:szCs w:val="24"/>
+        </w:rPr>
+      </w:pPr>
+      <w:r>
+        <w:rPr>
+          <w:rFonts w:ascii="Times New Roman" w:hAnsi="Times New Roman" w:cs="Times New Roman"/>
+          <w:b/>
+          <w:sz w:val="24"/>
+          <w:szCs w:val="24"/>
+        </w:rPr>
+        <w:t>DVI</w:t>
+      </w:r>
+    </w:p>
+    <w:p>
+      <w:pPr>
+        <w:jc w:val="center"/>
+        <w:rPr>
+          <w:rFonts w:ascii="Times New Roman" w:hAnsi="Times New Roman" w:cs="Times New Roman"/>
+          <w:sz w:val="24"/>
+          <w:szCs w:val="24"/>
+        </w:rPr>
+      </w:pPr>
+      <w:r>
+        <w:rPr>
+          <w:rFonts w:ascii="Times New Roman" w:hAnsi="Times New Roman" w:cs="Times New Roman"/>
+          <w:sz w:val="24"/>
+          <w:szCs w:val="24"/>
+        </w:rPr>
+        <w:t xml:space="preserve">A Digital Video </w:t>
+      </w:r>
+      <w:proofErr w:type="spellStart"/>
+      <w:r>
+        <w:rPr>
+          <w:rFonts w:ascii="Times New Roman" w:hAnsi="Times New Roman" w:cs="Times New Roman"/>
+          <w:sz w:val="24"/>
+          <w:szCs w:val="24"/>
+        </w:rPr>
+        <w:t>Interface</w:t>
+      </w:r>
+      <w:proofErr w:type="spellEnd"/>
+      <w:r>
+        <w:rPr>
+          <w:rFonts w:ascii="Times New Roman" w:hAnsi="Times New Roman" w:cs="Times New Roman"/>
+          <w:sz w:val="24"/>
+          <w:szCs w:val="24"/>
+        </w:rPr>
+        <w:t xml:space="preserve"> nevű szabványt 1999-ben fejlesztették ki, alkotóinak célja pedig az volt, hogy a világon mindenhol (és mindenre) ezt a csatlakozótípust használják, ha digitális képanyagot kell továbbítani. Most már tudjuk, hogy ez a cél nem teljesült, ugyanakkor a DVI fontosságát mégsem lehet elvitatni, hiszen ez került az első digitális csatlakozóval szerelt </w:t>
+      </w:r>
+      <w:r>
+        <w:rPr>
+          <w:rFonts w:ascii="Times New Roman" w:hAnsi="Times New Roman" w:cs="Times New Roman"/>
+          <w:sz w:val="24"/>
+          <w:szCs w:val="24"/>
+        </w:rPr>
+        <w:lastRenderedPageBreak/>
+        <w:t>LCD-monitorokra, és még ma is rengeteg gyártó használja termékeinél. A DVI szabvány elsősorban a digitális képtovábbítás matt jött létre, de a csatlakozót úgy tervezték, hogy analóg jelet is képes legyen továbbítani. A DVI-A csak analóg, a DVI-D csak digitális, a DVI-I pedig analóg és digitális jelet is tud kezelni. A DVI-A „rész” kompatibilis a D-</w:t>
+      </w:r>
+      <w:proofErr w:type="spellStart"/>
+      <w:r>
+        <w:rPr>
+          <w:rFonts w:ascii="Times New Roman" w:hAnsi="Times New Roman" w:cs="Times New Roman"/>
+          <w:sz w:val="24"/>
+          <w:szCs w:val="24"/>
+        </w:rPr>
+        <w:t>Subbal</w:t>
+      </w:r>
+      <w:proofErr w:type="spellEnd"/>
+      <w:r>
+        <w:rPr>
+          <w:rFonts w:ascii="Times New Roman" w:hAnsi="Times New Roman" w:cs="Times New Roman"/>
+          <w:sz w:val="24"/>
+          <w:szCs w:val="24"/>
+        </w:rPr>
+        <w:t>, a később kifejlesztett digitális szabványokat pedig úgy tervezték, hogy a DVI-D-</w:t>
+      </w:r>
+      <w:proofErr w:type="spellStart"/>
+      <w:r>
+        <w:rPr>
+          <w:rFonts w:ascii="Times New Roman" w:hAnsi="Times New Roman" w:cs="Times New Roman"/>
+          <w:sz w:val="24"/>
+          <w:szCs w:val="24"/>
+        </w:rPr>
+        <w:t>vel</w:t>
+      </w:r>
+      <w:proofErr w:type="spellEnd"/>
+      <w:r>
+        <w:rPr>
+          <w:rFonts w:ascii="Times New Roman" w:hAnsi="Times New Roman" w:cs="Times New Roman"/>
+          <w:sz w:val="24"/>
+          <w:szCs w:val="24"/>
+        </w:rPr>
+        <w:t xml:space="preserve"> legyenek kompatibilisek – létezik például olyan kábel is, amelynek egyik végére DVI, másik végére pedig HDMI csatlakozó került.</w:t>
+      </w:r>
+    </w:p>
+    <w:p>
+      <w:pPr>
+        <w:jc w:val="center"/>
+        <w:rPr>
+          <w:rFonts w:ascii="Times New Roman" w:hAnsi="Times New Roman" w:cs="Times New Roman"/>
+          <w:sz w:val="24"/>
+          <w:szCs w:val="24"/>
+        </w:rPr>
+      </w:pPr>
+    </w:p>
+    <w:p>
+      <w:pPr>
+        <w:rPr>
+          <w:rFonts w:ascii="Times New Roman" w:hAnsi="Times New Roman" w:cs="Times New Roman"/>
+          <w:sz w:val="24"/>
+          <w:szCs w:val="24"/>
+        </w:rPr>
+      </w:pPr>
+    </w:p>
+    <w:p>
+      <w:pPr>
+        <w:jc w:val="center"/>
+        <w:rPr>
+          <w:rFonts w:ascii="Times New Roman" w:hAnsi="Times New Roman" w:cs="Times New Roman"/>
+          <w:sz w:val="24"/>
+          <w:szCs w:val="24"/>
+        </w:rPr>
+      </w:pPr>
+      <w:r>
+        <w:rPr>
+          <w:rFonts w:ascii="Times New Roman" w:hAnsi="Times New Roman" w:cs="Times New Roman"/>
+          <w:sz w:val="24"/>
+          <w:szCs w:val="24"/>
+        </w:rPr>
+        <w:t xml:space="preserve">A DVI csatlakozó legnagyobb sávszélessége 3,96 vagy 7,92 </w:t>
+      </w:r>
+      <w:proofErr w:type="spellStart"/>
+      <w:r>
+        <w:rPr>
+          <w:rFonts w:ascii="Times New Roman" w:hAnsi="Times New Roman" w:cs="Times New Roman"/>
+          <w:sz w:val="24"/>
+          <w:szCs w:val="24"/>
+        </w:rPr>
+        <w:t>Gbit</w:t>
+      </w:r>
+      <w:proofErr w:type="spellEnd"/>
+      <w:r>
+        <w:rPr>
+          <w:rFonts w:ascii="Times New Roman" w:hAnsi="Times New Roman" w:cs="Times New Roman"/>
+          <w:sz w:val="24"/>
+          <w:szCs w:val="24"/>
+        </w:rPr>
+        <w:t xml:space="preserve">/s lehet, attól függően, hogy a csatlakozó </w:t>
+      </w:r>
+      <w:proofErr w:type="spellStart"/>
+      <w:r>
+        <w:rPr>
+          <w:rFonts w:ascii="Times New Roman" w:hAnsi="Times New Roman" w:cs="Times New Roman"/>
+          <w:sz w:val="24"/>
+          <w:szCs w:val="24"/>
+        </w:rPr>
+        <w:t>single</w:t>
+      </w:r>
+      <w:proofErr w:type="spellEnd"/>
+      <w:r>
+        <w:rPr>
+          <w:rFonts w:ascii="Times New Roman" w:hAnsi="Times New Roman" w:cs="Times New Roman"/>
+          <w:sz w:val="24"/>
+          <w:szCs w:val="24"/>
+        </w:rPr>
+        <w:t xml:space="preserve">-link vagy </w:t>
+      </w:r>
+      <w:proofErr w:type="spellStart"/>
+      <w:r>
+        <w:rPr>
+          <w:rFonts w:ascii="Times New Roman" w:hAnsi="Times New Roman" w:cs="Times New Roman"/>
+          <w:sz w:val="24"/>
+          <w:szCs w:val="24"/>
+        </w:rPr>
+        <w:t>dual</w:t>
+      </w:r>
+      <w:proofErr w:type="spellEnd"/>
+      <w:r>
+        <w:rPr>
+          <w:rFonts w:ascii="Times New Roman" w:hAnsi="Times New Roman" w:cs="Times New Roman"/>
+          <w:sz w:val="24"/>
+          <w:szCs w:val="24"/>
+        </w:rPr>
+        <w:t>-link kiépítésű. Előbbi 1920×1200, utóbbi 2560×1600 pixeles felbontást támogat legfeljebb, 4K-s monitoroknál tehát ezt a fajta összeköttetést nem lehet alkalmazni.</w:t>
+      </w:r>
+    </w:p>
+    <w:p>
+      <w:pPr>
+        <w:rPr>
+          <w:rFonts w:ascii="Times New Roman" w:hAnsi="Times New Roman" w:cs="Times New Roman"/>
+          <w:sz w:val="24"/>
+          <w:szCs w:val="24"/>
+        </w:rPr>
+      </w:pPr>
+      <w:r>
+        <w:rPr>
+          <w:noProof/>
+          <w:lang w:eastAsia="hu-HU"/>
+        </w:rPr>
+        <w:drawing>
+          <wp:inline distT="0" distB="0" distL="0" distR="0" wp14:anchorId="6A640835" wp14:editId="67073C76">
+            <wp:extent cx="5760720" cy="3840480"/>
+            <wp:effectExtent l="0" t="0" r="0" b="7620"/>
+            <wp:docPr id="23" name="Kép 23" descr="hama-dvi.jpg"/>
+            <wp:cNvGraphicFramePr>
+              <a:graphicFrameLocks xmlns:a="http://schemas.openxmlformats.org/drawingml/2006/main" noChangeAspect="1"/>
+            </wp:cNvGraphicFramePr>
+            <a:graphic xmlns:a="http://schemas.openxmlformats.org/drawingml/2006/main">
+              <a:graphicData uri="http://schemas.openxmlformats.org/drawingml/2006/picture">
+                <pic:pic xmlns:pic="http://schemas.openxmlformats.org/drawingml/2006/picture">
+                  <pic:nvPicPr>
+                    <pic:cNvPr id="0" name="Picture 108" descr="hama-dvi.jpg"/>
+                    <pic:cNvPicPr>
+                      <a:picLocks noChangeAspect="1" noChangeArrowheads="1"/>
+                    </pic:cNvPicPr>
+                  </pic:nvPicPr>
+                  <pic:blipFill>
+                    <a:blip r:embed="rId22">
+                      <a:extLst>
+                        <a:ext uri="{28A0092B-C50C-407E-A947-70E740481C1C}">
+                          <a14:useLocalDpi xmlns:a14="http://schemas.microsoft.com/office/drawing/2010/main" val="0"/>
+                        </a:ext>
+                      </a:extLst>
+                    </a:blip>
+                    <a:srcRect/>
+                    <a:stretch>
+                      <a:fillRect/>
+                    </a:stretch>
+                  </pic:blipFill>
+                  <pic:spPr bwMode="auto">
+                    <a:xfrm>
+                      <a:off x="0" y="0"/>
+                      <a:ext cx="5760720" cy="3840480"/>
+                    </a:xfrm>
+                    <a:prstGeom prst="rect">
+                      <a:avLst/>
+                    </a:prstGeom>
+                    <a:noFill/>
+                    <a:ln>
+                      <a:noFill/>
+                    </a:ln>
+                  </pic:spPr>
+                </pic:pic>
+              </a:graphicData>
+            </a:graphic>
+          </wp:inline>
+        </w:drawing>
+      </w:r>
+    </w:p>
+    <w:p>
+      <w:pPr>
+        <w:rPr>
+          <w:rFonts w:ascii="Times New Roman" w:hAnsi="Times New Roman" w:cs="Times New Roman"/>
+          <w:sz w:val="24"/>
+          <w:szCs w:val="24"/>
+        </w:rPr>
+      </w:pPr>
     </w:p>
     <w:sectPr>
       <w:pgSz w:w="11906" w:h="16838"/>

</xml_diff>

<commit_message>
Display port kész + képek
</commit_message>
<xml_diff>
--- a/David dokumentumai/David dokumentumai.docx
+++ b/David dokumentumai/David dokumentumai.docx
@@ -15411,8 +15411,6 @@
           <w:szCs w:val="40"/>
         </w:rPr>
       </w:pPr>
-      <w:bookmarkStart w:id="0" w:name="_GoBack"/>
-      <w:bookmarkEnd w:id="0"/>
       <w:r>
         <w:rPr>
           <w:rFonts w:ascii="Times New Roman" w:hAnsi="Times New Roman" w:cs="Times New Roman"/>
@@ -18151,6 +18149,2149 @@
           <w:szCs w:val="24"/>
         </w:rPr>
       </w:pPr>
+    </w:p>
+    <w:p>
+      <w:pPr>
+        <w:rPr>
+          <w:rFonts w:ascii="Times New Roman" w:hAnsi="Times New Roman" w:cs="Times New Roman"/>
+          <w:sz w:val="24"/>
+          <w:szCs w:val="24"/>
+        </w:rPr>
+      </w:pPr>
+    </w:p>
+    <w:p>
+      <w:pPr>
+        <w:rPr>
+          <w:rFonts w:ascii="Times New Roman" w:hAnsi="Times New Roman" w:cs="Times New Roman"/>
+          <w:sz w:val="24"/>
+          <w:szCs w:val="24"/>
+        </w:rPr>
+      </w:pPr>
+    </w:p>
+    <w:p>
+      <w:pPr>
+        <w:rPr>
+          <w:rFonts w:ascii="Times New Roman" w:hAnsi="Times New Roman" w:cs="Times New Roman"/>
+          <w:sz w:val="24"/>
+          <w:szCs w:val="24"/>
+        </w:rPr>
+      </w:pPr>
+    </w:p>
+    <w:p>
+      <w:pPr>
+        <w:rPr>
+          <w:rFonts w:ascii="Times New Roman" w:hAnsi="Times New Roman" w:cs="Times New Roman"/>
+          <w:sz w:val="24"/>
+          <w:szCs w:val="24"/>
+        </w:rPr>
+      </w:pPr>
+    </w:p>
+    <w:p>
+      <w:pPr>
+        <w:rPr>
+          <w:rFonts w:ascii="Times New Roman" w:hAnsi="Times New Roman" w:cs="Times New Roman"/>
+          <w:sz w:val="24"/>
+          <w:szCs w:val="24"/>
+        </w:rPr>
+      </w:pPr>
+    </w:p>
+    <w:p>
+      <w:pPr>
+        <w:rPr>
+          <w:rFonts w:ascii="Times New Roman" w:hAnsi="Times New Roman" w:cs="Times New Roman"/>
+          <w:sz w:val="24"/>
+          <w:szCs w:val="24"/>
+        </w:rPr>
+      </w:pPr>
+    </w:p>
+    <w:p>
+      <w:pPr>
+        <w:jc w:val="center"/>
+        <w:rPr>
+          <w:rFonts w:ascii="Times New Roman" w:hAnsi="Times New Roman" w:cs="Times New Roman"/>
+          <w:b/>
+          <w:sz w:val="32"/>
+          <w:szCs w:val="32"/>
+        </w:rPr>
+      </w:pPr>
+      <w:proofErr w:type="spellStart"/>
+      <w:r>
+        <w:rPr>
+          <w:rFonts w:ascii="Times New Roman" w:hAnsi="Times New Roman" w:cs="Times New Roman"/>
+          <w:b/>
+          <w:sz w:val="32"/>
+          <w:szCs w:val="32"/>
+        </w:rPr>
+        <w:lastRenderedPageBreak/>
+        <w:t>DisplayPort</w:t>
+      </w:r>
+      <w:proofErr w:type="spellEnd"/>
+    </w:p>
+    <w:p>
+      <w:pPr>
+        <w:rPr>
+          <w:rFonts w:ascii="Times New Roman" w:hAnsi="Times New Roman" w:cs="Times New Roman"/>
+          <w:sz w:val="24"/>
+          <w:szCs w:val="24"/>
+        </w:rPr>
+      </w:pPr>
+      <w:r>
+        <w:rPr>
+          <w:rFonts w:ascii="Times New Roman" w:hAnsi="Times New Roman" w:cs="Times New Roman"/>
+          <w:sz w:val="24"/>
+          <w:szCs w:val="24"/>
+        </w:rPr>
+        <w:t xml:space="preserve">Sokszor a számítógépek, laptopok, illetve a monitorok esetében a hátoldalon több </w:t>
+      </w:r>
+      <w:proofErr w:type="spellStart"/>
+      <w:r>
+        <w:rPr>
+          <w:rFonts w:ascii="Times New Roman" w:hAnsi="Times New Roman" w:cs="Times New Roman"/>
+          <w:sz w:val="24"/>
+          <w:szCs w:val="24"/>
+        </w:rPr>
+        <w:t>portot</w:t>
+      </w:r>
+      <w:proofErr w:type="spellEnd"/>
+      <w:r>
+        <w:rPr>
+          <w:rFonts w:ascii="Times New Roman" w:hAnsi="Times New Roman" w:cs="Times New Roman"/>
+          <w:sz w:val="24"/>
+          <w:szCs w:val="24"/>
+        </w:rPr>
+        <w:t xml:space="preserve"> azonnal felismerünk, VGA, DVI, HDMI, stb. Viszont mindig megtalálható egy furcsa HDMI-re hasonlító csatlakozófelület, amit sokan nem ismernek fel, pedig ez a HDMI-</w:t>
+      </w:r>
+      <w:proofErr w:type="spellStart"/>
+      <w:r>
+        <w:rPr>
+          <w:rFonts w:ascii="Times New Roman" w:hAnsi="Times New Roman" w:cs="Times New Roman"/>
+          <w:sz w:val="24"/>
+          <w:szCs w:val="24"/>
+        </w:rPr>
+        <w:t>nek</w:t>
+      </w:r>
+      <w:proofErr w:type="spellEnd"/>
+      <w:r>
+        <w:rPr>
+          <w:rFonts w:ascii="Times New Roman" w:hAnsi="Times New Roman" w:cs="Times New Roman"/>
+          <w:sz w:val="24"/>
+          <w:szCs w:val="24"/>
+        </w:rPr>
+        <w:t xml:space="preserve"> egy komoly versenytársa, a Displayport.</w:t>
+      </w:r>
+    </w:p>
+    <w:p>
+      <w:pPr>
+        <w:rPr>
+          <w:rFonts w:ascii="Times New Roman" w:hAnsi="Times New Roman" w:cs="Times New Roman"/>
+          <w:sz w:val="24"/>
+          <w:szCs w:val="24"/>
+        </w:rPr>
+      </w:pPr>
+    </w:p>
+    <w:p>
+      <w:pPr>
+        <w:rPr>
+          <w:rFonts w:ascii="Times New Roman" w:hAnsi="Times New Roman" w:cs="Times New Roman"/>
+          <w:sz w:val="24"/>
+          <w:szCs w:val="24"/>
+        </w:rPr>
+      </w:pPr>
+      <w:proofErr w:type="spellStart"/>
+      <w:r>
+        <w:rPr>
+          <w:rFonts w:ascii="Times New Roman" w:hAnsi="Times New Roman" w:cs="Times New Roman"/>
+          <w:sz w:val="24"/>
+          <w:szCs w:val="24"/>
+        </w:rPr>
+        <w:t>DisplayPort</w:t>
+      </w:r>
+      <w:proofErr w:type="spellEnd"/>
+      <w:r>
+        <w:rPr>
+          <w:rFonts w:ascii="Times New Roman" w:hAnsi="Times New Roman" w:cs="Times New Roman"/>
+          <w:sz w:val="24"/>
+          <w:szCs w:val="24"/>
+        </w:rPr>
+        <w:t xml:space="preserve"> alapok</w:t>
+      </w:r>
+    </w:p>
+    <w:p>
+      <w:pPr>
+        <w:rPr>
+          <w:rFonts w:ascii="Times New Roman" w:hAnsi="Times New Roman" w:cs="Times New Roman"/>
+          <w:sz w:val="24"/>
+          <w:szCs w:val="24"/>
+        </w:rPr>
+      </w:pPr>
+      <w:r>
+        <w:rPr>
+          <w:rFonts w:ascii="Times New Roman" w:hAnsi="Times New Roman" w:cs="Times New Roman"/>
+          <w:sz w:val="24"/>
+          <w:szCs w:val="24"/>
+        </w:rPr>
+        <w:t xml:space="preserve"> </w:t>
+      </w:r>
+    </w:p>
+    <w:p>
+      <w:pPr>
+        <w:rPr>
+          <w:rFonts w:ascii="Times New Roman" w:hAnsi="Times New Roman" w:cs="Times New Roman"/>
+          <w:sz w:val="24"/>
+          <w:szCs w:val="24"/>
+        </w:rPr>
+      </w:pPr>
+    </w:p>
+    <w:p>
+      <w:pPr>
+        <w:rPr>
+          <w:rFonts w:ascii="Times New Roman" w:hAnsi="Times New Roman" w:cs="Times New Roman"/>
+          <w:sz w:val="24"/>
+          <w:szCs w:val="24"/>
+        </w:rPr>
+      </w:pPr>
+      <w:r>
+        <w:rPr>
+          <w:rFonts w:ascii="Times New Roman" w:hAnsi="Times New Roman" w:cs="Times New Roman"/>
+          <w:sz w:val="24"/>
+          <w:szCs w:val="24"/>
+        </w:rPr>
+        <w:t xml:space="preserve">A Display Portot a VESA (Video Electronics </w:t>
+      </w:r>
+      <w:proofErr w:type="spellStart"/>
+      <w:r>
+        <w:rPr>
+          <w:rFonts w:ascii="Times New Roman" w:hAnsi="Times New Roman" w:cs="Times New Roman"/>
+          <w:sz w:val="24"/>
+          <w:szCs w:val="24"/>
+        </w:rPr>
+        <w:t>Standards</w:t>
+      </w:r>
+      <w:proofErr w:type="spellEnd"/>
+      <w:r>
+        <w:rPr>
+          <w:rFonts w:ascii="Times New Roman" w:hAnsi="Times New Roman" w:cs="Times New Roman"/>
+          <w:sz w:val="24"/>
+          <w:szCs w:val="24"/>
+        </w:rPr>
+        <w:t xml:space="preserve"> </w:t>
+      </w:r>
+      <w:proofErr w:type="spellStart"/>
+      <w:r>
+        <w:rPr>
+          <w:rFonts w:ascii="Times New Roman" w:hAnsi="Times New Roman" w:cs="Times New Roman"/>
+          <w:sz w:val="24"/>
+          <w:szCs w:val="24"/>
+        </w:rPr>
+        <w:t>Association</w:t>
+      </w:r>
+      <w:proofErr w:type="spellEnd"/>
+      <w:r>
+        <w:rPr>
+          <w:rFonts w:ascii="Times New Roman" w:hAnsi="Times New Roman" w:cs="Times New Roman"/>
+          <w:sz w:val="24"/>
+          <w:szCs w:val="24"/>
+        </w:rPr>
+        <w:t xml:space="preserve">) tagjai fejlesztettek ki. A csoportnak több mint 170 cég a tagja. Céljuk, hogy megtervezzek és kifejlesszék a jövő számítógépes megjelenítőinek szabványait. Érdemes megjegyezni, hogy nem ez a csoport felelős a HDMI szabványokért. A számítógépes ipar es IT-iparag megnövekedett igényeinek eleget téve fejlesztette ki a VESA a </w:t>
+      </w:r>
+      <w:proofErr w:type="spellStart"/>
+      <w:r>
+        <w:rPr>
+          <w:rFonts w:ascii="Times New Roman" w:hAnsi="Times New Roman" w:cs="Times New Roman"/>
+          <w:sz w:val="24"/>
+          <w:szCs w:val="24"/>
+        </w:rPr>
+        <w:t>DisplayPort</w:t>
+      </w:r>
+      <w:proofErr w:type="spellEnd"/>
+      <w:r>
+        <w:rPr>
+          <w:rFonts w:ascii="Times New Roman" w:hAnsi="Times New Roman" w:cs="Times New Roman"/>
+          <w:sz w:val="24"/>
+          <w:szCs w:val="24"/>
+        </w:rPr>
+        <w:t xml:space="preserve"> csatlakozót.</w:t>
+      </w:r>
+    </w:p>
+    <w:p>
+      <w:pPr>
+        <w:rPr>
+          <w:rFonts w:ascii="Times New Roman" w:hAnsi="Times New Roman" w:cs="Times New Roman"/>
+          <w:sz w:val="24"/>
+          <w:szCs w:val="24"/>
+        </w:rPr>
+      </w:pPr>
+    </w:p>
+    <w:p>
+      <w:pPr>
+        <w:rPr>
+          <w:rFonts w:ascii="Times New Roman" w:hAnsi="Times New Roman" w:cs="Times New Roman"/>
+          <w:sz w:val="24"/>
+          <w:szCs w:val="24"/>
+        </w:rPr>
+      </w:pPr>
+      <w:r>
+        <w:rPr>
+          <w:rFonts w:ascii="Times New Roman" w:hAnsi="Times New Roman" w:cs="Times New Roman"/>
+          <w:sz w:val="24"/>
+          <w:szCs w:val="24"/>
+        </w:rPr>
+        <w:t xml:space="preserve"> </w:t>
+      </w:r>
+    </w:p>
+    <w:p>
+      <w:pPr>
+        <w:rPr>
+          <w:rFonts w:ascii="Times New Roman" w:hAnsi="Times New Roman" w:cs="Times New Roman"/>
+          <w:sz w:val="24"/>
+          <w:szCs w:val="24"/>
+        </w:rPr>
+      </w:pPr>
+    </w:p>
+    <w:p>
+      <w:pPr>
+        <w:rPr>
+          <w:rFonts w:ascii="Times New Roman" w:hAnsi="Times New Roman" w:cs="Times New Roman"/>
+          <w:sz w:val="24"/>
+          <w:szCs w:val="24"/>
+        </w:rPr>
+      </w:pPr>
+      <w:r>
+        <w:rPr>
+          <w:rFonts w:ascii="Times New Roman" w:hAnsi="Times New Roman" w:cs="Times New Roman"/>
+          <w:sz w:val="24"/>
+          <w:szCs w:val="24"/>
+        </w:rPr>
+        <w:t xml:space="preserve">Magát a kábelt illetően, a </w:t>
+      </w:r>
+      <w:proofErr w:type="spellStart"/>
+      <w:r>
+        <w:rPr>
+          <w:rFonts w:ascii="Times New Roman" w:hAnsi="Times New Roman" w:cs="Times New Roman"/>
+          <w:sz w:val="24"/>
+          <w:szCs w:val="24"/>
+        </w:rPr>
+        <w:t>DisplayPort</w:t>
+      </w:r>
+      <w:proofErr w:type="spellEnd"/>
+      <w:r>
+        <w:rPr>
+          <w:rFonts w:ascii="Times New Roman" w:hAnsi="Times New Roman" w:cs="Times New Roman"/>
+          <w:sz w:val="24"/>
+          <w:szCs w:val="24"/>
+        </w:rPr>
+        <w:t xml:space="preserve"> kábelek és csatlakozók erős hasonlóságot mutatnak a ma használatos USB vagy HDMI kábelekkel. A kisebb interfésznek köszönhetően könnyebben használhatóak és több eszközön is jelenhetnek meg. Például számos vékonyabb notebookon egyszerűen fizikailag lehetetlen VGA vagy DVI csatlakozót szerelni, de a </w:t>
+      </w:r>
+      <w:proofErr w:type="spellStart"/>
+      <w:r>
+        <w:rPr>
+          <w:rFonts w:ascii="Times New Roman" w:hAnsi="Times New Roman" w:cs="Times New Roman"/>
+          <w:sz w:val="24"/>
+          <w:szCs w:val="24"/>
+        </w:rPr>
+        <w:t>DisplayPort</w:t>
+      </w:r>
+      <w:proofErr w:type="spellEnd"/>
+      <w:r>
+        <w:rPr>
+          <w:rFonts w:ascii="Times New Roman" w:hAnsi="Times New Roman" w:cs="Times New Roman"/>
+          <w:sz w:val="24"/>
+          <w:szCs w:val="24"/>
+        </w:rPr>
+        <w:t xml:space="preserve"> vékony mivolta ezt lehetővé teszi. Ugyancsak ennek köszönhető az, hogy egy számítógép egyetlen PCI csatlakozójára 4 db </w:t>
+      </w:r>
+      <w:proofErr w:type="spellStart"/>
+      <w:r>
+        <w:rPr>
+          <w:rFonts w:ascii="Times New Roman" w:hAnsi="Times New Roman" w:cs="Times New Roman"/>
+          <w:sz w:val="24"/>
+          <w:szCs w:val="24"/>
+        </w:rPr>
+        <w:t>DisplayPort</w:t>
+      </w:r>
+      <w:proofErr w:type="spellEnd"/>
+      <w:r>
+        <w:rPr>
+          <w:rFonts w:ascii="Times New Roman" w:hAnsi="Times New Roman" w:cs="Times New Roman"/>
+          <w:sz w:val="24"/>
+          <w:szCs w:val="24"/>
+        </w:rPr>
+        <w:t xml:space="preserve"> is elhelyezhető. A videójelen felül, a kábel képes 8 csatornás 24 bit-es, 192 kHz </w:t>
+      </w:r>
+      <w:proofErr w:type="spellStart"/>
+      <w:r>
+        <w:rPr>
+          <w:rFonts w:ascii="Times New Roman" w:hAnsi="Times New Roman" w:cs="Times New Roman"/>
+          <w:sz w:val="24"/>
+          <w:szCs w:val="24"/>
+        </w:rPr>
+        <w:t>tömörítetlen</w:t>
+      </w:r>
+      <w:proofErr w:type="spellEnd"/>
+      <w:r>
+        <w:rPr>
+          <w:rFonts w:ascii="Times New Roman" w:hAnsi="Times New Roman" w:cs="Times New Roman"/>
+          <w:sz w:val="24"/>
+          <w:szCs w:val="24"/>
+        </w:rPr>
+        <w:t xml:space="preserve"> PCM hang közvetítésére is.</w:t>
+      </w:r>
+    </w:p>
+    <w:p>
+      <w:pPr>
+        <w:rPr>
+          <w:rFonts w:ascii="Times New Roman" w:hAnsi="Times New Roman" w:cs="Times New Roman"/>
+          <w:sz w:val="24"/>
+          <w:szCs w:val="24"/>
+        </w:rPr>
+      </w:pPr>
+    </w:p>
+    <w:p>
+      <w:pPr>
+        <w:rPr>
+          <w:rFonts w:ascii="Times New Roman" w:hAnsi="Times New Roman" w:cs="Times New Roman"/>
+          <w:sz w:val="24"/>
+          <w:szCs w:val="24"/>
+        </w:rPr>
+      </w:pPr>
+      <w:r>
+        <w:rPr>
+          <w:rFonts w:ascii="Times New Roman" w:hAnsi="Times New Roman" w:cs="Times New Roman"/>
+          <w:sz w:val="24"/>
+          <w:szCs w:val="24"/>
+        </w:rPr>
+        <w:t xml:space="preserve"> </w:t>
+      </w:r>
+    </w:p>
+    <w:p>
+      <w:pPr>
+        <w:rPr>
+          <w:rFonts w:ascii="Times New Roman" w:hAnsi="Times New Roman" w:cs="Times New Roman"/>
+          <w:sz w:val="24"/>
+          <w:szCs w:val="24"/>
+        </w:rPr>
+      </w:pPr>
+    </w:p>
+    <w:p>
+      <w:pPr>
+        <w:rPr>
+          <w:rFonts w:ascii="Times New Roman" w:hAnsi="Times New Roman" w:cs="Times New Roman"/>
+          <w:sz w:val="24"/>
+          <w:szCs w:val="24"/>
+        </w:rPr>
+      </w:pPr>
+      <w:r>
+        <w:rPr>
+          <w:rFonts w:ascii="Times New Roman" w:hAnsi="Times New Roman" w:cs="Times New Roman"/>
+          <w:sz w:val="24"/>
+          <w:szCs w:val="24"/>
+        </w:rPr>
+        <w:t xml:space="preserve">Továbbá a </w:t>
+      </w:r>
+      <w:proofErr w:type="spellStart"/>
+      <w:r>
+        <w:rPr>
+          <w:rFonts w:ascii="Times New Roman" w:hAnsi="Times New Roman" w:cs="Times New Roman"/>
+          <w:sz w:val="24"/>
+          <w:szCs w:val="24"/>
+        </w:rPr>
+        <w:t>DisplayPort</w:t>
+      </w:r>
+      <w:proofErr w:type="spellEnd"/>
+      <w:r>
+        <w:rPr>
+          <w:rFonts w:ascii="Times New Roman" w:hAnsi="Times New Roman" w:cs="Times New Roman"/>
+          <w:sz w:val="24"/>
+          <w:szCs w:val="24"/>
+        </w:rPr>
+        <w:t xml:space="preserve"> egyik legnagyobb előnye egy úgynevezett segédcsatorna jelenléte. Ez az extra csatorna lehetővé teszi, hogy a szabványos videó jeleken felül további videó-, vagy adatinformációkat </w:t>
+      </w:r>
+      <w:proofErr w:type="gramStart"/>
+      <w:r>
+        <w:rPr>
+          <w:rFonts w:ascii="Times New Roman" w:hAnsi="Times New Roman" w:cs="Times New Roman"/>
+          <w:sz w:val="24"/>
+          <w:szCs w:val="24"/>
+        </w:rPr>
+        <w:t>lehessen</w:t>
+      </w:r>
+      <w:proofErr w:type="gramEnd"/>
+      <w:r>
+        <w:rPr>
+          <w:rFonts w:ascii="Times New Roman" w:hAnsi="Times New Roman" w:cs="Times New Roman"/>
+          <w:sz w:val="24"/>
+          <w:szCs w:val="24"/>
+        </w:rPr>
+        <w:t xml:space="preserve"> </w:t>
+      </w:r>
+      <w:proofErr w:type="spellStart"/>
+      <w:r>
+        <w:rPr>
+          <w:rFonts w:ascii="Times New Roman" w:hAnsi="Times New Roman" w:cs="Times New Roman"/>
+          <w:sz w:val="24"/>
+          <w:szCs w:val="24"/>
+        </w:rPr>
+        <w:t>közvetíteti</w:t>
+      </w:r>
+      <w:proofErr w:type="spellEnd"/>
+      <w:r>
+        <w:rPr>
+          <w:rFonts w:ascii="Times New Roman" w:hAnsi="Times New Roman" w:cs="Times New Roman"/>
+          <w:sz w:val="24"/>
+          <w:szCs w:val="24"/>
+        </w:rPr>
+        <w:t>. Például ez lehetségessé tesz egy képernyőbe épített webkamerát vagy USB-</w:t>
+      </w:r>
+      <w:proofErr w:type="spellStart"/>
+      <w:r>
+        <w:rPr>
+          <w:rFonts w:ascii="Times New Roman" w:hAnsi="Times New Roman" w:cs="Times New Roman"/>
+          <w:sz w:val="24"/>
+          <w:szCs w:val="24"/>
+        </w:rPr>
+        <w:t>portot</w:t>
+      </w:r>
+      <w:proofErr w:type="spellEnd"/>
+      <w:r>
+        <w:rPr>
+          <w:rFonts w:ascii="Times New Roman" w:hAnsi="Times New Roman" w:cs="Times New Roman"/>
+          <w:sz w:val="24"/>
+          <w:szCs w:val="24"/>
+        </w:rPr>
+        <w:t>, mindez bárminemű kábelezés nélkül.</w:t>
+      </w:r>
+    </w:p>
+    <w:p>
+      <w:pPr>
+        <w:rPr>
+          <w:rFonts w:ascii="Times New Roman" w:hAnsi="Times New Roman" w:cs="Times New Roman"/>
+          <w:sz w:val="24"/>
+          <w:szCs w:val="24"/>
+        </w:rPr>
+      </w:pPr>
+    </w:p>
+    <w:p>
+      <w:pPr>
+        <w:rPr>
+          <w:rFonts w:ascii="Times New Roman" w:hAnsi="Times New Roman" w:cs="Times New Roman"/>
+          <w:sz w:val="24"/>
+          <w:szCs w:val="24"/>
+        </w:rPr>
+      </w:pPr>
+    </w:p>
+    <w:p>
+      <w:pPr>
+        <w:rPr>
+          <w:rFonts w:ascii="Times New Roman" w:hAnsi="Times New Roman" w:cs="Times New Roman"/>
+          <w:sz w:val="24"/>
+          <w:szCs w:val="24"/>
+        </w:rPr>
+      </w:pPr>
+    </w:p>
+    <w:p>
+      <w:pPr>
+        <w:rPr>
+          <w:rFonts w:ascii="Times New Roman" w:hAnsi="Times New Roman" w:cs="Times New Roman"/>
+          <w:sz w:val="24"/>
+          <w:szCs w:val="24"/>
+        </w:rPr>
+      </w:pPr>
+    </w:p>
+    <w:p>
+      <w:pPr>
+        <w:rPr>
+          <w:rFonts w:ascii="Times New Roman" w:hAnsi="Times New Roman" w:cs="Times New Roman"/>
+          <w:sz w:val="24"/>
+          <w:szCs w:val="24"/>
+        </w:rPr>
+      </w:pPr>
+    </w:p>
+    <w:p>
+      <w:pPr>
+        <w:rPr>
+          <w:rFonts w:ascii="Times New Roman" w:hAnsi="Times New Roman" w:cs="Times New Roman"/>
+          <w:b/>
+          <w:sz w:val="24"/>
+          <w:szCs w:val="24"/>
+        </w:rPr>
+      </w:pPr>
+      <w:r>
+        <w:rPr>
+          <w:rFonts w:ascii="Times New Roman" w:hAnsi="Times New Roman" w:cs="Times New Roman"/>
+          <w:b/>
+          <w:sz w:val="24"/>
+          <w:szCs w:val="24"/>
+        </w:rPr>
+        <w:lastRenderedPageBreak/>
+        <w:t>Displayport verziói</w:t>
+      </w:r>
+    </w:p>
+    <w:p>
+      <w:pPr>
+        <w:rPr>
+          <w:rFonts w:ascii="Times New Roman" w:hAnsi="Times New Roman" w:cs="Times New Roman"/>
+          <w:sz w:val="24"/>
+          <w:szCs w:val="24"/>
+        </w:rPr>
+      </w:pPr>
+      <w:r>
+        <w:rPr>
+          <w:rFonts w:ascii="Times New Roman" w:hAnsi="Times New Roman" w:cs="Times New Roman"/>
+          <w:sz w:val="24"/>
+          <w:szCs w:val="24"/>
+        </w:rPr>
+        <w:t xml:space="preserve"> </w:t>
+      </w:r>
+    </w:p>
+    <w:p>
+      <w:pPr>
+        <w:rPr>
+          <w:rFonts w:ascii="Times New Roman" w:hAnsi="Times New Roman" w:cs="Times New Roman"/>
+          <w:sz w:val="24"/>
+          <w:szCs w:val="24"/>
+        </w:rPr>
+      </w:pPr>
+    </w:p>
+    <w:p>
+      <w:pPr>
+        <w:rPr>
+          <w:rFonts w:ascii="Times New Roman" w:hAnsi="Times New Roman" w:cs="Times New Roman"/>
+          <w:sz w:val="24"/>
+          <w:szCs w:val="24"/>
+        </w:rPr>
+      </w:pPr>
+      <w:r>
+        <w:rPr>
+          <w:rFonts w:ascii="Times New Roman" w:hAnsi="Times New Roman" w:cs="Times New Roman"/>
+          <w:sz w:val="24"/>
+          <w:szCs w:val="24"/>
+        </w:rPr>
+        <w:t>1.0 - 1.1</w:t>
+      </w:r>
+    </w:p>
+    <w:p>
+      <w:pPr>
+        <w:rPr>
+          <w:rFonts w:ascii="Times New Roman" w:hAnsi="Times New Roman" w:cs="Times New Roman"/>
+          <w:sz w:val="24"/>
+          <w:szCs w:val="24"/>
+        </w:rPr>
+      </w:pPr>
+    </w:p>
+    <w:p>
+      <w:pPr>
+        <w:rPr>
+          <w:rFonts w:ascii="Times New Roman" w:hAnsi="Times New Roman" w:cs="Times New Roman"/>
+          <w:sz w:val="24"/>
+          <w:szCs w:val="24"/>
+        </w:rPr>
+      </w:pPr>
+      <w:r>
+        <w:rPr>
+          <w:rFonts w:ascii="Times New Roman" w:hAnsi="Times New Roman" w:cs="Times New Roman"/>
+          <w:sz w:val="24"/>
+          <w:szCs w:val="24"/>
+        </w:rPr>
+        <w:t>Az 1.0 verzió 2006 Május 3.-án jelent meg a VESA által, ezután 2007 április 2.-án hagyták jóvá az 1.1-es verziószámot, 2008 Január 11.-én pedig a 1.1a verziót.</w:t>
+      </w:r>
+    </w:p>
+    <w:p>
+      <w:pPr>
+        <w:rPr>
+          <w:rFonts w:ascii="Times New Roman" w:hAnsi="Times New Roman" w:cs="Times New Roman"/>
+          <w:sz w:val="24"/>
+          <w:szCs w:val="24"/>
+        </w:rPr>
+      </w:pPr>
+    </w:p>
+    <w:p>
+      <w:pPr>
+        <w:rPr>
+          <w:rFonts w:ascii="Times New Roman" w:hAnsi="Times New Roman" w:cs="Times New Roman"/>
+          <w:sz w:val="24"/>
+          <w:szCs w:val="24"/>
+        </w:rPr>
+      </w:pPr>
+      <w:r>
+        <w:rPr>
+          <w:rFonts w:ascii="Times New Roman" w:hAnsi="Times New Roman" w:cs="Times New Roman"/>
+          <w:sz w:val="24"/>
+          <w:szCs w:val="24"/>
+        </w:rPr>
+        <w:t xml:space="preserve">Ezeknek a verziószámoknak a maximális sávszélessége 10.8 </w:t>
+      </w:r>
+      <w:proofErr w:type="spellStart"/>
+      <w:r>
+        <w:rPr>
+          <w:rFonts w:ascii="Times New Roman" w:hAnsi="Times New Roman" w:cs="Times New Roman"/>
+          <w:sz w:val="24"/>
+          <w:szCs w:val="24"/>
+        </w:rPr>
+        <w:t>Gbit</w:t>
+      </w:r>
+      <w:proofErr w:type="spellEnd"/>
+      <w:r>
+        <w:rPr>
+          <w:rFonts w:ascii="Times New Roman" w:hAnsi="Times New Roman" w:cs="Times New Roman"/>
+          <w:sz w:val="24"/>
+          <w:szCs w:val="24"/>
+        </w:rPr>
+        <w:t xml:space="preserve">/s, 4-utas main link-en továbbítva képes erre a sebességre, viszont ehhez legfeljebb 2 méteres kábel szükséges. A saját Displayport </w:t>
+      </w:r>
+      <w:proofErr w:type="spellStart"/>
+      <w:r>
+        <w:rPr>
+          <w:rFonts w:ascii="Times New Roman" w:hAnsi="Times New Roman" w:cs="Times New Roman"/>
+          <w:sz w:val="24"/>
+          <w:szCs w:val="24"/>
+        </w:rPr>
+        <w:t>Content</w:t>
+      </w:r>
+      <w:proofErr w:type="spellEnd"/>
+      <w:r>
+        <w:rPr>
+          <w:rFonts w:ascii="Times New Roman" w:hAnsi="Times New Roman" w:cs="Times New Roman"/>
+          <w:sz w:val="24"/>
+          <w:szCs w:val="24"/>
+        </w:rPr>
+        <w:t xml:space="preserve"> </w:t>
+      </w:r>
+      <w:proofErr w:type="spellStart"/>
+      <w:r>
+        <w:rPr>
+          <w:rFonts w:ascii="Times New Roman" w:hAnsi="Times New Roman" w:cs="Times New Roman"/>
+          <w:sz w:val="24"/>
+          <w:szCs w:val="24"/>
+        </w:rPr>
+        <w:t>Protection</w:t>
+      </w:r>
+      <w:proofErr w:type="spellEnd"/>
+      <w:r>
+        <w:rPr>
+          <w:rFonts w:ascii="Times New Roman" w:hAnsi="Times New Roman" w:cs="Times New Roman"/>
+          <w:sz w:val="24"/>
+          <w:szCs w:val="24"/>
+        </w:rPr>
+        <w:t xml:space="preserve"> (DCP)-n kívül rendelkezik </w:t>
+      </w:r>
+      <w:proofErr w:type="spellStart"/>
+      <w:r>
+        <w:rPr>
+          <w:rFonts w:ascii="Times New Roman" w:hAnsi="Times New Roman" w:cs="Times New Roman"/>
+          <w:sz w:val="24"/>
+          <w:szCs w:val="24"/>
+        </w:rPr>
+        <w:t>High-Bandwith</w:t>
+      </w:r>
+      <w:proofErr w:type="spellEnd"/>
+      <w:r>
+        <w:rPr>
+          <w:rFonts w:ascii="Times New Roman" w:hAnsi="Times New Roman" w:cs="Times New Roman"/>
+          <w:sz w:val="24"/>
+          <w:szCs w:val="24"/>
+        </w:rPr>
+        <w:t xml:space="preserve"> Digital </w:t>
+      </w:r>
+      <w:proofErr w:type="spellStart"/>
+      <w:r>
+        <w:rPr>
+          <w:rFonts w:ascii="Times New Roman" w:hAnsi="Times New Roman" w:cs="Times New Roman"/>
+          <w:sz w:val="24"/>
+          <w:szCs w:val="24"/>
+        </w:rPr>
+        <w:t>Content</w:t>
+      </w:r>
+      <w:proofErr w:type="spellEnd"/>
+      <w:r>
+        <w:rPr>
+          <w:rFonts w:ascii="Times New Roman" w:hAnsi="Times New Roman" w:cs="Times New Roman"/>
+          <w:sz w:val="24"/>
+          <w:szCs w:val="24"/>
+        </w:rPr>
+        <w:t xml:space="preserve"> </w:t>
+      </w:r>
+      <w:proofErr w:type="spellStart"/>
+      <w:r>
+        <w:rPr>
+          <w:rFonts w:ascii="Times New Roman" w:hAnsi="Times New Roman" w:cs="Times New Roman"/>
+          <w:sz w:val="24"/>
+          <w:szCs w:val="24"/>
+        </w:rPr>
+        <w:t>Protection</w:t>
+      </w:r>
+      <w:proofErr w:type="spellEnd"/>
+      <w:r>
+        <w:rPr>
+          <w:rFonts w:ascii="Times New Roman" w:hAnsi="Times New Roman" w:cs="Times New Roman"/>
+          <w:sz w:val="24"/>
+          <w:szCs w:val="24"/>
+        </w:rPr>
+        <w:t xml:space="preserve"> (HDCP) tartalomvédelemmel.</w:t>
+      </w:r>
+    </w:p>
+    <w:p>
+      <w:pPr>
+        <w:rPr>
+          <w:rFonts w:ascii="Times New Roman" w:hAnsi="Times New Roman" w:cs="Times New Roman"/>
+          <w:sz w:val="24"/>
+          <w:szCs w:val="24"/>
+        </w:rPr>
+      </w:pPr>
+    </w:p>
+    <w:p>
+      <w:pPr>
+        <w:rPr>
+          <w:rFonts w:ascii="Times New Roman" w:hAnsi="Times New Roman" w:cs="Times New Roman"/>
+          <w:sz w:val="24"/>
+          <w:szCs w:val="24"/>
+        </w:rPr>
+      </w:pPr>
+      <w:r>
+        <w:rPr>
+          <w:rFonts w:ascii="Times New Roman" w:hAnsi="Times New Roman" w:cs="Times New Roman"/>
+          <w:sz w:val="24"/>
+          <w:szCs w:val="24"/>
+        </w:rPr>
+        <w:t xml:space="preserve"> </w:t>
+      </w:r>
+    </w:p>
+    <w:p>
+      <w:pPr>
+        <w:rPr>
+          <w:rFonts w:ascii="Times New Roman" w:hAnsi="Times New Roman" w:cs="Times New Roman"/>
+          <w:sz w:val="24"/>
+          <w:szCs w:val="24"/>
+        </w:rPr>
+      </w:pPr>
+    </w:p>
+    <w:p>
+      <w:pPr>
+        <w:rPr>
+          <w:rFonts w:ascii="Times New Roman" w:hAnsi="Times New Roman" w:cs="Times New Roman"/>
+          <w:sz w:val="24"/>
+          <w:szCs w:val="24"/>
+        </w:rPr>
+      </w:pPr>
+      <w:r>
+        <w:rPr>
+          <w:rFonts w:ascii="Times New Roman" w:hAnsi="Times New Roman" w:cs="Times New Roman"/>
+          <w:sz w:val="24"/>
+          <w:szCs w:val="24"/>
+        </w:rPr>
+        <w:t>1.2 - 1.2a</w:t>
+      </w:r>
+    </w:p>
+    <w:p>
+      <w:pPr>
+        <w:rPr>
+          <w:rFonts w:ascii="Times New Roman" w:hAnsi="Times New Roman" w:cs="Times New Roman"/>
+          <w:sz w:val="24"/>
+          <w:szCs w:val="24"/>
+        </w:rPr>
+      </w:pPr>
+    </w:p>
+    <w:p>
+      <w:pPr>
+        <w:rPr>
+          <w:rFonts w:ascii="Times New Roman" w:hAnsi="Times New Roman" w:cs="Times New Roman"/>
+          <w:sz w:val="24"/>
+          <w:szCs w:val="24"/>
+        </w:rPr>
+      </w:pPr>
+      <w:r>
+        <w:rPr>
+          <w:rFonts w:ascii="Times New Roman" w:hAnsi="Times New Roman" w:cs="Times New Roman"/>
+          <w:sz w:val="24"/>
+          <w:szCs w:val="24"/>
+        </w:rPr>
+        <w:t>A Displayport 1.2 2013 Január 7.-én, a továbbfejlesztett verziója, az 1.2a 2013 Januárjában jelent meg.</w:t>
+      </w:r>
+    </w:p>
+    <w:p>
+      <w:pPr>
+        <w:rPr>
+          <w:rFonts w:ascii="Times New Roman" w:hAnsi="Times New Roman" w:cs="Times New Roman"/>
+          <w:sz w:val="24"/>
+          <w:szCs w:val="24"/>
+        </w:rPr>
+      </w:pPr>
+    </w:p>
+    <w:p>
+      <w:pPr>
+        <w:rPr>
+          <w:rFonts w:ascii="Times New Roman" w:hAnsi="Times New Roman" w:cs="Times New Roman"/>
+          <w:sz w:val="24"/>
+          <w:szCs w:val="24"/>
+        </w:rPr>
+      </w:pPr>
+      <w:r>
+        <w:rPr>
+          <w:rFonts w:ascii="Times New Roman" w:hAnsi="Times New Roman" w:cs="Times New Roman"/>
+          <w:sz w:val="24"/>
+          <w:szCs w:val="24"/>
+        </w:rPr>
+        <w:t xml:space="preserve">Az 1.2-es verzió legjelentősebb újítása a tényleges sávszélesség megduplázása 17,28 </w:t>
+      </w:r>
+      <w:proofErr w:type="spellStart"/>
+      <w:r>
+        <w:rPr>
+          <w:rFonts w:ascii="Times New Roman" w:hAnsi="Times New Roman" w:cs="Times New Roman"/>
+          <w:sz w:val="24"/>
+          <w:szCs w:val="24"/>
+        </w:rPr>
+        <w:t>Gbit</w:t>
+      </w:r>
+      <w:proofErr w:type="spellEnd"/>
+      <w:r>
+        <w:rPr>
+          <w:rFonts w:ascii="Times New Roman" w:hAnsi="Times New Roman" w:cs="Times New Roman"/>
+          <w:sz w:val="24"/>
+          <w:szCs w:val="24"/>
+        </w:rPr>
+        <w:t>/s-</w:t>
+      </w:r>
+      <w:proofErr w:type="spellStart"/>
+      <w:r>
+        <w:rPr>
+          <w:rFonts w:ascii="Times New Roman" w:hAnsi="Times New Roman" w:cs="Times New Roman"/>
+          <w:sz w:val="24"/>
+          <w:szCs w:val="24"/>
+        </w:rPr>
+        <w:t>ra</w:t>
+      </w:r>
+      <w:proofErr w:type="spellEnd"/>
+      <w:r>
+        <w:rPr>
+          <w:rFonts w:ascii="Times New Roman" w:hAnsi="Times New Roman" w:cs="Times New Roman"/>
+          <w:sz w:val="24"/>
+          <w:szCs w:val="24"/>
+        </w:rPr>
+        <w:t xml:space="preserve"> a </w:t>
+      </w:r>
+      <w:proofErr w:type="spellStart"/>
+      <w:r>
+        <w:rPr>
+          <w:rFonts w:ascii="Times New Roman" w:hAnsi="Times New Roman" w:cs="Times New Roman"/>
+          <w:sz w:val="24"/>
+          <w:szCs w:val="24"/>
+        </w:rPr>
+        <w:t>High</w:t>
+      </w:r>
+      <w:proofErr w:type="spellEnd"/>
+      <w:r>
+        <w:rPr>
+          <w:rFonts w:ascii="Times New Roman" w:hAnsi="Times New Roman" w:cs="Times New Roman"/>
+          <w:sz w:val="24"/>
+          <w:szCs w:val="24"/>
+        </w:rPr>
+        <w:t xml:space="preserve"> Bit </w:t>
+      </w:r>
+      <w:proofErr w:type="spellStart"/>
+      <w:r>
+        <w:rPr>
+          <w:rFonts w:ascii="Times New Roman" w:hAnsi="Times New Roman" w:cs="Times New Roman"/>
+          <w:sz w:val="24"/>
+          <w:szCs w:val="24"/>
+        </w:rPr>
+        <w:t>Rate</w:t>
+      </w:r>
+      <w:proofErr w:type="spellEnd"/>
+      <w:r>
+        <w:rPr>
+          <w:rFonts w:ascii="Times New Roman" w:hAnsi="Times New Roman" w:cs="Times New Roman"/>
+          <w:sz w:val="24"/>
+          <w:szCs w:val="24"/>
+        </w:rPr>
+        <w:t xml:space="preserve"> 2 (HBR2) segítségével, amivel nagyobb felbontás, magasabb képfrissítési sebesség és jobb színmélység érhető el. Ezzel a verzióval lett megalkotva az Apple által a Mini Displayport csatlakozó is.</w:t>
+      </w:r>
+    </w:p>
+    <w:p>
+      <w:pPr>
+        <w:rPr>
+          <w:rFonts w:ascii="Times New Roman" w:hAnsi="Times New Roman" w:cs="Times New Roman"/>
+          <w:sz w:val="24"/>
+          <w:szCs w:val="24"/>
+        </w:rPr>
+      </w:pPr>
+    </w:p>
+    <w:p>
+      <w:pPr>
+        <w:rPr>
+          <w:rFonts w:ascii="Times New Roman" w:hAnsi="Times New Roman" w:cs="Times New Roman"/>
+          <w:sz w:val="24"/>
+          <w:szCs w:val="24"/>
+        </w:rPr>
+      </w:pPr>
+      <w:r>
+        <w:rPr>
+          <w:rFonts w:ascii="Times New Roman" w:hAnsi="Times New Roman" w:cs="Times New Roman"/>
+          <w:sz w:val="24"/>
+          <w:szCs w:val="24"/>
+        </w:rPr>
+        <w:t xml:space="preserve">Az 1.2a opcionális funkciója a VESA által fejlesztett </w:t>
+      </w:r>
+      <w:proofErr w:type="spellStart"/>
+      <w:r>
+        <w:rPr>
+          <w:rFonts w:ascii="Times New Roman" w:hAnsi="Times New Roman" w:cs="Times New Roman"/>
+          <w:sz w:val="24"/>
+          <w:szCs w:val="24"/>
+        </w:rPr>
+        <w:t>Adaptive-Sync</w:t>
+      </w:r>
+      <w:proofErr w:type="spellEnd"/>
+      <w:r>
+        <w:rPr>
+          <w:rFonts w:ascii="Times New Roman" w:hAnsi="Times New Roman" w:cs="Times New Roman"/>
+          <w:sz w:val="24"/>
+          <w:szCs w:val="24"/>
+        </w:rPr>
+        <w:t xml:space="preserve">, amit az AMD </w:t>
+      </w:r>
+      <w:proofErr w:type="spellStart"/>
+      <w:r>
+        <w:rPr>
+          <w:rFonts w:ascii="Times New Roman" w:hAnsi="Times New Roman" w:cs="Times New Roman"/>
+          <w:sz w:val="24"/>
+          <w:szCs w:val="24"/>
+        </w:rPr>
+        <w:t>Freesync</w:t>
+      </w:r>
+      <w:proofErr w:type="spellEnd"/>
+      <w:r>
+        <w:rPr>
+          <w:rFonts w:ascii="Times New Roman" w:hAnsi="Times New Roman" w:cs="Times New Roman"/>
+          <w:sz w:val="24"/>
+          <w:szCs w:val="24"/>
+        </w:rPr>
+        <w:t xml:space="preserve"> is használ. Mivel nem mindegyik 1.2a kábel rendelkezik ezzel a kiegészítővel, nem kötelező, hogy a monitornak legyen </w:t>
+      </w:r>
+      <w:proofErr w:type="spellStart"/>
+      <w:r>
+        <w:rPr>
+          <w:rFonts w:ascii="Times New Roman" w:hAnsi="Times New Roman" w:cs="Times New Roman"/>
+          <w:sz w:val="24"/>
+          <w:szCs w:val="24"/>
+        </w:rPr>
+        <w:t>Adaptive-Sync</w:t>
+      </w:r>
+      <w:proofErr w:type="spellEnd"/>
+      <w:r>
+        <w:rPr>
+          <w:rFonts w:ascii="Times New Roman" w:hAnsi="Times New Roman" w:cs="Times New Roman"/>
+          <w:sz w:val="24"/>
+          <w:szCs w:val="24"/>
+        </w:rPr>
+        <w:t xml:space="preserve"> támogatása.</w:t>
+      </w:r>
+    </w:p>
+    <w:p>
+      <w:pPr>
+        <w:rPr>
+          <w:rFonts w:ascii="Times New Roman" w:hAnsi="Times New Roman" w:cs="Times New Roman"/>
+          <w:sz w:val="24"/>
+          <w:szCs w:val="24"/>
+        </w:rPr>
+      </w:pPr>
+    </w:p>
+    <w:p>
+      <w:pPr>
+        <w:rPr>
+          <w:rFonts w:ascii="Times New Roman" w:hAnsi="Times New Roman" w:cs="Times New Roman"/>
+          <w:sz w:val="24"/>
+          <w:szCs w:val="24"/>
+        </w:rPr>
+      </w:pPr>
+      <w:r>
+        <w:rPr>
+          <w:rFonts w:ascii="Times New Roman" w:hAnsi="Times New Roman" w:cs="Times New Roman"/>
+          <w:sz w:val="24"/>
+          <w:szCs w:val="24"/>
+        </w:rPr>
+        <w:t xml:space="preserve"> </w:t>
+      </w:r>
+    </w:p>
+    <w:p>
+      <w:pPr>
+        <w:rPr>
+          <w:rFonts w:ascii="Times New Roman" w:hAnsi="Times New Roman" w:cs="Times New Roman"/>
+          <w:sz w:val="24"/>
+          <w:szCs w:val="24"/>
+        </w:rPr>
+      </w:pPr>
+    </w:p>
+    <w:p>
+      <w:pPr>
+        <w:rPr>
+          <w:rFonts w:ascii="Times New Roman" w:hAnsi="Times New Roman" w:cs="Times New Roman"/>
+          <w:sz w:val="24"/>
+          <w:szCs w:val="24"/>
+        </w:rPr>
+      </w:pPr>
+      <w:r>
+        <w:rPr>
+          <w:rFonts w:ascii="Times New Roman" w:hAnsi="Times New Roman" w:cs="Times New Roman"/>
+          <w:sz w:val="24"/>
+          <w:szCs w:val="24"/>
+        </w:rPr>
+        <w:t>1.3</w:t>
+      </w:r>
+    </w:p>
+    <w:p>
+      <w:pPr>
+        <w:rPr>
+          <w:rFonts w:ascii="Times New Roman" w:hAnsi="Times New Roman" w:cs="Times New Roman"/>
+          <w:sz w:val="24"/>
+          <w:szCs w:val="24"/>
+        </w:rPr>
+      </w:pPr>
+    </w:p>
+    <w:p>
+      <w:pPr>
+        <w:rPr>
+          <w:rFonts w:ascii="Times New Roman" w:hAnsi="Times New Roman" w:cs="Times New Roman"/>
+          <w:sz w:val="24"/>
+          <w:szCs w:val="24"/>
+        </w:rPr>
+      </w:pPr>
+      <w:r>
+        <w:rPr>
+          <w:rFonts w:ascii="Times New Roman" w:hAnsi="Times New Roman" w:cs="Times New Roman"/>
+          <w:sz w:val="24"/>
+          <w:szCs w:val="24"/>
+        </w:rPr>
+        <w:t>2014 Szeptember 15.-én lett jóváhagyva a VESA által az 1.3-as verzió.</w:t>
+      </w:r>
+    </w:p>
+    <w:p>
+      <w:pPr>
+        <w:rPr>
+          <w:rFonts w:ascii="Times New Roman" w:hAnsi="Times New Roman" w:cs="Times New Roman"/>
+          <w:sz w:val="24"/>
+          <w:szCs w:val="24"/>
+        </w:rPr>
+      </w:pPr>
+    </w:p>
+    <w:p>
+      <w:pPr>
+        <w:rPr>
+          <w:rFonts w:ascii="Times New Roman" w:hAnsi="Times New Roman" w:cs="Times New Roman"/>
+          <w:sz w:val="24"/>
+          <w:szCs w:val="24"/>
+        </w:rPr>
+      </w:pPr>
+      <w:r>
+        <w:rPr>
+          <w:rFonts w:ascii="Times New Roman" w:hAnsi="Times New Roman" w:cs="Times New Roman"/>
+          <w:sz w:val="24"/>
+          <w:szCs w:val="24"/>
+        </w:rPr>
+        <w:t xml:space="preserve">Ez a szabvány megnövelte a teljes sávszélességet 32.4 </w:t>
+      </w:r>
+      <w:proofErr w:type="spellStart"/>
+      <w:r>
+        <w:rPr>
+          <w:rFonts w:ascii="Times New Roman" w:hAnsi="Times New Roman" w:cs="Times New Roman"/>
+          <w:sz w:val="24"/>
+          <w:szCs w:val="24"/>
+        </w:rPr>
+        <w:t>Gbit</w:t>
+      </w:r>
+      <w:proofErr w:type="spellEnd"/>
+      <w:r>
+        <w:rPr>
+          <w:rFonts w:ascii="Times New Roman" w:hAnsi="Times New Roman" w:cs="Times New Roman"/>
+          <w:sz w:val="24"/>
+          <w:szCs w:val="24"/>
+        </w:rPr>
+        <w:t xml:space="preserve">/s-re az új HBR3 móddal, 8.1 </w:t>
+      </w:r>
+      <w:proofErr w:type="spellStart"/>
+      <w:r>
+        <w:rPr>
+          <w:rFonts w:ascii="Times New Roman" w:hAnsi="Times New Roman" w:cs="Times New Roman"/>
+          <w:sz w:val="24"/>
+          <w:szCs w:val="24"/>
+        </w:rPr>
+        <w:t>Gbit</w:t>
+      </w:r>
+      <w:proofErr w:type="spellEnd"/>
+      <w:r>
+        <w:rPr>
+          <w:rFonts w:ascii="Times New Roman" w:hAnsi="Times New Roman" w:cs="Times New Roman"/>
+          <w:sz w:val="24"/>
+          <w:szCs w:val="24"/>
+        </w:rPr>
+        <w:t xml:space="preserve">/s-es </w:t>
+      </w:r>
+      <w:proofErr w:type="spellStart"/>
+      <w:r>
+        <w:rPr>
+          <w:rFonts w:ascii="Times New Roman" w:hAnsi="Times New Roman" w:cs="Times New Roman"/>
+          <w:sz w:val="24"/>
+          <w:szCs w:val="24"/>
+        </w:rPr>
+        <w:t>utankénti</w:t>
+      </w:r>
+      <w:proofErr w:type="spellEnd"/>
+      <w:r>
+        <w:rPr>
+          <w:rFonts w:ascii="Times New Roman" w:hAnsi="Times New Roman" w:cs="Times New Roman"/>
+          <w:sz w:val="24"/>
+          <w:szCs w:val="24"/>
+        </w:rPr>
+        <w:t xml:space="preserve"> sebességgel. Ez a sebesség elég egy 4K UHD felbontáson (3840 × 2160) 120 Hz-en 24 bit/</w:t>
+      </w:r>
+      <w:proofErr w:type="spellStart"/>
+      <w:r>
+        <w:rPr>
+          <w:rFonts w:ascii="Times New Roman" w:hAnsi="Times New Roman" w:cs="Times New Roman"/>
+          <w:sz w:val="24"/>
+          <w:szCs w:val="24"/>
+        </w:rPr>
+        <w:t>px</w:t>
+      </w:r>
+      <w:proofErr w:type="spellEnd"/>
+      <w:r>
+        <w:rPr>
+          <w:rFonts w:ascii="Times New Roman" w:hAnsi="Times New Roman" w:cs="Times New Roman"/>
+          <w:sz w:val="24"/>
+          <w:szCs w:val="24"/>
+        </w:rPr>
+        <w:t>-es RGB színekkel, egy 5K felbontáson (5120 × 2880) 60 Hz-en 30 bit/</w:t>
+      </w:r>
+      <w:proofErr w:type="spellStart"/>
+      <w:r>
+        <w:rPr>
+          <w:rFonts w:ascii="Times New Roman" w:hAnsi="Times New Roman" w:cs="Times New Roman"/>
+          <w:sz w:val="24"/>
+          <w:szCs w:val="24"/>
+        </w:rPr>
+        <w:t>px</w:t>
+      </w:r>
+      <w:proofErr w:type="spellEnd"/>
+      <w:r>
+        <w:rPr>
+          <w:rFonts w:ascii="Times New Roman" w:hAnsi="Times New Roman" w:cs="Times New Roman"/>
+          <w:sz w:val="24"/>
+          <w:szCs w:val="24"/>
+        </w:rPr>
+        <w:t>-es RGB színekkel, vagy egy 8K UHD felbontás (7680 × 4320) 30 Hz-en 4 bit/</w:t>
+      </w:r>
+      <w:proofErr w:type="spellStart"/>
+      <w:r>
+        <w:rPr>
+          <w:rFonts w:ascii="Times New Roman" w:hAnsi="Times New Roman" w:cs="Times New Roman"/>
+          <w:sz w:val="24"/>
+          <w:szCs w:val="24"/>
+        </w:rPr>
+        <w:t>px</w:t>
+      </w:r>
+      <w:proofErr w:type="spellEnd"/>
+      <w:r>
+        <w:rPr>
+          <w:rFonts w:ascii="Times New Roman" w:hAnsi="Times New Roman" w:cs="Times New Roman"/>
+          <w:sz w:val="24"/>
+          <w:szCs w:val="24"/>
+        </w:rPr>
+        <w:t>-es RGB színekkel rendelkező képernyőre. A Multi-</w:t>
+      </w:r>
+      <w:proofErr w:type="spellStart"/>
+      <w:r>
+        <w:rPr>
+          <w:rFonts w:ascii="Times New Roman" w:hAnsi="Times New Roman" w:cs="Times New Roman"/>
+          <w:sz w:val="24"/>
+          <w:szCs w:val="24"/>
+        </w:rPr>
+        <w:t>Stream</w:t>
+      </w:r>
+      <w:proofErr w:type="spellEnd"/>
+      <w:r>
+        <w:rPr>
+          <w:rFonts w:ascii="Times New Roman" w:hAnsi="Times New Roman" w:cs="Times New Roman"/>
+          <w:sz w:val="24"/>
+          <w:szCs w:val="24"/>
+        </w:rPr>
+        <w:t xml:space="preserve"> </w:t>
+      </w:r>
+      <w:proofErr w:type="spellStart"/>
+      <w:r>
+        <w:rPr>
+          <w:rFonts w:ascii="Times New Roman" w:hAnsi="Times New Roman" w:cs="Times New Roman"/>
+          <w:sz w:val="24"/>
+          <w:szCs w:val="24"/>
+        </w:rPr>
+        <w:t>Transport</w:t>
+      </w:r>
+      <w:proofErr w:type="spellEnd"/>
+      <w:r>
+        <w:rPr>
+          <w:rFonts w:ascii="Times New Roman" w:hAnsi="Times New Roman" w:cs="Times New Roman"/>
+          <w:sz w:val="24"/>
+          <w:szCs w:val="24"/>
+        </w:rPr>
+        <w:t xml:space="preserve"> (MST)-</w:t>
+      </w:r>
+      <w:proofErr w:type="spellStart"/>
+      <w:r>
+        <w:rPr>
+          <w:rFonts w:ascii="Times New Roman" w:hAnsi="Times New Roman" w:cs="Times New Roman"/>
+          <w:sz w:val="24"/>
+          <w:szCs w:val="24"/>
+        </w:rPr>
+        <w:t>ot</w:t>
+      </w:r>
+      <w:proofErr w:type="spellEnd"/>
+      <w:r>
+        <w:rPr>
+          <w:rFonts w:ascii="Times New Roman" w:hAnsi="Times New Roman" w:cs="Times New Roman"/>
+          <w:sz w:val="24"/>
+          <w:szCs w:val="24"/>
+        </w:rPr>
+        <w:t xml:space="preserve"> használva működtethetünk két 4K UHD (3840 × 2160) képernyőt 60 Hz-en, vagy akár négy WQXGA (2560 × 1600) képernyőt 60 Hz-en 24 bit/</w:t>
+      </w:r>
+      <w:proofErr w:type="spellStart"/>
+      <w:r>
+        <w:rPr>
+          <w:rFonts w:ascii="Times New Roman" w:hAnsi="Times New Roman" w:cs="Times New Roman"/>
+          <w:sz w:val="24"/>
+          <w:szCs w:val="24"/>
+        </w:rPr>
+        <w:t>px</w:t>
+      </w:r>
+      <w:proofErr w:type="spellEnd"/>
+      <w:r>
+        <w:rPr>
+          <w:rFonts w:ascii="Times New Roman" w:hAnsi="Times New Roman" w:cs="Times New Roman"/>
+          <w:sz w:val="24"/>
+          <w:szCs w:val="24"/>
+        </w:rPr>
+        <w:t>-es RGB színekkel.</w:t>
+      </w:r>
+    </w:p>
+    <w:p>
+      <w:pPr>
+        <w:rPr>
+          <w:rFonts w:ascii="Times New Roman" w:hAnsi="Times New Roman" w:cs="Times New Roman"/>
+          <w:sz w:val="24"/>
+          <w:szCs w:val="24"/>
+        </w:rPr>
+      </w:pPr>
+    </w:p>
+    <w:p>
+      <w:pPr>
+        <w:rPr>
+          <w:rFonts w:ascii="Times New Roman" w:hAnsi="Times New Roman" w:cs="Times New Roman"/>
+          <w:sz w:val="24"/>
+          <w:szCs w:val="24"/>
+        </w:rPr>
+      </w:pPr>
+      <w:r>
+        <w:rPr>
+          <w:rFonts w:ascii="Times New Roman" w:hAnsi="Times New Roman" w:cs="Times New Roman"/>
+          <w:sz w:val="24"/>
+          <w:szCs w:val="24"/>
+        </w:rPr>
+        <w:t xml:space="preserve">Az új szabvány rendelkezik a </w:t>
+      </w:r>
+      <w:proofErr w:type="spellStart"/>
+      <w:proofErr w:type="gramStart"/>
+      <w:r>
+        <w:rPr>
+          <w:rFonts w:ascii="Times New Roman" w:hAnsi="Times New Roman" w:cs="Times New Roman"/>
+          <w:sz w:val="24"/>
+          <w:szCs w:val="24"/>
+        </w:rPr>
+        <w:t>Dual-mode-al</w:t>
+      </w:r>
+      <w:proofErr w:type="spellEnd"/>
+      <w:proofErr w:type="gramEnd"/>
+      <w:r>
+        <w:rPr>
+          <w:rFonts w:ascii="Times New Roman" w:hAnsi="Times New Roman" w:cs="Times New Roman"/>
+          <w:sz w:val="24"/>
+          <w:szCs w:val="24"/>
+        </w:rPr>
+        <w:t xml:space="preserve"> ami a DVI vagy HDMI jelekre alakításhoz szükséges, emellett a HDMI 2.0 és a HDCP 2.2 tartalomvédelmet is tartalmazza. Az </w:t>
+      </w:r>
+      <w:proofErr w:type="spellStart"/>
+      <w:r>
+        <w:rPr>
+          <w:rFonts w:ascii="Times New Roman" w:hAnsi="Times New Roman" w:cs="Times New Roman"/>
+          <w:sz w:val="24"/>
+          <w:szCs w:val="24"/>
+        </w:rPr>
+        <w:t>Adaptive-Sync</w:t>
+      </w:r>
+      <w:proofErr w:type="spellEnd"/>
+      <w:r>
+        <w:rPr>
+          <w:rFonts w:ascii="Times New Roman" w:hAnsi="Times New Roman" w:cs="Times New Roman"/>
+          <w:sz w:val="24"/>
+          <w:szCs w:val="24"/>
+        </w:rPr>
+        <w:t xml:space="preserve"> még mindig opcionális funkcióként fel van tüntetve a leírásban.</w:t>
+      </w:r>
+    </w:p>
+    <w:p>
+      <w:pPr>
+        <w:rPr>
+          <w:rFonts w:ascii="Times New Roman" w:hAnsi="Times New Roman" w:cs="Times New Roman"/>
+          <w:sz w:val="24"/>
+          <w:szCs w:val="24"/>
+        </w:rPr>
+      </w:pPr>
+    </w:p>
+    <w:p>
+      <w:pPr>
+        <w:rPr>
+          <w:rFonts w:ascii="Times New Roman" w:hAnsi="Times New Roman" w:cs="Times New Roman"/>
+          <w:sz w:val="24"/>
+          <w:szCs w:val="24"/>
+        </w:rPr>
+      </w:pPr>
+      <w:r>
+        <w:rPr>
+          <w:rFonts w:ascii="Times New Roman" w:hAnsi="Times New Roman" w:cs="Times New Roman"/>
+          <w:sz w:val="24"/>
+          <w:szCs w:val="24"/>
+        </w:rPr>
+        <w:t xml:space="preserve"> </w:t>
+      </w:r>
+    </w:p>
+    <w:p>
+      <w:pPr>
+        <w:rPr>
+          <w:rFonts w:ascii="Times New Roman" w:hAnsi="Times New Roman" w:cs="Times New Roman"/>
+          <w:sz w:val="24"/>
+          <w:szCs w:val="24"/>
+        </w:rPr>
+      </w:pPr>
+    </w:p>
+    <w:p>
+      <w:pPr>
+        <w:rPr>
+          <w:rFonts w:ascii="Times New Roman" w:hAnsi="Times New Roman" w:cs="Times New Roman"/>
+          <w:sz w:val="24"/>
+          <w:szCs w:val="24"/>
+        </w:rPr>
+      </w:pPr>
+      <w:r>
+        <w:rPr>
+          <w:rFonts w:ascii="Times New Roman" w:hAnsi="Times New Roman" w:cs="Times New Roman"/>
+          <w:sz w:val="24"/>
+          <w:szCs w:val="24"/>
+        </w:rPr>
+        <w:t>1.4</w:t>
+      </w:r>
+    </w:p>
+    <w:p>
+      <w:pPr>
+        <w:rPr>
+          <w:rFonts w:ascii="Times New Roman" w:hAnsi="Times New Roman" w:cs="Times New Roman"/>
+          <w:sz w:val="24"/>
+          <w:szCs w:val="24"/>
+        </w:rPr>
+      </w:pPr>
+    </w:p>
+    <w:p>
+      <w:pPr>
+        <w:rPr>
+          <w:rFonts w:ascii="Times New Roman" w:hAnsi="Times New Roman" w:cs="Times New Roman"/>
+          <w:sz w:val="24"/>
+          <w:szCs w:val="24"/>
+        </w:rPr>
+      </w:pPr>
+      <w:r>
+        <w:rPr>
+          <w:rFonts w:ascii="Times New Roman" w:hAnsi="Times New Roman" w:cs="Times New Roman"/>
+          <w:sz w:val="24"/>
+          <w:szCs w:val="24"/>
+        </w:rPr>
+        <w:t>Az 1.4 verzió 2016 Március 1.-jén jelent meg.</w:t>
+      </w:r>
+    </w:p>
+    <w:p>
+      <w:pPr>
+        <w:rPr>
+          <w:rFonts w:ascii="Times New Roman" w:hAnsi="Times New Roman" w:cs="Times New Roman"/>
+          <w:sz w:val="24"/>
+          <w:szCs w:val="24"/>
+        </w:rPr>
+      </w:pPr>
+    </w:p>
+    <w:p>
+      <w:pPr>
+        <w:rPr>
+          <w:rFonts w:ascii="Times New Roman" w:hAnsi="Times New Roman" w:cs="Times New Roman"/>
+          <w:sz w:val="24"/>
+          <w:szCs w:val="24"/>
+        </w:rPr>
+      </w:pPr>
+      <w:r>
+        <w:rPr>
+          <w:rFonts w:ascii="Times New Roman" w:hAnsi="Times New Roman" w:cs="Times New Roman"/>
+          <w:sz w:val="24"/>
+          <w:szCs w:val="24"/>
+        </w:rPr>
+        <w:t xml:space="preserve">A sebességét illetően ugyanúgy a HBR3 móddal lett felszerelve, ami az 1.3-nál is volt. Fejlesztései közé tartozik a Display </w:t>
+      </w:r>
+      <w:proofErr w:type="spellStart"/>
+      <w:r>
+        <w:rPr>
+          <w:rFonts w:ascii="Times New Roman" w:hAnsi="Times New Roman" w:cs="Times New Roman"/>
+          <w:sz w:val="24"/>
+          <w:szCs w:val="24"/>
+        </w:rPr>
+        <w:t>Stream</w:t>
+      </w:r>
+      <w:proofErr w:type="spellEnd"/>
+      <w:r>
+        <w:rPr>
+          <w:rFonts w:ascii="Times New Roman" w:hAnsi="Times New Roman" w:cs="Times New Roman"/>
+          <w:sz w:val="24"/>
+          <w:szCs w:val="24"/>
+        </w:rPr>
+        <w:t xml:space="preserve"> </w:t>
+      </w:r>
+      <w:proofErr w:type="spellStart"/>
+      <w:r>
+        <w:rPr>
+          <w:rFonts w:ascii="Times New Roman" w:hAnsi="Times New Roman" w:cs="Times New Roman"/>
+          <w:sz w:val="24"/>
+          <w:szCs w:val="24"/>
+        </w:rPr>
+        <w:t>Compression</w:t>
+      </w:r>
+      <w:proofErr w:type="spellEnd"/>
+      <w:r>
+        <w:rPr>
+          <w:rFonts w:ascii="Times New Roman" w:hAnsi="Times New Roman" w:cs="Times New Roman"/>
+          <w:sz w:val="24"/>
+          <w:szCs w:val="24"/>
+        </w:rPr>
+        <w:t xml:space="preserve"> 1.2 (DSC), </w:t>
+      </w:r>
+      <w:proofErr w:type="spellStart"/>
+      <w:r>
+        <w:rPr>
+          <w:rFonts w:ascii="Times New Roman" w:hAnsi="Times New Roman" w:cs="Times New Roman"/>
+          <w:sz w:val="24"/>
+          <w:szCs w:val="24"/>
+        </w:rPr>
+        <w:t>Forward</w:t>
+      </w:r>
+      <w:proofErr w:type="spellEnd"/>
+      <w:r>
+        <w:rPr>
+          <w:rFonts w:ascii="Times New Roman" w:hAnsi="Times New Roman" w:cs="Times New Roman"/>
+          <w:sz w:val="24"/>
+          <w:szCs w:val="24"/>
+        </w:rPr>
+        <w:t xml:space="preserve"> </w:t>
+      </w:r>
+      <w:proofErr w:type="spellStart"/>
+      <w:r>
+        <w:rPr>
+          <w:rFonts w:ascii="Times New Roman" w:hAnsi="Times New Roman" w:cs="Times New Roman"/>
+          <w:sz w:val="24"/>
+          <w:szCs w:val="24"/>
+        </w:rPr>
+        <w:t>Error</w:t>
+      </w:r>
+      <w:proofErr w:type="spellEnd"/>
+      <w:r>
+        <w:rPr>
+          <w:rFonts w:ascii="Times New Roman" w:hAnsi="Times New Roman" w:cs="Times New Roman"/>
+          <w:sz w:val="24"/>
+          <w:szCs w:val="24"/>
+        </w:rPr>
+        <w:t xml:space="preserve"> </w:t>
+      </w:r>
+      <w:proofErr w:type="spellStart"/>
+      <w:r>
+        <w:rPr>
+          <w:rFonts w:ascii="Times New Roman" w:hAnsi="Times New Roman" w:cs="Times New Roman"/>
+          <w:sz w:val="24"/>
+          <w:szCs w:val="24"/>
+        </w:rPr>
+        <w:t>Correction</w:t>
+      </w:r>
+      <w:proofErr w:type="spellEnd"/>
+      <w:r>
+        <w:rPr>
+          <w:rFonts w:ascii="Times New Roman" w:hAnsi="Times New Roman" w:cs="Times New Roman"/>
+          <w:sz w:val="24"/>
+          <w:szCs w:val="24"/>
+        </w:rPr>
+        <w:t xml:space="preserve"> (hiba </w:t>
+      </w:r>
+      <w:proofErr w:type="spellStart"/>
+      <w:r>
+        <w:rPr>
+          <w:rFonts w:ascii="Times New Roman" w:hAnsi="Times New Roman" w:cs="Times New Roman"/>
+          <w:sz w:val="24"/>
+          <w:szCs w:val="24"/>
+        </w:rPr>
+        <w:t>ellenörző</w:t>
+      </w:r>
+      <w:proofErr w:type="spellEnd"/>
+      <w:r>
+        <w:rPr>
+          <w:rFonts w:ascii="Times New Roman" w:hAnsi="Times New Roman" w:cs="Times New Roman"/>
+          <w:sz w:val="24"/>
+          <w:szCs w:val="24"/>
+        </w:rPr>
+        <w:t xml:space="preserve"> és szabályozó), HDR10 </w:t>
+      </w:r>
+      <w:proofErr w:type="spellStart"/>
+      <w:r>
+        <w:rPr>
+          <w:rFonts w:ascii="Times New Roman" w:hAnsi="Times New Roman" w:cs="Times New Roman"/>
+          <w:sz w:val="24"/>
+          <w:szCs w:val="24"/>
+        </w:rPr>
+        <w:t>metaadat</w:t>
+      </w:r>
+      <w:proofErr w:type="spellEnd"/>
+      <w:r>
+        <w:rPr>
+          <w:rFonts w:ascii="Times New Roman" w:hAnsi="Times New Roman" w:cs="Times New Roman"/>
+          <w:sz w:val="24"/>
+          <w:szCs w:val="24"/>
+        </w:rPr>
+        <w:t xml:space="preserve"> CTA-861.3-ban </w:t>
+      </w:r>
+      <w:proofErr w:type="spellStart"/>
+      <w:r>
+        <w:rPr>
+          <w:rFonts w:ascii="Times New Roman" w:hAnsi="Times New Roman" w:cs="Times New Roman"/>
+          <w:sz w:val="24"/>
+          <w:szCs w:val="24"/>
+        </w:rPr>
+        <w:t>foglava</w:t>
+      </w:r>
+      <w:proofErr w:type="spellEnd"/>
+      <w:r>
+        <w:rPr>
+          <w:rFonts w:ascii="Times New Roman" w:hAnsi="Times New Roman" w:cs="Times New Roman"/>
+          <w:sz w:val="24"/>
+          <w:szCs w:val="24"/>
+        </w:rPr>
+        <w:t xml:space="preserve">, ami statikus és dinamikus </w:t>
+      </w:r>
+      <w:proofErr w:type="spellStart"/>
+      <w:r>
+        <w:rPr>
+          <w:rFonts w:ascii="Times New Roman" w:hAnsi="Times New Roman" w:cs="Times New Roman"/>
+          <w:sz w:val="24"/>
+          <w:szCs w:val="24"/>
+        </w:rPr>
+        <w:t>metaadattal</w:t>
+      </w:r>
+      <w:proofErr w:type="spellEnd"/>
+      <w:r>
+        <w:rPr>
+          <w:rFonts w:ascii="Times New Roman" w:hAnsi="Times New Roman" w:cs="Times New Roman"/>
+          <w:sz w:val="24"/>
+          <w:szCs w:val="24"/>
+        </w:rPr>
+        <w:t xml:space="preserve"> rendelkezik, a </w:t>
+      </w:r>
+      <w:proofErr w:type="spellStart"/>
+      <w:r>
+        <w:rPr>
+          <w:rFonts w:ascii="Times New Roman" w:hAnsi="Times New Roman" w:cs="Times New Roman"/>
+          <w:sz w:val="24"/>
+          <w:szCs w:val="24"/>
+        </w:rPr>
+        <w:t>Rec</w:t>
+      </w:r>
+      <w:proofErr w:type="spellEnd"/>
+      <w:r>
+        <w:rPr>
+          <w:rFonts w:ascii="Times New Roman" w:hAnsi="Times New Roman" w:cs="Times New Roman"/>
+          <w:sz w:val="24"/>
+          <w:szCs w:val="24"/>
+        </w:rPr>
+        <w:t xml:space="preserve">. 2020 színtér a HDMI átjárhatóság miatt és az </w:t>
+      </w:r>
+      <w:proofErr w:type="spellStart"/>
+      <w:r>
+        <w:rPr>
+          <w:rFonts w:ascii="Times New Roman" w:hAnsi="Times New Roman" w:cs="Times New Roman"/>
+          <w:sz w:val="24"/>
+          <w:szCs w:val="24"/>
+        </w:rPr>
+        <w:t>audió</w:t>
+      </w:r>
+      <w:proofErr w:type="spellEnd"/>
+      <w:r>
+        <w:rPr>
+          <w:rFonts w:ascii="Times New Roman" w:hAnsi="Times New Roman" w:cs="Times New Roman"/>
+          <w:sz w:val="24"/>
+          <w:szCs w:val="24"/>
+        </w:rPr>
+        <w:t xml:space="preserve"> csatornák megnégyszerezésével 32 csatornára bővítették azokat.</w:t>
+      </w:r>
+    </w:p>
+    <w:p>
+      <w:pPr>
+        <w:rPr>
+          <w:rFonts w:ascii="Times New Roman" w:hAnsi="Times New Roman" w:cs="Times New Roman"/>
+          <w:sz w:val="24"/>
+          <w:szCs w:val="24"/>
+        </w:rPr>
+      </w:pPr>
+    </w:p>
+    <w:p>
+      <w:pPr>
+        <w:rPr>
+          <w:rFonts w:ascii="Times New Roman" w:hAnsi="Times New Roman" w:cs="Times New Roman"/>
+          <w:sz w:val="24"/>
+          <w:szCs w:val="24"/>
+        </w:rPr>
+      </w:pPr>
+      <w:r>
+        <w:rPr>
+          <w:rFonts w:ascii="Times New Roman" w:hAnsi="Times New Roman" w:cs="Times New Roman"/>
+          <w:sz w:val="24"/>
+          <w:szCs w:val="24"/>
+        </w:rPr>
+        <w:t xml:space="preserve">A DSC egy "vizuálisan veszteségmentes" kódolási technika, amelynek tömörítési aránya 3: 1. A HBP3 átviteli sebességgel rendelkező DSC alkalmazásával a </w:t>
+      </w:r>
+      <w:proofErr w:type="spellStart"/>
+      <w:r>
+        <w:rPr>
+          <w:rFonts w:ascii="Times New Roman" w:hAnsi="Times New Roman" w:cs="Times New Roman"/>
+          <w:sz w:val="24"/>
+          <w:szCs w:val="24"/>
+        </w:rPr>
+        <w:t>DisplayPort</w:t>
+      </w:r>
+      <w:proofErr w:type="spellEnd"/>
+      <w:r>
+        <w:rPr>
+          <w:rFonts w:ascii="Times New Roman" w:hAnsi="Times New Roman" w:cs="Times New Roman"/>
+          <w:sz w:val="24"/>
+          <w:szCs w:val="24"/>
+        </w:rPr>
+        <w:t xml:space="preserve"> 1.4 támogatja a 8K UHD-t (7680 × 4320) 60 Hz-en 30 bit/</w:t>
+      </w:r>
+      <w:proofErr w:type="spellStart"/>
+      <w:r>
+        <w:rPr>
+          <w:rFonts w:ascii="Times New Roman" w:hAnsi="Times New Roman" w:cs="Times New Roman"/>
+          <w:sz w:val="24"/>
+          <w:szCs w:val="24"/>
+        </w:rPr>
+        <w:t>px</w:t>
+      </w:r>
+      <w:proofErr w:type="spellEnd"/>
+      <w:r>
+        <w:rPr>
+          <w:rFonts w:ascii="Times New Roman" w:hAnsi="Times New Roman" w:cs="Times New Roman"/>
+          <w:sz w:val="24"/>
+          <w:szCs w:val="24"/>
+        </w:rPr>
+        <w:t xml:space="preserve"> RGB színnel és HDR-el, vagy 4K UHD-t (3840 × 2160) 120 Hz-en 30 bites/</w:t>
+      </w:r>
+      <w:proofErr w:type="spellStart"/>
+      <w:r>
+        <w:rPr>
+          <w:rFonts w:ascii="Times New Roman" w:hAnsi="Times New Roman" w:cs="Times New Roman"/>
+          <w:sz w:val="24"/>
+          <w:szCs w:val="24"/>
+        </w:rPr>
+        <w:t>px</w:t>
+      </w:r>
+      <w:proofErr w:type="spellEnd"/>
+      <w:r>
+        <w:rPr>
+          <w:rFonts w:ascii="Times New Roman" w:hAnsi="Times New Roman" w:cs="Times New Roman"/>
+          <w:sz w:val="24"/>
+          <w:szCs w:val="24"/>
+        </w:rPr>
+        <w:t xml:space="preserve"> RGB színnel és HDR-el. 4K 60 Hz-en 30 bit/</w:t>
+      </w:r>
+      <w:proofErr w:type="spellStart"/>
+      <w:r>
+        <w:rPr>
+          <w:rFonts w:ascii="Times New Roman" w:hAnsi="Times New Roman" w:cs="Times New Roman"/>
+          <w:sz w:val="24"/>
+          <w:szCs w:val="24"/>
+        </w:rPr>
+        <w:t>px</w:t>
+      </w:r>
+      <w:proofErr w:type="spellEnd"/>
+      <w:r>
+        <w:rPr>
+          <w:rFonts w:ascii="Times New Roman" w:hAnsi="Times New Roman" w:cs="Times New Roman"/>
+          <w:sz w:val="24"/>
+          <w:szCs w:val="24"/>
+        </w:rPr>
+        <w:t xml:space="preserve"> RGB szín és HDR érhető el DSC nélkül. Olyan kijelzőkön, amelyek nem támogatják a DSC-t, a maximális értékek megegyeznek </w:t>
+      </w:r>
+      <w:proofErr w:type="spellStart"/>
+      <w:r>
+        <w:rPr>
+          <w:rFonts w:ascii="Times New Roman" w:hAnsi="Times New Roman" w:cs="Times New Roman"/>
+          <w:sz w:val="24"/>
+          <w:szCs w:val="24"/>
+        </w:rPr>
+        <w:t>DisplayPort</w:t>
+      </w:r>
+      <w:proofErr w:type="spellEnd"/>
+      <w:r>
+        <w:rPr>
+          <w:rFonts w:ascii="Times New Roman" w:hAnsi="Times New Roman" w:cs="Times New Roman"/>
+          <w:sz w:val="24"/>
+          <w:szCs w:val="24"/>
+        </w:rPr>
+        <w:t xml:space="preserve"> 1.3-al. (4K 120 Hz, 5K 60 Hz, 8K 30 Hz).</w:t>
+      </w:r>
+    </w:p>
+    <w:p>
+      <w:pPr>
+        <w:rPr>
+          <w:rFonts w:ascii="Times New Roman" w:hAnsi="Times New Roman" w:cs="Times New Roman"/>
+          <w:sz w:val="24"/>
+          <w:szCs w:val="24"/>
+        </w:rPr>
+      </w:pPr>
+      <w:r>
+        <w:rPr>
+          <w:rFonts w:ascii="Times New Roman" w:hAnsi="Times New Roman" w:cs="Times New Roman"/>
+          <w:sz w:val="24"/>
+          <w:szCs w:val="24"/>
+        </w:rPr>
+        <w:t>Mini Displayport</w:t>
+      </w:r>
+    </w:p>
+    <w:p>
+      <w:pPr>
+        <w:rPr>
+          <w:rFonts w:ascii="Times New Roman" w:hAnsi="Times New Roman" w:cs="Times New Roman"/>
+          <w:sz w:val="24"/>
+          <w:szCs w:val="24"/>
+        </w:rPr>
+      </w:pPr>
+    </w:p>
+    <w:p>
+      <w:pPr>
+        <w:rPr>
+          <w:rFonts w:ascii="Times New Roman" w:hAnsi="Times New Roman" w:cs="Times New Roman"/>
+          <w:sz w:val="24"/>
+          <w:szCs w:val="24"/>
+        </w:rPr>
+      </w:pPr>
+      <w:r>
+        <w:rPr>
+          <w:rFonts w:ascii="Times New Roman" w:hAnsi="Times New Roman" w:cs="Times New Roman"/>
+          <w:sz w:val="24"/>
+          <w:szCs w:val="24"/>
+        </w:rPr>
+        <w:t xml:space="preserve">A 2008-as év utolsó negyedévében látott </w:t>
+      </w:r>
+      <w:proofErr w:type="gramStart"/>
+      <w:r>
+        <w:rPr>
+          <w:rFonts w:ascii="Times New Roman" w:hAnsi="Times New Roman" w:cs="Times New Roman"/>
+          <w:sz w:val="24"/>
+          <w:szCs w:val="24"/>
+        </w:rPr>
+        <w:t>napvilágot</w:t>
+      </w:r>
+      <w:proofErr w:type="gramEnd"/>
+      <w:r>
+        <w:rPr>
+          <w:rFonts w:ascii="Times New Roman" w:hAnsi="Times New Roman" w:cs="Times New Roman"/>
+          <w:sz w:val="24"/>
+          <w:szCs w:val="24"/>
+        </w:rPr>
+        <w:t xml:space="preserve"> a Mini Displayport (</w:t>
+      </w:r>
+      <w:proofErr w:type="spellStart"/>
+      <w:r>
+        <w:rPr>
+          <w:rFonts w:ascii="Times New Roman" w:hAnsi="Times New Roman" w:cs="Times New Roman"/>
+          <w:sz w:val="24"/>
+          <w:szCs w:val="24"/>
+        </w:rPr>
+        <w:t>mDP</w:t>
+      </w:r>
+      <w:proofErr w:type="spellEnd"/>
+      <w:r>
+        <w:rPr>
+          <w:rFonts w:ascii="Times New Roman" w:hAnsi="Times New Roman" w:cs="Times New Roman"/>
+          <w:sz w:val="24"/>
+          <w:szCs w:val="24"/>
+        </w:rPr>
+        <w:t xml:space="preserve">) az Apple által. Ez a csatlakozó kisebb, mint a normál Displayport, viszont felépítésileg mindenben megegyezik. Ezt a </w:t>
+      </w:r>
+      <w:proofErr w:type="spellStart"/>
+      <w:r>
+        <w:rPr>
+          <w:rFonts w:ascii="Times New Roman" w:hAnsi="Times New Roman" w:cs="Times New Roman"/>
+          <w:sz w:val="24"/>
+          <w:szCs w:val="24"/>
+        </w:rPr>
+        <w:t>portot</w:t>
+      </w:r>
+      <w:proofErr w:type="spellEnd"/>
+      <w:r>
+        <w:rPr>
+          <w:rFonts w:ascii="Times New Roman" w:hAnsi="Times New Roman" w:cs="Times New Roman"/>
+          <w:sz w:val="24"/>
+          <w:szCs w:val="24"/>
+        </w:rPr>
+        <w:t xml:space="preserve"> nagyrészt Apple termékeknél használták, viszont más gyártóknál is fellelhető volt, legfőképp laptopok esetében a helytakarékosság miatt. 2011 Februárjában a </w:t>
+      </w:r>
+      <w:proofErr w:type="spellStart"/>
+      <w:r>
+        <w:rPr>
+          <w:rFonts w:ascii="Times New Roman" w:hAnsi="Times New Roman" w:cs="Times New Roman"/>
+          <w:sz w:val="24"/>
+          <w:szCs w:val="24"/>
+        </w:rPr>
+        <w:t>Thunderbolt</w:t>
+      </w:r>
+      <w:proofErr w:type="spellEnd"/>
+      <w:r>
+        <w:rPr>
+          <w:rFonts w:ascii="Times New Roman" w:hAnsi="Times New Roman" w:cs="Times New Roman"/>
+          <w:sz w:val="24"/>
+          <w:szCs w:val="24"/>
+        </w:rPr>
+        <w:t xml:space="preserve"> váltotta le a Mini </w:t>
+      </w:r>
+      <w:proofErr w:type="spellStart"/>
+      <w:r>
+        <w:rPr>
+          <w:rFonts w:ascii="Times New Roman" w:hAnsi="Times New Roman" w:cs="Times New Roman"/>
+          <w:sz w:val="24"/>
+          <w:szCs w:val="24"/>
+        </w:rPr>
+        <w:t>Displayportot</w:t>
+      </w:r>
+      <w:proofErr w:type="spellEnd"/>
+      <w:r>
+        <w:rPr>
+          <w:rFonts w:ascii="Times New Roman" w:hAnsi="Times New Roman" w:cs="Times New Roman"/>
+          <w:sz w:val="24"/>
+          <w:szCs w:val="24"/>
+        </w:rPr>
+        <w:t xml:space="preserve">, mivel az új szabványú csatlakozó </w:t>
+      </w:r>
+      <w:proofErr w:type="spellStart"/>
+      <w:r>
+        <w:rPr>
+          <w:rFonts w:ascii="Times New Roman" w:hAnsi="Times New Roman" w:cs="Times New Roman"/>
+          <w:sz w:val="24"/>
+          <w:szCs w:val="24"/>
+        </w:rPr>
+        <w:t>mostmár</w:t>
+      </w:r>
+      <w:proofErr w:type="spellEnd"/>
+      <w:r>
+        <w:rPr>
+          <w:rFonts w:ascii="Times New Roman" w:hAnsi="Times New Roman" w:cs="Times New Roman"/>
+          <w:sz w:val="24"/>
+          <w:szCs w:val="24"/>
+        </w:rPr>
+        <w:t xml:space="preserve"> PCI </w:t>
+      </w:r>
+      <w:r>
+        <w:rPr>
+          <w:rFonts w:ascii="Times New Roman" w:hAnsi="Times New Roman" w:cs="Times New Roman"/>
+          <w:sz w:val="24"/>
+          <w:szCs w:val="24"/>
+        </w:rPr>
+        <w:lastRenderedPageBreak/>
+        <w:t xml:space="preserve">Express adatot is tudott magával hordozni, viszont visszafelé kompatibilis marad a Mini </w:t>
+      </w:r>
+      <w:proofErr w:type="spellStart"/>
+      <w:r>
+        <w:rPr>
+          <w:rFonts w:ascii="Times New Roman" w:hAnsi="Times New Roman" w:cs="Times New Roman"/>
+          <w:sz w:val="24"/>
+          <w:szCs w:val="24"/>
+        </w:rPr>
+        <w:t>Displayporttal</w:t>
+      </w:r>
+      <w:proofErr w:type="spellEnd"/>
+      <w:r>
+        <w:rPr>
+          <w:rFonts w:ascii="Times New Roman" w:hAnsi="Times New Roman" w:cs="Times New Roman"/>
+          <w:sz w:val="24"/>
+          <w:szCs w:val="24"/>
+        </w:rPr>
+        <w:t>.</w:t>
+      </w:r>
+    </w:p>
+    <w:p>
+      <w:pPr>
+        <w:rPr>
+          <w:rFonts w:ascii="Times New Roman" w:hAnsi="Times New Roman" w:cs="Times New Roman"/>
+          <w:sz w:val="24"/>
+          <w:szCs w:val="24"/>
+        </w:rPr>
+      </w:pPr>
+      <w:r>
+        <w:rPr>
+          <w:noProof/>
+          <w:lang w:eastAsia="hu-HU"/>
+        </w:rPr>
+        <w:drawing>
+          <wp:inline distT="0" distB="0" distL="0" distR="0" wp14:anchorId="5B63D586" wp14:editId="6F40A93E">
+            <wp:extent cx="3638550" cy="3973297"/>
+            <wp:effectExtent l="0" t="0" r="0" b="8255"/>
+            <wp:docPr id="18" name="Kép 18" descr="https://kabelvilag.hu/shop_ordered/2360/pic/dp-cikk.jpg"/>
+            <wp:cNvGraphicFramePr>
+              <a:graphicFrameLocks xmlns:a="http://schemas.openxmlformats.org/drawingml/2006/main" noChangeAspect="1"/>
+            </wp:cNvGraphicFramePr>
+            <a:graphic xmlns:a="http://schemas.openxmlformats.org/drawingml/2006/main">
+              <a:graphicData uri="http://schemas.openxmlformats.org/drawingml/2006/picture">
+                <pic:pic xmlns:pic="http://schemas.openxmlformats.org/drawingml/2006/picture">
+                  <pic:nvPicPr>
+                    <pic:cNvPr id="0" name="Picture 6" descr="https://kabelvilag.hu/shop_ordered/2360/pic/dp-cikk.jpg"/>
+                    <pic:cNvPicPr>
+                      <a:picLocks noChangeAspect="1" noChangeArrowheads="1"/>
+                    </pic:cNvPicPr>
+                  </pic:nvPicPr>
+                  <pic:blipFill>
+                    <a:blip r:embed="rId23">
+                      <a:extLst>
+                        <a:ext uri="{28A0092B-C50C-407E-A947-70E740481C1C}">
+                          <a14:useLocalDpi xmlns:a14="http://schemas.microsoft.com/office/drawing/2010/main" val="0"/>
+                        </a:ext>
+                      </a:extLst>
+                    </a:blip>
+                    <a:srcRect/>
+                    <a:stretch>
+                      <a:fillRect/>
+                    </a:stretch>
+                  </pic:blipFill>
+                  <pic:spPr bwMode="auto">
+                    <a:xfrm>
+                      <a:off x="0" y="0"/>
+                      <a:ext cx="3645446" cy="3980827"/>
+                    </a:xfrm>
+                    <a:prstGeom prst="rect">
+                      <a:avLst/>
+                    </a:prstGeom>
+                    <a:noFill/>
+                    <a:ln>
+                      <a:noFill/>
+                    </a:ln>
+                  </pic:spPr>
+                </pic:pic>
+              </a:graphicData>
+            </a:graphic>
+          </wp:inline>
+        </w:drawing>
+      </w:r>
+    </w:p>
+    <w:p>
+      <w:pPr>
+        <w:rPr>
+          <w:rFonts w:ascii="Times New Roman" w:hAnsi="Times New Roman" w:cs="Times New Roman"/>
+          <w:sz w:val="24"/>
+          <w:szCs w:val="24"/>
+        </w:rPr>
+      </w:pPr>
+      <w:r>
+        <w:rPr>
+          <w:noProof/>
+          <w:lang w:eastAsia="hu-HU"/>
+        </w:rPr>
+        <w:drawing>
+          <wp:inline distT="0" distB="0" distL="0" distR="0" wp14:anchorId="014F3D45" wp14:editId="004EC3F6">
+            <wp:extent cx="4490720" cy="3368040"/>
+            <wp:effectExtent l="0" t="0" r="5080" b="3810"/>
+            <wp:docPr id="20" name="Kép 20" descr="Displayport 1.2 vs 1.4 vs 2.0 – Juiced Systems"/>
+            <wp:cNvGraphicFramePr>
+              <a:graphicFrameLocks xmlns:a="http://schemas.openxmlformats.org/drawingml/2006/main" noChangeAspect="1"/>
+            </wp:cNvGraphicFramePr>
+            <a:graphic xmlns:a="http://schemas.openxmlformats.org/drawingml/2006/main">
+              <a:graphicData uri="http://schemas.openxmlformats.org/drawingml/2006/picture">
+                <pic:pic xmlns:pic="http://schemas.openxmlformats.org/drawingml/2006/picture">
+                  <pic:nvPicPr>
+                    <pic:cNvPr id="0" name="Picture 13" descr="Displayport 1.2 vs 1.4 vs 2.0 – Juiced Systems"/>
+                    <pic:cNvPicPr>
+                      <a:picLocks noChangeAspect="1" noChangeArrowheads="1"/>
+                    </pic:cNvPicPr>
+                  </pic:nvPicPr>
+                  <pic:blipFill>
+                    <a:blip r:embed="rId24">
+                      <a:extLst>
+                        <a:ext uri="{28A0092B-C50C-407E-A947-70E740481C1C}">
+                          <a14:useLocalDpi xmlns:a14="http://schemas.microsoft.com/office/drawing/2010/main" val="0"/>
+                        </a:ext>
+                      </a:extLst>
+                    </a:blip>
+                    <a:srcRect/>
+                    <a:stretch>
+                      <a:fillRect/>
+                    </a:stretch>
+                  </pic:blipFill>
+                  <pic:spPr bwMode="auto">
+                    <a:xfrm>
+                      <a:off x="0" y="0"/>
+                      <a:ext cx="4497997" cy="3373498"/>
+                    </a:xfrm>
+                    <a:prstGeom prst="rect">
+                      <a:avLst/>
+                    </a:prstGeom>
+                    <a:noFill/>
+                    <a:ln>
+                      <a:noFill/>
+                    </a:ln>
+                  </pic:spPr>
+                </pic:pic>
+              </a:graphicData>
+            </a:graphic>
+          </wp:inline>
+        </w:drawing>
+      </w:r>
+    </w:p>
+    <w:p>
+      <w:pPr>
+        <w:rPr>
+          <w:rFonts w:ascii="Times New Roman" w:hAnsi="Times New Roman" w:cs="Times New Roman"/>
+          <w:sz w:val="24"/>
+          <w:szCs w:val="24"/>
+        </w:rPr>
+      </w:pPr>
+    </w:p>
+    <w:p>
+      <w:pPr>
+        <w:rPr>
+          <w:rFonts w:ascii="Times New Roman" w:hAnsi="Times New Roman" w:cs="Times New Roman"/>
+          <w:sz w:val="24"/>
+          <w:szCs w:val="24"/>
+        </w:rPr>
+      </w:pPr>
+    </w:p>
+    <w:p>
+      <w:pPr>
+        <w:rPr>
+          <w:rFonts w:ascii="Times New Roman" w:hAnsi="Times New Roman" w:cs="Times New Roman"/>
+          <w:sz w:val="24"/>
+          <w:szCs w:val="24"/>
+        </w:rPr>
+      </w:pPr>
+    </w:p>
+    <w:p>
+      <w:pPr>
+        <w:rPr>
+          <w:rFonts w:ascii="Times New Roman" w:hAnsi="Times New Roman" w:cs="Times New Roman"/>
+          <w:sz w:val="24"/>
+          <w:szCs w:val="24"/>
+        </w:rPr>
+      </w:pPr>
+      <w:bookmarkStart w:id="0" w:name="_GoBack"/>
+      <w:bookmarkEnd w:id="0"/>
     </w:p>
     <w:sectPr>
       <w:pgSz w:w="11906" w:h="16838"/>

</xml_diff>

<commit_message>
USB kész + képek
</commit_message>
<xml_diff>
--- a/David dokumentumai/David dokumentumai.docx
+++ b/David dokumentumai/David dokumentumai.docx
@@ -20284,12 +20284,2791 @@
     </w:p>
     <w:p>
       <w:pPr>
-        <w:rPr>
-          <w:rFonts w:ascii="Times New Roman" w:hAnsi="Times New Roman" w:cs="Times New Roman"/>
-          <w:sz w:val="24"/>
-          <w:szCs w:val="24"/>
-        </w:rPr>
-      </w:pPr>
+        <w:jc w:val="center"/>
+        <w:rPr>
+          <w:rFonts w:ascii="Times New Roman" w:hAnsi="Times New Roman" w:cs="Times New Roman"/>
+          <w:b/>
+          <w:sz w:val="40"/>
+          <w:szCs w:val="24"/>
+        </w:rPr>
+      </w:pPr>
+      <w:r>
+        <w:rPr>
+          <w:rFonts w:ascii="Times New Roman" w:hAnsi="Times New Roman" w:cs="Times New Roman"/>
+          <w:b/>
+          <w:sz w:val="40"/>
+          <w:szCs w:val="24"/>
+        </w:rPr>
+        <w:lastRenderedPageBreak/>
+        <w:t>USB</w:t>
+      </w:r>
+    </w:p>
+    <w:p>
+      <w:pPr>
+        <w:rPr>
+          <w:rFonts w:ascii="Times New Roman" w:hAnsi="Times New Roman" w:cs="Times New Roman"/>
+          <w:sz w:val="24"/>
+          <w:szCs w:val="24"/>
+        </w:rPr>
+      </w:pPr>
+      <w:r>
+        <w:rPr>
+          <w:rFonts w:ascii="Times New Roman" w:hAnsi="Times New Roman" w:cs="Times New Roman"/>
+          <w:sz w:val="24"/>
+          <w:szCs w:val="24"/>
+        </w:rPr>
+        <w:t xml:space="preserve">Míg az USB-C csatlakozó szépen lassan elfoglalja megérdemelt helyét a hordozható </w:t>
+      </w:r>
+      <w:proofErr w:type="spellStart"/>
+      <w:r>
+        <w:rPr>
+          <w:rFonts w:ascii="Times New Roman" w:hAnsi="Times New Roman" w:cs="Times New Roman"/>
+          <w:sz w:val="24"/>
+          <w:szCs w:val="24"/>
+        </w:rPr>
+        <w:t>eszközökon</w:t>
+      </w:r>
+      <w:proofErr w:type="spellEnd"/>
+      <w:r>
+        <w:rPr>
+          <w:rFonts w:ascii="Times New Roman" w:hAnsi="Times New Roman" w:cs="Times New Roman"/>
+          <w:sz w:val="24"/>
+          <w:szCs w:val="24"/>
+        </w:rPr>
+        <w:t xml:space="preserve"> és általános, sőt, kötelező szabvánnyá válik, az egyéb elnevezések és verziók hajlamosak összezavarni az embert. Mi is az USB, milyen adatsebességre képes és hogyan különböztessük meg egymástól az eltérő verziókat. Igyekszünk kitérni a különböző formátumokra, valamint az USB különböző generációira és a különböző USB-formák által kínált sebességkülönbségekre is.</w:t>
+      </w:r>
+    </w:p>
+    <w:p>
+      <w:pPr>
+        <w:rPr>
+          <w:rFonts w:ascii="Times New Roman" w:hAnsi="Times New Roman" w:cs="Times New Roman"/>
+          <w:sz w:val="24"/>
+          <w:szCs w:val="24"/>
+        </w:rPr>
+      </w:pPr>
+    </w:p>
+    <w:p>
+      <w:pPr>
+        <w:rPr>
+          <w:rFonts w:ascii="Times New Roman" w:hAnsi="Times New Roman" w:cs="Times New Roman"/>
+          <w:sz w:val="24"/>
+          <w:szCs w:val="24"/>
+        </w:rPr>
+      </w:pPr>
+      <w:r>
+        <w:rPr>
+          <w:rFonts w:ascii="Times New Roman" w:hAnsi="Times New Roman" w:cs="Times New Roman"/>
+          <w:sz w:val="24"/>
+          <w:szCs w:val="24"/>
+        </w:rPr>
+        <w:t xml:space="preserve">Az USB az </w:t>
+      </w:r>
+      <w:proofErr w:type="spellStart"/>
+      <w:r>
+        <w:rPr>
+          <w:rFonts w:ascii="Times New Roman" w:hAnsi="Times New Roman" w:cs="Times New Roman"/>
+          <w:sz w:val="24"/>
+          <w:szCs w:val="24"/>
+        </w:rPr>
+        <w:t>Universal</w:t>
+      </w:r>
+      <w:proofErr w:type="spellEnd"/>
+      <w:r>
+        <w:rPr>
+          <w:rFonts w:ascii="Times New Roman" w:hAnsi="Times New Roman" w:cs="Times New Roman"/>
+          <w:sz w:val="24"/>
+          <w:szCs w:val="24"/>
+        </w:rPr>
+        <w:t xml:space="preserve"> </w:t>
+      </w:r>
+      <w:proofErr w:type="spellStart"/>
+      <w:r>
+        <w:rPr>
+          <w:rFonts w:ascii="Times New Roman" w:hAnsi="Times New Roman" w:cs="Times New Roman"/>
+          <w:sz w:val="24"/>
+          <w:szCs w:val="24"/>
+        </w:rPr>
+        <w:t>Serial</w:t>
+      </w:r>
+      <w:proofErr w:type="spellEnd"/>
+      <w:r>
+        <w:rPr>
+          <w:rFonts w:ascii="Times New Roman" w:hAnsi="Times New Roman" w:cs="Times New Roman"/>
+          <w:sz w:val="24"/>
+          <w:szCs w:val="24"/>
+        </w:rPr>
+        <w:t xml:space="preserve"> </w:t>
+      </w:r>
+      <w:proofErr w:type="spellStart"/>
+      <w:r>
+        <w:rPr>
+          <w:rFonts w:ascii="Times New Roman" w:hAnsi="Times New Roman" w:cs="Times New Roman"/>
+          <w:sz w:val="24"/>
+          <w:szCs w:val="24"/>
+        </w:rPr>
+        <w:t>Bus</w:t>
+      </w:r>
+      <w:proofErr w:type="spellEnd"/>
+      <w:r>
+        <w:rPr>
+          <w:rFonts w:ascii="Times New Roman" w:hAnsi="Times New Roman" w:cs="Times New Roman"/>
+          <w:sz w:val="24"/>
+          <w:szCs w:val="24"/>
+        </w:rPr>
+        <w:t xml:space="preserve"> rövidítése, és 1996-ban debütált, mint a perifériák PC-khez való csatlakoztatására szolgáló univerzális szabvány. Az USB előtt a dedikált soros és párhuzamos portok voltak </w:t>
+      </w:r>
+      <w:proofErr w:type="spellStart"/>
+      <w:r>
+        <w:rPr>
+          <w:rFonts w:ascii="Times New Roman" w:hAnsi="Times New Roman" w:cs="Times New Roman"/>
+          <w:sz w:val="24"/>
+          <w:szCs w:val="24"/>
+        </w:rPr>
+        <w:t>kiemelkedőek</w:t>
+      </w:r>
+      <w:proofErr w:type="spellEnd"/>
+      <w:r>
+        <w:rPr>
+          <w:rFonts w:ascii="Times New Roman" w:hAnsi="Times New Roman" w:cs="Times New Roman"/>
+          <w:sz w:val="24"/>
+          <w:szCs w:val="24"/>
+        </w:rPr>
+        <w:t xml:space="preserve"> a piacon, de az azóta eltelt években ezek a régebbi </w:t>
+      </w:r>
+      <w:proofErr w:type="spellStart"/>
+      <w:r>
+        <w:rPr>
+          <w:rFonts w:ascii="Times New Roman" w:hAnsi="Times New Roman" w:cs="Times New Roman"/>
+          <w:sz w:val="24"/>
+          <w:szCs w:val="24"/>
+        </w:rPr>
+        <w:t>portszabványok</w:t>
+      </w:r>
+      <w:proofErr w:type="spellEnd"/>
+      <w:r>
+        <w:rPr>
+          <w:rFonts w:ascii="Times New Roman" w:hAnsi="Times New Roman" w:cs="Times New Roman"/>
+          <w:sz w:val="24"/>
+          <w:szCs w:val="24"/>
+        </w:rPr>
+        <w:t xml:space="preserve"> nagyrészt kivonultak az USB javára. A párhuzamos portok általában úgy voltak ismertek, mint a nyomtatót csatlakoztató port, de manapság a legtöbb nyomtató USB-t vagy akár </w:t>
+      </w:r>
+      <w:proofErr w:type="spellStart"/>
+      <w:r>
+        <w:rPr>
+          <w:rFonts w:ascii="Times New Roman" w:hAnsi="Times New Roman" w:cs="Times New Roman"/>
+          <w:sz w:val="24"/>
+          <w:szCs w:val="24"/>
+        </w:rPr>
+        <w:t>Wi</w:t>
+      </w:r>
+      <w:proofErr w:type="spellEnd"/>
+      <w:r>
+        <w:rPr>
+          <w:rFonts w:ascii="Times New Roman" w:hAnsi="Times New Roman" w:cs="Times New Roman"/>
+          <w:sz w:val="24"/>
+          <w:szCs w:val="24"/>
+        </w:rPr>
+        <w:t>-Fi-t használ helyette. Az USB tehát már több mint 20 éve létezik, és már hosszú ideje a meghatározó szabvány, nagyjáb</w:t>
+      </w:r>
+      <w:r>
+        <w:rPr>
+          <w:rFonts w:ascii="Times New Roman" w:hAnsi="Times New Roman" w:cs="Times New Roman"/>
+          <w:sz w:val="24"/>
+          <w:szCs w:val="24"/>
+        </w:rPr>
+        <w:t>ól minden elektromos eszközhöz.</w:t>
+      </w:r>
+    </w:p>
+    <w:p>
+      <w:pPr>
+        <w:rPr>
+          <w:rFonts w:ascii="Times New Roman" w:hAnsi="Times New Roman" w:cs="Times New Roman"/>
+          <w:sz w:val="24"/>
+          <w:szCs w:val="24"/>
+        </w:rPr>
+      </w:pPr>
+    </w:p>
+    <w:p>
+      <w:pPr>
+        <w:rPr>
+          <w:rFonts w:ascii="Times New Roman" w:hAnsi="Times New Roman" w:cs="Times New Roman"/>
+          <w:sz w:val="24"/>
+          <w:szCs w:val="24"/>
+        </w:rPr>
+      </w:pPr>
+      <w:r>
+        <w:rPr>
+          <w:rFonts w:ascii="Times New Roman" w:hAnsi="Times New Roman" w:cs="Times New Roman"/>
+          <w:sz w:val="24"/>
+          <w:szCs w:val="24"/>
+        </w:rPr>
+        <w:t xml:space="preserve">USB </w:t>
+      </w:r>
+      <w:proofErr w:type="spellStart"/>
+      <w:r>
+        <w:rPr>
+          <w:rFonts w:ascii="Times New Roman" w:hAnsi="Times New Roman" w:cs="Times New Roman"/>
+          <w:sz w:val="24"/>
+          <w:szCs w:val="24"/>
+        </w:rPr>
+        <w:t>Type</w:t>
+      </w:r>
+      <w:proofErr w:type="spellEnd"/>
+      <w:r>
+        <w:rPr>
+          <w:rFonts w:ascii="Times New Roman" w:hAnsi="Times New Roman" w:cs="Times New Roman"/>
+          <w:sz w:val="24"/>
+          <w:szCs w:val="24"/>
+        </w:rPr>
+        <w:t xml:space="preserve"> A</w:t>
+      </w:r>
+    </w:p>
+    <w:p>
+      <w:pPr>
+        <w:rPr>
+          <w:rFonts w:ascii="Times New Roman" w:hAnsi="Times New Roman" w:cs="Times New Roman"/>
+          <w:sz w:val="24"/>
+          <w:szCs w:val="24"/>
+        </w:rPr>
+      </w:pPr>
+    </w:p>
+    <w:p>
+      <w:pPr>
+        <w:rPr>
+          <w:rFonts w:ascii="Times New Roman" w:hAnsi="Times New Roman" w:cs="Times New Roman"/>
+          <w:sz w:val="24"/>
+          <w:szCs w:val="24"/>
+        </w:rPr>
+      </w:pPr>
+      <w:r>
+        <w:rPr>
+          <w:rFonts w:ascii="Times New Roman" w:hAnsi="Times New Roman" w:cs="Times New Roman"/>
+          <w:sz w:val="24"/>
+          <w:szCs w:val="24"/>
+        </w:rPr>
+        <w:t xml:space="preserve">Nagyjából az alapértelmezett USB-formátum. Az A típusú USB ismerős téglalap alakja az USB szinte minden generációjában megmaradt. Valószínűleg még évekig megmarad, mint az "USB" alapértelmezett megjelenése. Azonban ez az A típusú csatlakozó az USB 3.1-től kezdve elavultnak számít, méghozzá az USB </w:t>
+      </w:r>
+      <w:proofErr w:type="spellStart"/>
+      <w:r>
+        <w:rPr>
+          <w:rFonts w:ascii="Times New Roman" w:hAnsi="Times New Roman" w:cs="Times New Roman"/>
+          <w:sz w:val="24"/>
+          <w:szCs w:val="24"/>
+        </w:rPr>
+        <w:t>Type</w:t>
+      </w:r>
+      <w:proofErr w:type="spellEnd"/>
+      <w:r>
+        <w:rPr>
+          <w:rFonts w:ascii="Times New Roman" w:hAnsi="Times New Roman" w:cs="Times New Roman"/>
+          <w:sz w:val="24"/>
+          <w:szCs w:val="24"/>
+        </w:rPr>
+        <w:t xml:space="preserve">-C javára, így annak ellenére, hogy sok éven át a "de facto szabvány" volt, az A-típus már nem az USB "legfőbb" változata. Igaz, ez a leminősítés csak körülbelül öt évvel ezelőtt kezdődött, és jó eséllyel az USB 3.1 és a régebbi verziók még legalább további öt évig támogatottak lesznek a </w:t>
+      </w:r>
+      <w:proofErr w:type="spellStart"/>
+      <w:r>
+        <w:rPr>
+          <w:rFonts w:ascii="Times New Roman" w:hAnsi="Times New Roman" w:cs="Times New Roman"/>
+          <w:sz w:val="24"/>
+          <w:szCs w:val="24"/>
+        </w:rPr>
+        <w:t>mainstream</w:t>
+      </w:r>
+      <w:proofErr w:type="spellEnd"/>
+      <w:r>
+        <w:rPr>
+          <w:rFonts w:ascii="Times New Roman" w:hAnsi="Times New Roman" w:cs="Times New Roman"/>
+          <w:sz w:val="24"/>
+          <w:szCs w:val="24"/>
+        </w:rPr>
+        <w:t xml:space="preserve"> számítástechnikai eszközökben, még ha csak a</w:t>
+      </w:r>
+      <w:r>
+        <w:rPr>
+          <w:rFonts w:ascii="Times New Roman" w:hAnsi="Times New Roman" w:cs="Times New Roman"/>
+          <w:sz w:val="24"/>
+          <w:szCs w:val="24"/>
+        </w:rPr>
+        <w:t xml:space="preserve"> régebbi hardverek esetében is.</w:t>
+      </w:r>
+    </w:p>
+    <w:p>
+      <w:pPr>
+        <w:rPr>
+          <w:rFonts w:ascii="Times New Roman" w:hAnsi="Times New Roman" w:cs="Times New Roman"/>
+          <w:sz w:val="24"/>
+          <w:szCs w:val="24"/>
+        </w:rPr>
+      </w:pPr>
+    </w:p>
+    <w:p>
+      <w:pPr>
+        <w:rPr>
+          <w:rFonts w:ascii="Times New Roman" w:hAnsi="Times New Roman" w:cs="Times New Roman"/>
+          <w:sz w:val="24"/>
+          <w:szCs w:val="24"/>
+        </w:rPr>
+      </w:pPr>
+      <w:r>
+        <w:rPr>
+          <w:rFonts w:ascii="Times New Roman" w:hAnsi="Times New Roman" w:cs="Times New Roman"/>
+          <w:sz w:val="24"/>
+          <w:szCs w:val="24"/>
+        </w:rPr>
+        <w:t xml:space="preserve">USB </w:t>
+      </w:r>
+      <w:proofErr w:type="spellStart"/>
+      <w:r>
+        <w:rPr>
+          <w:rFonts w:ascii="Times New Roman" w:hAnsi="Times New Roman" w:cs="Times New Roman"/>
+          <w:sz w:val="24"/>
+          <w:szCs w:val="24"/>
+        </w:rPr>
+        <w:t>Type</w:t>
+      </w:r>
+      <w:proofErr w:type="spellEnd"/>
+      <w:r>
+        <w:rPr>
+          <w:rFonts w:ascii="Times New Roman" w:hAnsi="Times New Roman" w:cs="Times New Roman"/>
+          <w:sz w:val="24"/>
+          <w:szCs w:val="24"/>
+        </w:rPr>
+        <w:t xml:space="preserve"> B</w:t>
+      </w:r>
+    </w:p>
+    <w:p>
+      <w:pPr>
+        <w:rPr>
+          <w:rFonts w:ascii="Times New Roman" w:hAnsi="Times New Roman" w:cs="Times New Roman"/>
+          <w:sz w:val="24"/>
+          <w:szCs w:val="24"/>
+        </w:rPr>
+      </w:pPr>
+    </w:p>
+    <w:p>
+      <w:pPr>
+        <w:rPr>
+          <w:rFonts w:ascii="Times New Roman" w:hAnsi="Times New Roman" w:cs="Times New Roman"/>
+          <w:sz w:val="24"/>
+          <w:szCs w:val="24"/>
+        </w:rPr>
+      </w:pPr>
+      <w:r>
+        <w:rPr>
+          <w:rFonts w:ascii="Times New Roman" w:hAnsi="Times New Roman" w:cs="Times New Roman"/>
+          <w:sz w:val="24"/>
+          <w:szCs w:val="24"/>
+        </w:rPr>
+        <w:t>Ennek a csatlakozónak létezik egy kissé eltérő, USB 3.0/3.1 támogatással rendelkező változata (</w:t>
+      </w:r>
+      <w:proofErr w:type="spellStart"/>
+      <w:r>
+        <w:rPr>
+          <w:rFonts w:ascii="Times New Roman" w:hAnsi="Times New Roman" w:cs="Times New Roman"/>
+          <w:sz w:val="24"/>
+          <w:szCs w:val="24"/>
+        </w:rPr>
+        <w:t>SuperSpeed</w:t>
+      </w:r>
+      <w:proofErr w:type="spellEnd"/>
+      <w:r>
+        <w:rPr>
+          <w:rFonts w:ascii="Times New Roman" w:hAnsi="Times New Roman" w:cs="Times New Roman"/>
+          <w:sz w:val="24"/>
+          <w:szCs w:val="24"/>
+        </w:rPr>
+        <w:t xml:space="preserve"> </w:t>
+      </w:r>
+      <w:proofErr w:type="spellStart"/>
+      <w:r>
+        <w:rPr>
+          <w:rFonts w:ascii="Times New Roman" w:hAnsi="Times New Roman" w:cs="Times New Roman"/>
+          <w:sz w:val="24"/>
+          <w:szCs w:val="24"/>
+        </w:rPr>
+        <w:t>Type</w:t>
+      </w:r>
+      <w:proofErr w:type="spellEnd"/>
+      <w:r>
+        <w:rPr>
+          <w:rFonts w:ascii="Times New Roman" w:hAnsi="Times New Roman" w:cs="Times New Roman"/>
+          <w:sz w:val="24"/>
+          <w:szCs w:val="24"/>
+        </w:rPr>
+        <w:t xml:space="preserve"> B), de az USB </w:t>
+      </w:r>
+      <w:proofErr w:type="spellStart"/>
+      <w:r>
+        <w:rPr>
+          <w:rFonts w:ascii="Times New Roman" w:hAnsi="Times New Roman" w:cs="Times New Roman"/>
+          <w:sz w:val="24"/>
+          <w:szCs w:val="24"/>
+        </w:rPr>
+        <w:t>Type</w:t>
+      </w:r>
+      <w:proofErr w:type="spellEnd"/>
+      <w:r>
+        <w:rPr>
+          <w:rFonts w:ascii="Times New Roman" w:hAnsi="Times New Roman" w:cs="Times New Roman"/>
+          <w:sz w:val="24"/>
+          <w:szCs w:val="24"/>
+        </w:rPr>
+        <w:t>-B minden változata 2017 óta elavult, az USB-A-</w:t>
+      </w:r>
+      <w:proofErr w:type="spellStart"/>
+      <w:r>
+        <w:rPr>
+          <w:rFonts w:ascii="Times New Roman" w:hAnsi="Times New Roman" w:cs="Times New Roman"/>
+          <w:sz w:val="24"/>
+          <w:szCs w:val="24"/>
+        </w:rPr>
+        <w:t>val</w:t>
+      </w:r>
+      <w:proofErr w:type="spellEnd"/>
+      <w:r>
+        <w:rPr>
+          <w:rFonts w:ascii="Times New Roman" w:hAnsi="Times New Roman" w:cs="Times New Roman"/>
+          <w:sz w:val="24"/>
+          <w:szCs w:val="24"/>
+        </w:rPr>
+        <w:t xml:space="preserve"> együtt. Az USB </w:t>
+      </w:r>
+      <w:proofErr w:type="spellStart"/>
+      <w:r>
+        <w:rPr>
+          <w:rFonts w:ascii="Times New Roman" w:hAnsi="Times New Roman" w:cs="Times New Roman"/>
+          <w:sz w:val="24"/>
+          <w:szCs w:val="24"/>
+        </w:rPr>
+        <w:t>Type</w:t>
+      </w:r>
+      <w:proofErr w:type="spellEnd"/>
+      <w:r>
+        <w:rPr>
+          <w:rFonts w:ascii="Times New Roman" w:hAnsi="Times New Roman" w:cs="Times New Roman"/>
+          <w:sz w:val="24"/>
+          <w:szCs w:val="24"/>
+        </w:rPr>
+        <w:t xml:space="preserve">-B-t általában olyan eszközök használják, mint a szkennerek, faxkészülékek és egyes nyomtatók. Találhattunk ilyet külső merevlemezházakon és elszórva egyéb eszközökön is, de újabb termékeken már meglehetősen ritka, de </w:t>
+      </w:r>
+      <w:r>
+        <w:rPr>
+          <w:rFonts w:ascii="Times New Roman" w:hAnsi="Times New Roman" w:cs="Times New Roman"/>
+          <w:sz w:val="24"/>
+          <w:szCs w:val="24"/>
+        </w:rPr>
+        <w:t>inkább egyáltalán nem jellemző.</w:t>
+      </w:r>
+    </w:p>
+    <w:p>
+      <w:pPr>
+        <w:rPr>
+          <w:rFonts w:ascii="Times New Roman" w:hAnsi="Times New Roman" w:cs="Times New Roman"/>
+          <w:sz w:val="24"/>
+          <w:szCs w:val="24"/>
+        </w:rPr>
+      </w:pPr>
+      <w:r>
+        <w:rPr>
+          <w:rFonts w:ascii="Times New Roman" w:hAnsi="Times New Roman" w:cs="Times New Roman"/>
+          <w:sz w:val="24"/>
+          <w:szCs w:val="24"/>
+        </w:rPr>
+        <w:t>USB Mi</w:t>
+      </w:r>
+      <w:r>
+        <w:rPr>
+          <w:rFonts w:ascii="Times New Roman" w:hAnsi="Times New Roman" w:cs="Times New Roman"/>
+          <w:sz w:val="24"/>
+          <w:szCs w:val="24"/>
+        </w:rPr>
+        <w:t>ni-A</w:t>
+      </w:r>
+    </w:p>
+    <w:p>
+      <w:pPr>
+        <w:rPr>
+          <w:rFonts w:ascii="Times New Roman" w:hAnsi="Times New Roman" w:cs="Times New Roman"/>
+          <w:sz w:val="24"/>
+          <w:szCs w:val="24"/>
+        </w:rPr>
+      </w:pPr>
+      <w:r>
+        <w:rPr>
+          <w:rFonts w:ascii="Times New Roman" w:hAnsi="Times New Roman" w:cs="Times New Roman"/>
+          <w:sz w:val="24"/>
+          <w:szCs w:val="24"/>
+        </w:rPr>
+        <w:t>Kisebb eszközökhöz, például okostelefonokhoz és PDA-</w:t>
+      </w:r>
+      <w:proofErr w:type="spellStart"/>
+      <w:r>
+        <w:rPr>
+          <w:rFonts w:ascii="Times New Roman" w:hAnsi="Times New Roman" w:cs="Times New Roman"/>
+          <w:sz w:val="24"/>
+          <w:szCs w:val="24"/>
+        </w:rPr>
+        <w:t>khoz</w:t>
+      </w:r>
+      <w:proofErr w:type="spellEnd"/>
+      <w:r>
+        <w:rPr>
+          <w:rFonts w:ascii="Times New Roman" w:hAnsi="Times New Roman" w:cs="Times New Roman"/>
+          <w:sz w:val="24"/>
+          <w:szCs w:val="24"/>
+        </w:rPr>
+        <w:t xml:space="preserve"> volt használatos. 2008-ban kivonták a forgalomból, és a Mic</w:t>
+      </w:r>
+      <w:r>
+        <w:rPr>
+          <w:rFonts w:ascii="Times New Roman" w:hAnsi="Times New Roman" w:cs="Times New Roman"/>
+          <w:sz w:val="24"/>
+          <w:szCs w:val="24"/>
+        </w:rPr>
+        <w:t>ro USB-A szabvány váltotta fel.</w:t>
+      </w:r>
+    </w:p>
+    <w:p>
+      <w:pPr>
+        <w:rPr>
+          <w:rFonts w:ascii="Times New Roman" w:hAnsi="Times New Roman" w:cs="Times New Roman"/>
+          <w:sz w:val="24"/>
+          <w:szCs w:val="24"/>
+        </w:rPr>
+      </w:pPr>
+      <w:r>
+        <w:rPr>
+          <w:rFonts w:ascii="Times New Roman" w:hAnsi="Times New Roman" w:cs="Times New Roman"/>
+          <w:sz w:val="24"/>
+          <w:szCs w:val="24"/>
+        </w:rPr>
+        <w:lastRenderedPageBreak/>
+        <w:t>U</w:t>
+      </w:r>
+      <w:r>
+        <w:rPr>
+          <w:rFonts w:ascii="Times New Roman" w:hAnsi="Times New Roman" w:cs="Times New Roman"/>
+          <w:sz w:val="24"/>
+          <w:szCs w:val="24"/>
+        </w:rPr>
+        <w:t>S</w:t>
+      </w:r>
+      <w:r>
+        <w:rPr>
+          <w:rFonts w:ascii="Times New Roman" w:hAnsi="Times New Roman" w:cs="Times New Roman"/>
+          <w:sz w:val="24"/>
+          <w:szCs w:val="24"/>
+        </w:rPr>
+        <w:t>B Micro-A</w:t>
+      </w:r>
+    </w:p>
+    <w:p>
+      <w:pPr>
+        <w:rPr>
+          <w:rFonts w:ascii="Times New Roman" w:hAnsi="Times New Roman" w:cs="Times New Roman"/>
+          <w:sz w:val="24"/>
+          <w:szCs w:val="24"/>
+        </w:rPr>
+      </w:pPr>
+    </w:p>
+    <w:p>
+      <w:pPr>
+        <w:rPr>
+          <w:rFonts w:ascii="Times New Roman" w:hAnsi="Times New Roman" w:cs="Times New Roman"/>
+          <w:sz w:val="24"/>
+          <w:szCs w:val="24"/>
+        </w:rPr>
+      </w:pPr>
+      <w:r>
+        <w:rPr>
+          <w:rFonts w:ascii="Times New Roman" w:hAnsi="Times New Roman" w:cs="Times New Roman"/>
+          <w:sz w:val="24"/>
+          <w:szCs w:val="24"/>
+        </w:rPr>
+        <w:t>Az USB Mini-A szabvány helyettesítője, amely szintén a kisebb eszközökre irányul. Főleg telefontöltőkhöz használták. Annak ellenére, hogy megjelenésekor ugyanahhoz a generációhoz tartozott, hasonló felhasználási esetekben nagymértékben háttérbe szorult az USB Micro-B miatt.</w:t>
+      </w:r>
+    </w:p>
+    <w:p>
+      <w:pPr>
+        <w:rPr>
+          <w:rFonts w:ascii="Times New Roman" w:hAnsi="Times New Roman" w:cs="Times New Roman"/>
+          <w:sz w:val="24"/>
+          <w:szCs w:val="24"/>
+        </w:rPr>
+      </w:pPr>
+    </w:p>
+    <w:p>
+      <w:pPr>
+        <w:rPr>
+          <w:rFonts w:ascii="Times New Roman" w:hAnsi="Times New Roman" w:cs="Times New Roman"/>
+          <w:sz w:val="24"/>
+          <w:szCs w:val="24"/>
+        </w:rPr>
+      </w:pPr>
+      <w:r>
+        <w:rPr>
+          <w:rFonts w:ascii="Times New Roman" w:hAnsi="Times New Roman" w:cs="Times New Roman"/>
+          <w:sz w:val="24"/>
+          <w:szCs w:val="24"/>
+        </w:rPr>
+        <w:t>USB Mini-B</w:t>
+      </w:r>
+    </w:p>
+    <w:p>
+      <w:pPr>
+        <w:rPr>
+          <w:rFonts w:ascii="Times New Roman" w:hAnsi="Times New Roman" w:cs="Times New Roman"/>
+          <w:sz w:val="24"/>
+          <w:szCs w:val="24"/>
+        </w:rPr>
+      </w:pPr>
+    </w:p>
+    <w:p>
+      <w:pPr>
+        <w:rPr>
+          <w:rFonts w:ascii="Times New Roman" w:hAnsi="Times New Roman" w:cs="Times New Roman"/>
+          <w:sz w:val="24"/>
+          <w:szCs w:val="24"/>
+        </w:rPr>
+      </w:pPr>
+      <w:r>
+        <w:rPr>
+          <w:rFonts w:ascii="Times New Roman" w:hAnsi="Times New Roman" w:cs="Times New Roman"/>
+          <w:sz w:val="24"/>
+          <w:szCs w:val="24"/>
+        </w:rPr>
+        <w:t>Az elterjedtebb "Mini" USB-szabványt, amíg kiemelkedő volt, különféle MP3-lejátszókhoz, fényképezőgépekhez és egyéb kis eszközökhöz használták. Szintén gyakran használták telefontöltőkhöz, de hamar felváltotta az USB Micro-B.</w:t>
+      </w:r>
+    </w:p>
+    <w:p>
+      <w:pPr>
+        <w:rPr>
+          <w:rFonts w:ascii="Times New Roman" w:hAnsi="Times New Roman" w:cs="Times New Roman"/>
+          <w:sz w:val="24"/>
+          <w:szCs w:val="24"/>
+        </w:rPr>
+      </w:pPr>
+    </w:p>
+    <w:p>
+      <w:pPr>
+        <w:rPr>
+          <w:rFonts w:ascii="Times New Roman" w:hAnsi="Times New Roman" w:cs="Times New Roman"/>
+          <w:sz w:val="24"/>
+          <w:szCs w:val="24"/>
+        </w:rPr>
+      </w:pPr>
+      <w:r>
+        <w:rPr>
+          <w:rFonts w:ascii="Times New Roman" w:hAnsi="Times New Roman" w:cs="Times New Roman"/>
+          <w:sz w:val="24"/>
+          <w:szCs w:val="24"/>
+        </w:rPr>
+        <w:t>USB Micro-B</w:t>
+      </w:r>
+    </w:p>
+    <w:p>
+      <w:pPr>
+        <w:rPr>
+          <w:rFonts w:ascii="Times New Roman" w:hAnsi="Times New Roman" w:cs="Times New Roman"/>
+          <w:sz w:val="24"/>
+          <w:szCs w:val="24"/>
+        </w:rPr>
+      </w:pPr>
+    </w:p>
+    <w:p>
+      <w:pPr>
+        <w:rPr>
+          <w:rFonts w:ascii="Times New Roman" w:hAnsi="Times New Roman" w:cs="Times New Roman"/>
+          <w:sz w:val="24"/>
+          <w:szCs w:val="24"/>
+        </w:rPr>
+      </w:pPr>
+      <w:r>
+        <w:rPr>
+          <w:rFonts w:ascii="Times New Roman" w:hAnsi="Times New Roman" w:cs="Times New Roman"/>
+          <w:sz w:val="24"/>
+          <w:szCs w:val="24"/>
+        </w:rPr>
+        <w:t xml:space="preserve">A leggyakrabban használt "Micro" USB-szabvány. Az USB </w:t>
+      </w:r>
+      <w:proofErr w:type="spellStart"/>
+      <w:r>
+        <w:rPr>
+          <w:rFonts w:ascii="Times New Roman" w:hAnsi="Times New Roman" w:cs="Times New Roman"/>
+          <w:sz w:val="24"/>
+          <w:szCs w:val="24"/>
+        </w:rPr>
+        <w:t>Type</w:t>
+      </w:r>
+      <w:proofErr w:type="spellEnd"/>
+      <w:r>
+        <w:rPr>
+          <w:rFonts w:ascii="Times New Roman" w:hAnsi="Times New Roman" w:cs="Times New Roman"/>
+          <w:sz w:val="24"/>
+          <w:szCs w:val="24"/>
+        </w:rPr>
+        <w:t>-C megjelenéséig gyakorlatilag minden okostelefonon, töltőn, játékvezérlőn, fejhallgatón és számos más eszközön ez volt használatos. Hivatalosan 2017-ben az USB-A-</w:t>
+      </w:r>
+      <w:proofErr w:type="spellStart"/>
+      <w:r>
+        <w:rPr>
+          <w:rFonts w:ascii="Times New Roman" w:hAnsi="Times New Roman" w:cs="Times New Roman"/>
+          <w:sz w:val="24"/>
+          <w:szCs w:val="24"/>
+        </w:rPr>
+        <w:t>val</w:t>
+      </w:r>
+      <w:proofErr w:type="spellEnd"/>
+      <w:r>
+        <w:rPr>
+          <w:rFonts w:ascii="Times New Roman" w:hAnsi="Times New Roman" w:cs="Times New Roman"/>
+          <w:sz w:val="24"/>
+          <w:szCs w:val="24"/>
+        </w:rPr>
+        <w:t xml:space="preserve"> együtt vált elavulttá, de már jóval korábban meg</w:t>
+      </w:r>
+      <w:r>
+        <w:rPr>
+          <w:rFonts w:ascii="Times New Roman" w:hAnsi="Times New Roman" w:cs="Times New Roman"/>
+          <w:sz w:val="24"/>
+          <w:szCs w:val="24"/>
+        </w:rPr>
+        <w:t>szűnt a széles körű használata.</w:t>
+      </w:r>
+    </w:p>
+    <w:p>
+      <w:pPr>
+        <w:rPr>
+          <w:rFonts w:ascii="Times New Roman" w:hAnsi="Times New Roman" w:cs="Times New Roman"/>
+          <w:sz w:val="24"/>
+          <w:szCs w:val="24"/>
+        </w:rPr>
+      </w:pPr>
+    </w:p>
+    <w:p>
+      <w:pPr>
+        <w:rPr>
+          <w:rFonts w:ascii="Times New Roman" w:hAnsi="Times New Roman" w:cs="Times New Roman"/>
+          <w:sz w:val="24"/>
+          <w:szCs w:val="24"/>
+        </w:rPr>
+      </w:pPr>
+      <w:proofErr w:type="spellStart"/>
+      <w:r>
+        <w:rPr>
+          <w:rFonts w:ascii="Times New Roman" w:hAnsi="Times New Roman" w:cs="Times New Roman"/>
+          <w:sz w:val="24"/>
+          <w:szCs w:val="24"/>
+        </w:rPr>
+        <w:t>Type</w:t>
+      </w:r>
+      <w:proofErr w:type="spellEnd"/>
+      <w:r>
+        <w:rPr>
+          <w:rFonts w:ascii="Times New Roman" w:hAnsi="Times New Roman" w:cs="Times New Roman"/>
+          <w:sz w:val="24"/>
+          <w:szCs w:val="24"/>
+        </w:rPr>
+        <w:t>-C, avagy C típusú USB</w:t>
+      </w:r>
+    </w:p>
+    <w:p>
+      <w:pPr>
+        <w:rPr>
+          <w:rFonts w:ascii="Times New Roman" w:hAnsi="Times New Roman" w:cs="Times New Roman"/>
+          <w:sz w:val="24"/>
+          <w:szCs w:val="24"/>
+        </w:rPr>
+      </w:pPr>
+    </w:p>
+    <w:p>
+      <w:pPr>
+        <w:rPr>
+          <w:rFonts w:ascii="Times New Roman" w:hAnsi="Times New Roman" w:cs="Times New Roman"/>
+          <w:sz w:val="24"/>
+          <w:szCs w:val="24"/>
+        </w:rPr>
+      </w:pPr>
+      <w:r>
+        <w:rPr>
+          <w:rFonts w:ascii="Times New Roman" w:hAnsi="Times New Roman" w:cs="Times New Roman"/>
+          <w:sz w:val="24"/>
+          <w:szCs w:val="24"/>
+        </w:rPr>
+        <w:t xml:space="preserve">A legújabb, legnagyszerűbb, jelenleg a meghatározó USB-szabvány. Az USB 4-től kezdve ez az egyetlen USB-csatlakozó, amelyet a jelenlegi generációs eszközök ténylegesen támogatnak, bár ez a legtöbb gyártót nem akadályozza meg abban, hogy a PC-ket és laptopokat </w:t>
+      </w:r>
+      <w:proofErr w:type="spellStart"/>
+      <w:r>
+        <w:rPr>
+          <w:rFonts w:ascii="Times New Roman" w:hAnsi="Times New Roman" w:cs="Times New Roman"/>
+          <w:sz w:val="24"/>
+          <w:szCs w:val="24"/>
+        </w:rPr>
+        <w:t>Type</w:t>
+      </w:r>
+      <w:proofErr w:type="spellEnd"/>
+      <w:r>
+        <w:rPr>
+          <w:rFonts w:ascii="Times New Roman" w:hAnsi="Times New Roman" w:cs="Times New Roman"/>
+          <w:sz w:val="24"/>
+          <w:szCs w:val="24"/>
+        </w:rPr>
+        <w:t xml:space="preserve">-A portokkal </w:t>
+      </w:r>
+      <w:proofErr w:type="spellStart"/>
+      <w:r>
+        <w:rPr>
+          <w:rFonts w:ascii="Times New Roman" w:hAnsi="Times New Roman" w:cs="Times New Roman"/>
+          <w:sz w:val="24"/>
+          <w:szCs w:val="24"/>
+        </w:rPr>
+        <w:t>gyártsák</w:t>
+      </w:r>
+      <w:proofErr w:type="spellEnd"/>
+      <w:r>
+        <w:rPr>
+          <w:rFonts w:ascii="Times New Roman" w:hAnsi="Times New Roman" w:cs="Times New Roman"/>
+          <w:sz w:val="24"/>
+          <w:szCs w:val="24"/>
+        </w:rPr>
+        <w:t xml:space="preserve">, miközben a </w:t>
+      </w:r>
+      <w:proofErr w:type="spellStart"/>
+      <w:r>
+        <w:rPr>
+          <w:rFonts w:ascii="Times New Roman" w:hAnsi="Times New Roman" w:cs="Times New Roman"/>
+          <w:sz w:val="24"/>
+          <w:szCs w:val="24"/>
+        </w:rPr>
+        <w:t>Typ</w:t>
+      </w:r>
+      <w:r>
+        <w:rPr>
+          <w:rFonts w:ascii="Times New Roman" w:hAnsi="Times New Roman" w:cs="Times New Roman"/>
+          <w:sz w:val="24"/>
+          <w:szCs w:val="24"/>
+        </w:rPr>
+        <w:t>e</w:t>
+      </w:r>
+      <w:proofErr w:type="spellEnd"/>
+      <w:r>
+        <w:rPr>
+          <w:rFonts w:ascii="Times New Roman" w:hAnsi="Times New Roman" w:cs="Times New Roman"/>
+          <w:sz w:val="24"/>
+          <w:szCs w:val="24"/>
+        </w:rPr>
+        <w:t>-C-ről sokszor megfeledkeznek.</w:t>
+      </w:r>
+    </w:p>
+    <w:p>
+      <w:pPr>
+        <w:rPr>
+          <w:rFonts w:ascii="Times New Roman" w:hAnsi="Times New Roman" w:cs="Times New Roman"/>
+          <w:sz w:val="24"/>
+          <w:szCs w:val="24"/>
+        </w:rPr>
+      </w:pPr>
+    </w:p>
+    <w:p>
+      <w:pPr>
+        <w:rPr>
+          <w:rFonts w:ascii="Times New Roman" w:hAnsi="Times New Roman" w:cs="Times New Roman"/>
+          <w:sz w:val="24"/>
+          <w:szCs w:val="24"/>
+        </w:rPr>
+      </w:pPr>
+      <w:r>
+        <w:rPr>
+          <w:rFonts w:ascii="Times New Roman" w:hAnsi="Times New Roman" w:cs="Times New Roman"/>
+          <w:sz w:val="24"/>
+          <w:szCs w:val="24"/>
+        </w:rPr>
+        <w:t xml:space="preserve">Az USB </w:t>
+      </w:r>
+      <w:proofErr w:type="spellStart"/>
+      <w:r>
+        <w:rPr>
+          <w:rFonts w:ascii="Times New Roman" w:hAnsi="Times New Roman" w:cs="Times New Roman"/>
+          <w:sz w:val="24"/>
+          <w:szCs w:val="24"/>
+        </w:rPr>
+        <w:t>Type</w:t>
+      </w:r>
+      <w:proofErr w:type="spellEnd"/>
+      <w:r>
+        <w:rPr>
+          <w:rFonts w:ascii="Times New Roman" w:hAnsi="Times New Roman" w:cs="Times New Roman"/>
+          <w:sz w:val="24"/>
+          <w:szCs w:val="24"/>
+        </w:rPr>
+        <w:t xml:space="preserve">-C más USB-formátumokhoz képest egyedülálló, mivel hosszú évek várakozását követően ez már mindkét irányba csatlakoztatható. Más USB-csatlakozók esetében csak a megfelelő szög megtalálásával hozható létre a csatlakoztatás, a </w:t>
+      </w:r>
+      <w:proofErr w:type="spellStart"/>
+      <w:r>
+        <w:rPr>
+          <w:rFonts w:ascii="Times New Roman" w:hAnsi="Times New Roman" w:cs="Times New Roman"/>
+          <w:sz w:val="24"/>
+          <w:szCs w:val="24"/>
+        </w:rPr>
+        <w:t>Type</w:t>
+      </w:r>
+      <w:proofErr w:type="spellEnd"/>
+      <w:r>
+        <w:rPr>
+          <w:rFonts w:ascii="Times New Roman" w:hAnsi="Times New Roman" w:cs="Times New Roman"/>
+          <w:sz w:val="24"/>
+          <w:szCs w:val="24"/>
+        </w:rPr>
+        <w:t>-C azonban zökkenőmentes, szimmetrikus kialakítása miatt mindegy, hogyan illesztjük a helyére.</w:t>
+      </w:r>
+    </w:p>
+    <w:p>
+      <w:pPr>
+        <w:rPr>
+          <w:rFonts w:ascii="Times New Roman" w:hAnsi="Times New Roman" w:cs="Times New Roman"/>
+          <w:sz w:val="24"/>
+          <w:szCs w:val="24"/>
+        </w:rPr>
+      </w:pPr>
+    </w:p>
+    <w:p>
+      <w:pPr>
+        <w:rPr>
+          <w:rFonts w:ascii="Times New Roman" w:hAnsi="Times New Roman" w:cs="Times New Roman"/>
+          <w:b/>
+          <w:sz w:val="24"/>
+          <w:szCs w:val="24"/>
+        </w:rPr>
+      </w:pPr>
+      <w:r>
+        <w:rPr>
+          <w:rFonts w:ascii="Times New Roman" w:hAnsi="Times New Roman" w:cs="Times New Roman"/>
+          <w:b/>
+          <w:sz w:val="24"/>
+          <w:szCs w:val="24"/>
+        </w:rPr>
+        <w:t>USB-port generáci</w:t>
+      </w:r>
+      <w:r>
+        <w:rPr>
+          <w:rFonts w:ascii="Times New Roman" w:hAnsi="Times New Roman" w:cs="Times New Roman"/>
+          <w:b/>
+          <w:sz w:val="24"/>
+          <w:szCs w:val="24"/>
+        </w:rPr>
+        <w:t>ók</w:t>
+      </w:r>
+    </w:p>
+    <w:p>
+      <w:pPr>
+        <w:rPr>
+          <w:rFonts w:ascii="Times New Roman" w:hAnsi="Times New Roman" w:cs="Times New Roman"/>
+          <w:sz w:val="24"/>
+          <w:szCs w:val="24"/>
+        </w:rPr>
+      </w:pPr>
+    </w:p>
+    <w:p>
+      <w:pPr>
+        <w:rPr>
+          <w:rFonts w:ascii="Times New Roman" w:hAnsi="Times New Roman" w:cs="Times New Roman"/>
+          <w:sz w:val="24"/>
+          <w:szCs w:val="24"/>
+        </w:rPr>
+      </w:pPr>
+      <w:r>
+        <w:rPr>
+          <w:rFonts w:ascii="Times New Roman" w:hAnsi="Times New Roman" w:cs="Times New Roman"/>
+          <w:sz w:val="24"/>
+          <w:szCs w:val="24"/>
+        </w:rPr>
+        <w:t>USB 1.0 és 1.1</w:t>
+      </w:r>
+    </w:p>
+    <w:p>
+      <w:pPr>
+        <w:rPr>
+          <w:rFonts w:ascii="Times New Roman" w:hAnsi="Times New Roman" w:cs="Times New Roman"/>
+          <w:sz w:val="24"/>
+          <w:szCs w:val="24"/>
+        </w:rPr>
+      </w:pPr>
+      <w:r>
+        <w:rPr>
+          <w:rFonts w:ascii="Times New Roman" w:hAnsi="Times New Roman" w:cs="Times New Roman"/>
+          <w:sz w:val="24"/>
+          <w:szCs w:val="24"/>
+        </w:rPr>
+        <w:lastRenderedPageBreak/>
+        <w:t>Bár az USB-nek volt néhány előzetes változata, a közismert USB 1.0 végül 1996 januárjában jelent meg, 12 megabit/másodperc sebességgel. Az USB 1.1 néhány évvel később követte, és tartalmazott egy alacsony sebességű üzemmódot, amely másodpercenként 1.5 megabitre korlátozódott. Az USB ezen alapváltozatát a legtöbb esetben fehér színű USB-port különbözteti meg. Több mint 10 évvel ezelőtt azonban mellőzni kezdték, és helyébe nagyrészt az USB 2.0 lépett, mint olcsó USB-változat.</w:t>
+      </w:r>
+    </w:p>
+    <w:p>
+      <w:pPr>
+        <w:rPr>
+          <w:rFonts w:ascii="Times New Roman" w:hAnsi="Times New Roman" w:cs="Times New Roman"/>
+          <w:sz w:val="24"/>
+          <w:szCs w:val="24"/>
+        </w:rPr>
+      </w:pPr>
+    </w:p>
+    <w:p>
+      <w:pPr>
+        <w:rPr>
+          <w:rFonts w:ascii="Times New Roman" w:hAnsi="Times New Roman" w:cs="Times New Roman"/>
+          <w:sz w:val="24"/>
+          <w:szCs w:val="24"/>
+        </w:rPr>
+      </w:pPr>
+      <w:r>
+        <w:rPr>
+          <w:rFonts w:ascii="Times New Roman" w:hAnsi="Times New Roman" w:cs="Times New Roman"/>
+          <w:sz w:val="24"/>
+          <w:szCs w:val="24"/>
+        </w:rPr>
+        <w:t>USB 2.0</w:t>
+      </w:r>
+    </w:p>
+    <w:p>
+      <w:pPr>
+        <w:rPr>
+          <w:rFonts w:ascii="Times New Roman" w:hAnsi="Times New Roman" w:cs="Times New Roman"/>
+          <w:sz w:val="24"/>
+          <w:szCs w:val="24"/>
+        </w:rPr>
+      </w:pPr>
+    </w:p>
+    <w:p>
+      <w:pPr>
+        <w:rPr>
+          <w:rFonts w:ascii="Times New Roman" w:hAnsi="Times New Roman" w:cs="Times New Roman"/>
+          <w:sz w:val="24"/>
+          <w:szCs w:val="24"/>
+        </w:rPr>
+      </w:pPr>
+      <w:r>
+        <w:rPr>
+          <w:rFonts w:ascii="Times New Roman" w:hAnsi="Times New Roman" w:cs="Times New Roman"/>
+          <w:sz w:val="24"/>
+          <w:szCs w:val="24"/>
+        </w:rPr>
+        <w:t>A 2000 áprilisában megjelent USB 2.0 egy új "</w:t>
+      </w:r>
+      <w:proofErr w:type="spellStart"/>
+      <w:r>
+        <w:rPr>
+          <w:rFonts w:ascii="Times New Roman" w:hAnsi="Times New Roman" w:cs="Times New Roman"/>
+          <w:sz w:val="24"/>
+          <w:szCs w:val="24"/>
+        </w:rPr>
+        <w:t>High</w:t>
+      </w:r>
+      <w:proofErr w:type="spellEnd"/>
+      <w:r>
+        <w:rPr>
+          <w:rFonts w:ascii="Times New Roman" w:hAnsi="Times New Roman" w:cs="Times New Roman"/>
+          <w:sz w:val="24"/>
+          <w:szCs w:val="24"/>
+        </w:rPr>
+        <w:t xml:space="preserve"> </w:t>
+      </w:r>
+      <w:proofErr w:type="spellStart"/>
+      <w:r>
+        <w:rPr>
+          <w:rFonts w:ascii="Times New Roman" w:hAnsi="Times New Roman" w:cs="Times New Roman"/>
+          <w:sz w:val="24"/>
+          <w:szCs w:val="24"/>
+        </w:rPr>
+        <w:t>Speed</w:t>
+      </w:r>
+      <w:proofErr w:type="spellEnd"/>
+      <w:r>
+        <w:rPr>
+          <w:rFonts w:ascii="Times New Roman" w:hAnsi="Times New Roman" w:cs="Times New Roman"/>
+          <w:sz w:val="24"/>
+          <w:szCs w:val="24"/>
+        </w:rPr>
+        <w:t xml:space="preserve">" USB üzemmóddal indult. A </w:t>
+      </w:r>
+      <w:proofErr w:type="spellStart"/>
+      <w:r>
+        <w:rPr>
+          <w:rFonts w:ascii="Times New Roman" w:hAnsi="Times New Roman" w:cs="Times New Roman"/>
+          <w:sz w:val="24"/>
+          <w:szCs w:val="24"/>
+        </w:rPr>
+        <w:t>High-Speed</w:t>
+      </w:r>
+      <w:proofErr w:type="spellEnd"/>
+      <w:r>
+        <w:rPr>
+          <w:rFonts w:ascii="Times New Roman" w:hAnsi="Times New Roman" w:cs="Times New Roman"/>
+          <w:sz w:val="24"/>
+          <w:szCs w:val="24"/>
+        </w:rPr>
+        <w:t xml:space="preserve"> mód amellett, hogy visszafelé kompatibilis az USB 1 portokkal és eszközökkel, akár 480 megabit/másodperc sebességet is kínált a támogatott eszközök számára. Ez tette az USB 2.0-t az első USB-szabvánnyá, amely életképes volt külső tárolásra olyan eszközök formájában, mint az USB </w:t>
+      </w:r>
+      <w:proofErr w:type="spellStart"/>
+      <w:r>
+        <w:rPr>
+          <w:rFonts w:ascii="Times New Roman" w:hAnsi="Times New Roman" w:cs="Times New Roman"/>
+          <w:sz w:val="24"/>
+          <w:szCs w:val="24"/>
+        </w:rPr>
+        <w:t>flash</w:t>
+      </w:r>
+      <w:proofErr w:type="spellEnd"/>
+      <w:r>
+        <w:rPr>
+          <w:rFonts w:ascii="Times New Roman" w:hAnsi="Times New Roman" w:cs="Times New Roman"/>
+          <w:sz w:val="24"/>
+          <w:szCs w:val="24"/>
+        </w:rPr>
+        <w:t xml:space="preserve"> meghajtók és külső USB merevlemezek. Az USB </w:t>
+      </w:r>
+      <w:proofErr w:type="spellStart"/>
+      <w:r>
+        <w:rPr>
+          <w:rFonts w:ascii="Times New Roman" w:hAnsi="Times New Roman" w:cs="Times New Roman"/>
+          <w:sz w:val="24"/>
+          <w:szCs w:val="24"/>
+        </w:rPr>
+        <w:t>Type</w:t>
+      </w:r>
+      <w:proofErr w:type="spellEnd"/>
+      <w:r>
+        <w:rPr>
+          <w:rFonts w:ascii="Times New Roman" w:hAnsi="Times New Roman" w:cs="Times New Roman"/>
+          <w:sz w:val="24"/>
+          <w:szCs w:val="24"/>
+        </w:rPr>
+        <w:t>-C szintén az USB 2.0 korszakában debütált, de csak az USB 3.0 és későbbiek során tudott kiteljesedni és széles körben elterjedni. Az USB 2.0 portok domináns színe általában a fekete, nem pedig a fehér.</w:t>
+      </w:r>
+    </w:p>
+    <w:p>
+      <w:pPr>
+        <w:rPr>
+          <w:rFonts w:ascii="Times New Roman" w:hAnsi="Times New Roman" w:cs="Times New Roman"/>
+          <w:sz w:val="24"/>
+          <w:szCs w:val="24"/>
+        </w:rPr>
+      </w:pPr>
+    </w:p>
+    <w:p>
+      <w:pPr>
+        <w:rPr>
+          <w:rFonts w:ascii="Times New Roman" w:hAnsi="Times New Roman" w:cs="Times New Roman"/>
+          <w:sz w:val="24"/>
+          <w:szCs w:val="24"/>
+        </w:rPr>
+      </w:pPr>
+      <w:r>
+        <w:rPr>
+          <w:rFonts w:ascii="Times New Roman" w:hAnsi="Times New Roman" w:cs="Times New Roman"/>
+          <w:sz w:val="24"/>
+          <w:szCs w:val="24"/>
+        </w:rPr>
+        <w:t>USB 3.0, 3.1 és 3.2</w:t>
+      </w:r>
+    </w:p>
+    <w:p>
+      <w:pPr>
+        <w:rPr>
+          <w:rFonts w:ascii="Times New Roman" w:hAnsi="Times New Roman" w:cs="Times New Roman"/>
+          <w:sz w:val="24"/>
+          <w:szCs w:val="24"/>
+        </w:rPr>
+      </w:pPr>
+    </w:p>
+    <w:p>
+      <w:pPr>
+        <w:rPr>
+          <w:rFonts w:ascii="Times New Roman" w:hAnsi="Times New Roman" w:cs="Times New Roman"/>
+          <w:sz w:val="24"/>
+          <w:szCs w:val="24"/>
+        </w:rPr>
+      </w:pPr>
+      <w:r>
+        <w:rPr>
+          <w:rFonts w:ascii="Times New Roman" w:hAnsi="Times New Roman" w:cs="Times New Roman"/>
+          <w:sz w:val="24"/>
+          <w:szCs w:val="24"/>
+        </w:rPr>
+        <w:t xml:space="preserve">Á, az USB 3.0. Vagy inkább USB 3.2 </w:t>
+      </w:r>
+      <w:proofErr w:type="spellStart"/>
+      <w:r>
+        <w:rPr>
+          <w:rFonts w:ascii="Times New Roman" w:hAnsi="Times New Roman" w:cs="Times New Roman"/>
+          <w:sz w:val="24"/>
+          <w:szCs w:val="24"/>
+        </w:rPr>
+        <w:t>Gen</w:t>
+      </w:r>
+      <w:proofErr w:type="spellEnd"/>
+      <w:r>
+        <w:rPr>
+          <w:rFonts w:ascii="Times New Roman" w:hAnsi="Times New Roman" w:cs="Times New Roman"/>
+          <w:sz w:val="24"/>
+          <w:szCs w:val="24"/>
+        </w:rPr>
+        <w:t xml:space="preserve"> 1? Itt kezdődött a bábeli zűrzavar. Mindenesetre az USB 3.0 eredeti változata 2008 novemberében jelent meg, és a visszafelé kompatibilitás mellett a "</w:t>
+      </w:r>
+      <w:proofErr w:type="spellStart"/>
+      <w:r>
+        <w:rPr>
+          <w:rFonts w:ascii="Times New Roman" w:hAnsi="Times New Roman" w:cs="Times New Roman"/>
+          <w:sz w:val="24"/>
+          <w:szCs w:val="24"/>
+        </w:rPr>
+        <w:t>SuperSpeed</w:t>
+      </w:r>
+      <w:proofErr w:type="spellEnd"/>
+      <w:r>
+        <w:rPr>
+          <w:rFonts w:ascii="Times New Roman" w:hAnsi="Times New Roman" w:cs="Times New Roman"/>
+          <w:sz w:val="24"/>
+          <w:szCs w:val="24"/>
+        </w:rPr>
+        <w:t xml:space="preserve"> USB" támogatásával is büszkélkedhetett. Ez másodpercenként öt gigabit sebességgel működik, ami körülbelül tízszeres javulást jelent az előző szabványhoz képest. Ez hosszú idő óta a legkomolyabb előrelépést hozta, és még ma is korrekt sebességérzetet nyújt a korábbi szabványokhoz mérve. Az USB 3.0-val debütált néhány más fontos funkció is, például az USB gyorstöltés. Bár a </w:t>
+      </w:r>
+      <w:proofErr w:type="spellStart"/>
+      <w:r>
+        <w:rPr>
+          <w:rFonts w:ascii="Times New Roman" w:hAnsi="Times New Roman" w:cs="Times New Roman"/>
+          <w:sz w:val="24"/>
+          <w:szCs w:val="24"/>
+        </w:rPr>
+        <w:t>Type</w:t>
+      </w:r>
+      <w:proofErr w:type="spellEnd"/>
+      <w:r>
+        <w:rPr>
+          <w:rFonts w:ascii="Times New Roman" w:hAnsi="Times New Roman" w:cs="Times New Roman"/>
+          <w:sz w:val="24"/>
+          <w:szCs w:val="24"/>
+        </w:rPr>
+        <w:t xml:space="preserve">-C technikailag nem az USB 3.0-val debütált, ez volt az első szabvány, amely kiemelkedő szerepet játszott ebben a formátumban. Amióta a </w:t>
+      </w:r>
+      <w:proofErr w:type="spellStart"/>
+      <w:r>
+        <w:rPr>
+          <w:rFonts w:ascii="Times New Roman" w:hAnsi="Times New Roman" w:cs="Times New Roman"/>
+          <w:sz w:val="24"/>
+          <w:szCs w:val="24"/>
+        </w:rPr>
+        <w:t>Type</w:t>
+      </w:r>
+      <w:proofErr w:type="spellEnd"/>
+      <w:r>
+        <w:rPr>
+          <w:rFonts w:ascii="Times New Roman" w:hAnsi="Times New Roman" w:cs="Times New Roman"/>
+          <w:sz w:val="24"/>
+          <w:szCs w:val="24"/>
+        </w:rPr>
+        <w:t xml:space="preserve">-C a 3.0-val belépett a </w:t>
+      </w:r>
+      <w:proofErr w:type="spellStart"/>
+      <w:r>
+        <w:rPr>
+          <w:rFonts w:ascii="Times New Roman" w:hAnsi="Times New Roman" w:cs="Times New Roman"/>
+          <w:sz w:val="24"/>
+          <w:szCs w:val="24"/>
+        </w:rPr>
+        <w:t>mainstreambe</w:t>
+      </w:r>
+      <w:proofErr w:type="spellEnd"/>
+      <w:r>
+        <w:rPr>
+          <w:rFonts w:ascii="Times New Roman" w:hAnsi="Times New Roman" w:cs="Times New Roman"/>
+          <w:sz w:val="24"/>
+          <w:szCs w:val="24"/>
+        </w:rPr>
+        <w:t>, ez lett az USB "fő" változata, és a 3.0-tól kezdve minden "Mini</w:t>
+      </w:r>
+      <w:r>
+        <w:rPr>
+          <w:rFonts w:ascii="Times New Roman" w:hAnsi="Times New Roman" w:cs="Times New Roman"/>
+          <w:sz w:val="24"/>
+          <w:szCs w:val="24"/>
+        </w:rPr>
+        <w:t xml:space="preserve">" és "Micro" </w:t>
+      </w:r>
+      <w:proofErr w:type="spellStart"/>
+      <w:r>
+        <w:rPr>
+          <w:rFonts w:ascii="Times New Roman" w:hAnsi="Times New Roman" w:cs="Times New Roman"/>
+          <w:sz w:val="24"/>
+          <w:szCs w:val="24"/>
+        </w:rPr>
+        <w:t>portot</w:t>
+      </w:r>
+      <w:proofErr w:type="spellEnd"/>
+      <w:r>
+        <w:rPr>
+          <w:rFonts w:ascii="Times New Roman" w:hAnsi="Times New Roman" w:cs="Times New Roman"/>
+          <w:sz w:val="24"/>
+          <w:szCs w:val="24"/>
+        </w:rPr>
+        <w:t xml:space="preserve"> kiiktatott.</w:t>
+      </w:r>
+    </w:p>
+    <w:p>
+      <w:pPr>
+        <w:rPr>
+          <w:rFonts w:ascii="Times New Roman" w:hAnsi="Times New Roman" w:cs="Times New Roman"/>
+          <w:sz w:val="24"/>
+          <w:szCs w:val="24"/>
+        </w:rPr>
+      </w:pPr>
+    </w:p>
+    <w:p>
+      <w:pPr>
+        <w:rPr>
+          <w:rFonts w:ascii="Times New Roman" w:hAnsi="Times New Roman" w:cs="Times New Roman"/>
+          <w:sz w:val="24"/>
+          <w:szCs w:val="24"/>
+        </w:rPr>
+      </w:pPr>
+      <w:r>
+        <w:rPr>
+          <w:rFonts w:ascii="Times New Roman" w:hAnsi="Times New Roman" w:cs="Times New Roman"/>
+          <w:sz w:val="24"/>
+          <w:szCs w:val="24"/>
+        </w:rPr>
+        <w:t xml:space="preserve">Az USB 3.2-től és az USB 4-től kezdve a </w:t>
+      </w:r>
+      <w:proofErr w:type="spellStart"/>
+      <w:r>
+        <w:rPr>
+          <w:rFonts w:ascii="Times New Roman" w:hAnsi="Times New Roman" w:cs="Times New Roman"/>
+          <w:sz w:val="24"/>
+          <w:szCs w:val="24"/>
+        </w:rPr>
+        <w:t>Type</w:t>
+      </w:r>
+      <w:proofErr w:type="spellEnd"/>
+      <w:r>
+        <w:rPr>
+          <w:rFonts w:ascii="Times New Roman" w:hAnsi="Times New Roman" w:cs="Times New Roman"/>
+          <w:sz w:val="24"/>
+          <w:szCs w:val="24"/>
+        </w:rPr>
+        <w:t>-C teljesen kiszorította az A-t, mint domináns csatlakozót. Mi a helyzet tehát az USB 3.1-gyel és a 3.2-vel? Egyelőre a 3.0 "</w:t>
+      </w:r>
+      <w:proofErr w:type="spellStart"/>
+      <w:r>
+        <w:rPr>
+          <w:rFonts w:ascii="Times New Roman" w:hAnsi="Times New Roman" w:cs="Times New Roman"/>
+          <w:sz w:val="24"/>
+          <w:szCs w:val="24"/>
+        </w:rPr>
+        <w:t>SuperSpeed</w:t>
+      </w:r>
+      <w:proofErr w:type="spellEnd"/>
+      <w:r>
+        <w:rPr>
+          <w:rFonts w:ascii="Times New Roman" w:hAnsi="Times New Roman" w:cs="Times New Roman"/>
+          <w:sz w:val="24"/>
+          <w:szCs w:val="24"/>
+        </w:rPr>
+        <w:t xml:space="preserve">" célkitűzésének további fejlesztéseként értelmezzük őket. A 3.1 támogatja a </w:t>
+      </w:r>
+      <w:proofErr w:type="spellStart"/>
+      <w:r>
+        <w:rPr>
+          <w:rFonts w:ascii="Times New Roman" w:hAnsi="Times New Roman" w:cs="Times New Roman"/>
+          <w:sz w:val="24"/>
+          <w:szCs w:val="24"/>
+        </w:rPr>
+        <w:t>SuperSpeed</w:t>
+      </w:r>
+      <w:proofErr w:type="spellEnd"/>
+      <w:r>
+        <w:rPr>
+          <w:rFonts w:ascii="Times New Roman" w:hAnsi="Times New Roman" w:cs="Times New Roman"/>
+          <w:sz w:val="24"/>
+          <w:szCs w:val="24"/>
+        </w:rPr>
+        <w:t xml:space="preserve">+ USB-t, amely másodpercenként 10 Gigabit sebességgel működik. A 3.2 megduplázza ezt az értéket, mivel a </w:t>
+      </w:r>
+      <w:proofErr w:type="spellStart"/>
+      <w:r>
+        <w:rPr>
+          <w:rFonts w:ascii="Times New Roman" w:hAnsi="Times New Roman" w:cs="Times New Roman"/>
+          <w:sz w:val="24"/>
+          <w:szCs w:val="24"/>
+        </w:rPr>
+        <w:t>SuperSpeed</w:t>
+      </w:r>
+      <w:proofErr w:type="spellEnd"/>
+      <w:r>
+        <w:rPr>
+          <w:rFonts w:ascii="Times New Roman" w:hAnsi="Times New Roman" w:cs="Times New Roman"/>
+          <w:sz w:val="24"/>
+          <w:szCs w:val="24"/>
+        </w:rPr>
+        <w:t>+ kétsávos (USB 3.2 x 2), ami szép 20 Gigabit/másodperc sebességet eredményez. Ezzel az USB 3 felső kategóriája jóval a külső merevlemezekhez, valamint a külső SATA-típusú SSD-</w:t>
+      </w:r>
+      <w:proofErr w:type="spellStart"/>
+      <w:r>
+        <w:rPr>
+          <w:rFonts w:ascii="Times New Roman" w:hAnsi="Times New Roman" w:cs="Times New Roman"/>
+          <w:sz w:val="24"/>
+          <w:szCs w:val="24"/>
+        </w:rPr>
+        <w:t>khez</w:t>
+      </w:r>
+      <w:proofErr w:type="spellEnd"/>
+      <w:r>
+        <w:rPr>
+          <w:rFonts w:ascii="Times New Roman" w:hAnsi="Times New Roman" w:cs="Times New Roman"/>
+          <w:sz w:val="24"/>
+          <w:szCs w:val="24"/>
+        </w:rPr>
+        <w:t xml:space="preserve"> szükséges sebesség fölé emelkedik. Az USB 3 és változatai azonban még mindig jelentősen lassabbak, mint az ugyanebben az időben megjelent </w:t>
+      </w:r>
+      <w:proofErr w:type="spellStart"/>
+      <w:r>
+        <w:rPr>
+          <w:rFonts w:ascii="Times New Roman" w:hAnsi="Times New Roman" w:cs="Times New Roman"/>
+          <w:sz w:val="24"/>
+          <w:szCs w:val="24"/>
+        </w:rPr>
+        <w:t>Thunderbolt</w:t>
+      </w:r>
+      <w:proofErr w:type="spellEnd"/>
+      <w:r>
+        <w:rPr>
+          <w:rFonts w:ascii="Times New Roman" w:hAnsi="Times New Roman" w:cs="Times New Roman"/>
+          <w:sz w:val="24"/>
+          <w:szCs w:val="24"/>
+        </w:rPr>
+        <w:t xml:space="preserve"> riválisaik.</w:t>
+      </w:r>
+    </w:p>
+    <w:p>
+      <w:pPr>
+        <w:rPr>
+          <w:rFonts w:ascii="Times New Roman" w:hAnsi="Times New Roman" w:cs="Times New Roman"/>
+          <w:sz w:val="24"/>
+          <w:szCs w:val="24"/>
+        </w:rPr>
+      </w:pPr>
+    </w:p>
+    <w:p>
+      <w:pPr>
+        <w:rPr>
+          <w:rFonts w:ascii="Times New Roman" w:hAnsi="Times New Roman" w:cs="Times New Roman"/>
+          <w:sz w:val="24"/>
+          <w:szCs w:val="24"/>
+        </w:rPr>
+      </w:pPr>
+      <w:r>
+        <w:rPr>
+          <w:rFonts w:ascii="Times New Roman" w:hAnsi="Times New Roman" w:cs="Times New Roman"/>
+          <w:sz w:val="24"/>
+          <w:szCs w:val="24"/>
+        </w:rPr>
+        <w:lastRenderedPageBreak/>
+        <w:t xml:space="preserve">A </w:t>
+      </w:r>
+      <w:proofErr w:type="spellStart"/>
+      <w:r>
+        <w:rPr>
+          <w:rFonts w:ascii="Times New Roman" w:hAnsi="Times New Roman" w:cs="Times New Roman"/>
+          <w:sz w:val="24"/>
+          <w:szCs w:val="24"/>
+        </w:rPr>
+        <w:t>Thunderbolt</w:t>
+      </w:r>
+      <w:proofErr w:type="spellEnd"/>
+      <w:r>
+        <w:rPr>
+          <w:rFonts w:ascii="Times New Roman" w:hAnsi="Times New Roman" w:cs="Times New Roman"/>
+          <w:sz w:val="24"/>
+          <w:szCs w:val="24"/>
+        </w:rPr>
+        <w:t xml:space="preserve"> egy szupergyors interfész, mely a </w:t>
+      </w:r>
+      <w:proofErr w:type="spellStart"/>
+      <w:r>
+        <w:rPr>
+          <w:rFonts w:ascii="Times New Roman" w:hAnsi="Times New Roman" w:cs="Times New Roman"/>
+          <w:sz w:val="24"/>
+          <w:szCs w:val="24"/>
+        </w:rPr>
+        <w:t>PCIe</w:t>
+      </w:r>
+      <w:proofErr w:type="spellEnd"/>
+      <w:r>
+        <w:rPr>
+          <w:rFonts w:ascii="Times New Roman" w:hAnsi="Times New Roman" w:cs="Times New Roman"/>
+          <w:sz w:val="24"/>
+          <w:szCs w:val="24"/>
+        </w:rPr>
+        <w:t xml:space="preserve"> és a </w:t>
+      </w:r>
+      <w:proofErr w:type="spellStart"/>
+      <w:r>
+        <w:rPr>
+          <w:rFonts w:ascii="Times New Roman" w:hAnsi="Times New Roman" w:cs="Times New Roman"/>
+          <w:sz w:val="24"/>
+          <w:szCs w:val="24"/>
+        </w:rPr>
+        <w:t>DisplayPort</w:t>
+      </w:r>
+      <w:proofErr w:type="spellEnd"/>
+      <w:r>
+        <w:rPr>
+          <w:rFonts w:ascii="Times New Roman" w:hAnsi="Times New Roman" w:cs="Times New Roman"/>
+          <w:sz w:val="24"/>
+          <w:szCs w:val="24"/>
+        </w:rPr>
+        <w:t xml:space="preserve"> egyesítésével hatalmas előrelépés az adattovábbítást és töltés egyaránt kínáló kapcsolatok számára. 2022 októberében pedig a </w:t>
+      </w:r>
+      <w:proofErr w:type="spellStart"/>
+      <w:r>
+        <w:rPr>
+          <w:rFonts w:ascii="Times New Roman" w:hAnsi="Times New Roman" w:cs="Times New Roman"/>
+          <w:sz w:val="24"/>
+          <w:szCs w:val="24"/>
+        </w:rPr>
+        <w:t>Thunderbolt</w:t>
+      </w:r>
+      <w:proofErr w:type="spellEnd"/>
+      <w:r>
+        <w:rPr>
+          <w:rFonts w:ascii="Times New Roman" w:hAnsi="Times New Roman" w:cs="Times New Roman"/>
+          <w:sz w:val="24"/>
+          <w:szCs w:val="24"/>
+        </w:rPr>
+        <w:t xml:space="preserve"> 5 is leleplezésre került, mely igazodik az USB4 2.0 specifikációihoz és akár 80 </w:t>
+      </w:r>
+      <w:proofErr w:type="spellStart"/>
+      <w:r>
+        <w:rPr>
+          <w:rFonts w:ascii="Times New Roman" w:hAnsi="Times New Roman" w:cs="Times New Roman"/>
+          <w:sz w:val="24"/>
+          <w:szCs w:val="24"/>
+        </w:rPr>
+        <w:t>Gbit</w:t>
+      </w:r>
+      <w:proofErr w:type="spellEnd"/>
+      <w:r>
+        <w:rPr>
+          <w:rFonts w:ascii="Times New Roman" w:hAnsi="Times New Roman" w:cs="Times New Roman"/>
+          <w:sz w:val="24"/>
+          <w:szCs w:val="24"/>
+        </w:rPr>
+        <w:t>/s-</w:t>
+      </w:r>
+      <w:proofErr w:type="spellStart"/>
+      <w:r>
+        <w:rPr>
+          <w:rFonts w:ascii="Times New Roman" w:hAnsi="Times New Roman" w:cs="Times New Roman"/>
+          <w:sz w:val="24"/>
+          <w:szCs w:val="24"/>
+        </w:rPr>
+        <w:t>os</w:t>
+      </w:r>
+      <w:proofErr w:type="spellEnd"/>
+      <w:r>
+        <w:rPr>
+          <w:rFonts w:ascii="Times New Roman" w:hAnsi="Times New Roman" w:cs="Times New Roman"/>
+          <w:sz w:val="24"/>
+          <w:szCs w:val="24"/>
+        </w:rPr>
+        <w:t xml:space="preserve">, kétirányú sávszélességet biztosíthat, de lesz egy 120 </w:t>
+      </w:r>
+      <w:proofErr w:type="spellStart"/>
+      <w:r>
+        <w:rPr>
+          <w:rFonts w:ascii="Times New Roman" w:hAnsi="Times New Roman" w:cs="Times New Roman"/>
+          <w:sz w:val="24"/>
+          <w:szCs w:val="24"/>
+        </w:rPr>
+        <w:t>Gbit</w:t>
+      </w:r>
+      <w:proofErr w:type="spellEnd"/>
+      <w:r>
+        <w:rPr>
+          <w:rFonts w:ascii="Times New Roman" w:hAnsi="Times New Roman" w:cs="Times New Roman"/>
+          <w:sz w:val="24"/>
+          <w:szCs w:val="24"/>
+        </w:rPr>
+        <w:t>/s üzemmód is külső kijelzők számára.</w:t>
+      </w:r>
+    </w:p>
+    <w:p>
+      <w:pPr>
+        <w:rPr>
+          <w:rFonts w:ascii="Times New Roman" w:hAnsi="Times New Roman" w:cs="Times New Roman"/>
+          <w:sz w:val="24"/>
+          <w:szCs w:val="24"/>
+        </w:rPr>
+      </w:pPr>
+    </w:p>
+    <w:p>
+      <w:pPr>
+        <w:rPr>
+          <w:rFonts w:ascii="Times New Roman" w:hAnsi="Times New Roman" w:cs="Times New Roman"/>
+          <w:sz w:val="24"/>
+          <w:szCs w:val="24"/>
+        </w:rPr>
+      </w:pPr>
+      <w:r>
+        <w:rPr>
+          <w:rFonts w:ascii="Times New Roman" w:hAnsi="Times New Roman" w:cs="Times New Roman"/>
+          <w:sz w:val="24"/>
+          <w:szCs w:val="24"/>
+        </w:rPr>
+        <w:t xml:space="preserve">Ellentmondásos módon az USB 3.2 és az USB 3.1 visszamenőleg is átnevezi az USB-szabvány régebbi változatait. 2022-től az USB 3.2 a szabvány valódi neve, a 3.0-t "3.2 </w:t>
+      </w:r>
+      <w:proofErr w:type="spellStart"/>
+      <w:r>
+        <w:rPr>
+          <w:rFonts w:ascii="Times New Roman" w:hAnsi="Times New Roman" w:cs="Times New Roman"/>
+          <w:sz w:val="24"/>
+          <w:szCs w:val="24"/>
+        </w:rPr>
+        <w:t>Gen</w:t>
+      </w:r>
+      <w:proofErr w:type="spellEnd"/>
+      <w:r>
+        <w:rPr>
+          <w:rFonts w:ascii="Times New Roman" w:hAnsi="Times New Roman" w:cs="Times New Roman"/>
+          <w:sz w:val="24"/>
+          <w:szCs w:val="24"/>
+        </w:rPr>
+        <w:t xml:space="preserve"> 1"-re, a 3.1-et pedig "3.2 </w:t>
+      </w:r>
+      <w:proofErr w:type="spellStart"/>
+      <w:r>
+        <w:rPr>
+          <w:rFonts w:ascii="Times New Roman" w:hAnsi="Times New Roman" w:cs="Times New Roman"/>
+          <w:sz w:val="24"/>
+          <w:szCs w:val="24"/>
+        </w:rPr>
+        <w:t>Gen</w:t>
+      </w:r>
+      <w:proofErr w:type="spellEnd"/>
+      <w:r>
+        <w:rPr>
+          <w:rFonts w:ascii="Times New Roman" w:hAnsi="Times New Roman" w:cs="Times New Roman"/>
+          <w:sz w:val="24"/>
+          <w:szCs w:val="24"/>
+        </w:rPr>
+        <w:t xml:space="preserve"> 2"-re nevezték át. Ha ez zavarosnak és értelmetlennek hangzik, az azért van, mert az is. Az USB 3.0, 3.1 és 3.2 szabványok </w:t>
+      </w:r>
+      <w:proofErr w:type="spellStart"/>
+      <w:r>
+        <w:rPr>
+          <w:rFonts w:ascii="Times New Roman" w:hAnsi="Times New Roman" w:cs="Times New Roman"/>
+          <w:sz w:val="24"/>
+          <w:szCs w:val="24"/>
+        </w:rPr>
+        <w:t>megkülönböztethetők</w:t>
+      </w:r>
+      <w:proofErr w:type="spellEnd"/>
+      <w:r>
+        <w:rPr>
+          <w:rFonts w:ascii="Times New Roman" w:hAnsi="Times New Roman" w:cs="Times New Roman"/>
+          <w:sz w:val="24"/>
+          <w:szCs w:val="24"/>
+        </w:rPr>
+        <w:t xml:space="preserve"> a kék vagy piros színű portok alapján is.</w:t>
+      </w:r>
+    </w:p>
+    <w:p>
+      <w:pPr>
+        <w:rPr>
+          <w:rFonts w:ascii="Times New Roman" w:hAnsi="Times New Roman" w:cs="Times New Roman"/>
+          <w:sz w:val="24"/>
+          <w:szCs w:val="24"/>
+        </w:rPr>
+      </w:pPr>
+    </w:p>
+    <w:p>
+      <w:pPr>
+        <w:rPr>
+          <w:rFonts w:ascii="Times New Roman" w:hAnsi="Times New Roman" w:cs="Times New Roman"/>
+          <w:sz w:val="24"/>
+          <w:szCs w:val="24"/>
+        </w:rPr>
+      </w:pPr>
+      <w:r>
+        <w:rPr>
+          <w:rFonts w:ascii="Times New Roman" w:hAnsi="Times New Roman" w:cs="Times New Roman"/>
+          <w:sz w:val="24"/>
+          <w:szCs w:val="24"/>
+        </w:rPr>
+        <w:t>USB 4</w:t>
+      </w:r>
+    </w:p>
+    <w:p>
+      <w:pPr>
+        <w:rPr>
+          <w:rFonts w:ascii="Times New Roman" w:hAnsi="Times New Roman" w:cs="Times New Roman"/>
+          <w:sz w:val="24"/>
+          <w:szCs w:val="24"/>
+        </w:rPr>
+      </w:pPr>
+    </w:p>
+    <w:p>
+      <w:pPr>
+        <w:rPr>
+          <w:rFonts w:ascii="Times New Roman" w:hAnsi="Times New Roman" w:cs="Times New Roman"/>
+          <w:sz w:val="24"/>
+          <w:szCs w:val="24"/>
+        </w:rPr>
+      </w:pPr>
+      <w:r>
+        <w:rPr>
+          <w:rFonts w:ascii="Times New Roman" w:hAnsi="Times New Roman" w:cs="Times New Roman"/>
+          <w:sz w:val="24"/>
+          <w:szCs w:val="24"/>
+        </w:rPr>
+        <w:t xml:space="preserve">A legújabb USB-szabvány, 2019 augusztusában jelent meg, és különös ismertetőjegye, hogy csak az USB-C-t támogatja. Annak ellenére, hogy a 2022 vége felé közeledve már jó néhány éve ismerjük, széles körben még nem igazán terjedt el. A 40 Gigabit/másodperces sebességén ettől még nincs szégyellnivaló, ráadásul kétsávos üzemmódban működik, és jobb támogatást nyújt a </w:t>
+      </w:r>
+      <w:proofErr w:type="spellStart"/>
+      <w:r>
+        <w:rPr>
+          <w:rFonts w:ascii="Times New Roman" w:hAnsi="Times New Roman" w:cs="Times New Roman"/>
+          <w:sz w:val="24"/>
+          <w:szCs w:val="24"/>
+        </w:rPr>
+        <w:t>DisplayPort</w:t>
+      </w:r>
+      <w:proofErr w:type="spellEnd"/>
+      <w:r>
+        <w:rPr>
+          <w:rFonts w:ascii="Times New Roman" w:hAnsi="Times New Roman" w:cs="Times New Roman"/>
+          <w:sz w:val="24"/>
+          <w:szCs w:val="24"/>
+        </w:rPr>
+        <w:t xml:space="preserve"> és a PCI Express jelek számára is. Az USB 3</w:t>
+      </w:r>
+      <w:proofErr w:type="gramStart"/>
+      <w:r>
+        <w:rPr>
+          <w:rFonts w:ascii="Times New Roman" w:hAnsi="Times New Roman" w:cs="Times New Roman"/>
+          <w:sz w:val="24"/>
+          <w:szCs w:val="24"/>
+        </w:rPr>
+        <w:t>.X</w:t>
+      </w:r>
+      <w:proofErr w:type="gramEnd"/>
+      <w:r>
+        <w:rPr>
+          <w:rFonts w:ascii="Times New Roman" w:hAnsi="Times New Roman" w:cs="Times New Roman"/>
+          <w:sz w:val="24"/>
+          <w:szCs w:val="24"/>
+        </w:rPr>
+        <w:t xml:space="preserve"> tápellátási jellemzőit is tovább javítja. Ha ez a "40 Gigabit másodpercenként" szám ismerősen hangzik, az azért lehet, mert ez a </w:t>
+      </w:r>
+      <w:proofErr w:type="spellStart"/>
+      <w:r>
+        <w:rPr>
+          <w:rFonts w:ascii="Times New Roman" w:hAnsi="Times New Roman" w:cs="Times New Roman"/>
+          <w:sz w:val="24"/>
+          <w:szCs w:val="24"/>
+        </w:rPr>
+        <w:t>Thunderbolt</w:t>
+      </w:r>
+      <w:proofErr w:type="spellEnd"/>
+      <w:r>
+        <w:rPr>
+          <w:rFonts w:ascii="Times New Roman" w:hAnsi="Times New Roman" w:cs="Times New Roman"/>
+          <w:sz w:val="24"/>
+          <w:szCs w:val="24"/>
+        </w:rPr>
+        <w:t xml:space="preserve"> 3 sebessége is, az USB4-et pedig ennek a specifikációjára alapozták.</w:t>
+      </w:r>
+    </w:p>
+    <w:p>
+      <w:pPr>
+        <w:rPr>
+          <w:rFonts w:ascii="Times New Roman" w:hAnsi="Times New Roman" w:cs="Times New Roman"/>
+          <w:sz w:val="24"/>
+          <w:szCs w:val="24"/>
+        </w:rPr>
+      </w:pPr>
+    </w:p>
+    <w:p>
+      <w:pPr>
+        <w:rPr>
+          <w:rFonts w:ascii="Times New Roman" w:hAnsi="Times New Roman" w:cs="Times New Roman"/>
+          <w:sz w:val="24"/>
+          <w:szCs w:val="24"/>
+        </w:rPr>
+      </w:pPr>
+      <w:r>
+        <w:rPr>
+          <w:rFonts w:ascii="Times New Roman" w:hAnsi="Times New Roman" w:cs="Times New Roman"/>
+          <w:sz w:val="24"/>
+          <w:szCs w:val="24"/>
+        </w:rPr>
+        <w:t>USB 4 2.0</w:t>
+      </w:r>
+    </w:p>
+    <w:p>
+      <w:pPr>
+        <w:rPr>
+          <w:rFonts w:ascii="Times New Roman" w:hAnsi="Times New Roman" w:cs="Times New Roman"/>
+          <w:sz w:val="24"/>
+          <w:szCs w:val="24"/>
+        </w:rPr>
+      </w:pPr>
+    </w:p>
+    <w:p>
+      <w:pPr>
+        <w:rPr>
+          <w:rFonts w:ascii="Times New Roman" w:hAnsi="Times New Roman" w:cs="Times New Roman"/>
+          <w:sz w:val="24"/>
+          <w:szCs w:val="24"/>
+        </w:rPr>
+      </w:pPr>
+      <w:r>
+        <w:rPr>
+          <w:rFonts w:ascii="Times New Roman" w:hAnsi="Times New Roman" w:cs="Times New Roman"/>
+          <w:sz w:val="24"/>
+          <w:szCs w:val="24"/>
+        </w:rPr>
+        <w:t>Az USB 4 második generációja ismét megduplázza a sávszélességet 80 Gigabit/másodpercre. A nagyobb sávszélesség mellett a tápellátás is javult, ami nagyobb adatteljesítményt tesz lehetővé.</w:t>
+      </w:r>
+    </w:p>
+    <w:p>
+      <w:pPr>
+        <w:rPr>
+          <w:rFonts w:ascii="Times New Roman" w:hAnsi="Times New Roman" w:cs="Times New Roman"/>
+          <w:sz w:val="24"/>
+          <w:szCs w:val="24"/>
+        </w:rPr>
+      </w:pPr>
+    </w:p>
+    <w:p>
+      <w:pPr>
+        <w:rPr>
+          <w:rFonts w:ascii="Times New Roman" w:hAnsi="Times New Roman" w:cs="Times New Roman"/>
+          <w:sz w:val="24"/>
+          <w:szCs w:val="24"/>
+        </w:rPr>
+      </w:pPr>
+      <w:r>
+        <w:rPr>
+          <w:rFonts w:ascii="Times New Roman" w:hAnsi="Times New Roman" w:cs="Times New Roman"/>
+          <w:sz w:val="24"/>
+          <w:szCs w:val="24"/>
+        </w:rPr>
+        <w:t>USB-portok színei</w:t>
+      </w:r>
+    </w:p>
+    <w:p>
+      <w:pPr>
+        <w:rPr>
+          <w:rFonts w:ascii="Times New Roman" w:hAnsi="Times New Roman" w:cs="Times New Roman"/>
+          <w:sz w:val="24"/>
+          <w:szCs w:val="24"/>
+        </w:rPr>
+      </w:pPr>
+    </w:p>
+    <w:p>
+      <w:pPr>
+        <w:rPr>
+          <w:rFonts w:ascii="Times New Roman" w:hAnsi="Times New Roman" w:cs="Times New Roman"/>
+          <w:sz w:val="24"/>
+          <w:szCs w:val="24"/>
+        </w:rPr>
+      </w:pPr>
+      <w:r>
+        <w:rPr>
+          <w:rFonts w:ascii="Times New Roman" w:hAnsi="Times New Roman" w:cs="Times New Roman"/>
+          <w:sz w:val="24"/>
+          <w:szCs w:val="24"/>
+        </w:rPr>
+        <w:t>Bizonyára nem újdonság, hogy az alaplapok I/O-pajzsán vagy a számítógép házának előlapján lévő A-típusú USB-portok különböző színűek. Ez nem csak az esztétikát hivatott támogatni, mivel így jelzik, hogy az adott port melyik USB-verziót és sebességet támogatja. Ritkán találkozhatunk narancs vagy vörös színekkel is, ezek az eszközök töltésére, illetve az alvó üzemmódban is aktív csatlakozókat jelölik. Az USB-k természetesen a BIOS-</w:t>
+      </w:r>
+      <w:proofErr w:type="spellStart"/>
+      <w:r>
+        <w:rPr>
+          <w:rFonts w:ascii="Times New Roman" w:hAnsi="Times New Roman" w:cs="Times New Roman"/>
+          <w:sz w:val="24"/>
+          <w:szCs w:val="24"/>
+        </w:rPr>
+        <w:t>ban</w:t>
+      </w:r>
+      <w:proofErr w:type="spellEnd"/>
+      <w:r>
+        <w:rPr>
+          <w:rFonts w:ascii="Times New Roman" w:hAnsi="Times New Roman" w:cs="Times New Roman"/>
+          <w:sz w:val="24"/>
+          <w:szCs w:val="24"/>
+        </w:rPr>
+        <w:t xml:space="preserve"> deaktiválhatók, így a gép kikapcsolása után eszközeink nem kapnak energiát, így nem világí</w:t>
+      </w:r>
+      <w:r>
+        <w:rPr>
+          <w:rFonts w:ascii="Times New Roman" w:hAnsi="Times New Roman" w:cs="Times New Roman"/>
+          <w:sz w:val="24"/>
+          <w:szCs w:val="24"/>
+        </w:rPr>
+        <w:t>tanak, de nem is töltenek majd.</w:t>
+      </w:r>
+    </w:p>
+    <w:p>
+      <w:pPr>
+        <w:rPr>
+          <w:rFonts w:ascii="Times New Roman" w:hAnsi="Times New Roman" w:cs="Times New Roman"/>
+          <w:sz w:val="24"/>
+          <w:szCs w:val="24"/>
+        </w:rPr>
+      </w:pPr>
+    </w:p>
+    <w:p>
+      <w:pPr>
+        <w:rPr>
+          <w:rFonts w:ascii="Times New Roman" w:hAnsi="Times New Roman" w:cs="Times New Roman"/>
+          <w:sz w:val="24"/>
+          <w:szCs w:val="24"/>
+        </w:rPr>
+      </w:pPr>
+      <w:r>
+        <w:rPr>
+          <w:rFonts w:ascii="Times New Roman" w:hAnsi="Times New Roman" w:cs="Times New Roman"/>
+          <w:sz w:val="24"/>
+          <w:szCs w:val="24"/>
+        </w:rPr>
+        <w:lastRenderedPageBreak/>
+        <w:t xml:space="preserve">A C típusú USB-portok kivételt képeznek, mivel ezek nem rendelkeznek ezzel a színjelzéssel, és többnyire egyszerűen csak feketék. Ez persze nem jelenti azt, hogy a fém ölelésében nem látni olykor eltérő színeket, de ez már leginkább csak a kábelgyártók megoldása, hogy termékeiket vonzóbbá, egyedibbé tegyék. Ha tehát egy adott </w:t>
+      </w:r>
+      <w:proofErr w:type="spellStart"/>
+      <w:r>
+        <w:rPr>
+          <w:rFonts w:ascii="Times New Roman" w:hAnsi="Times New Roman" w:cs="Times New Roman"/>
+          <w:sz w:val="24"/>
+          <w:szCs w:val="24"/>
+        </w:rPr>
+        <w:t>Type</w:t>
+      </w:r>
+      <w:proofErr w:type="spellEnd"/>
+      <w:r>
+        <w:rPr>
+          <w:rFonts w:ascii="Times New Roman" w:hAnsi="Times New Roman" w:cs="Times New Roman"/>
+          <w:sz w:val="24"/>
+          <w:szCs w:val="24"/>
+        </w:rPr>
+        <w:t>-C sebességére vagyunk kíváncsiak, alaplap vagy a gépház kézikönyvében érdemes utánajárni.</w:t>
+      </w:r>
+    </w:p>
+    <w:p>
+      <w:pPr>
+        <w:rPr>
+          <w:rFonts w:ascii="Times New Roman" w:hAnsi="Times New Roman" w:cs="Times New Roman"/>
+          <w:sz w:val="24"/>
+          <w:szCs w:val="24"/>
+        </w:rPr>
+      </w:pPr>
+    </w:p>
+    <w:p>
+      <w:pPr>
+        <w:rPr>
+          <w:rFonts w:ascii="Times New Roman" w:hAnsi="Times New Roman" w:cs="Times New Roman"/>
+          <w:sz w:val="24"/>
+          <w:szCs w:val="24"/>
+        </w:rPr>
+      </w:pPr>
+    </w:p>
+    <w:p>
+      <w:pPr>
+        <w:rPr>
+          <w:rFonts w:ascii="Times New Roman" w:hAnsi="Times New Roman" w:cs="Times New Roman"/>
+          <w:sz w:val="24"/>
+          <w:szCs w:val="24"/>
+        </w:rPr>
+      </w:pPr>
+      <w:r>
+        <w:rPr>
+          <w:rFonts w:ascii="Times New Roman" w:hAnsi="Times New Roman" w:cs="Times New Roman"/>
+          <w:sz w:val="24"/>
+          <w:szCs w:val="24"/>
+        </w:rPr>
+        <w:t xml:space="preserve">Mi az USB </w:t>
+      </w:r>
+      <w:proofErr w:type="spellStart"/>
+      <w:r>
+        <w:rPr>
+          <w:rFonts w:ascii="Times New Roman" w:hAnsi="Times New Roman" w:cs="Times New Roman"/>
+          <w:sz w:val="24"/>
+          <w:szCs w:val="24"/>
+        </w:rPr>
+        <w:t>SuperSpeed</w:t>
+      </w:r>
+      <w:proofErr w:type="spellEnd"/>
+      <w:r>
+        <w:rPr>
+          <w:rFonts w:ascii="Times New Roman" w:hAnsi="Times New Roman" w:cs="Times New Roman"/>
+          <w:sz w:val="24"/>
+          <w:szCs w:val="24"/>
+        </w:rPr>
+        <w:t>?</w:t>
+      </w:r>
+    </w:p>
+    <w:p>
+      <w:pPr>
+        <w:rPr>
+          <w:rFonts w:ascii="Times New Roman" w:hAnsi="Times New Roman" w:cs="Times New Roman"/>
+          <w:sz w:val="24"/>
+          <w:szCs w:val="24"/>
+        </w:rPr>
+      </w:pPr>
+    </w:p>
+    <w:p>
+      <w:pPr>
+        <w:rPr>
+          <w:rFonts w:ascii="Times New Roman" w:hAnsi="Times New Roman" w:cs="Times New Roman"/>
+          <w:sz w:val="24"/>
+          <w:szCs w:val="24"/>
+        </w:rPr>
+      </w:pPr>
+      <w:r>
+        <w:rPr>
+          <w:rFonts w:ascii="Times New Roman" w:hAnsi="Times New Roman" w:cs="Times New Roman"/>
+          <w:sz w:val="24"/>
+          <w:szCs w:val="24"/>
+        </w:rPr>
+        <w:t xml:space="preserve">A </w:t>
+      </w:r>
+      <w:proofErr w:type="spellStart"/>
+      <w:r>
+        <w:rPr>
+          <w:rFonts w:ascii="Times New Roman" w:hAnsi="Times New Roman" w:cs="Times New Roman"/>
+          <w:sz w:val="24"/>
+          <w:szCs w:val="24"/>
+        </w:rPr>
+        <w:t>SuperSpeed</w:t>
+      </w:r>
+      <w:proofErr w:type="spellEnd"/>
+      <w:r>
+        <w:rPr>
+          <w:rFonts w:ascii="Times New Roman" w:hAnsi="Times New Roman" w:cs="Times New Roman"/>
+          <w:sz w:val="24"/>
+          <w:szCs w:val="24"/>
+        </w:rPr>
+        <w:t xml:space="preserve"> elnevezés az USB 3.0-val és annak nagyobb sebességével debütált. Ráadásul az USB-A és a </w:t>
+      </w:r>
+      <w:proofErr w:type="spellStart"/>
+      <w:r>
+        <w:rPr>
+          <w:rFonts w:ascii="Times New Roman" w:hAnsi="Times New Roman" w:cs="Times New Roman"/>
+          <w:sz w:val="24"/>
+          <w:szCs w:val="24"/>
+        </w:rPr>
+        <w:t>Type</w:t>
+      </w:r>
+      <w:proofErr w:type="spellEnd"/>
+      <w:r>
+        <w:rPr>
+          <w:rFonts w:ascii="Times New Roman" w:hAnsi="Times New Roman" w:cs="Times New Roman"/>
+          <w:sz w:val="24"/>
+          <w:szCs w:val="24"/>
+        </w:rPr>
+        <w:t xml:space="preserve">-C mellett léteznek </w:t>
+      </w:r>
+      <w:proofErr w:type="spellStart"/>
+      <w:r>
+        <w:rPr>
+          <w:rFonts w:ascii="Times New Roman" w:hAnsi="Times New Roman" w:cs="Times New Roman"/>
+          <w:sz w:val="24"/>
+          <w:szCs w:val="24"/>
+        </w:rPr>
+        <w:t>SuperSpeed</w:t>
+      </w:r>
+      <w:proofErr w:type="spellEnd"/>
+      <w:r>
+        <w:rPr>
+          <w:rFonts w:ascii="Times New Roman" w:hAnsi="Times New Roman" w:cs="Times New Roman"/>
+          <w:sz w:val="24"/>
+          <w:szCs w:val="24"/>
+        </w:rPr>
+        <w:t xml:space="preserve"> csatlakozók is, legalábbis az USB 3.1-ig.</w:t>
+      </w:r>
+    </w:p>
+    <w:p>
+      <w:pPr>
+        <w:rPr>
+          <w:rFonts w:ascii="Times New Roman" w:hAnsi="Times New Roman" w:cs="Times New Roman"/>
+          <w:sz w:val="24"/>
+          <w:szCs w:val="24"/>
+        </w:rPr>
+      </w:pPr>
+    </w:p>
+    <w:p>
+      <w:pPr>
+        <w:rPr>
+          <w:rFonts w:ascii="Times New Roman" w:hAnsi="Times New Roman" w:cs="Times New Roman"/>
+          <w:sz w:val="24"/>
+          <w:szCs w:val="24"/>
+        </w:rPr>
+      </w:pPr>
+      <w:r>
+        <w:rPr>
+          <w:rFonts w:ascii="Times New Roman" w:hAnsi="Times New Roman" w:cs="Times New Roman"/>
+          <w:sz w:val="24"/>
+          <w:szCs w:val="24"/>
+        </w:rPr>
+        <w:t xml:space="preserve">Alapvetően a Micro-A, a Micro-B és a Micro-AB mind rendelkezik USB 3.0/3.1 változattal. Ezeknek azonban más </w:t>
+      </w:r>
+      <w:proofErr w:type="spellStart"/>
+      <w:r>
+        <w:rPr>
+          <w:rFonts w:ascii="Times New Roman" w:hAnsi="Times New Roman" w:cs="Times New Roman"/>
+          <w:sz w:val="24"/>
+          <w:szCs w:val="24"/>
+        </w:rPr>
+        <w:t>csatlakozói</w:t>
+      </w:r>
+      <w:proofErr w:type="spellEnd"/>
+      <w:r>
+        <w:rPr>
+          <w:rFonts w:ascii="Times New Roman" w:hAnsi="Times New Roman" w:cs="Times New Roman"/>
+          <w:sz w:val="24"/>
+          <w:szCs w:val="24"/>
+        </w:rPr>
+        <w:t xml:space="preserve"> is vannak, amelyek úgy néznek ki, mint az eredetiek, csak</w:t>
+      </w:r>
+      <w:proofErr w:type="gramStart"/>
+      <w:r>
+        <w:rPr>
+          <w:rFonts w:ascii="Times New Roman" w:hAnsi="Times New Roman" w:cs="Times New Roman"/>
+          <w:sz w:val="24"/>
+          <w:szCs w:val="24"/>
+        </w:rPr>
+        <w:t>...</w:t>
+      </w:r>
+      <w:proofErr w:type="gramEnd"/>
+      <w:r>
+        <w:rPr>
+          <w:rFonts w:ascii="Times New Roman" w:hAnsi="Times New Roman" w:cs="Times New Roman"/>
+          <w:sz w:val="24"/>
+          <w:szCs w:val="24"/>
+        </w:rPr>
+        <w:t xml:space="preserve"> egy extra csatlakozósort csatoltak hozzájuk. Ha összehasonlítjuk a sima Micro-B-t a Micro-B </w:t>
+      </w:r>
+      <w:proofErr w:type="spellStart"/>
+      <w:r>
+        <w:rPr>
+          <w:rFonts w:ascii="Times New Roman" w:hAnsi="Times New Roman" w:cs="Times New Roman"/>
+          <w:sz w:val="24"/>
+          <w:szCs w:val="24"/>
+        </w:rPr>
+        <w:t>SuperSpeed-gyel</w:t>
+      </w:r>
+      <w:proofErr w:type="spellEnd"/>
+      <w:r>
+        <w:rPr>
+          <w:rFonts w:ascii="Times New Roman" w:hAnsi="Times New Roman" w:cs="Times New Roman"/>
+          <w:sz w:val="24"/>
+          <w:szCs w:val="24"/>
+        </w:rPr>
+        <w:t xml:space="preserve">, a különbség nyilvánvalóvá válik. Meglehetősen ritkán használják, de előfordult például olyan külső HDD-tárolókon, ahol a sima kevés volt az energiaellátáshoz. Megjelenése meglehetősen különc és a többi szabvány mellett nem is túl praktikus, </w:t>
+      </w:r>
+      <w:proofErr w:type="spellStart"/>
+      <w:r>
+        <w:rPr>
+          <w:rFonts w:ascii="Times New Roman" w:hAnsi="Times New Roman" w:cs="Times New Roman"/>
+          <w:sz w:val="24"/>
+          <w:szCs w:val="24"/>
+        </w:rPr>
+        <w:t>Type</w:t>
+      </w:r>
+      <w:proofErr w:type="spellEnd"/>
+      <w:r>
+        <w:rPr>
+          <w:rFonts w:ascii="Times New Roman" w:hAnsi="Times New Roman" w:cs="Times New Roman"/>
+          <w:sz w:val="24"/>
+          <w:szCs w:val="24"/>
+        </w:rPr>
+        <w:t>-C szerencsére elég gyorsan irrelevánssá tette.</w:t>
+      </w:r>
+    </w:p>
+    <w:p>
+      <w:pPr>
+        <w:rPr>
+          <w:rFonts w:ascii="Times New Roman" w:hAnsi="Times New Roman" w:cs="Times New Roman"/>
+          <w:sz w:val="24"/>
+          <w:szCs w:val="24"/>
+        </w:rPr>
+      </w:pPr>
+    </w:p>
+    <w:p>
+      <w:pPr>
+        <w:rPr>
+          <w:rFonts w:ascii="Times New Roman" w:hAnsi="Times New Roman" w:cs="Times New Roman"/>
+          <w:sz w:val="24"/>
+          <w:szCs w:val="24"/>
+        </w:rPr>
+      </w:pPr>
+      <w:r>
+        <w:rPr>
+          <w:rFonts w:ascii="Times New Roman" w:hAnsi="Times New Roman" w:cs="Times New Roman"/>
+          <w:sz w:val="24"/>
+          <w:szCs w:val="24"/>
+        </w:rPr>
+        <w:t xml:space="preserve">A </w:t>
+      </w:r>
+      <w:proofErr w:type="spellStart"/>
+      <w:r>
+        <w:rPr>
+          <w:rFonts w:ascii="Times New Roman" w:hAnsi="Times New Roman" w:cs="Times New Roman"/>
+          <w:sz w:val="24"/>
+          <w:szCs w:val="24"/>
+        </w:rPr>
+        <w:t>Thund</w:t>
+      </w:r>
+      <w:r>
+        <w:rPr>
+          <w:rFonts w:ascii="Times New Roman" w:hAnsi="Times New Roman" w:cs="Times New Roman"/>
+          <w:sz w:val="24"/>
+          <w:szCs w:val="24"/>
+        </w:rPr>
+        <w:t>erbolt</w:t>
+      </w:r>
+      <w:proofErr w:type="spellEnd"/>
+      <w:r>
+        <w:rPr>
+          <w:rFonts w:ascii="Times New Roman" w:hAnsi="Times New Roman" w:cs="Times New Roman"/>
+          <w:sz w:val="24"/>
+          <w:szCs w:val="24"/>
+        </w:rPr>
+        <w:t xml:space="preserve"> kompatibilis az USB-vel?</w:t>
+      </w:r>
+    </w:p>
+    <w:p>
+      <w:pPr>
+        <w:rPr>
+          <w:rFonts w:ascii="Times New Roman" w:hAnsi="Times New Roman" w:cs="Times New Roman"/>
+          <w:sz w:val="24"/>
+          <w:szCs w:val="24"/>
+        </w:rPr>
+      </w:pPr>
+      <w:r>
+        <w:rPr>
+          <w:rFonts w:ascii="Times New Roman" w:hAnsi="Times New Roman" w:cs="Times New Roman"/>
+          <w:sz w:val="24"/>
+          <w:szCs w:val="24"/>
+        </w:rPr>
+        <w:t xml:space="preserve">Az USB és a </w:t>
+      </w:r>
+      <w:proofErr w:type="spellStart"/>
+      <w:r>
+        <w:rPr>
+          <w:rFonts w:ascii="Times New Roman" w:hAnsi="Times New Roman" w:cs="Times New Roman"/>
+          <w:sz w:val="24"/>
+          <w:szCs w:val="24"/>
+        </w:rPr>
+        <w:t>Thunderbolt</w:t>
+      </w:r>
+      <w:proofErr w:type="spellEnd"/>
+      <w:r>
+        <w:rPr>
+          <w:rFonts w:ascii="Times New Roman" w:hAnsi="Times New Roman" w:cs="Times New Roman"/>
+          <w:sz w:val="24"/>
+          <w:szCs w:val="24"/>
+        </w:rPr>
+        <w:t xml:space="preserve"> valójában elég érde</w:t>
+      </w:r>
+      <w:r>
+        <w:rPr>
+          <w:rFonts w:ascii="Times New Roman" w:hAnsi="Times New Roman" w:cs="Times New Roman"/>
+          <w:sz w:val="24"/>
+          <w:szCs w:val="24"/>
+        </w:rPr>
+        <w:t>kes kapcsolatban áll egymással.</w:t>
+      </w:r>
+    </w:p>
+    <w:p>
+      <w:pPr>
+        <w:rPr>
+          <w:rFonts w:ascii="Times New Roman" w:hAnsi="Times New Roman" w:cs="Times New Roman"/>
+          <w:sz w:val="24"/>
+          <w:szCs w:val="24"/>
+        </w:rPr>
+      </w:pPr>
+    </w:p>
+    <w:p>
+      <w:pPr>
+        <w:rPr>
+          <w:rFonts w:ascii="Times New Roman" w:hAnsi="Times New Roman" w:cs="Times New Roman"/>
+          <w:sz w:val="24"/>
+          <w:szCs w:val="24"/>
+        </w:rPr>
+      </w:pPr>
+      <w:r>
+        <w:rPr>
+          <w:rFonts w:ascii="Times New Roman" w:hAnsi="Times New Roman" w:cs="Times New Roman"/>
+          <w:sz w:val="24"/>
+          <w:szCs w:val="24"/>
+        </w:rPr>
+        <w:t xml:space="preserve">C típusú </w:t>
+      </w:r>
+      <w:proofErr w:type="spellStart"/>
+      <w:r>
+        <w:rPr>
+          <w:rFonts w:ascii="Times New Roman" w:hAnsi="Times New Roman" w:cs="Times New Roman"/>
+          <w:sz w:val="24"/>
+          <w:szCs w:val="24"/>
+        </w:rPr>
+        <w:t>Thunderbolt</w:t>
+      </w:r>
+      <w:proofErr w:type="spellEnd"/>
+      <w:r>
+        <w:rPr>
+          <w:rFonts w:ascii="Times New Roman" w:hAnsi="Times New Roman" w:cs="Times New Roman"/>
+          <w:sz w:val="24"/>
+          <w:szCs w:val="24"/>
+        </w:rPr>
+        <w:t>-port</w:t>
+      </w:r>
+    </w:p>
+    <w:p>
+      <w:pPr>
+        <w:rPr>
+          <w:rFonts w:ascii="Times New Roman" w:hAnsi="Times New Roman" w:cs="Times New Roman"/>
+          <w:sz w:val="24"/>
+          <w:szCs w:val="24"/>
+        </w:rPr>
+      </w:pPr>
+    </w:p>
+    <w:p>
+      <w:pPr>
+        <w:rPr>
+          <w:rFonts w:ascii="Times New Roman" w:hAnsi="Times New Roman" w:cs="Times New Roman"/>
+          <w:sz w:val="24"/>
+          <w:szCs w:val="24"/>
+        </w:rPr>
+      </w:pPr>
+      <w:r>
+        <w:rPr>
+          <w:rFonts w:ascii="Times New Roman" w:hAnsi="Times New Roman" w:cs="Times New Roman"/>
+          <w:sz w:val="24"/>
+          <w:szCs w:val="24"/>
+        </w:rPr>
+        <w:t xml:space="preserve">A </w:t>
+      </w:r>
+      <w:proofErr w:type="spellStart"/>
+      <w:r>
+        <w:rPr>
+          <w:rFonts w:ascii="Times New Roman" w:hAnsi="Times New Roman" w:cs="Times New Roman"/>
+          <w:sz w:val="24"/>
+          <w:szCs w:val="24"/>
+        </w:rPr>
+        <w:t>Thunderbolt</w:t>
+      </w:r>
+      <w:proofErr w:type="spellEnd"/>
+      <w:r>
+        <w:rPr>
+          <w:rFonts w:ascii="Times New Roman" w:hAnsi="Times New Roman" w:cs="Times New Roman"/>
+          <w:sz w:val="24"/>
+          <w:szCs w:val="24"/>
+        </w:rPr>
+        <w:t xml:space="preserve"> az Intel konkurens saját szabványa, és történelmileg mindig is lényegesen gyorsabb volt, mint az USB. Az USB 3-tól kezdve azonban a </w:t>
+      </w:r>
+      <w:proofErr w:type="spellStart"/>
+      <w:r>
+        <w:rPr>
+          <w:rFonts w:ascii="Times New Roman" w:hAnsi="Times New Roman" w:cs="Times New Roman"/>
+          <w:sz w:val="24"/>
+          <w:szCs w:val="24"/>
+        </w:rPr>
+        <w:t>Thunderbolt</w:t>
+      </w:r>
+      <w:proofErr w:type="spellEnd"/>
+      <w:r>
+        <w:rPr>
+          <w:rFonts w:ascii="Times New Roman" w:hAnsi="Times New Roman" w:cs="Times New Roman"/>
+          <w:sz w:val="24"/>
+          <w:szCs w:val="24"/>
+        </w:rPr>
+        <w:t xml:space="preserve"> eszközök elkezdték használni az USB </w:t>
+      </w:r>
+      <w:proofErr w:type="spellStart"/>
+      <w:r>
+        <w:rPr>
+          <w:rFonts w:ascii="Times New Roman" w:hAnsi="Times New Roman" w:cs="Times New Roman"/>
+          <w:sz w:val="24"/>
+          <w:szCs w:val="24"/>
+        </w:rPr>
+        <w:t>Type</w:t>
+      </w:r>
+      <w:proofErr w:type="spellEnd"/>
+      <w:r>
+        <w:rPr>
+          <w:rFonts w:ascii="Times New Roman" w:hAnsi="Times New Roman" w:cs="Times New Roman"/>
+          <w:sz w:val="24"/>
+          <w:szCs w:val="24"/>
+        </w:rPr>
+        <w:t xml:space="preserve">-C </w:t>
+      </w:r>
+      <w:proofErr w:type="spellStart"/>
+      <w:r>
+        <w:rPr>
+          <w:rFonts w:ascii="Times New Roman" w:hAnsi="Times New Roman" w:cs="Times New Roman"/>
+          <w:sz w:val="24"/>
+          <w:szCs w:val="24"/>
+        </w:rPr>
+        <w:t>portokat</w:t>
+      </w:r>
+      <w:proofErr w:type="spellEnd"/>
+      <w:r>
+        <w:rPr>
+          <w:rFonts w:ascii="Times New Roman" w:hAnsi="Times New Roman" w:cs="Times New Roman"/>
+          <w:sz w:val="24"/>
+          <w:szCs w:val="24"/>
+        </w:rPr>
+        <w:t xml:space="preserve">, mivel azok népszerűsége egyértelmű volt, és most az USB 4 lényegében egy átnevezett </w:t>
+      </w:r>
+      <w:proofErr w:type="spellStart"/>
+      <w:r>
+        <w:rPr>
+          <w:rFonts w:ascii="Times New Roman" w:hAnsi="Times New Roman" w:cs="Times New Roman"/>
+          <w:sz w:val="24"/>
+          <w:szCs w:val="24"/>
+        </w:rPr>
+        <w:t>Thunderbolt</w:t>
+      </w:r>
+      <w:proofErr w:type="spellEnd"/>
+      <w:r>
+        <w:rPr>
+          <w:rFonts w:ascii="Times New Roman" w:hAnsi="Times New Roman" w:cs="Times New Roman"/>
+          <w:sz w:val="24"/>
+          <w:szCs w:val="24"/>
+        </w:rPr>
+        <w:t xml:space="preserve"> 3. A </w:t>
+      </w:r>
+      <w:proofErr w:type="spellStart"/>
+      <w:r>
+        <w:rPr>
+          <w:rFonts w:ascii="Times New Roman" w:hAnsi="Times New Roman" w:cs="Times New Roman"/>
+          <w:sz w:val="24"/>
+          <w:szCs w:val="24"/>
+        </w:rPr>
+        <w:t>Thunderbolt</w:t>
+      </w:r>
+      <w:proofErr w:type="spellEnd"/>
+      <w:r>
+        <w:rPr>
+          <w:rFonts w:ascii="Times New Roman" w:hAnsi="Times New Roman" w:cs="Times New Roman"/>
+          <w:sz w:val="24"/>
+          <w:szCs w:val="24"/>
+        </w:rPr>
+        <w:t xml:space="preserve"> 4 ugyanazt az áteresztőképességet kínálja, mint a </w:t>
+      </w:r>
+      <w:proofErr w:type="spellStart"/>
+      <w:r>
+        <w:rPr>
+          <w:rFonts w:ascii="Times New Roman" w:hAnsi="Times New Roman" w:cs="Times New Roman"/>
+          <w:sz w:val="24"/>
+          <w:szCs w:val="24"/>
+        </w:rPr>
+        <w:t>Thunderbolt</w:t>
+      </w:r>
+      <w:proofErr w:type="spellEnd"/>
+      <w:r>
+        <w:rPr>
+          <w:rFonts w:ascii="Times New Roman" w:hAnsi="Times New Roman" w:cs="Times New Roman"/>
+          <w:sz w:val="24"/>
+          <w:szCs w:val="24"/>
+        </w:rPr>
+        <w:t xml:space="preserve"> 3, de már alapból kikényszeríti az USB 4-gyel való kompatibilitást is, és jobban támogatja az olyan funkciókat, mint a </w:t>
+      </w:r>
+      <w:proofErr w:type="spellStart"/>
+      <w:r>
+        <w:rPr>
+          <w:rFonts w:ascii="Times New Roman" w:hAnsi="Times New Roman" w:cs="Times New Roman"/>
+          <w:sz w:val="24"/>
+          <w:szCs w:val="24"/>
+        </w:rPr>
+        <w:t>DisplayPort</w:t>
+      </w:r>
+      <w:proofErr w:type="spellEnd"/>
+      <w:r>
+        <w:rPr>
+          <w:rFonts w:ascii="Times New Roman" w:hAnsi="Times New Roman" w:cs="Times New Roman"/>
+          <w:sz w:val="24"/>
+          <w:szCs w:val="24"/>
+        </w:rPr>
+        <w:t xml:space="preserve"> és a PCI Express. Emellett </w:t>
+      </w:r>
+      <w:r>
+        <w:rPr>
+          <w:rFonts w:ascii="Times New Roman" w:hAnsi="Times New Roman" w:cs="Times New Roman"/>
+          <w:sz w:val="24"/>
+          <w:szCs w:val="24"/>
+        </w:rPr>
+        <w:t xml:space="preserve">a </w:t>
+      </w:r>
+      <w:proofErr w:type="spellStart"/>
+      <w:r>
+        <w:rPr>
+          <w:rFonts w:ascii="Times New Roman" w:hAnsi="Times New Roman" w:cs="Times New Roman"/>
+          <w:sz w:val="24"/>
+          <w:szCs w:val="24"/>
+        </w:rPr>
+        <w:t>Type</w:t>
+      </w:r>
+      <w:proofErr w:type="spellEnd"/>
+      <w:r>
+        <w:rPr>
+          <w:rFonts w:ascii="Times New Roman" w:hAnsi="Times New Roman" w:cs="Times New Roman"/>
+          <w:sz w:val="24"/>
+          <w:szCs w:val="24"/>
+        </w:rPr>
+        <w:t>-C csatlakozót használja.</w:t>
+      </w:r>
+    </w:p>
+    <w:p>
+      <w:pPr>
+        <w:rPr>
+          <w:rFonts w:ascii="Times New Roman" w:hAnsi="Times New Roman" w:cs="Times New Roman"/>
+          <w:sz w:val="24"/>
+          <w:szCs w:val="24"/>
+        </w:rPr>
+      </w:pPr>
+    </w:p>
+    <w:p>
+      <w:pPr>
+        <w:rPr>
+          <w:rFonts w:ascii="Times New Roman" w:hAnsi="Times New Roman" w:cs="Times New Roman"/>
+          <w:sz w:val="24"/>
+          <w:szCs w:val="24"/>
+        </w:rPr>
+      </w:pPr>
+      <w:r>
+        <w:rPr>
+          <w:rFonts w:ascii="Times New Roman" w:hAnsi="Times New Roman" w:cs="Times New Roman"/>
+          <w:sz w:val="24"/>
+          <w:szCs w:val="24"/>
+        </w:rPr>
+        <w:t>Hogyan adhatunk több USB-</w:t>
+      </w:r>
+      <w:proofErr w:type="spellStart"/>
+      <w:r>
+        <w:rPr>
+          <w:rFonts w:ascii="Times New Roman" w:hAnsi="Times New Roman" w:cs="Times New Roman"/>
+          <w:sz w:val="24"/>
+          <w:szCs w:val="24"/>
+        </w:rPr>
+        <w:t>portot</w:t>
+      </w:r>
+      <w:proofErr w:type="spellEnd"/>
+      <w:r>
+        <w:rPr>
+          <w:rFonts w:ascii="Times New Roman" w:hAnsi="Times New Roman" w:cs="Times New Roman"/>
+          <w:sz w:val="24"/>
+          <w:szCs w:val="24"/>
+        </w:rPr>
+        <w:t xml:space="preserve"> a számítógépéhez?</w:t>
+      </w:r>
+    </w:p>
+    <w:p>
+      <w:pPr>
+        <w:rPr>
+          <w:rFonts w:ascii="Times New Roman" w:hAnsi="Times New Roman" w:cs="Times New Roman"/>
+          <w:sz w:val="24"/>
+          <w:szCs w:val="24"/>
+        </w:rPr>
+      </w:pPr>
+    </w:p>
+    <w:p>
+      <w:pPr>
+        <w:rPr>
+          <w:rFonts w:ascii="Times New Roman" w:hAnsi="Times New Roman" w:cs="Times New Roman"/>
+          <w:sz w:val="24"/>
+          <w:szCs w:val="24"/>
+        </w:rPr>
+      </w:pPr>
+      <w:r>
+        <w:rPr>
+          <w:rFonts w:ascii="Times New Roman" w:hAnsi="Times New Roman" w:cs="Times New Roman"/>
+          <w:sz w:val="24"/>
+          <w:szCs w:val="24"/>
+        </w:rPr>
+        <w:lastRenderedPageBreak/>
+        <w:t xml:space="preserve">Több USB-re van szükségünk? PC esetén az alaplapra csatlakoztathatunk </w:t>
+      </w:r>
+      <w:proofErr w:type="spellStart"/>
+      <w:r>
+        <w:rPr>
+          <w:rFonts w:ascii="Times New Roman" w:hAnsi="Times New Roman" w:cs="Times New Roman"/>
+          <w:sz w:val="24"/>
+          <w:szCs w:val="24"/>
+        </w:rPr>
+        <w:t>PCIe</w:t>
+      </w:r>
+      <w:proofErr w:type="spellEnd"/>
+      <w:r>
+        <w:rPr>
+          <w:rFonts w:ascii="Times New Roman" w:hAnsi="Times New Roman" w:cs="Times New Roman"/>
+          <w:sz w:val="24"/>
+          <w:szCs w:val="24"/>
+        </w:rPr>
+        <w:t xml:space="preserve"> bővítőkártyát, melyhez adott esetben egy SATA, esetleg </w:t>
+      </w:r>
+      <w:proofErr w:type="spellStart"/>
+      <w:r>
+        <w:rPr>
+          <w:rFonts w:ascii="Times New Roman" w:hAnsi="Times New Roman" w:cs="Times New Roman"/>
+          <w:sz w:val="24"/>
+          <w:szCs w:val="24"/>
+        </w:rPr>
+        <w:t>molex</w:t>
+      </w:r>
+      <w:proofErr w:type="spellEnd"/>
+      <w:r>
+        <w:rPr>
+          <w:rFonts w:ascii="Times New Roman" w:hAnsi="Times New Roman" w:cs="Times New Roman"/>
+          <w:sz w:val="24"/>
+          <w:szCs w:val="24"/>
+        </w:rPr>
+        <w:t xml:space="preserve"> tápkábelt is csatlakoztatnunk kell. Ez a nagyobb energiafelvételű esz</w:t>
+      </w:r>
+      <w:r>
+        <w:rPr>
+          <w:rFonts w:ascii="Times New Roman" w:hAnsi="Times New Roman" w:cs="Times New Roman"/>
+          <w:sz w:val="24"/>
+          <w:szCs w:val="24"/>
+        </w:rPr>
+        <w:t>közök ellátásához szükséges.</w:t>
+      </w:r>
+    </w:p>
+    <w:p>
+      <w:pPr>
+        <w:rPr>
+          <w:rFonts w:ascii="Times New Roman" w:hAnsi="Times New Roman" w:cs="Times New Roman"/>
+          <w:sz w:val="24"/>
+          <w:szCs w:val="24"/>
+        </w:rPr>
+      </w:pPr>
+      <w:r>
+        <w:rPr>
+          <w:noProof/>
+          <w:lang w:eastAsia="hu-HU"/>
+        </w:rPr>
+        <w:drawing>
+          <wp:inline distT="0" distB="0" distL="0" distR="0" wp14:anchorId="3202FCBD" wp14:editId="028D569A">
+            <wp:extent cx="4572000" cy="3381375"/>
+            <wp:effectExtent l="0" t="0" r="0" b="9525"/>
+            <wp:docPr id="28" name="Kép 28" descr="What Are The Types Of USB Cables And How To Identify Them? - Anker US"/>
+            <wp:cNvGraphicFramePr>
+              <a:graphicFrameLocks xmlns:a="http://schemas.openxmlformats.org/drawingml/2006/main" noChangeAspect="1"/>
+            </wp:cNvGraphicFramePr>
+            <a:graphic xmlns:a="http://schemas.openxmlformats.org/drawingml/2006/main">
+              <a:graphicData uri="http://schemas.openxmlformats.org/drawingml/2006/picture">
+                <pic:pic xmlns:pic="http://schemas.openxmlformats.org/drawingml/2006/picture">
+                  <pic:nvPicPr>
+                    <pic:cNvPr id="0" name="Picture 36" descr="What Are The Types Of USB Cables And How To Identify Them? - Anker US"/>
+                    <pic:cNvPicPr>
+                      <a:picLocks noChangeAspect="1" noChangeArrowheads="1"/>
+                    </pic:cNvPicPr>
+                  </pic:nvPicPr>
+                  <pic:blipFill>
+                    <a:blip r:embed="rId25">
+                      <a:extLst>
+                        <a:ext uri="{28A0092B-C50C-407E-A947-70E740481C1C}">
+                          <a14:useLocalDpi xmlns:a14="http://schemas.microsoft.com/office/drawing/2010/main" val="0"/>
+                        </a:ext>
+                      </a:extLst>
+                    </a:blip>
+                    <a:srcRect/>
+                    <a:stretch>
+                      <a:fillRect/>
+                    </a:stretch>
+                  </pic:blipFill>
+                  <pic:spPr bwMode="auto">
+                    <a:xfrm>
+                      <a:off x="0" y="0"/>
+                      <a:ext cx="4572000" cy="3381375"/>
+                    </a:xfrm>
+                    <a:prstGeom prst="rect">
+                      <a:avLst/>
+                    </a:prstGeom>
+                    <a:noFill/>
+                    <a:ln>
+                      <a:noFill/>
+                    </a:ln>
+                  </pic:spPr>
+                </pic:pic>
+              </a:graphicData>
+            </a:graphic>
+          </wp:inline>
+        </w:drawing>
+      </w:r>
+    </w:p>
+    <w:p>
+      <w:pPr>
+        <w:rPr>
+          <w:rFonts w:ascii="Times New Roman" w:hAnsi="Times New Roman" w:cs="Times New Roman"/>
+          <w:sz w:val="24"/>
+          <w:szCs w:val="24"/>
+        </w:rPr>
+      </w:pPr>
+      <w:r>
+        <w:rPr>
+          <w:noProof/>
+          <w:lang w:eastAsia="hu-HU"/>
+        </w:rPr>
+        <w:drawing>
+          <wp:inline distT="0" distB="0" distL="0" distR="0" wp14:anchorId="23F1A10F" wp14:editId="4EA62C91">
+            <wp:extent cx="5324475" cy="2676525"/>
+            <wp:effectExtent l="0" t="0" r="9525" b="9525"/>
+            <wp:docPr id="29" name="Kép 29" descr="https://www.cablematters.com/blog/image.axd?picture=/3f4640f9-9617-4f46-9b1d-e8f8b8bb9ed8.png"/>
+            <wp:cNvGraphicFramePr>
+              <a:graphicFrameLocks xmlns:a="http://schemas.openxmlformats.org/drawingml/2006/main" noChangeAspect="1"/>
+            </wp:cNvGraphicFramePr>
+            <a:graphic xmlns:a="http://schemas.openxmlformats.org/drawingml/2006/main">
+              <a:graphicData uri="http://schemas.openxmlformats.org/drawingml/2006/picture">
+                <pic:pic xmlns:pic="http://schemas.openxmlformats.org/drawingml/2006/picture">
+                  <pic:nvPicPr>
+                    <pic:cNvPr id="0" name="Picture 38" descr="https://www.cablematters.com/blog/image.axd?picture=/3f4640f9-9617-4f46-9b1d-e8f8b8bb9ed8.png"/>
+                    <pic:cNvPicPr>
+                      <a:picLocks noChangeAspect="1" noChangeArrowheads="1"/>
+                    </pic:cNvPicPr>
+                  </pic:nvPicPr>
+                  <pic:blipFill>
+                    <a:blip r:embed="rId26">
+                      <a:extLst>
+                        <a:ext uri="{28A0092B-C50C-407E-A947-70E740481C1C}">
+                          <a14:useLocalDpi xmlns:a14="http://schemas.microsoft.com/office/drawing/2010/main" val="0"/>
+                        </a:ext>
+                      </a:extLst>
+                    </a:blip>
+                    <a:srcRect/>
+                    <a:stretch>
+                      <a:fillRect/>
+                    </a:stretch>
+                  </pic:blipFill>
+                  <pic:spPr bwMode="auto">
+                    <a:xfrm>
+                      <a:off x="0" y="0"/>
+                      <a:ext cx="5324475" cy="2676525"/>
+                    </a:xfrm>
+                    <a:prstGeom prst="rect">
+                      <a:avLst/>
+                    </a:prstGeom>
+                    <a:noFill/>
+                    <a:ln>
+                      <a:noFill/>
+                    </a:ln>
+                  </pic:spPr>
+                </pic:pic>
+              </a:graphicData>
+            </a:graphic>
+          </wp:inline>
+        </w:drawing>
+      </w:r>
       <w:bookmarkStart w:id="0" w:name="_GoBack"/>
       <w:bookmarkEnd w:id="0"/>
     </w:p>

</xml_diff>